<commit_message>
Written more in instruction manual.word
</commit_message>
<xml_diff>
--- a/00_General/Presentation/instruction manual.docx
+++ b/00_General/Presentation/instruction manual.docx
@@ -594,6 +594,12 @@
     <w:p/>
     <w:sdt>
       <w:sdtPr>
+        <w:rPr>
+          <w:rFonts w:asciiTheme="minorHAnsi" w:eastAsiaTheme="minorEastAsia" w:hAnsiTheme="minorHAnsi" w:cstheme="minorBidi"/>
+          <w:color w:val="auto"/>
+          <w:sz w:val="22"/>
+          <w:szCs w:val="22"/>
+        </w:rPr>
         <w:id w:val="479662968"/>
         <w:docPartObj>
           <w:docPartGallery w:val="Table of Contents"/>
@@ -602,13 +608,9 @@
       </w:sdtPr>
       <w:sdtEndPr>
         <w:rPr>
-          <w:rFonts w:asciiTheme="minorHAnsi" w:eastAsiaTheme="minorEastAsia" w:hAnsiTheme="minorHAnsi" w:cstheme="minorBidi"/>
           <w:b/>
           <w:bCs/>
           <w:noProof/>
-          <w:color w:val="auto"/>
-          <w:sz w:val="22"/>
-          <w:szCs w:val="22"/>
         </w:rPr>
       </w:sdtEndPr>
       <w:sdtContent>
@@ -637,21 +639,12 @@
             </w:rPr>
           </w:pPr>
           <w:r>
-            <w:rPr>
-              <w:color w:val="365F91" w:themeColor="accent1" w:themeShade="BF"/>
-            </w:rPr>
             <w:fldChar w:fldCharType="begin"/>
           </w:r>
           <w:r>
-            <w:rPr>
-              <w:color w:val="365F91" w:themeColor="accent1" w:themeShade="BF"/>
-            </w:rPr>
             <w:instrText xml:space="preserve"> TOC \o "1-3" \h \z \u </w:instrText>
           </w:r>
           <w:r>
-            <w:rPr>
-              <w:color w:val="365F91" w:themeColor="accent1" w:themeShade="BF"/>
-            </w:rPr>
             <w:fldChar w:fldCharType="separate"/>
           </w:r>
           <w:hyperlink r:id="rId7" w:anchor="_Toc36464459" w:history="1">
@@ -667,7 +660,6 @@
               <w:rPr>
                 <w:noProof/>
                 <w:webHidden/>
-                <w:color w:val="365F91" w:themeColor="accent1" w:themeShade="BF"/>
               </w:rPr>
               <w:tab/>
             </w:r>
@@ -675,7 +667,6 @@
               <w:rPr>
                 <w:noProof/>
                 <w:webHidden/>
-                <w:color w:val="365F91" w:themeColor="accent1" w:themeShade="BF"/>
               </w:rPr>
               <w:fldChar w:fldCharType="begin"/>
             </w:r>
@@ -683,7 +674,6 @@
               <w:rPr>
                 <w:noProof/>
                 <w:webHidden/>
-                <w:color w:val="365F91" w:themeColor="accent1" w:themeShade="BF"/>
               </w:rPr>
               <w:instrText xml:space="preserve"> PAGEREF _Toc36464459 \h </w:instrText>
             </w:r>
@@ -691,14 +681,12 @@
               <w:rPr>
                 <w:noProof/>
                 <w:webHidden/>
-                <w:color w:val="365F91" w:themeColor="accent1" w:themeShade="BF"/>
-              </w:rPr>
-            </w:r>
-            <w:r>
-              <w:rPr>
-                <w:noProof/>
-                <w:webHidden/>
-                <w:color w:val="365F91" w:themeColor="accent1" w:themeShade="BF"/>
+              </w:rPr>
+            </w:r>
+            <w:r>
+              <w:rPr>
+                <w:noProof/>
+                <w:webHidden/>
               </w:rPr>
               <w:fldChar w:fldCharType="separate"/>
             </w:r>
@@ -706,7 +694,6 @@
               <w:rPr>
                 <w:noProof/>
                 <w:webHidden/>
-                <w:color w:val="365F91" w:themeColor="accent1" w:themeShade="BF"/>
               </w:rPr>
               <w:t>3</w:t>
             </w:r>
@@ -714,7 +701,6 @@
               <w:rPr>
                 <w:noProof/>
                 <w:webHidden/>
-                <w:color w:val="365F91" w:themeColor="accent1" w:themeShade="BF"/>
               </w:rPr>
               <w:fldChar w:fldCharType="end"/>
             </w:r>
@@ -1318,17 +1304,12 @@
     <w:p/>
     <w:p/>
     <w:p/>
-    <w:p/>
-    <w:p/>
-    <w:p/>
-    <w:p/>
-    <w:p/>
-    <w:p/>
     <w:p>
       <w:r>
         <w:rPr>
           <w:noProof/>
         </w:rPr>
+        <w:lastRenderedPageBreak/>
         <mc:AlternateContent>
           <mc:Choice Requires="wps">
             <w:drawing>
@@ -1394,6 +1375,8 @@
                             <w:pPr>
                               <w:pStyle w:val="Heading1"/>
                               <w:rPr>
+                                <w:sz w:val="40"/>
+                                <w:szCs w:val="40"/>
                                 <w:lang w:val="en-CH"/>
                               </w:rPr>
                             </w:pPr>
@@ -1409,9 +1392,17 @@
                             <w:bookmarkStart w:id="9" w:name="_Toc36464459"/>
                             <w:r>
                               <w:rPr>
-                                <w:lang w:val="en-CH"/>
-                              </w:rPr>
-                              <w:t xml:space="preserve">1 </w:t>
+                                <w:sz w:val="40"/>
+                                <w:szCs w:val="40"/>
+                                <w:lang w:val="en-CH"/>
+                              </w:rPr>
+                              <w:t>1</w:t>
+                            </w:r>
+                            <w:r>
+                              <w:rPr>
+                                <w:lang w:val="en-CH"/>
+                              </w:rPr>
+                              <w:t xml:space="preserve"> </w:t>
                             </w:r>
                             <w:r>
                               <w:rPr>
@@ -1434,14 +1425,58 @@
                           </w:p>
                           <w:p>
                             <w:pPr>
-                              <w:jc w:val="both"/>
-                              <w:rPr>
-                                <w:iCs/>
+                              <w:rPr>
+                                <w:lang w:val="en-CH"/>
                               </w:rPr>
                             </w:pPr>
                           </w:p>
-                          <w:p/>
-                          <w:p/>
+                          <w:p>
+                            <w:pPr>
+                              <w:rPr>
+                                <w:lang w:val="en-CH"/>
+                              </w:rPr>
+                            </w:pPr>
+                            <w:r>
+                              <w:rPr>
+                                <w:lang w:val="en-CH"/>
+                              </w:rPr>
+                              <w:t xml:space="preserve">This implementation of </w:t>
+                            </w:r>
+                            <w:r>
+                              <w:rPr>
+                                <w:i/>
+                                <w:iCs/>
+                                <w:lang w:val="en-CH"/>
+                              </w:rPr>
+                              <w:t xml:space="preserve">Skip-Bo </w:t>
+                            </w:r>
+                            <w:r>
+                              <w:rPr>
+                                <w:lang w:val="en-CH"/>
+                              </w:rPr>
+                              <w:t xml:space="preserve">is a card game intended for four players. The goal of the game is to get rid of all the cards in the player’s </w:t>
+                            </w:r>
+                            <w:r>
+                              <w:rPr>
+                                <w:i/>
+                                <w:iCs/>
+                                <w:lang w:val="en-CH"/>
+                              </w:rPr>
+                              <w:t xml:space="preserve">Stock pile. </w:t>
+                            </w:r>
+                            <w:r>
+                              <w:rPr>
+                                <w:lang w:val="en-CH"/>
+                              </w:rPr>
+                              <w:t xml:space="preserve">This can be achieved by placing these cards in the middle of the board in numerical order, from 1 to 12. Though the game can be played with more than 4 players, this specific version concentrates on 4 players. </w:t>
+                            </w:r>
+                            <w:r>
+                              <w:rPr>
+                                <w:lang w:val="en-CH"/>
+                              </w:rPr>
+                              <w:t xml:space="preserve">It is a turn-based game, which means that at any given time, there is only one specific player that can act. Only after their turn can the next player be allowed to play a card. </w:t>
+                            </w:r>
+                          </w:p>
                           <w:p/>
                           <w:p/>
                         </w:txbxContent>
@@ -1470,6 +1505,8 @@
                       <w:pPr>
                         <w:pStyle w:val="Heading1"/>
                         <w:rPr>
+                          <w:sz w:val="40"/>
+                          <w:szCs w:val="40"/>
                           <w:lang w:val="en-CH"/>
                         </w:rPr>
                       </w:pPr>
@@ -1485,9 +1522,17 @@
                       <w:bookmarkStart w:id="19" w:name="_Toc36464459"/>
                       <w:r>
                         <w:rPr>
-                          <w:lang w:val="en-CH"/>
-                        </w:rPr>
-                        <w:t xml:space="preserve">1 </w:t>
+                          <w:sz w:val="40"/>
+                          <w:szCs w:val="40"/>
+                          <w:lang w:val="en-CH"/>
+                        </w:rPr>
+                        <w:t>1</w:t>
+                      </w:r>
+                      <w:r>
+                        <w:rPr>
+                          <w:lang w:val="en-CH"/>
+                        </w:rPr>
+                        <w:t xml:space="preserve"> </w:t>
                       </w:r>
                       <w:r>
                         <w:rPr>
@@ -1510,14 +1555,58 @@
                     </w:p>
                     <w:p>
                       <w:pPr>
-                        <w:jc w:val="both"/>
-                        <w:rPr>
-                          <w:iCs/>
+                        <w:rPr>
+                          <w:lang w:val="en-CH"/>
                         </w:rPr>
                       </w:pPr>
                     </w:p>
-                    <w:p/>
-                    <w:p/>
+                    <w:p>
+                      <w:pPr>
+                        <w:rPr>
+                          <w:lang w:val="en-CH"/>
+                        </w:rPr>
+                      </w:pPr>
+                      <w:r>
+                        <w:rPr>
+                          <w:lang w:val="en-CH"/>
+                        </w:rPr>
+                        <w:t xml:space="preserve">This implementation of </w:t>
+                      </w:r>
+                      <w:r>
+                        <w:rPr>
+                          <w:i/>
+                          <w:iCs/>
+                          <w:lang w:val="en-CH"/>
+                        </w:rPr>
+                        <w:t xml:space="preserve">Skip-Bo </w:t>
+                      </w:r>
+                      <w:r>
+                        <w:rPr>
+                          <w:lang w:val="en-CH"/>
+                        </w:rPr>
+                        <w:t xml:space="preserve">is a card game intended for four players. The goal of the game is to get rid of all the cards in the player’s </w:t>
+                      </w:r>
+                      <w:r>
+                        <w:rPr>
+                          <w:i/>
+                          <w:iCs/>
+                          <w:lang w:val="en-CH"/>
+                        </w:rPr>
+                        <w:t xml:space="preserve">Stock pile. </w:t>
+                      </w:r>
+                      <w:r>
+                        <w:rPr>
+                          <w:lang w:val="en-CH"/>
+                        </w:rPr>
+                        <w:t xml:space="preserve">This can be achieved by placing these cards in the middle of the board in numerical order, from 1 to 12. Though the game can be played with more than 4 players, this specific version concentrates on 4 players. </w:t>
+                      </w:r>
+                      <w:r>
+                        <w:rPr>
+                          <w:lang w:val="en-CH"/>
+                        </w:rPr>
+                        <w:t xml:space="preserve">It is a turn-based game, which means that at any given time, there is only one specific player that can act. Only after their turn can the next player be allowed to play a card. </w:t>
+                      </w:r>
+                    </w:p>
                     <w:p/>
                     <w:p/>
                   </w:txbxContent>
@@ -1529,11 +1618,6 @@
         </mc:AlternateContent>
       </w:r>
     </w:p>
-    <w:p/>
-    <w:p/>
-    <w:p/>
-    <w:p/>
-    <w:p/>
     <w:p/>
     <w:p/>
     <w:p/>
@@ -1658,7 +1742,97 @@
                               <w:tab/>
                             </w:r>
                           </w:p>
-                          <w:p/>
+                          <w:p>
+                            <w:pPr>
+                              <w:rPr>
+                                <w:lang w:val="en-CH"/>
+                              </w:rPr>
+                            </w:pPr>
+                            <w:r>
+                              <w:rPr>
+                                <w:lang w:val="en-CH"/>
+                              </w:rPr>
+                              <w:t xml:space="preserve">The game has 144 cards, ranging through the numbers 1 to 12. Each card is coloured one of four different shades – </w:t>
+                            </w:r>
+                            <w:r>
+                              <w:rPr>
+                                <w:b/>
+                                <w:bCs/>
+                                <w:lang w:val="en-CH"/>
+                              </w:rPr>
+                              <w:t>red, blue, yellow or black.</w:t>
+                            </w:r>
+                            <w:r>
+                              <w:rPr>
+                                <w:b/>
+                                <w:bCs/>
+                                <w:lang w:val="en-CH"/>
+                              </w:rPr>
+                              <w:t xml:space="preserve"> </w:t>
+                            </w:r>
+                            <w:r>
+                              <w:rPr>
+                                <w:lang w:val="en-CH"/>
+                              </w:rPr>
+                              <w:t xml:space="preserve">In addition to these 144 cards, there are 18 </w:t>
+                            </w:r>
+                            <w:r>
+                              <w:rPr>
+                                <w:i/>
+                                <w:iCs/>
+                                <w:lang w:val="en-CH"/>
+                              </w:rPr>
+                              <w:t xml:space="preserve">Skip-Bo </w:t>
+                            </w:r>
+                            <w:r>
+                              <w:rPr>
+                                <w:lang w:val="en-CH"/>
+                              </w:rPr>
+                              <w:t xml:space="preserve">cards, which act as jokers. These are coloured in </w:t>
+                            </w:r>
+                            <w:r>
+                              <w:rPr>
+                                <w:b/>
+                                <w:bCs/>
+                                <w:lang w:val="en-CH"/>
+                              </w:rPr>
+                              <w:t xml:space="preserve">cyan. </w:t>
+                            </w:r>
+                            <w:r>
+                              <w:rPr>
+                                <w:lang w:val="en-CH"/>
+                              </w:rPr>
+                              <w:t xml:space="preserve">Players receive 5 hand card and 20 cards in their </w:t>
+                            </w:r>
+                            <w:proofErr w:type="gramStart"/>
+                            <w:r>
+                              <w:rPr>
+                                <w:lang w:val="en-CH"/>
+                              </w:rPr>
+                              <w:t>stock pile</w:t>
+                            </w:r>
+                            <w:proofErr w:type="gramEnd"/>
+                            <w:r>
+                              <w:rPr>
+                                <w:lang w:val="en-CH"/>
+                              </w:rPr>
+                              <w:t xml:space="preserve"> and the rest of the cards will be placed in the middle of the board as the </w:t>
+                            </w:r>
+                            <w:r>
+                              <w:rPr>
+                                <w:i/>
+                                <w:iCs/>
+                                <w:lang w:val="en-CH"/>
+                              </w:rPr>
+                              <w:t xml:space="preserve">draw pile </w:t>
+                            </w:r>
+                            <w:r>
+                              <w:rPr>
+                                <w:lang w:val="en-CH"/>
+                              </w:rPr>
+                              <w:t xml:space="preserve">for all players. </w:t>
+                            </w:r>
+                          </w:p>
                           <w:p/>
                           <w:p/>
                         </w:txbxContent>
@@ -1736,7 +1910,97 @@
                         <w:tab/>
                       </w:r>
                     </w:p>
-                    <w:p/>
+                    <w:p>
+                      <w:pPr>
+                        <w:rPr>
+                          <w:lang w:val="en-CH"/>
+                        </w:rPr>
+                      </w:pPr>
+                      <w:r>
+                        <w:rPr>
+                          <w:lang w:val="en-CH"/>
+                        </w:rPr>
+                        <w:t xml:space="preserve">The game has 144 cards, ranging through the numbers 1 to 12. Each card is coloured one of four different shades – </w:t>
+                      </w:r>
+                      <w:r>
+                        <w:rPr>
+                          <w:b/>
+                          <w:bCs/>
+                          <w:lang w:val="en-CH"/>
+                        </w:rPr>
+                        <w:t>red, blue, yellow or black.</w:t>
+                      </w:r>
+                      <w:r>
+                        <w:rPr>
+                          <w:b/>
+                          <w:bCs/>
+                          <w:lang w:val="en-CH"/>
+                        </w:rPr>
+                        <w:t xml:space="preserve"> </w:t>
+                      </w:r>
+                      <w:r>
+                        <w:rPr>
+                          <w:lang w:val="en-CH"/>
+                        </w:rPr>
+                        <w:t xml:space="preserve">In addition to these 144 cards, there are 18 </w:t>
+                      </w:r>
+                      <w:r>
+                        <w:rPr>
+                          <w:i/>
+                          <w:iCs/>
+                          <w:lang w:val="en-CH"/>
+                        </w:rPr>
+                        <w:t xml:space="preserve">Skip-Bo </w:t>
+                      </w:r>
+                      <w:r>
+                        <w:rPr>
+                          <w:lang w:val="en-CH"/>
+                        </w:rPr>
+                        <w:t xml:space="preserve">cards, which act as jokers. These are coloured in </w:t>
+                      </w:r>
+                      <w:r>
+                        <w:rPr>
+                          <w:b/>
+                          <w:bCs/>
+                          <w:lang w:val="en-CH"/>
+                        </w:rPr>
+                        <w:t xml:space="preserve">cyan. </w:t>
+                      </w:r>
+                      <w:r>
+                        <w:rPr>
+                          <w:lang w:val="en-CH"/>
+                        </w:rPr>
+                        <w:t xml:space="preserve">Players receive 5 hand card and 20 cards in their </w:t>
+                      </w:r>
+                      <w:proofErr w:type="gramStart"/>
+                      <w:r>
+                        <w:rPr>
+                          <w:lang w:val="en-CH"/>
+                        </w:rPr>
+                        <w:t>stock pile</w:t>
+                      </w:r>
+                      <w:proofErr w:type="gramEnd"/>
+                      <w:r>
+                        <w:rPr>
+                          <w:lang w:val="en-CH"/>
+                        </w:rPr>
+                        <w:t xml:space="preserve"> and the rest of the cards will be placed in the middle of the board as the </w:t>
+                      </w:r>
+                      <w:r>
+                        <w:rPr>
+                          <w:i/>
+                          <w:iCs/>
+                          <w:lang w:val="en-CH"/>
+                        </w:rPr>
+                        <w:t xml:space="preserve">draw pile </w:t>
+                      </w:r>
+                      <w:r>
+                        <w:rPr>
+                          <w:lang w:val="en-CH"/>
+                        </w:rPr>
+                        <w:t xml:space="preserve">for all players. </w:t>
+                      </w:r>
+                    </w:p>
                     <w:p/>
                     <w:p/>
                   </w:txbxContent>
@@ -1753,13 +2017,6 @@
     <w:p/>
     <w:p/>
     <w:p/>
-    <w:p/>
-    <w:p/>
-    <w:p/>
-    <w:p/>
-    <w:p/>
-    <w:p/>
-    <w:p/>
     <w:p>
       <w:r>
         <w:rPr>
@@ -1768,13 +2025,618 @@
         <mc:AlternateContent>
           <mc:Choice Requires="wps">
             <w:drawing>
-              <wp:anchor distT="0" distB="0" distL="114300" distR="114300" simplePos="0" relativeHeight="251671552" behindDoc="0" locked="0" layoutInCell="1" allowOverlap="1" wp14:anchorId="7BDB03F9" wp14:editId="47CA71E0">
+              <wp:anchor distT="0" distB="0" distL="114300" distR="114300" simplePos="0" relativeHeight="251672576" behindDoc="0" locked="0" layoutInCell="1" allowOverlap="1" wp14:anchorId="223187DE" wp14:editId="6F100C3F">
                 <wp:simplePos x="0" y="0"/>
                 <wp:positionH relativeFrom="margin">
                   <wp:align>center</wp:align>
                 </wp:positionH>
                 <wp:positionV relativeFrom="paragraph">
-                  <wp:posOffset>7620</wp:posOffset>
+                  <wp:posOffset>120015</wp:posOffset>
+                </wp:positionV>
+                <wp:extent cx="6534150" cy="3886200"/>
+                <wp:effectExtent l="0" t="0" r="0" b="0"/>
+                <wp:wrapNone/>
+                <wp:docPr id="3" name="Text Box 14"/>
+                <wp:cNvGraphicFramePr>
+                  <a:graphicFrameLocks xmlns:a="http://schemas.openxmlformats.org/drawingml/2006/main"/>
+                </wp:cNvGraphicFramePr>
+                <a:graphic xmlns:a="http://schemas.openxmlformats.org/drawingml/2006/main">
+                  <a:graphicData uri="http://schemas.microsoft.com/office/word/2010/wordprocessingShape">
+                    <wps:wsp>
+                      <wps:cNvSpPr txBox="1">
+                        <a:spLocks noChangeArrowheads="1"/>
+                      </wps:cNvSpPr>
+                      <wps:spPr bwMode="auto">
+                        <a:xfrm>
+                          <a:off x="0" y="0"/>
+                          <a:ext cx="6534150" cy="3886200"/>
+                        </a:xfrm>
+                        <a:prstGeom prst="rect">
+                          <a:avLst/>
+                        </a:prstGeom>
+                        <a:noFill/>
+                        <a:ln>
+                          <a:noFill/>
+                        </a:ln>
+                        <a:extLst>
+                          <a:ext uri="{909E8E84-426E-40DD-AFC4-6F175D3DCCD1}">
+                            <a14:hiddenFill xmlns:a14="http://schemas.microsoft.com/office/drawing/2010/main">
+                              <a:solidFill>
+                                <a:schemeClr val="accent5">
+                                  <a:lumMod val="60000"/>
+                                  <a:lumOff val="40000"/>
+                                </a:schemeClr>
+                              </a:solidFill>
+                            </a14:hiddenFill>
+                          </a:ext>
+                          <a:ext uri="{91240B29-F687-4F45-9708-019B960494DF}">
+                            <a14:hiddenLine xmlns:a14="http://schemas.microsoft.com/office/drawing/2010/main" w="9525">
+                              <a:solidFill>
+                                <a:srgbClr val="000000"/>
+                              </a:solidFill>
+                              <a:miter lim="800000"/>
+                              <a:headEnd/>
+                              <a:tailEnd/>
+                            </a14:hiddenLine>
+                          </a:ext>
+                        </a:extLst>
+                      </wps:spPr>
+                      <wps:txbx>
+                        <w:txbxContent>
+                          <w:p>
+                            <w:pPr>
+                              <w:pStyle w:val="Heading2"/>
+                              <w:rPr>
+                                <w:sz w:val="40"/>
+                                <w:szCs w:val="40"/>
+                                <w:lang w:val="en-CH"/>
+                              </w:rPr>
+                            </w:pPr>
+                            <w:bookmarkStart w:id="38" w:name="_Toc36464137"/>
+                            <w:bookmarkStart w:id="39" w:name="_Toc36464177"/>
+                            <w:bookmarkStart w:id="40" w:name="_Toc36464209"/>
+                            <w:bookmarkStart w:id="41" w:name="_Toc36464306"/>
+                            <w:bookmarkStart w:id="42" w:name="_Toc36464318"/>
+                            <w:bookmarkStart w:id="43" w:name="_Toc36464330"/>
+                            <w:bookmarkStart w:id="44" w:name="_Toc36464438"/>
+                            <w:bookmarkStart w:id="45" w:name="_Toc36464452"/>
+                            <w:bookmarkStart w:id="46" w:name="_Toc36464464"/>
+                            <w:r>
+                              <w:rPr>
+                                <w:sz w:val="40"/>
+                                <w:szCs w:val="40"/>
+                                <w:lang w:val="en-CH"/>
+                              </w:rPr>
+                              <w:t>3</w:t>
+                            </w:r>
+                            <w:r>
+                              <w:rPr>
+                                <w:sz w:val="40"/>
+                                <w:szCs w:val="40"/>
+                                <w:lang w:val="en-CH"/>
+                              </w:rPr>
+                              <w:t xml:space="preserve"> Playing Skip-Bo</w:t>
+                            </w:r>
+                            <w:bookmarkEnd w:id="38"/>
+                            <w:bookmarkEnd w:id="39"/>
+                            <w:bookmarkEnd w:id="40"/>
+                            <w:bookmarkEnd w:id="41"/>
+                            <w:bookmarkEnd w:id="42"/>
+                            <w:bookmarkEnd w:id="43"/>
+                            <w:bookmarkEnd w:id="44"/>
+                            <w:bookmarkEnd w:id="45"/>
+                            <w:bookmarkEnd w:id="46"/>
+                          </w:p>
+                          <w:p>
+                            <w:pPr>
+                              <w:rPr>
+                                <w:lang w:val="en-CH"/>
+                              </w:rPr>
+                            </w:pPr>
+                          </w:p>
+                          <w:p>
+                            <w:pPr>
+                              <w:rPr>
+                                <w:lang w:val="en-CH"/>
+                              </w:rPr>
+                            </w:pPr>
+                            <w:r>
+                              <w:rPr>
+                                <w:lang w:val="en-CH"/>
+                              </w:rPr>
+                              <w:t xml:space="preserve">As previously mentioned, the goal of </w:t>
+                            </w:r>
+                            <w:r>
+                              <w:rPr>
+                                <w:i/>
+                                <w:iCs/>
+                                <w:lang w:val="en-CH"/>
+                              </w:rPr>
+                              <w:t xml:space="preserve">Skip-Bo </w:t>
+                            </w:r>
+                            <w:r>
+                              <w:rPr>
+                                <w:lang w:val="en-CH"/>
+                              </w:rPr>
+                              <w:t xml:space="preserve">is to play all cards from the stockpile to the build piles in the middle of the board. The first player to empty their stockpile is the winner of the game. </w:t>
+                            </w:r>
+                          </w:p>
+                          <w:p>
+                            <w:pPr>
+                              <w:pStyle w:val="Heading2"/>
+                              <w:rPr>
+                                <w:rStyle w:val="IntenseEmphasis"/>
+                                <w:color w:val="365F91" w:themeColor="accent1" w:themeShade="BF"/>
+                                <w:sz w:val="28"/>
+                                <w:szCs w:val="28"/>
+                              </w:rPr>
+                            </w:pPr>
+                            <w:r>
+                              <w:tab/>
+                            </w:r>
+                            <w:bookmarkStart w:id="47" w:name="_Toc36464465"/>
+                            <w:bookmarkStart w:id="48" w:name="_Toc36464453"/>
+                            <w:r>
+                              <w:rPr>
+                                <w:rStyle w:val="IntenseEmphasis"/>
+                                <w:color w:val="365F91" w:themeColor="accent1" w:themeShade="BF"/>
+                                <w:sz w:val="28"/>
+                                <w:szCs w:val="28"/>
+                                <w:lang w:val="en-CH"/>
+                              </w:rPr>
+                              <w:t>3</w:t>
+                            </w:r>
+                            <w:r>
+                              <w:rPr>
+                                <w:rStyle w:val="IntenseEmphasis"/>
+                                <w:color w:val="365F91" w:themeColor="accent1" w:themeShade="BF"/>
+                                <w:sz w:val="28"/>
+                                <w:szCs w:val="28"/>
+                              </w:rPr>
+                              <w:t>.1 Beginning of Turn</w:t>
+                            </w:r>
+                            <w:bookmarkEnd w:id="47"/>
+                          </w:p>
+                          <w:p>
+                            <w:pPr>
+                              <w:pStyle w:val="Heading2"/>
+                              <w:ind w:left="720"/>
+                              <w:rPr>
+                                <w:rStyle w:val="IntenseEmphasis"/>
+                                <w:color w:val="auto"/>
+                                <w:sz w:val="22"/>
+                                <w:szCs w:val="22"/>
+                                <w:lang w:val="en-CH"/>
+                              </w:rPr>
+                            </w:pPr>
+                            <w:r>
+                              <w:rPr>
+                                <w:rStyle w:val="IntenseEmphasis"/>
+                                <w:color w:val="auto"/>
+                                <w:sz w:val="22"/>
+                                <w:szCs w:val="22"/>
+                                <w:lang w:val="en-CH"/>
+                              </w:rPr>
+                              <w:t xml:space="preserve">At the beginnning of </w:t>
+                            </w:r>
+                            <w:r>
+                              <w:rPr>
+                                <w:rStyle w:val="IntenseEmphasis"/>
+                                <w:color w:val="auto"/>
+                                <w:sz w:val="22"/>
+                                <w:szCs w:val="22"/>
+                                <w:lang w:val="en-CH"/>
+                              </w:rPr>
+                              <w:t xml:space="preserve">each turn, the player is automatically dealt cards from the draw deck to fill their hand cards up to 5. </w:t>
+                            </w:r>
+                          </w:p>
+                          <w:p>
+                            <w:pPr>
+                              <w:pStyle w:val="Heading2"/>
+                              <w:ind w:left="720"/>
+                              <w:rPr>
+                                <w:rStyle w:val="IntenseEmphasis"/>
+                                <w:color w:val="365F91" w:themeColor="accent1" w:themeShade="BF"/>
+                                <w:sz w:val="28"/>
+                                <w:szCs w:val="28"/>
+                              </w:rPr>
+                            </w:pPr>
+                            <w:r>
+                              <w:rPr>
+                                <w:rStyle w:val="IntenseEmphasis"/>
+                                <w:color w:val="365F91" w:themeColor="accent1" w:themeShade="BF"/>
+                                <w:sz w:val="28"/>
+                                <w:szCs w:val="28"/>
+                              </w:rPr>
+                              <w:br/>
+                            </w:r>
+                            <w:bookmarkStart w:id="49" w:name="_Toc36464466"/>
+                            <w:r>
+                              <w:rPr>
+                                <w:rStyle w:val="IntenseEmphasis"/>
+                                <w:color w:val="365F91" w:themeColor="accent1" w:themeShade="BF"/>
+                                <w:sz w:val="28"/>
+                                <w:szCs w:val="28"/>
+                                <w:lang w:val="en-CH"/>
+                              </w:rPr>
+                              <w:t>3</w:t>
+                            </w:r>
+                            <w:r>
+                              <w:rPr>
+                                <w:rStyle w:val="IntenseEmphasis"/>
+                                <w:color w:val="365F91" w:themeColor="accent1" w:themeShade="BF"/>
+                                <w:sz w:val="28"/>
+                                <w:szCs w:val="28"/>
+                              </w:rPr>
+                              <w:t>.2 Playing Cards to different Piles</w:t>
+                            </w:r>
+                            <w:bookmarkEnd w:id="49"/>
+                          </w:p>
+                          <w:p>
+                            <w:pPr>
+                              <w:pStyle w:val="Heading2"/>
+                              <w:rPr>
+                                <w:rStyle w:val="IntenseEmphasis"/>
+                                <w:color w:val="365F91" w:themeColor="accent1" w:themeShade="BF"/>
+                                <w:sz w:val="28"/>
+                                <w:szCs w:val="28"/>
+                              </w:rPr>
+                            </w:pPr>
+                            <w:r>
+                              <w:rPr>
+                                <w:rStyle w:val="IntenseEmphasis"/>
+                                <w:color w:val="365F91" w:themeColor="accent1" w:themeShade="BF"/>
+                                <w:sz w:val="28"/>
+                                <w:szCs w:val="28"/>
+                              </w:rPr>
+                              <w:br/>
+                            </w:r>
+                            <w:r>
+                              <w:rPr>
+                                <w:rStyle w:val="IntenseEmphasis"/>
+                                <w:color w:val="365F91" w:themeColor="accent1" w:themeShade="BF"/>
+                                <w:sz w:val="28"/>
+                                <w:szCs w:val="28"/>
+                              </w:rPr>
+                              <w:tab/>
+                            </w:r>
+                            <w:bookmarkStart w:id="50" w:name="_Toc36464467"/>
+                            <w:r>
+                              <w:rPr>
+                                <w:rStyle w:val="IntenseEmphasis"/>
+                                <w:color w:val="365F91" w:themeColor="accent1" w:themeShade="BF"/>
+                                <w:sz w:val="28"/>
+                                <w:szCs w:val="28"/>
+                                <w:lang w:val="en-CH"/>
+                              </w:rPr>
+                              <w:t>3</w:t>
+                            </w:r>
+                            <w:r>
+                              <w:rPr>
+                                <w:rStyle w:val="IntenseEmphasis"/>
+                                <w:color w:val="365F91" w:themeColor="accent1" w:themeShade="BF"/>
+                                <w:sz w:val="28"/>
+                                <w:szCs w:val="28"/>
+                              </w:rPr>
+                              <w:t>.3 Winning the Game</w:t>
+                            </w:r>
+                            <w:bookmarkEnd w:id="48"/>
+                            <w:bookmarkEnd w:id="50"/>
+                          </w:p>
+                          <w:p/>
+                          <w:p>
+                            <w:pPr>
+                              <w:pStyle w:val="Heading2"/>
+                            </w:pPr>
+                          </w:p>
+                          <w:p/>
+                          <w:p/>
+                        </w:txbxContent>
+                      </wps:txbx>
+                      <wps:bodyPr rot="0" vert="horz" wrap="square" lIns="91440" tIns="45720" rIns="91440" bIns="45720" anchor="t" anchorCtr="0" upright="1">
+                        <a:noAutofit/>
+                      </wps:bodyPr>
+                    </wps:wsp>
+                  </a:graphicData>
+                </a:graphic>
+                <wp14:sizeRelH relativeFrom="margin">
+                  <wp14:pctWidth>0</wp14:pctWidth>
+                </wp14:sizeRelH>
+                <wp14:sizeRelV relativeFrom="margin">
+                  <wp14:pctHeight>0</wp14:pctHeight>
+                </wp14:sizeRelV>
+              </wp:anchor>
+            </w:drawing>
+          </mc:Choice>
+          <mc:Fallback>
+            <w:pict>
+              <v:shape w14:anchorId="223187DE" id="Text Box 14" o:spid="_x0000_s1031" type="#_x0000_t202" style="position:absolute;margin-left:0;margin-top:9.45pt;width:514.5pt;height:306pt;z-index:251672576;visibility:visible;mso-wrap-style:square;mso-width-percent:0;mso-height-percent:0;mso-wrap-distance-left:9pt;mso-wrap-distance-top:0;mso-wrap-distance-right:9pt;mso-wrap-distance-bottom:0;mso-position-horizontal:center;mso-position-horizontal-relative:margin;mso-position-vertical:absolute;mso-position-vertical-relative:text;mso-width-percent:0;mso-height-percent:0;mso-width-relative:margin;mso-height-relative:margin;v-text-anchor:top" o:gfxdata="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" filled="f" fillcolor="#92cddc [1944]" stroked="f">
+                <v:textbox>
+                  <w:txbxContent>
+                    <w:p>
+                      <w:pPr>
+                        <w:pStyle w:val="Heading2"/>
+                        <w:rPr>
+                          <w:sz w:val="40"/>
+                          <w:szCs w:val="40"/>
+                          <w:lang w:val="en-CH"/>
+                        </w:rPr>
+                      </w:pPr>
+                      <w:bookmarkStart w:id="51" w:name="_Toc36464137"/>
+                      <w:bookmarkStart w:id="52" w:name="_Toc36464177"/>
+                      <w:bookmarkStart w:id="53" w:name="_Toc36464209"/>
+                      <w:bookmarkStart w:id="54" w:name="_Toc36464306"/>
+                      <w:bookmarkStart w:id="55" w:name="_Toc36464318"/>
+                      <w:bookmarkStart w:id="56" w:name="_Toc36464330"/>
+                      <w:bookmarkStart w:id="57" w:name="_Toc36464438"/>
+                      <w:bookmarkStart w:id="58" w:name="_Toc36464452"/>
+                      <w:bookmarkStart w:id="59" w:name="_Toc36464464"/>
+                      <w:r>
+                        <w:rPr>
+                          <w:sz w:val="40"/>
+                          <w:szCs w:val="40"/>
+                          <w:lang w:val="en-CH"/>
+                        </w:rPr>
+                        <w:t>3</w:t>
+                      </w:r>
+                      <w:r>
+                        <w:rPr>
+                          <w:sz w:val="40"/>
+                          <w:szCs w:val="40"/>
+                          <w:lang w:val="en-CH"/>
+                        </w:rPr>
+                        <w:t xml:space="preserve"> Playing Skip-Bo</w:t>
+                      </w:r>
+                      <w:bookmarkEnd w:id="51"/>
+                      <w:bookmarkEnd w:id="52"/>
+                      <w:bookmarkEnd w:id="53"/>
+                      <w:bookmarkEnd w:id="54"/>
+                      <w:bookmarkEnd w:id="55"/>
+                      <w:bookmarkEnd w:id="56"/>
+                      <w:bookmarkEnd w:id="57"/>
+                      <w:bookmarkEnd w:id="58"/>
+                      <w:bookmarkEnd w:id="59"/>
+                    </w:p>
+                    <w:p>
+                      <w:pPr>
+                        <w:rPr>
+                          <w:lang w:val="en-CH"/>
+                        </w:rPr>
+                      </w:pPr>
+                    </w:p>
+                    <w:p>
+                      <w:pPr>
+                        <w:rPr>
+                          <w:lang w:val="en-CH"/>
+                        </w:rPr>
+                      </w:pPr>
+                      <w:r>
+                        <w:rPr>
+                          <w:lang w:val="en-CH"/>
+                        </w:rPr>
+                        <w:t xml:space="preserve">As previously mentioned, the goal of </w:t>
+                      </w:r>
+                      <w:r>
+                        <w:rPr>
+                          <w:i/>
+                          <w:iCs/>
+                          <w:lang w:val="en-CH"/>
+                        </w:rPr>
+                        <w:t xml:space="preserve">Skip-Bo </w:t>
+                      </w:r>
+                      <w:r>
+                        <w:rPr>
+                          <w:lang w:val="en-CH"/>
+                        </w:rPr>
+                        <w:t xml:space="preserve">is to play all cards from the stockpile to the build piles in the middle of the board. The first player to empty their stockpile is the winner of the game. </w:t>
+                      </w:r>
+                    </w:p>
+                    <w:p>
+                      <w:pPr>
+                        <w:pStyle w:val="Heading2"/>
+                        <w:rPr>
+                          <w:rStyle w:val="IntenseEmphasis"/>
+                          <w:color w:val="365F91" w:themeColor="accent1" w:themeShade="BF"/>
+                          <w:sz w:val="28"/>
+                          <w:szCs w:val="28"/>
+                        </w:rPr>
+                      </w:pPr>
+                      <w:r>
+                        <w:tab/>
+                      </w:r>
+                      <w:bookmarkStart w:id="60" w:name="_Toc36464465"/>
+                      <w:bookmarkStart w:id="61" w:name="_Toc36464453"/>
+                      <w:r>
+                        <w:rPr>
+                          <w:rStyle w:val="IntenseEmphasis"/>
+                          <w:color w:val="365F91" w:themeColor="accent1" w:themeShade="BF"/>
+                          <w:sz w:val="28"/>
+                          <w:szCs w:val="28"/>
+                          <w:lang w:val="en-CH"/>
+                        </w:rPr>
+                        <w:t>3</w:t>
+                      </w:r>
+                      <w:r>
+                        <w:rPr>
+                          <w:rStyle w:val="IntenseEmphasis"/>
+                          <w:color w:val="365F91" w:themeColor="accent1" w:themeShade="BF"/>
+                          <w:sz w:val="28"/>
+                          <w:szCs w:val="28"/>
+                        </w:rPr>
+                        <w:t>.1 Beginning of Turn</w:t>
+                      </w:r>
+                      <w:bookmarkEnd w:id="60"/>
+                    </w:p>
+                    <w:p>
+                      <w:pPr>
+                        <w:pStyle w:val="Heading2"/>
+                        <w:ind w:left="720"/>
+                        <w:rPr>
+                          <w:rStyle w:val="IntenseEmphasis"/>
+                          <w:color w:val="auto"/>
+                          <w:sz w:val="22"/>
+                          <w:szCs w:val="22"/>
+                          <w:lang w:val="en-CH"/>
+                        </w:rPr>
+                      </w:pPr>
+                      <w:r>
+                        <w:rPr>
+                          <w:rStyle w:val="IntenseEmphasis"/>
+                          <w:color w:val="auto"/>
+                          <w:sz w:val="22"/>
+                          <w:szCs w:val="22"/>
+                          <w:lang w:val="en-CH"/>
+                        </w:rPr>
+                        <w:t xml:space="preserve">At the beginnning of </w:t>
+                      </w:r>
+                      <w:r>
+                        <w:rPr>
+                          <w:rStyle w:val="IntenseEmphasis"/>
+                          <w:color w:val="auto"/>
+                          <w:sz w:val="22"/>
+                          <w:szCs w:val="22"/>
+                          <w:lang w:val="en-CH"/>
+                        </w:rPr>
+                        <w:t xml:space="preserve">each turn, the player is automatically dealt cards from the draw deck to fill their hand cards up to 5. </w:t>
+                      </w:r>
+                    </w:p>
+                    <w:p>
+                      <w:pPr>
+                        <w:pStyle w:val="Heading2"/>
+                        <w:ind w:left="720"/>
+                        <w:rPr>
+                          <w:rStyle w:val="IntenseEmphasis"/>
+                          <w:color w:val="365F91" w:themeColor="accent1" w:themeShade="BF"/>
+                          <w:sz w:val="28"/>
+                          <w:szCs w:val="28"/>
+                        </w:rPr>
+                      </w:pPr>
+                      <w:r>
+                        <w:rPr>
+                          <w:rStyle w:val="IntenseEmphasis"/>
+                          <w:color w:val="365F91" w:themeColor="accent1" w:themeShade="BF"/>
+                          <w:sz w:val="28"/>
+                          <w:szCs w:val="28"/>
+                        </w:rPr>
+                        <w:br/>
+                      </w:r>
+                      <w:bookmarkStart w:id="62" w:name="_Toc36464466"/>
+                      <w:r>
+                        <w:rPr>
+                          <w:rStyle w:val="IntenseEmphasis"/>
+                          <w:color w:val="365F91" w:themeColor="accent1" w:themeShade="BF"/>
+                          <w:sz w:val="28"/>
+                          <w:szCs w:val="28"/>
+                          <w:lang w:val="en-CH"/>
+                        </w:rPr>
+                        <w:t>3</w:t>
+                      </w:r>
+                      <w:r>
+                        <w:rPr>
+                          <w:rStyle w:val="IntenseEmphasis"/>
+                          <w:color w:val="365F91" w:themeColor="accent1" w:themeShade="BF"/>
+                          <w:sz w:val="28"/>
+                          <w:szCs w:val="28"/>
+                        </w:rPr>
+                        <w:t>.2 Playing Cards to different Piles</w:t>
+                      </w:r>
+                      <w:bookmarkEnd w:id="62"/>
+                    </w:p>
+                    <w:p>
+                      <w:pPr>
+                        <w:pStyle w:val="Heading2"/>
+                        <w:rPr>
+                          <w:rStyle w:val="IntenseEmphasis"/>
+                          <w:color w:val="365F91" w:themeColor="accent1" w:themeShade="BF"/>
+                          <w:sz w:val="28"/>
+                          <w:szCs w:val="28"/>
+                        </w:rPr>
+                      </w:pPr>
+                      <w:r>
+                        <w:rPr>
+                          <w:rStyle w:val="IntenseEmphasis"/>
+                          <w:color w:val="365F91" w:themeColor="accent1" w:themeShade="BF"/>
+                          <w:sz w:val="28"/>
+                          <w:szCs w:val="28"/>
+                        </w:rPr>
+                        <w:br/>
+                      </w:r>
+                      <w:r>
+                        <w:rPr>
+                          <w:rStyle w:val="IntenseEmphasis"/>
+                          <w:color w:val="365F91" w:themeColor="accent1" w:themeShade="BF"/>
+                          <w:sz w:val="28"/>
+                          <w:szCs w:val="28"/>
+                        </w:rPr>
+                        <w:tab/>
+                      </w:r>
+                      <w:bookmarkStart w:id="63" w:name="_Toc36464467"/>
+                      <w:r>
+                        <w:rPr>
+                          <w:rStyle w:val="IntenseEmphasis"/>
+                          <w:color w:val="365F91" w:themeColor="accent1" w:themeShade="BF"/>
+                          <w:sz w:val="28"/>
+                          <w:szCs w:val="28"/>
+                          <w:lang w:val="en-CH"/>
+                        </w:rPr>
+                        <w:t>3</w:t>
+                      </w:r>
+                      <w:r>
+                        <w:rPr>
+                          <w:rStyle w:val="IntenseEmphasis"/>
+                          <w:color w:val="365F91" w:themeColor="accent1" w:themeShade="BF"/>
+                          <w:sz w:val="28"/>
+                          <w:szCs w:val="28"/>
+                        </w:rPr>
+                        <w:t>.3 Winning the Game</w:t>
+                      </w:r>
+                      <w:bookmarkEnd w:id="61"/>
+                      <w:bookmarkEnd w:id="63"/>
+                    </w:p>
+                    <w:p/>
+                    <w:p>
+                      <w:pPr>
+                        <w:pStyle w:val="Heading2"/>
+                      </w:pPr>
+                    </w:p>
+                    <w:p/>
+                    <w:p/>
+                  </w:txbxContent>
+                </v:textbox>
+                <w10:wrap anchorx="margin"/>
+              </v:shape>
+            </w:pict>
+          </mc:Fallback>
+        </mc:AlternateContent>
+      </w:r>
+    </w:p>
+    <w:p/>
+    <w:p/>
+    <w:p/>
+    <w:p/>
+    <w:p/>
+    <w:p/>
+    <w:p/>
+    <w:p/>
+    <w:p/>
+    <w:p/>
+    <w:p/>
+    <w:p/>
+    <w:p>
+      <w:r>
+        <w:rPr>
+          <w:noProof/>
+        </w:rPr>
+        <mc:AlternateContent>
+          <mc:Choice Requires="wps">
+            <w:drawing>
+              <wp:anchor distT="0" distB="0" distL="114300" distR="114300" simplePos="0" relativeHeight="251671552" behindDoc="0" locked="0" layoutInCell="1" allowOverlap="1" wp14:anchorId="7BDB03F9" wp14:editId="7BD929F3">
+                <wp:simplePos x="0" y="0"/>
+                <wp:positionH relativeFrom="margin">
+                  <wp:align>center</wp:align>
+                </wp:positionH>
+                <wp:positionV relativeFrom="paragraph">
+                  <wp:posOffset>222250</wp:posOffset>
                 </wp:positionV>
                 <wp:extent cx="6515100" cy="1945640"/>
                 <wp:effectExtent l="0" t="0" r="0" b="0"/>
@@ -1835,22 +2697,22 @@
                                 <w:lang w:val="en-CH"/>
                               </w:rPr>
                             </w:pPr>
-                            <w:bookmarkStart w:id="38" w:name="_Toc36464134"/>
-                            <w:bookmarkStart w:id="39" w:name="_Toc36464174"/>
-                            <w:bookmarkStart w:id="40" w:name="_Toc36464206"/>
-                            <w:bookmarkStart w:id="41" w:name="_Toc36464303"/>
-                            <w:bookmarkStart w:id="42" w:name="_Toc36464315"/>
-                            <w:bookmarkStart w:id="43" w:name="_Toc36464327"/>
-                            <w:bookmarkStart w:id="44" w:name="_Toc36464435"/>
-                            <w:bookmarkStart w:id="45" w:name="_Toc36464449"/>
-                            <w:bookmarkStart w:id="46" w:name="_Toc36464461"/>
+                            <w:bookmarkStart w:id="64" w:name="_Toc36464134"/>
+                            <w:bookmarkStart w:id="65" w:name="_Toc36464174"/>
+                            <w:bookmarkStart w:id="66" w:name="_Toc36464206"/>
+                            <w:bookmarkStart w:id="67" w:name="_Toc36464303"/>
+                            <w:bookmarkStart w:id="68" w:name="_Toc36464315"/>
+                            <w:bookmarkStart w:id="69" w:name="_Toc36464327"/>
+                            <w:bookmarkStart w:id="70" w:name="_Toc36464435"/>
+                            <w:bookmarkStart w:id="71" w:name="_Toc36464449"/>
+                            <w:bookmarkStart w:id="72" w:name="_Toc36464461"/>
                             <w:r>
                               <w:rPr>
                                 <w:sz w:val="40"/>
                                 <w:szCs w:val="40"/>
                                 <w:lang w:val="en-CH"/>
                               </w:rPr>
-                              <w:t>3</w:t>
+                              <w:t>4</w:t>
                             </w:r>
                             <w:r>
                               <w:rPr>
@@ -1866,15 +2728,53 @@
                               </w:rPr>
                               <w:t>Play Area</w:t>
                             </w:r>
-                            <w:bookmarkEnd w:id="38"/>
-                            <w:bookmarkEnd w:id="39"/>
-                            <w:bookmarkEnd w:id="40"/>
-                            <w:bookmarkEnd w:id="41"/>
-                            <w:bookmarkEnd w:id="42"/>
-                            <w:bookmarkEnd w:id="43"/>
-                            <w:bookmarkEnd w:id="44"/>
-                            <w:bookmarkEnd w:id="45"/>
-                            <w:bookmarkEnd w:id="46"/>
+                            <w:bookmarkEnd w:id="64"/>
+                            <w:bookmarkEnd w:id="65"/>
+                            <w:bookmarkEnd w:id="66"/>
+                            <w:bookmarkEnd w:id="67"/>
+                            <w:bookmarkEnd w:id="68"/>
+                            <w:bookmarkEnd w:id="69"/>
+                            <w:bookmarkEnd w:id="70"/>
+                            <w:bookmarkEnd w:id="71"/>
+                            <w:bookmarkEnd w:id="72"/>
+                          </w:p>
+                          <w:p>
+                            <w:pPr>
+                              <w:rPr>
+                                <w:lang w:val="en-CH"/>
+                              </w:rPr>
+                            </w:pPr>
+                          </w:p>
+                          <w:p>
+                            <w:pPr>
+                              <w:rPr>
+                                <w:i/>
+                                <w:iCs/>
+                                <w:lang w:val="en-CH"/>
+                              </w:rPr>
+                            </w:pPr>
+                            <w:r>
+                              <w:rPr>
+                                <w:lang w:val="en-CH"/>
+                              </w:rPr>
+                              <w:t>The playing area consists of space for</w:t>
+                            </w:r>
+                            <w:bookmarkStart w:id="73" w:name="_GoBack"/>
+                            <w:bookmarkEnd w:id="73"/>
+                            <w:r>
+                              <w:rPr>
+                                <w:lang w:val="en-CH"/>
+                              </w:rPr>
+                              <w:t xml:space="preserve"> 4 different </w:t>
+                            </w:r>
+                            <w:r>
+                              <w:rPr>
+                                <w:i/>
+                                <w:iCs/>
+                                <w:lang w:val="en-CH"/>
+                              </w:rPr>
+                              <w:t>build piles</w:t>
+                            </w:r>
                           </w:p>
                           <w:p>
                             <w:pPr>
@@ -1891,33 +2791,43 @@
                               </w:rPr>
                               <w:tab/>
                             </w:r>
-                            <w:bookmarkStart w:id="47" w:name="_Toc36464135"/>
-                            <w:bookmarkStart w:id="48" w:name="_Toc36464175"/>
-                            <w:bookmarkStart w:id="49" w:name="_Toc36464207"/>
-                            <w:bookmarkStart w:id="50" w:name="_Toc36464304"/>
-                            <w:bookmarkStart w:id="51" w:name="_Toc36464316"/>
-                            <w:bookmarkStart w:id="52" w:name="_Toc36464328"/>
-                            <w:bookmarkStart w:id="53" w:name="_Toc36464436"/>
-                            <w:bookmarkStart w:id="54" w:name="_Toc36464450"/>
-                            <w:bookmarkStart w:id="55" w:name="_Toc36464462"/>
+                            <w:bookmarkStart w:id="74" w:name="_Toc36464135"/>
+                            <w:bookmarkStart w:id="75" w:name="_Toc36464175"/>
+                            <w:bookmarkStart w:id="76" w:name="_Toc36464207"/>
+                            <w:bookmarkStart w:id="77" w:name="_Toc36464304"/>
+                            <w:bookmarkStart w:id="78" w:name="_Toc36464316"/>
+                            <w:bookmarkStart w:id="79" w:name="_Toc36464328"/>
+                            <w:bookmarkStart w:id="80" w:name="_Toc36464436"/>
+                            <w:bookmarkStart w:id="81" w:name="_Toc36464450"/>
+                            <w:bookmarkStart w:id="82" w:name="_Toc36464462"/>
                             <w:r>
                               <w:rPr>
                                 <w:rStyle w:val="IntenseEmphasis"/>
                                 <w:color w:val="365F91" w:themeColor="accent1" w:themeShade="BF"/>
                                 <w:sz w:val="28"/>
                                 <w:szCs w:val="28"/>
-                              </w:rPr>
-                              <w:t>3.1 Different Piles</w:t>
-                            </w:r>
-                            <w:bookmarkEnd w:id="47"/>
-                            <w:bookmarkEnd w:id="48"/>
-                            <w:bookmarkEnd w:id="49"/>
-                            <w:bookmarkEnd w:id="50"/>
-                            <w:bookmarkEnd w:id="51"/>
-                            <w:bookmarkEnd w:id="52"/>
-                            <w:bookmarkEnd w:id="53"/>
-                            <w:bookmarkEnd w:id="54"/>
-                            <w:bookmarkEnd w:id="55"/>
+                                <w:lang w:val="en-CH"/>
+                              </w:rPr>
+                              <w:t>4</w:t>
+                            </w:r>
+                            <w:r>
+                              <w:rPr>
+                                <w:rStyle w:val="IntenseEmphasis"/>
+                                <w:color w:val="365F91" w:themeColor="accent1" w:themeShade="BF"/>
+                                <w:sz w:val="28"/>
+                                <w:szCs w:val="28"/>
+                              </w:rPr>
+                              <w:t>.1 Different Piles</w:t>
+                            </w:r>
+                            <w:bookmarkEnd w:id="74"/>
+                            <w:bookmarkEnd w:id="75"/>
+                            <w:bookmarkEnd w:id="76"/>
+                            <w:bookmarkEnd w:id="77"/>
+                            <w:bookmarkEnd w:id="78"/>
+                            <w:bookmarkEnd w:id="79"/>
+                            <w:bookmarkEnd w:id="80"/>
+                            <w:bookmarkEnd w:id="81"/>
+                            <w:bookmarkEnd w:id="82"/>
                           </w:p>
                           <w:p>
                             <w:pPr>
@@ -1936,33 +2846,43 @@
                               </w:rPr>
                               <w:tab/>
                             </w:r>
-                            <w:bookmarkStart w:id="56" w:name="_Toc36464136"/>
-                            <w:bookmarkStart w:id="57" w:name="_Toc36464176"/>
-                            <w:bookmarkStart w:id="58" w:name="_Toc36464208"/>
-                            <w:bookmarkStart w:id="59" w:name="_Toc36464305"/>
-                            <w:bookmarkStart w:id="60" w:name="_Toc36464317"/>
-                            <w:bookmarkStart w:id="61" w:name="_Toc36464329"/>
-                            <w:bookmarkStart w:id="62" w:name="_Toc36464437"/>
-                            <w:bookmarkStart w:id="63" w:name="_Toc36464451"/>
-                            <w:bookmarkStart w:id="64" w:name="_Toc36464463"/>
+                            <w:bookmarkStart w:id="83" w:name="_Toc36464136"/>
+                            <w:bookmarkStart w:id="84" w:name="_Toc36464176"/>
+                            <w:bookmarkStart w:id="85" w:name="_Toc36464208"/>
+                            <w:bookmarkStart w:id="86" w:name="_Toc36464305"/>
+                            <w:bookmarkStart w:id="87" w:name="_Toc36464317"/>
+                            <w:bookmarkStart w:id="88" w:name="_Toc36464329"/>
+                            <w:bookmarkStart w:id="89" w:name="_Toc36464437"/>
+                            <w:bookmarkStart w:id="90" w:name="_Toc36464451"/>
+                            <w:bookmarkStart w:id="91" w:name="_Toc36464463"/>
                             <w:r>
                               <w:rPr>
                                 <w:rStyle w:val="IntenseEmphasis"/>
                                 <w:color w:val="365F91" w:themeColor="accent1" w:themeShade="BF"/>
                                 <w:sz w:val="28"/>
                                 <w:szCs w:val="28"/>
-                              </w:rPr>
-                              <w:t>3.2 Hand Cards</w:t>
-                            </w:r>
-                            <w:bookmarkEnd w:id="56"/>
-                            <w:bookmarkEnd w:id="57"/>
-                            <w:bookmarkEnd w:id="58"/>
-                            <w:bookmarkEnd w:id="59"/>
-                            <w:bookmarkEnd w:id="60"/>
-                            <w:bookmarkEnd w:id="61"/>
-                            <w:bookmarkEnd w:id="62"/>
-                            <w:bookmarkEnd w:id="63"/>
-                            <w:bookmarkEnd w:id="64"/>
+                                <w:lang w:val="en-CH"/>
+                              </w:rPr>
+                              <w:t>4</w:t>
+                            </w:r>
+                            <w:r>
+                              <w:rPr>
+                                <w:rStyle w:val="IntenseEmphasis"/>
+                                <w:color w:val="365F91" w:themeColor="accent1" w:themeShade="BF"/>
+                                <w:sz w:val="28"/>
+                                <w:szCs w:val="28"/>
+                              </w:rPr>
+                              <w:t>.2 Hand Cards</w:t>
+                            </w:r>
+                            <w:bookmarkEnd w:id="83"/>
+                            <w:bookmarkEnd w:id="84"/>
+                            <w:bookmarkEnd w:id="85"/>
+                            <w:bookmarkEnd w:id="86"/>
+                            <w:bookmarkEnd w:id="87"/>
+                            <w:bookmarkEnd w:id="88"/>
+                            <w:bookmarkEnd w:id="89"/>
+                            <w:bookmarkEnd w:id="90"/>
+                            <w:bookmarkEnd w:id="91"/>
                           </w:p>
                           <w:p/>
                           <w:p/>
@@ -1987,7 +2907,7 @@
           </mc:Choice>
           <mc:Fallback>
             <w:pict>
-              <v:shape w14:anchorId="7BDB03F9" id="Text Box 13" o:spid="_x0000_s1031" type="#_x0000_t202" style="position:absolute;margin-left:0;margin-top:.6pt;width:513pt;height:153.2pt;z-index:251671552;visibility:visible;mso-wrap-style:square;mso-width-percent:0;mso-height-percent:0;mso-wrap-distance-left:9pt;mso-wrap-distance-top:0;mso-wrap-distance-right:9pt;mso-wrap-distance-bottom:0;mso-position-horizontal:center;mso-position-horizontal-relative:margin;mso-position-vertical:absolute;mso-position-vertical-relative:text;mso-width-percent:0;mso-height-percent:0;mso-width-relative:margin;mso-height-relative:margin;v-text-anchor:top" o:gfxdata="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" filled="f" fillcolor="#92cddc [1944]" stroked="f">
+              <v:shape w14:anchorId="7BDB03F9" id="Text Box 13" o:spid="_x0000_s1032" type="#_x0000_t202" style="position:absolute;margin-left:0;margin-top:17.5pt;width:513pt;height:153.2pt;z-index:251671552;visibility:visible;mso-wrap-style:square;mso-width-percent:0;mso-height-percent:0;mso-wrap-distance-left:9pt;mso-wrap-distance-top:0;mso-wrap-distance-right:9pt;mso-wrap-distance-bottom:0;mso-position-horizontal:center;mso-position-horizontal-relative:margin;mso-position-vertical:absolute;mso-position-vertical-relative:text;mso-width-percent:0;mso-height-percent:0;mso-width-relative:margin;mso-height-relative:margin;v-text-anchor:top" o:gfxdata="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" filled="f" fillcolor="#92cddc [1944]" stroked="f">
                 <v:textbox>
                   <w:txbxContent>
                     <w:p>
@@ -1999,22 +2919,22 @@
                           <w:lang w:val="en-CH"/>
                         </w:rPr>
                       </w:pPr>
-                      <w:bookmarkStart w:id="65" w:name="_Toc36464134"/>
-                      <w:bookmarkStart w:id="66" w:name="_Toc36464174"/>
-                      <w:bookmarkStart w:id="67" w:name="_Toc36464206"/>
-                      <w:bookmarkStart w:id="68" w:name="_Toc36464303"/>
-                      <w:bookmarkStart w:id="69" w:name="_Toc36464315"/>
-                      <w:bookmarkStart w:id="70" w:name="_Toc36464327"/>
-                      <w:bookmarkStart w:id="71" w:name="_Toc36464435"/>
-                      <w:bookmarkStart w:id="72" w:name="_Toc36464449"/>
-                      <w:bookmarkStart w:id="73" w:name="_Toc36464461"/>
+                      <w:bookmarkStart w:id="92" w:name="_Toc36464134"/>
+                      <w:bookmarkStart w:id="93" w:name="_Toc36464174"/>
+                      <w:bookmarkStart w:id="94" w:name="_Toc36464206"/>
+                      <w:bookmarkStart w:id="95" w:name="_Toc36464303"/>
+                      <w:bookmarkStart w:id="96" w:name="_Toc36464315"/>
+                      <w:bookmarkStart w:id="97" w:name="_Toc36464327"/>
+                      <w:bookmarkStart w:id="98" w:name="_Toc36464435"/>
+                      <w:bookmarkStart w:id="99" w:name="_Toc36464449"/>
+                      <w:bookmarkStart w:id="100" w:name="_Toc36464461"/>
                       <w:r>
                         <w:rPr>
                           <w:sz w:val="40"/>
                           <w:szCs w:val="40"/>
                           <w:lang w:val="en-CH"/>
                         </w:rPr>
-                        <w:t>3</w:t>
+                        <w:t>4</w:t>
                       </w:r>
                       <w:r>
                         <w:rPr>
@@ -2030,15 +2950,53 @@
                         </w:rPr>
                         <w:t>Play Area</w:t>
                       </w:r>
-                      <w:bookmarkEnd w:id="65"/>
-                      <w:bookmarkEnd w:id="66"/>
-                      <w:bookmarkEnd w:id="67"/>
-                      <w:bookmarkEnd w:id="68"/>
-                      <w:bookmarkEnd w:id="69"/>
-                      <w:bookmarkEnd w:id="70"/>
-                      <w:bookmarkEnd w:id="71"/>
-                      <w:bookmarkEnd w:id="72"/>
-                      <w:bookmarkEnd w:id="73"/>
+                      <w:bookmarkEnd w:id="92"/>
+                      <w:bookmarkEnd w:id="93"/>
+                      <w:bookmarkEnd w:id="94"/>
+                      <w:bookmarkEnd w:id="95"/>
+                      <w:bookmarkEnd w:id="96"/>
+                      <w:bookmarkEnd w:id="97"/>
+                      <w:bookmarkEnd w:id="98"/>
+                      <w:bookmarkEnd w:id="99"/>
+                      <w:bookmarkEnd w:id="100"/>
+                    </w:p>
+                    <w:p>
+                      <w:pPr>
+                        <w:rPr>
+                          <w:lang w:val="en-CH"/>
+                        </w:rPr>
+                      </w:pPr>
+                    </w:p>
+                    <w:p>
+                      <w:pPr>
+                        <w:rPr>
+                          <w:i/>
+                          <w:iCs/>
+                          <w:lang w:val="en-CH"/>
+                        </w:rPr>
+                      </w:pPr>
+                      <w:r>
+                        <w:rPr>
+                          <w:lang w:val="en-CH"/>
+                        </w:rPr>
+                        <w:t>The playing area consists of space for</w:t>
+                      </w:r>
+                      <w:bookmarkStart w:id="101" w:name="_GoBack"/>
+                      <w:bookmarkEnd w:id="101"/>
+                      <w:r>
+                        <w:rPr>
+                          <w:lang w:val="en-CH"/>
+                        </w:rPr>
+                        <w:t xml:space="preserve"> 4 different </w:t>
+                      </w:r>
+                      <w:r>
+                        <w:rPr>
+                          <w:i/>
+                          <w:iCs/>
+                          <w:lang w:val="en-CH"/>
+                        </w:rPr>
+                        <w:t>build piles</w:t>
+                      </w:r>
                     </w:p>
                     <w:p>
                       <w:pPr>
@@ -2055,33 +3013,43 @@
                         </w:rPr>
                         <w:tab/>
                       </w:r>
-                      <w:bookmarkStart w:id="74" w:name="_Toc36464135"/>
-                      <w:bookmarkStart w:id="75" w:name="_Toc36464175"/>
-                      <w:bookmarkStart w:id="76" w:name="_Toc36464207"/>
-                      <w:bookmarkStart w:id="77" w:name="_Toc36464304"/>
-                      <w:bookmarkStart w:id="78" w:name="_Toc36464316"/>
-                      <w:bookmarkStart w:id="79" w:name="_Toc36464328"/>
-                      <w:bookmarkStart w:id="80" w:name="_Toc36464436"/>
-                      <w:bookmarkStart w:id="81" w:name="_Toc36464450"/>
-                      <w:bookmarkStart w:id="82" w:name="_Toc36464462"/>
+                      <w:bookmarkStart w:id="102" w:name="_Toc36464135"/>
+                      <w:bookmarkStart w:id="103" w:name="_Toc36464175"/>
+                      <w:bookmarkStart w:id="104" w:name="_Toc36464207"/>
+                      <w:bookmarkStart w:id="105" w:name="_Toc36464304"/>
+                      <w:bookmarkStart w:id="106" w:name="_Toc36464316"/>
+                      <w:bookmarkStart w:id="107" w:name="_Toc36464328"/>
+                      <w:bookmarkStart w:id="108" w:name="_Toc36464436"/>
+                      <w:bookmarkStart w:id="109" w:name="_Toc36464450"/>
+                      <w:bookmarkStart w:id="110" w:name="_Toc36464462"/>
                       <w:r>
                         <w:rPr>
                           <w:rStyle w:val="IntenseEmphasis"/>
                           <w:color w:val="365F91" w:themeColor="accent1" w:themeShade="BF"/>
                           <w:sz w:val="28"/>
                           <w:szCs w:val="28"/>
-                        </w:rPr>
-                        <w:t>3.1 Different Piles</w:t>
-                      </w:r>
-                      <w:bookmarkEnd w:id="74"/>
-                      <w:bookmarkEnd w:id="75"/>
-                      <w:bookmarkEnd w:id="76"/>
-                      <w:bookmarkEnd w:id="77"/>
-                      <w:bookmarkEnd w:id="78"/>
-                      <w:bookmarkEnd w:id="79"/>
-                      <w:bookmarkEnd w:id="80"/>
-                      <w:bookmarkEnd w:id="81"/>
-                      <w:bookmarkEnd w:id="82"/>
+                          <w:lang w:val="en-CH"/>
+                        </w:rPr>
+                        <w:t>4</w:t>
+                      </w:r>
+                      <w:r>
+                        <w:rPr>
+                          <w:rStyle w:val="IntenseEmphasis"/>
+                          <w:color w:val="365F91" w:themeColor="accent1" w:themeShade="BF"/>
+                          <w:sz w:val="28"/>
+                          <w:szCs w:val="28"/>
+                        </w:rPr>
+                        <w:t>.1 Different Piles</w:t>
+                      </w:r>
+                      <w:bookmarkEnd w:id="102"/>
+                      <w:bookmarkEnd w:id="103"/>
+                      <w:bookmarkEnd w:id="104"/>
+                      <w:bookmarkEnd w:id="105"/>
+                      <w:bookmarkEnd w:id="106"/>
+                      <w:bookmarkEnd w:id="107"/>
+                      <w:bookmarkEnd w:id="108"/>
+                      <w:bookmarkEnd w:id="109"/>
+                      <w:bookmarkEnd w:id="110"/>
                     </w:p>
                     <w:p>
                       <w:pPr>
@@ -2100,33 +3068,43 @@
                         </w:rPr>
                         <w:tab/>
                       </w:r>
-                      <w:bookmarkStart w:id="83" w:name="_Toc36464136"/>
-                      <w:bookmarkStart w:id="84" w:name="_Toc36464176"/>
-                      <w:bookmarkStart w:id="85" w:name="_Toc36464208"/>
-                      <w:bookmarkStart w:id="86" w:name="_Toc36464305"/>
-                      <w:bookmarkStart w:id="87" w:name="_Toc36464317"/>
-                      <w:bookmarkStart w:id="88" w:name="_Toc36464329"/>
-                      <w:bookmarkStart w:id="89" w:name="_Toc36464437"/>
-                      <w:bookmarkStart w:id="90" w:name="_Toc36464451"/>
-                      <w:bookmarkStart w:id="91" w:name="_Toc36464463"/>
+                      <w:bookmarkStart w:id="111" w:name="_Toc36464136"/>
+                      <w:bookmarkStart w:id="112" w:name="_Toc36464176"/>
+                      <w:bookmarkStart w:id="113" w:name="_Toc36464208"/>
+                      <w:bookmarkStart w:id="114" w:name="_Toc36464305"/>
+                      <w:bookmarkStart w:id="115" w:name="_Toc36464317"/>
+                      <w:bookmarkStart w:id="116" w:name="_Toc36464329"/>
+                      <w:bookmarkStart w:id="117" w:name="_Toc36464437"/>
+                      <w:bookmarkStart w:id="118" w:name="_Toc36464451"/>
+                      <w:bookmarkStart w:id="119" w:name="_Toc36464463"/>
                       <w:r>
                         <w:rPr>
                           <w:rStyle w:val="IntenseEmphasis"/>
                           <w:color w:val="365F91" w:themeColor="accent1" w:themeShade="BF"/>
                           <w:sz w:val="28"/>
                           <w:szCs w:val="28"/>
-                        </w:rPr>
-                        <w:t>3.2 Hand Cards</w:t>
-                      </w:r>
-                      <w:bookmarkEnd w:id="83"/>
-                      <w:bookmarkEnd w:id="84"/>
-                      <w:bookmarkEnd w:id="85"/>
-                      <w:bookmarkEnd w:id="86"/>
-                      <w:bookmarkEnd w:id="87"/>
-                      <w:bookmarkEnd w:id="88"/>
-                      <w:bookmarkEnd w:id="89"/>
-                      <w:bookmarkEnd w:id="90"/>
-                      <w:bookmarkEnd w:id="91"/>
+                          <w:lang w:val="en-CH"/>
+                        </w:rPr>
+                        <w:t>4</w:t>
+                      </w:r>
+                      <w:r>
+                        <w:rPr>
+                          <w:rStyle w:val="IntenseEmphasis"/>
+                          <w:color w:val="365F91" w:themeColor="accent1" w:themeShade="BF"/>
+                          <w:sz w:val="28"/>
+                          <w:szCs w:val="28"/>
+                        </w:rPr>
+                        <w:t>.2 Hand Cards</w:t>
+                      </w:r>
+                      <w:bookmarkEnd w:id="111"/>
+                      <w:bookmarkEnd w:id="112"/>
+                      <w:bookmarkEnd w:id="113"/>
+                      <w:bookmarkEnd w:id="114"/>
+                      <w:bookmarkEnd w:id="115"/>
+                      <w:bookmarkEnd w:id="116"/>
+                      <w:bookmarkEnd w:id="117"/>
+                      <w:bookmarkEnd w:id="118"/>
+                      <w:bookmarkEnd w:id="119"/>
                     </w:p>
                     <w:p/>
                     <w:p/>
@@ -2141,421 +3119,6 @@
         </mc:AlternateContent>
       </w:r>
     </w:p>
-    <w:p/>
-    <w:p/>
-    <w:p/>
-    <w:p/>
-    <w:p/>
-    <w:p>
-      <w:r>
-        <w:rPr>
-          <w:noProof/>
-        </w:rPr>
-        <mc:AlternateContent>
-          <mc:Choice Requires="wps">
-            <w:drawing>
-              <wp:anchor distT="0" distB="0" distL="114300" distR="114300" simplePos="0" relativeHeight="251672576" behindDoc="0" locked="0" layoutInCell="1" allowOverlap="1" wp14:anchorId="223187DE" wp14:editId="33C91C13">
-                <wp:simplePos x="0" y="0"/>
-                <wp:positionH relativeFrom="margin">
-                  <wp:align>center</wp:align>
-                </wp:positionH>
-                <wp:positionV relativeFrom="paragraph">
-                  <wp:posOffset>120015</wp:posOffset>
-                </wp:positionV>
-                <wp:extent cx="6534150" cy="2162175"/>
-                <wp:effectExtent l="0" t="0" r="0" b="9525"/>
-                <wp:wrapNone/>
-                <wp:docPr id="3" name="Text Box 14"/>
-                <wp:cNvGraphicFramePr>
-                  <a:graphicFrameLocks xmlns:a="http://schemas.openxmlformats.org/drawingml/2006/main"/>
-                </wp:cNvGraphicFramePr>
-                <a:graphic xmlns:a="http://schemas.openxmlformats.org/drawingml/2006/main">
-                  <a:graphicData uri="http://schemas.microsoft.com/office/word/2010/wordprocessingShape">
-                    <wps:wsp>
-                      <wps:cNvSpPr txBox="1">
-                        <a:spLocks noChangeArrowheads="1"/>
-                      </wps:cNvSpPr>
-                      <wps:spPr bwMode="auto">
-                        <a:xfrm>
-                          <a:off x="0" y="0"/>
-                          <a:ext cx="6534150" cy="2162175"/>
-                        </a:xfrm>
-                        <a:prstGeom prst="rect">
-                          <a:avLst/>
-                        </a:prstGeom>
-                        <a:noFill/>
-                        <a:ln>
-                          <a:noFill/>
-                        </a:ln>
-                        <a:extLst>
-                          <a:ext uri="{909E8E84-426E-40DD-AFC4-6F175D3DCCD1}">
-                            <a14:hiddenFill xmlns:a14="http://schemas.microsoft.com/office/drawing/2010/main">
-                              <a:solidFill>
-                                <a:schemeClr val="accent5">
-                                  <a:lumMod val="60000"/>
-                                  <a:lumOff val="40000"/>
-                                </a:schemeClr>
-                              </a:solidFill>
-                            </a14:hiddenFill>
-                          </a:ext>
-                          <a:ext uri="{91240B29-F687-4F45-9708-019B960494DF}">
-                            <a14:hiddenLine xmlns:a14="http://schemas.microsoft.com/office/drawing/2010/main" w="9525">
-                              <a:solidFill>
-                                <a:srgbClr val="000000"/>
-                              </a:solidFill>
-                              <a:miter lim="800000"/>
-                              <a:headEnd/>
-                              <a:tailEnd/>
-                            </a14:hiddenLine>
-                          </a:ext>
-                        </a:extLst>
-                      </wps:spPr>
-                      <wps:txbx>
-                        <w:txbxContent>
-                          <w:p>
-                            <w:pPr>
-                              <w:pStyle w:val="Heading2"/>
-                              <w:rPr>
-                                <w:sz w:val="40"/>
-                                <w:szCs w:val="40"/>
-                              </w:rPr>
-                            </w:pPr>
-                            <w:bookmarkStart w:id="92" w:name="_Toc36464137"/>
-                            <w:bookmarkStart w:id="93" w:name="_Toc36464177"/>
-                            <w:bookmarkStart w:id="94" w:name="_Toc36464209"/>
-                            <w:bookmarkStart w:id="95" w:name="_Toc36464306"/>
-                            <w:bookmarkStart w:id="96" w:name="_Toc36464318"/>
-                            <w:bookmarkStart w:id="97" w:name="_Toc36464330"/>
-                            <w:bookmarkStart w:id="98" w:name="_Toc36464438"/>
-                            <w:bookmarkStart w:id="99" w:name="_Toc36464452"/>
-                            <w:bookmarkStart w:id="100" w:name="_Toc36464464"/>
-                            <w:r>
-                              <w:rPr>
-                                <w:sz w:val="40"/>
-                                <w:szCs w:val="40"/>
-                                <w:lang w:val="en-CH"/>
-                              </w:rPr>
-                              <w:t>4 Playing Skip-Bo</w:t>
-                            </w:r>
-                            <w:bookmarkEnd w:id="92"/>
-                            <w:bookmarkEnd w:id="93"/>
-                            <w:bookmarkEnd w:id="94"/>
-                            <w:bookmarkEnd w:id="95"/>
-                            <w:bookmarkEnd w:id="96"/>
-                            <w:bookmarkEnd w:id="97"/>
-                            <w:bookmarkEnd w:id="98"/>
-                            <w:bookmarkEnd w:id="99"/>
-                            <w:bookmarkEnd w:id="100"/>
-                          </w:p>
-                          <w:p>
-                            <w:pPr>
-                              <w:pStyle w:val="Heading2"/>
-                              <w:rPr>
-                                <w:rStyle w:val="IntenseEmphasis"/>
-                                <w:color w:val="365F91" w:themeColor="accent1" w:themeShade="BF"/>
-                                <w:sz w:val="28"/>
-                                <w:szCs w:val="28"/>
-                              </w:rPr>
-                            </w:pPr>
-                            <w:r>
-                              <w:tab/>
-                            </w:r>
-                            <w:bookmarkStart w:id="101" w:name="_Toc36464453"/>
-                            <w:bookmarkStart w:id="102" w:name="_Toc36464465"/>
-                            <w:r>
-                              <w:rPr>
-                                <w:rStyle w:val="IntenseEmphasis"/>
-                                <w:color w:val="365F91" w:themeColor="accent1" w:themeShade="BF"/>
-                                <w:sz w:val="28"/>
-                                <w:szCs w:val="28"/>
-                              </w:rPr>
-                              <w:t>4.1 Beginning of Turn</w:t>
-                            </w:r>
-                            <w:bookmarkEnd w:id="102"/>
-                          </w:p>
-                          <w:p>
-                            <w:pPr>
-                              <w:pStyle w:val="Heading2"/>
-                              <w:rPr>
-                                <w:rStyle w:val="IntenseEmphasis"/>
-                                <w:color w:val="365F91" w:themeColor="accent1" w:themeShade="BF"/>
-                                <w:sz w:val="28"/>
-                                <w:szCs w:val="28"/>
-                              </w:rPr>
-                            </w:pPr>
-                            <w:r>
-                              <w:rPr>
-                                <w:rStyle w:val="IntenseEmphasis"/>
-                                <w:color w:val="365F91" w:themeColor="accent1" w:themeShade="BF"/>
-                                <w:sz w:val="28"/>
-                                <w:szCs w:val="28"/>
-                              </w:rPr>
-                              <w:br/>
-                            </w:r>
-                            <w:r>
-                              <w:rPr>
-                                <w:rStyle w:val="IntenseEmphasis"/>
-                                <w:color w:val="365F91" w:themeColor="accent1" w:themeShade="BF"/>
-                                <w:sz w:val="28"/>
-                                <w:szCs w:val="28"/>
-                              </w:rPr>
-                              <w:tab/>
-                            </w:r>
-                            <w:bookmarkStart w:id="103" w:name="_Toc36464466"/>
-                            <w:r>
-                              <w:rPr>
-                                <w:rStyle w:val="IntenseEmphasis"/>
-                                <w:color w:val="365F91" w:themeColor="accent1" w:themeShade="BF"/>
-                                <w:sz w:val="28"/>
-                                <w:szCs w:val="28"/>
-                              </w:rPr>
-                              <w:t>4.2 Playing Cards to different Piles</w:t>
-                            </w:r>
-                            <w:bookmarkEnd w:id="103"/>
-                          </w:p>
-                          <w:p>
-                            <w:pPr>
-                              <w:pStyle w:val="Heading2"/>
-                              <w:rPr>
-                                <w:rStyle w:val="IntenseEmphasis"/>
-                                <w:color w:val="365F91" w:themeColor="accent1" w:themeShade="BF"/>
-                                <w:sz w:val="28"/>
-                                <w:szCs w:val="28"/>
-                              </w:rPr>
-                            </w:pPr>
-                            <w:r>
-                              <w:rPr>
-                                <w:rStyle w:val="IntenseEmphasis"/>
-                                <w:color w:val="365F91" w:themeColor="accent1" w:themeShade="BF"/>
-                                <w:sz w:val="28"/>
-                                <w:szCs w:val="28"/>
-                              </w:rPr>
-                              <w:br/>
-                            </w:r>
-                            <w:r>
-                              <w:rPr>
-                                <w:rStyle w:val="IntenseEmphasis"/>
-                                <w:color w:val="365F91" w:themeColor="accent1" w:themeShade="BF"/>
-                                <w:sz w:val="28"/>
-                                <w:szCs w:val="28"/>
-                              </w:rPr>
-                              <w:tab/>
-                            </w:r>
-                            <w:bookmarkStart w:id="104" w:name="_Toc36464467"/>
-                            <w:r>
-                              <w:rPr>
-                                <w:rStyle w:val="IntenseEmphasis"/>
-                                <w:color w:val="365F91" w:themeColor="accent1" w:themeShade="BF"/>
-                                <w:sz w:val="28"/>
-                                <w:szCs w:val="28"/>
-                              </w:rPr>
-                              <w:t>4.3 Winning the Game</w:t>
-                            </w:r>
-                            <w:bookmarkEnd w:id="101"/>
-                            <w:bookmarkEnd w:id="104"/>
-                          </w:p>
-                          <w:p/>
-                          <w:p>
-                            <w:pPr>
-                              <w:pStyle w:val="Heading2"/>
-                            </w:pPr>
-                          </w:p>
-                          <w:p/>
-                          <w:p/>
-                        </w:txbxContent>
-                      </wps:txbx>
-                      <wps:bodyPr rot="0" vert="horz" wrap="square" lIns="91440" tIns="45720" rIns="91440" bIns="45720" anchor="t" anchorCtr="0" upright="1">
-                        <a:noAutofit/>
-                      </wps:bodyPr>
-                    </wps:wsp>
-                  </a:graphicData>
-                </a:graphic>
-                <wp14:sizeRelH relativeFrom="margin">
-                  <wp14:pctWidth>0</wp14:pctWidth>
-                </wp14:sizeRelH>
-                <wp14:sizeRelV relativeFrom="margin">
-                  <wp14:pctHeight>0</wp14:pctHeight>
-                </wp14:sizeRelV>
-              </wp:anchor>
-            </w:drawing>
-          </mc:Choice>
-          <mc:Fallback>
-            <w:pict>
-              <v:shape w14:anchorId="223187DE" id="Text Box 14" o:spid="_x0000_s1032" type="#_x0000_t202" style="position:absolute;margin-left:0;margin-top:9.45pt;width:514.5pt;height:170.25pt;z-index:251672576;visibility:visible;mso-wrap-style:square;mso-width-percent:0;mso-height-percent:0;mso-wrap-distance-left:9pt;mso-wrap-distance-top:0;mso-wrap-distance-right:9pt;mso-wrap-distance-bottom:0;mso-position-horizontal:center;mso-position-horizontal-relative:margin;mso-position-vertical:absolute;mso-position-vertical-relative:text;mso-width-percent:0;mso-height-percent:0;mso-width-relative:margin;mso-height-relative:margin;v-text-anchor:top" o:gfxdata="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" filled="f" fillcolor="#92cddc [1944]" stroked="f">
-                <v:textbox>
-                  <w:txbxContent>
-                    <w:p>
-                      <w:pPr>
-                        <w:pStyle w:val="Heading2"/>
-                        <w:rPr>
-                          <w:sz w:val="40"/>
-                          <w:szCs w:val="40"/>
-                        </w:rPr>
-                      </w:pPr>
-                      <w:bookmarkStart w:id="105" w:name="_Toc36464137"/>
-                      <w:bookmarkStart w:id="106" w:name="_Toc36464177"/>
-                      <w:bookmarkStart w:id="107" w:name="_Toc36464209"/>
-                      <w:bookmarkStart w:id="108" w:name="_Toc36464306"/>
-                      <w:bookmarkStart w:id="109" w:name="_Toc36464318"/>
-                      <w:bookmarkStart w:id="110" w:name="_Toc36464330"/>
-                      <w:bookmarkStart w:id="111" w:name="_Toc36464438"/>
-                      <w:bookmarkStart w:id="112" w:name="_Toc36464452"/>
-                      <w:bookmarkStart w:id="113" w:name="_Toc36464464"/>
-                      <w:r>
-                        <w:rPr>
-                          <w:sz w:val="40"/>
-                          <w:szCs w:val="40"/>
-                          <w:lang w:val="en-CH"/>
-                        </w:rPr>
-                        <w:t>4 Playing Skip-Bo</w:t>
-                      </w:r>
-                      <w:bookmarkEnd w:id="105"/>
-                      <w:bookmarkEnd w:id="106"/>
-                      <w:bookmarkEnd w:id="107"/>
-                      <w:bookmarkEnd w:id="108"/>
-                      <w:bookmarkEnd w:id="109"/>
-                      <w:bookmarkEnd w:id="110"/>
-                      <w:bookmarkEnd w:id="111"/>
-                      <w:bookmarkEnd w:id="112"/>
-                      <w:bookmarkEnd w:id="113"/>
-                    </w:p>
-                    <w:p>
-                      <w:pPr>
-                        <w:pStyle w:val="Heading2"/>
-                        <w:rPr>
-                          <w:rStyle w:val="IntenseEmphasis"/>
-                          <w:color w:val="365F91" w:themeColor="accent1" w:themeShade="BF"/>
-                          <w:sz w:val="28"/>
-                          <w:szCs w:val="28"/>
-                        </w:rPr>
-                      </w:pPr>
-                      <w:r>
-                        <w:tab/>
-                      </w:r>
-                      <w:bookmarkStart w:id="114" w:name="_Toc36464453"/>
-                      <w:bookmarkStart w:id="115" w:name="_Toc36464465"/>
-                      <w:r>
-                        <w:rPr>
-                          <w:rStyle w:val="IntenseEmphasis"/>
-                          <w:color w:val="365F91" w:themeColor="accent1" w:themeShade="BF"/>
-                          <w:sz w:val="28"/>
-                          <w:szCs w:val="28"/>
-                        </w:rPr>
-                        <w:t>4.1 Beginning of Turn</w:t>
-                      </w:r>
-                      <w:bookmarkEnd w:id="115"/>
-                    </w:p>
-                    <w:p>
-                      <w:pPr>
-                        <w:pStyle w:val="Heading2"/>
-                        <w:rPr>
-                          <w:rStyle w:val="IntenseEmphasis"/>
-                          <w:color w:val="365F91" w:themeColor="accent1" w:themeShade="BF"/>
-                          <w:sz w:val="28"/>
-                          <w:szCs w:val="28"/>
-                        </w:rPr>
-                      </w:pPr>
-                      <w:r>
-                        <w:rPr>
-                          <w:rStyle w:val="IntenseEmphasis"/>
-                          <w:color w:val="365F91" w:themeColor="accent1" w:themeShade="BF"/>
-                          <w:sz w:val="28"/>
-                          <w:szCs w:val="28"/>
-                        </w:rPr>
-                        <w:br/>
-                      </w:r>
-                      <w:r>
-                        <w:rPr>
-                          <w:rStyle w:val="IntenseEmphasis"/>
-                          <w:color w:val="365F91" w:themeColor="accent1" w:themeShade="BF"/>
-                          <w:sz w:val="28"/>
-                          <w:szCs w:val="28"/>
-                        </w:rPr>
-                        <w:tab/>
-                      </w:r>
-                      <w:bookmarkStart w:id="116" w:name="_Toc36464466"/>
-                      <w:r>
-                        <w:rPr>
-                          <w:rStyle w:val="IntenseEmphasis"/>
-                          <w:color w:val="365F91" w:themeColor="accent1" w:themeShade="BF"/>
-                          <w:sz w:val="28"/>
-                          <w:szCs w:val="28"/>
-                        </w:rPr>
-                        <w:t>4.2 Playing Cards to different Piles</w:t>
-                      </w:r>
-                      <w:bookmarkEnd w:id="116"/>
-                    </w:p>
-                    <w:p>
-                      <w:pPr>
-                        <w:pStyle w:val="Heading2"/>
-                        <w:rPr>
-                          <w:rStyle w:val="IntenseEmphasis"/>
-                          <w:color w:val="365F91" w:themeColor="accent1" w:themeShade="BF"/>
-                          <w:sz w:val="28"/>
-                          <w:szCs w:val="28"/>
-                        </w:rPr>
-                      </w:pPr>
-                      <w:r>
-                        <w:rPr>
-                          <w:rStyle w:val="IntenseEmphasis"/>
-                          <w:color w:val="365F91" w:themeColor="accent1" w:themeShade="BF"/>
-                          <w:sz w:val="28"/>
-                          <w:szCs w:val="28"/>
-                        </w:rPr>
-                        <w:br/>
-                      </w:r>
-                      <w:r>
-                        <w:rPr>
-                          <w:rStyle w:val="IntenseEmphasis"/>
-                          <w:color w:val="365F91" w:themeColor="accent1" w:themeShade="BF"/>
-                          <w:sz w:val="28"/>
-                          <w:szCs w:val="28"/>
-                        </w:rPr>
-                        <w:tab/>
-                      </w:r>
-                      <w:bookmarkStart w:id="117" w:name="_Toc36464467"/>
-                      <w:r>
-                        <w:rPr>
-                          <w:rStyle w:val="IntenseEmphasis"/>
-                          <w:color w:val="365F91" w:themeColor="accent1" w:themeShade="BF"/>
-                          <w:sz w:val="28"/>
-                          <w:szCs w:val="28"/>
-                        </w:rPr>
-                        <w:t>4.3 Winning the Game</w:t>
-                      </w:r>
-                      <w:bookmarkEnd w:id="114"/>
-                      <w:bookmarkEnd w:id="117"/>
-                    </w:p>
-                    <w:p/>
-                    <w:p>
-                      <w:pPr>
-                        <w:pStyle w:val="Heading2"/>
-                      </w:pPr>
-                    </w:p>
-                    <w:p/>
-                    <w:p/>
-                  </w:txbxContent>
-                </v:textbox>
-                <w10:wrap anchorx="margin"/>
-              </v:shape>
-            </w:pict>
-          </mc:Fallback>
-        </mc:AlternateContent>
-      </w:r>
-    </w:p>
-    <w:p/>
-    <w:p/>
-    <w:p/>
-    <w:p/>
-    <w:p/>
-    <w:p/>
-    <w:p/>
-    <w:p/>
-    <w:p/>
-    <w:p/>
-    <w:p/>
-    <w:p/>
-    <w:p/>
     <w:p/>
     <w:p/>
     <w:p/>
@@ -3301,7 +3864,7 @@
     <w:lsdException w:name="Table Web 2" w:semiHidden="1" w:unhideWhenUsed="1"/>
     <w:lsdException w:name="Table Web 3" w:semiHidden="1" w:unhideWhenUsed="1"/>
     <w:lsdException w:name="Balloon Text" w:semiHidden="1" w:unhideWhenUsed="1"/>
-    <w:lsdException w:name="Table Grid" w:semiHidden="1" w:uiPriority="59" w:unhideWhenUsed="1"/>
+    <w:lsdException w:name="Table Grid" w:uiPriority="59"/>
     <w:lsdException w:name="Table Theme" w:semiHidden="1" w:unhideWhenUsed="1"/>
     <w:lsdException w:name="Placeholder Text" w:semiHidden="1"/>
     <w:lsdException w:name="No Spacing" w:uiPriority="1" w:qFormat="1"/>
@@ -4087,7 +4650,7 @@
 </file>
 
 <file path=customXml/itemProps1.xml><?xml version="1.0" encoding="utf-8"?>
-<ds:datastoreItem xmlns:ds="http://schemas.openxmlformats.org/officeDocument/2006/customXml" ds:itemID="{C8D76AE5-735E-46C8-B9F5-688C7C5F20F6}">
+<ds:datastoreItem xmlns:ds="http://schemas.openxmlformats.org/officeDocument/2006/customXml" ds:itemID="{A806F2A4-ED8D-4EBF-A808-4418E52AEE33}">
   <ds:schemaRefs>
     <ds:schemaRef ds:uri="http://schemas.openxmlformats.org/officeDocument/2006/bibliography"/>
   </ds:schemaRefs>

</xml_diff>

<commit_message>
chat always scrolls to the bottom when a message is appended
</commit_message>
<xml_diff>
--- a/00_General/Presentation/instruction manual.docx
+++ b/00_General/Presentation/instruction manual.docx
@@ -1,11 +1,12 @@
 
 <file path=word/document.xml><?xml version="1.0" encoding="utf-8"?>
-<w:document xmlns:wpc="http://schemas.microsoft.com/office/word/2010/wordprocessingCanvas" xmlns:cx="http://schemas.microsoft.com/office/drawing/2014/chartex" xmlns:cx1="http://schemas.microsoft.com/office/drawing/2015/9/8/chartex" xmlns:cx2="http://schemas.microsoft.com/office/drawing/2015/10/21/chartex" xmlns:cx3="http://schemas.microsoft.com/office/drawing/2016/5/9/chartex" xmlns:cx4="http://schemas.microsoft.com/office/drawing/2016/5/10/chartex" xmlns:cx5="http://schemas.microsoft.com/office/drawing/2016/5/11/chartex" xmlns:cx6="http://schemas.microsoft.com/office/drawing/2016/5/12/chartex" xmlns:cx7="http://schemas.microsoft.com/office/drawing/2016/5/13/chartex" xmlns:cx8="http://schemas.microsoft.com/office/drawing/2016/5/14/chartex" xmlns:mc="http://schemas.openxmlformats.org/markup-compatibility/2006" xmlns:aink="http://schemas.microsoft.com/office/drawing/2016/ink" xmlns:am3d="http://schemas.microsoft.com/office/drawing/2017/model3d" xmlns:o="urn:schemas-microsoft-com:office:office" xmlns:r="http://schemas.openxmlformats.org/officeDocument/2006/relationships" xmlns:m="http://schemas.openxmlformats.org/officeDocument/2006/math" xmlns:v="urn:schemas-microsoft-com:vml" xmlns:wp14="http://schemas.microsoft.com/office/word/2010/wordprocessingDrawing" xmlns:wp="http://schemas.openxmlformats.org/drawingml/2006/wordprocessingDrawing" xmlns:w10="urn:schemas-microsoft-com:office:word" xmlns:w="http://schemas.openxmlformats.org/wordprocessingml/2006/main" xmlns:w14="http://schemas.microsoft.com/office/word/2010/wordml" xmlns:w15="http://schemas.microsoft.com/office/word/2012/wordml" xmlns:w16cid="http://schemas.microsoft.com/office/word/2016/wordml/cid" xmlns:w16se="http://schemas.microsoft.com/office/word/2015/wordml/symex" xmlns:wpg="http://schemas.microsoft.com/office/word/2010/wordprocessingGroup" xmlns:wpi="http://schemas.microsoft.com/office/word/2010/wordprocessingInk" xmlns:wne="http://schemas.microsoft.com/office/word/2006/wordml" xmlns:wps="http://schemas.microsoft.com/office/word/2010/wordprocessingShape" mc:Ignorable="w14 w15 w16se w16cid wp14">
+<w:document xmlns:wpc="http://schemas.microsoft.com/office/word/2010/wordprocessingCanvas" xmlns:mo="http://schemas.microsoft.com/office/mac/office/2008/main" xmlns:mc="http://schemas.openxmlformats.org/markup-compatibility/2006" xmlns:mv="urn:schemas-microsoft-com:mac:vml" xmlns:o="urn:schemas-microsoft-com:office:office" xmlns:r="http://schemas.openxmlformats.org/officeDocument/2006/relationships" xmlns:m="http://schemas.openxmlformats.org/officeDocument/2006/math" xmlns:v="urn:schemas-microsoft-com:vml" xmlns:wp14="http://schemas.microsoft.com/office/word/2010/wordprocessingDrawing" xmlns:wp="http://schemas.openxmlformats.org/drawingml/2006/wordprocessingDrawing" xmlns:w10="urn:schemas-microsoft-com:office:word" xmlns:w="http://schemas.openxmlformats.org/wordprocessingml/2006/main" xmlns:w14="http://schemas.microsoft.com/office/word/2010/wordml" xmlns:wpg="http://schemas.microsoft.com/office/word/2010/wordprocessingGroup" xmlns:wpi="http://schemas.microsoft.com/office/word/2010/wordprocessingInk" xmlns:wne="http://schemas.microsoft.com/office/word/2006/wordml" xmlns:wps="http://schemas.microsoft.com/office/word/2010/wordprocessingShape" mc:Ignorable="w14 wp14">
   <w:body>
     <w:p>
       <w:r>
         <w:rPr>
           <w:noProof/>
+          <w:lang w:val="de-DE" w:eastAsia="de-DE"/>
         </w:rPr>
         <mc:AlternateContent>
           <mc:Choice Requires="wps">
@@ -44,14 +45,14 @@
                           <a:noFill/>
                         </a:ln>
                         <a:extLst>
-                          <a:ext uri="{909E8E84-426E-40DD-AFC4-6F175D3DCCD1}">
+                          <a:ext uri="{909E8E84-426E-40dd-AFC4-6F175D3DCCD1}">
                             <a14:hiddenFill xmlns:a14="http://schemas.microsoft.com/office/drawing/2010/main">
                               <a:solidFill>
                                 <a:srgbClr val="FFFFFF"/>
                               </a:solidFill>
                             </a14:hiddenFill>
                           </a:ext>
-                          <a:ext uri="{91240B29-F687-4F45-9708-019B960494DF}">
+                          <a:ext uri="{91240B29-F687-4f45-9708-019B960494DF}">
                             <a14:hiddenLine xmlns:a14="http://schemas.microsoft.com/office/drawing/2010/main" w="9525">
                               <a:solidFill>
                                 <a:srgbClr val="000000"/>
@@ -72,7 +73,7 @@
                                 <w:rFonts w:ascii="Algerian" w:hAnsi="Algerian" w:cs="Times New Roman"/>
                                 <w:sz w:val="72"/>
                                 <w:szCs w:val="72"/>
-                                <w:lang w:val="en-CH"/>
+                                <w:lang w:val="uz-Cyrl-UZ"/>
                               </w:rPr>
                             </w:pPr>
                             <w:r>
@@ -84,7 +85,7 @@
                                 <w:color w:val="003399"/>
                                 <w:sz w:val="72"/>
                                 <w:szCs w:val="72"/>
-                                <w:lang w:val="en-CH"/>
+                                <w:lang w:val="uz-Cyrl-UZ"/>
                               </w:rPr>
                               <w:t>SKIP-BO INSTRUCTION MANUAL</w:t>
                             </w:r>
@@ -93,7 +94,7 @@
                                 <w:rFonts w:ascii="Algerian" w:hAnsi="Algerian" w:cs="Times New Roman"/>
                                 <w:sz w:val="72"/>
                                 <w:szCs w:val="72"/>
-                                <w:lang w:val="en-CH"/>
+                                <w:lang w:val="uz-Cyrl-UZ"/>
                               </w:rPr>
                               <w:t xml:space="preserve"> </w:t>
                             </w:r>
@@ -115,7 +116,7 @@
               </wp:anchor>
             </w:drawing>
           </mc:Choice>
-          <mc:Fallback>
+          <mc:Fallback xmlns:w16se="http://schemas.microsoft.com/office/word/2015/wordml/symex" xmlns:w16cid="http://schemas.microsoft.com/office/word/2016/wordml/cid" xmlns:w15="http://schemas.microsoft.com/office/word/2012/wordml" xmlns:am3d="http://schemas.microsoft.com/office/drawing/2017/model3d" xmlns:aink="http://schemas.microsoft.com/office/drawing/2016/ink" xmlns:cx8="http://schemas.microsoft.com/office/drawing/2016/5/14/chartex" xmlns:cx7="http://schemas.microsoft.com/office/drawing/2016/5/13/chartex" xmlns:cx6="http://schemas.microsoft.com/office/drawing/2016/5/12/chartex" xmlns:cx5="http://schemas.microsoft.com/office/drawing/2016/5/11/chartex" xmlns:cx4="http://schemas.microsoft.com/office/drawing/2016/5/10/chartex" xmlns:cx3="http://schemas.microsoft.com/office/drawing/2016/5/9/chartex" xmlns:cx2="http://schemas.microsoft.com/office/drawing/2015/10/21/chartex" xmlns:cx1="http://schemas.microsoft.com/office/drawing/2015/9/8/chartex" xmlns:cx="http://schemas.microsoft.com/office/drawing/2014/chartex">
             <w:pict>
               <v:shapetype w14:anchorId="675EA567" id="_x0000_t202" coordsize="21600,21600" o:spt="202" path="m,l,21600r21600,l21600,xe">
                 <v:stroke joinstyle="miter"/>
@@ -168,6 +169,7 @@
       <w:r>
         <w:rPr>
           <w:noProof/>
+          <w:lang w:val="de-DE" w:eastAsia="de-DE"/>
         </w:rPr>
         <mc:AlternateContent>
           <mc:Choice Requires="wps">
@@ -206,14 +208,14 @@
                           <a:noFill/>
                         </a:ln>
                         <a:extLst>
-                          <a:ext uri="{909E8E84-426E-40DD-AFC4-6F175D3DCCD1}">
+                          <a:ext uri="{909E8E84-426E-40dd-AFC4-6F175D3DCCD1}">
                             <a14:hiddenFill xmlns:a14="http://schemas.microsoft.com/office/drawing/2010/main">
                               <a:solidFill>
                                 <a:srgbClr val="FFFFFF"/>
                               </a:solidFill>
                             </a14:hiddenFill>
                           </a:ext>
-                          <a:ext uri="{91240B29-F687-4F45-9708-019B960494DF}">
+                          <a:ext uri="{91240B29-F687-4f45-9708-019B960494DF}">
                             <a14:hiddenLine xmlns:a14="http://schemas.microsoft.com/office/drawing/2010/main" w="9525">
                               <a:solidFill>
                                 <a:srgbClr val="000000"/>
@@ -252,7 +254,7 @@
               </wp:anchor>
             </w:drawing>
           </mc:Choice>
-          <mc:Fallback>
+          <mc:Fallback xmlns:w16se="http://schemas.microsoft.com/office/word/2015/wordml/symex" xmlns:w16cid="http://schemas.microsoft.com/office/word/2016/wordml/cid" xmlns:w15="http://schemas.microsoft.com/office/word/2012/wordml" xmlns:am3d="http://schemas.microsoft.com/office/drawing/2017/model3d" xmlns:aink="http://schemas.microsoft.com/office/drawing/2016/ink" xmlns:cx8="http://schemas.microsoft.com/office/drawing/2016/5/14/chartex" xmlns:cx7="http://schemas.microsoft.com/office/drawing/2016/5/13/chartex" xmlns:cx6="http://schemas.microsoft.com/office/drawing/2016/5/12/chartex" xmlns:cx5="http://schemas.microsoft.com/office/drawing/2016/5/11/chartex" xmlns:cx4="http://schemas.microsoft.com/office/drawing/2016/5/10/chartex" xmlns:cx3="http://schemas.microsoft.com/office/drawing/2016/5/9/chartex" xmlns:cx2="http://schemas.microsoft.com/office/drawing/2015/10/21/chartex" xmlns:cx1="http://schemas.microsoft.com/office/drawing/2015/9/8/chartex" xmlns:cx="http://schemas.microsoft.com/office/drawing/2014/chartex">
             <w:pict>
               <v:shape w14:anchorId="3439FE87" id="Text Box 41" o:spid="_x0000_s1027" type="#_x0000_t202" style="position:absolute;margin-left:19.5pt;margin-top:115.5pt;width:23.8pt;height:39.65pt;z-index:251675648;visibility:visible;mso-wrap-style:none;mso-width-percent:0;mso-height-percent:0;mso-wrap-distance-left:9pt;mso-wrap-distance-top:0;mso-wrap-distance-right:9pt;mso-wrap-distance-bottom:0;mso-position-horizontal:absolute;mso-position-horizontal-relative:text;mso-position-vertical:absolute;mso-position-vertical-relative:text;mso-width-percent:0;mso-height-percent:0;mso-width-relative:margin;mso-height-relative:margin;v-text-anchor:top" o:gfxdata="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" filled="f" stroked="f">
                 <v:textbox style="mso-fit-shape-to-text:t">
@@ -297,6 +299,7 @@
       <w:r>
         <w:rPr>
           <w:noProof/>
+          <w:lang w:val="de-DE" w:eastAsia="de-DE"/>
         </w:rPr>
         <mc:AlternateContent>
           <mc:Choice Requires="wps">
@@ -335,14 +338,14 @@
                           <a:noFill/>
                         </a:ln>
                         <a:extLst>
-                          <a:ext uri="{909E8E84-426E-40DD-AFC4-6F175D3DCCD1}">
+                          <a:ext uri="{909E8E84-426E-40dd-AFC4-6F175D3DCCD1}">
                             <a14:hiddenFill xmlns:a14="http://schemas.microsoft.com/office/drawing/2010/main">
                               <a:solidFill>
                                 <a:srgbClr val="FFFFFF"/>
                               </a:solidFill>
                             </a14:hiddenFill>
                           </a:ext>
-                          <a:ext uri="{91240B29-F687-4F45-9708-019B960494DF}">
+                          <a:ext uri="{91240B29-F687-4f45-9708-019B960494DF}">
                             <a14:hiddenLine xmlns:a14="http://schemas.microsoft.com/office/drawing/2010/main" w="9525">
                               <a:solidFill>
                                 <a:srgbClr val="000000"/>
@@ -365,7 +368,7 @@
                                 <w:color w:val="365F91" w:themeColor="accent1" w:themeShade="BF"/>
                                 <w:sz w:val="56"/>
                                 <w:szCs w:val="20"/>
-                                <w:lang w:val="en-CH"/>
+                                <w:lang w:val="uz-Cyrl-UZ"/>
                               </w:rPr>
                             </w:pPr>
                             <w:r>
@@ -375,7 +378,7 @@
                                 <w:color w:val="365F91" w:themeColor="accent1" w:themeShade="BF"/>
                                 <w:sz w:val="56"/>
                                 <w:szCs w:val="20"/>
-                                <w:lang w:val="en-CH"/>
+                                <w:lang w:val="uz-Cyrl-UZ"/>
                               </w:rPr>
                               <w:t>Gruppe-15 (SKIP-BRO’S)</w:t>
                             </w:r>
@@ -420,7 +423,7 @@
                                 <w:iCs/>
                                 <w:color w:val="548DD4" w:themeColor="text2" w:themeTint="99"/>
                                 <w:sz w:val="32"/>
-                                <w:lang w:val="en-CH"/>
+                                <w:lang w:val="uz-Cyrl-UZ"/>
                                 <w14:shadow w14:blurRad="38100" w14:dist="25400" w14:dir="5400000" w14:sx="100000" w14:sy="100000" w14:kx="0" w14:ky="0" w14:algn="ctr">
                                   <w14:srgbClr w14:val="6E747A">
                                     <w14:alpha w14:val="57000"/>
@@ -441,7 +444,7 @@
                                 <w:iCs/>
                                 <w:color w:val="548DD4" w:themeColor="text2" w:themeTint="99"/>
                                 <w:sz w:val="32"/>
-                                <w:lang w:val="en-CH"/>
+                                <w:lang w:val="uz-Cyrl-UZ"/>
                                 <w14:shadow w14:blurRad="38100" w14:dist="25400" w14:dir="5400000" w14:sx="100000" w14:sy="100000" w14:kx="0" w14:ky="0" w14:algn="ctr">
                                   <w14:srgbClr w14:val="6E747A">
                                     <w14:alpha w14:val="57000"/>
@@ -473,7 +476,7 @@
               </wp:anchor>
             </w:drawing>
           </mc:Choice>
-          <mc:Fallback>
+          <mc:Fallback xmlns:w16se="http://schemas.microsoft.com/office/word/2015/wordml/symex" xmlns:w16cid="http://schemas.microsoft.com/office/word/2016/wordml/cid" xmlns:w15="http://schemas.microsoft.com/office/word/2012/wordml" xmlns:am3d="http://schemas.microsoft.com/office/drawing/2017/model3d" xmlns:aink="http://schemas.microsoft.com/office/drawing/2016/ink" xmlns:cx8="http://schemas.microsoft.com/office/drawing/2016/5/14/chartex" xmlns:cx7="http://schemas.microsoft.com/office/drawing/2016/5/13/chartex" xmlns:cx6="http://schemas.microsoft.com/office/drawing/2016/5/12/chartex" xmlns:cx5="http://schemas.microsoft.com/office/drawing/2016/5/11/chartex" xmlns:cx4="http://schemas.microsoft.com/office/drawing/2016/5/10/chartex" xmlns:cx3="http://schemas.microsoft.com/office/drawing/2016/5/9/chartex" xmlns:cx2="http://schemas.microsoft.com/office/drawing/2015/10/21/chartex" xmlns:cx1="http://schemas.microsoft.com/office/drawing/2015/9/8/chartex" xmlns:cx="http://schemas.microsoft.com/office/drawing/2014/chartex">
             <w:pict>
               <v:shape w14:anchorId="30C0FE3A" id="Text Box 4" o:spid="_x0000_s1028" type="#_x0000_t202" style="position:absolute;margin-left:-14.25pt;margin-top:21.25pt;width:495.75pt;height:145.5pt;z-index:251660288;visibility:visible;mso-wrap-style:square;mso-width-percent:0;mso-height-percent:0;mso-wrap-distance-left:9pt;mso-wrap-distance-top:0;mso-wrap-distance-right:9pt;mso-wrap-distance-bottom:0;mso-position-horizontal:absolute;mso-position-horizontal-relative:text;mso-position-vertical:absolute;mso-position-vertical-relative:text;mso-width-percent:0;mso-height-percent:0;mso-width-relative:margin;mso-height-relative:margin;v-text-anchor:top" o:gfxdata="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" filled="f" stroked="f">
                 <v:textbox>
@@ -616,7 +619,7 @@
       <w:sdtContent>
         <w:p>
           <w:pPr>
-            <w:pStyle w:val="TOCHeading"/>
+            <w:pStyle w:val="Inhaltsverzeichnisberschrift"/>
           </w:pPr>
           <w:r>
             <w:t>Contents</w:t>
@@ -624,7 +627,7 @@
         </w:p>
         <w:p>
           <w:pPr>
-            <w:pStyle w:val="TOC1"/>
+            <w:pStyle w:val="Verzeichnis1"/>
             <w:tabs>
               <w:tab w:val="right" w:leader="dot" w:pos="9350"/>
             </w:tabs>
@@ -635,7 +638,7 @@
               <w:color w:val="auto"/>
               <w:sz w:val="22"/>
               <w:szCs w:val="22"/>
-              <w:lang w:eastAsia="en-CH"/>
+              <w:lang w:eastAsia="uz-Cyrl-UZ"/>
             </w:rPr>
           </w:pPr>
           <w:r>
@@ -647,10 +650,10 @@
           <w:r>
             <w:fldChar w:fldCharType="separate"/>
           </w:r>
-          <w:hyperlink r:id="rId7" w:anchor="_Toc36464459" w:history="1">
-            <w:r>
-              <w:rPr>
-                <w:rStyle w:val="Hyperlink"/>
+          <w:hyperlink r:id="rId8" w:anchor="_Toc36464459" w:history="1">
+            <w:r>
+              <w:rPr>
+                <w:rStyle w:val="Link"/>
                 <w:noProof/>
                 <w:color w:val="0000BF" w:themeColor="hyperlink" w:themeShade="BF"/>
               </w:rPr>
@@ -708,21 +711,21 @@
         </w:p>
         <w:p>
           <w:pPr>
-            <w:pStyle w:val="TOC2"/>
+            <w:pStyle w:val="Verzeichnis2"/>
             <w:tabs>
               <w:tab w:val="right" w:leader="dot" w:pos="9350"/>
             </w:tabs>
             <w:rPr>
               <w:noProof/>
-              <w:lang w:val="en-CH" w:eastAsia="en-CH"/>
+              <w:lang w:val="uz-Cyrl-UZ" w:eastAsia="uz-Cyrl-UZ"/>
             </w:rPr>
           </w:pPr>
-          <w:hyperlink r:id="rId8" w:anchor="_Toc36464460" w:history="1">
-            <w:r>
-              <w:rPr>
-                <w:rStyle w:val="Hyperlink"/>
-                <w:noProof/>
-                <w:lang w:val="en-CH"/>
+          <w:hyperlink r:id="rId9" w:anchor="_Toc36464460" w:history="1">
+            <w:r>
+              <w:rPr>
+                <w:rStyle w:val="Link"/>
+                <w:noProof/>
+                <w:lang w:val="uz-Cyrl-UZ"/>
               </w:rPr>
               <w:t>2 Content</w:t>
             </w:r>
@@ -778,21 +781,21 @@
         </w:p>
         <w:p>
           <w:pPr>
-            <w:pStyle w:val="TOC2"/>
+            <w:pStyle w:val="Verzeichnis2"/>
             <w:tabs>
               <w:tab w:val="right" w:leader="dot" w:pos="9350"/>
             </w:tabs>
             <w:rPr>
               <w:noProof/>
-              <w:lang w:val="en-CH" w:eastAsia="en-CH"/>
+              <w:lang w:val="uz-Cyrl-UZ" w:eastAsia="uz-Cyrl-UZ"/>
             </w:rPr>
           </w:pPr>
-          <w:hyperlink r:id="rId9" w:anchor="_Toc36464461" w:history="1">
-            <w:r>
-              <w:rPr>
-                <w:rStyle w:val="Hyperlink"/>
-                <w:noProof/>
-                <w:lang w:val="en-CH"/>
+          <w:hyperlink r:id="rId10" w:anchor="_Toc36464461" w:history="1">
+            <w:r>
+              <w:rPr>
+                <w:rStyle w:val="Link"/>
+                <w:noProof/>
+                <w:lang w:val="uz-Cyrl-UZ"/>
               </w:rPr>
               <w:t>3 Play Area</w:t>
             </w:r>
@@ -848,19 +851,19 @@
         </w:p>
         <w:p>
           <w:pPr>
-            <w:pStyle w:val="TOC2"/>
+            <w:pStyle w:val="Verzeichnis2"/>
             <w:tabs>
               <w:tab w:val="right" w:leader="dot" w:pos="9350"/>
             </w:tabs>
             <w:rPr>
               <w:noProof/>
-              <w:lang w:val="en-CH" w:eastAsia="en-CH"/>
+              <w:lang w:val="uz-Cyrl-UZ" w:eastAsia="uz-Cyrl-UZ"/>
             </w:rPr>
           </w:pPr>
-          <w:hyperlink r:id="rId10" w:anchor="_Toc36464462" w:history="1">
-            <w:r>
-              <w:rPr>
-                <w:rStyle w:val="Hyperlink"/>
+          <w:hyperlink r:id="rId11" w:anchor="_Toc36464462" w:history="1">
+            <w:r>
+              <w:rPr>
+                <w:rStyle w:val="Link"/>
                 <w:i/>
                 <w:iCs/>
                 <w:noProof/>
@@ -920,19 +923,19 @@
         </w:p>
         <w:p>
           <w:pPr>
-            <w:pStyle w:val="TOC2"/>
+            <w:pStyle w:val="Verzeichnis2"/>
             <w:tabs>
               <w:tab w:val="right" w:leader="dot" w:pos="9350"/>
             </w:tabs>
             <w:rPr>
               <w:noProof/>
-              <w:lang w:val="en-CH" w:eastAsia="en-CH"/>
+              <w:lang w:val="uz-Cyrl-UZ" w:eastAsia="uz-Cyrl-UZ"/>
             </w:rPr>
           </w:pPr>
-          <w:hyperlink r:id="rId11" w:anchor="_Toc36464463" w:history="1">
-            <w:r>
-              <w:rPr>
-                <w:rStyle w:val="Hyperlink"/>
+          <w:hyperlink r:id="rId12" w:anchor="_Toc36464463" w:history="1">
+            <w:r>
+              <w:rPr>
+                <w:rStyle w:val="Link"/>
                 <w:i/>
                 <w:iCs/>
                 <w:noProof/>
@@ -992,21 +995,21 @@
         </w:p>
         <w:p>
           <w:pPr>
-            <w:pStyle w:val="TOC2"/>
+            <w:pStyle w:val="Verzeichnis2"/>
             <w:tabs>
               <w:tab w:val="right" w:leader="dot" w:pos="9350"/>
             </w:tabs>
             <w:rPr>
               <w:noProof/>
-              <w:lang w:val="en-CH" w:eastAsia="en-CH"/>
+              <w:lang w:val="uz-Cyrl-UZ" w:eastAsia="uz-Cyrl-UZ"/>
             </w:rPr>
           </w:pPr>
-          <w:hyperlink r:id="rId12" w:anchor="_Toc36464464" w:history="1">
-            <w:r>
-              <w:rPr>
-                <w:rStyle w:val="Hyperlink"/>
-                <w:noProof/>
-                <w:lang w:val="en-CH"/>
+          <w:hyperlink r:id="rId13" w:anchor="_Toc36464464" w:history="1">
+            <w:r>
+              <w:rPr>
+                <w:rStyle w:val="Link"/>
+                <w:noProof/>
+                <w:lang w:val="uz-Cyrl-UZ"/>
               </w:rPr>
               <w:t>4 Playing Skip-Bo</w:t>
             </w:r>
@@ -1062,19 +1065,19 @@
         </w:p>
         <w:p>
           <w:pPr>
-            <w:pStyle w:val="TOC2"/>
+            <w:pStyle w:val="Verzeichnis2"/>
             <w:tabs>
               <w:tab w:val="right" w:leader="dot" w:pos="9350"/>
             </w:tabs>
             <w:rPr>
               <w:noProof/>
-              <w:lang w:val="en-CH" w:eastAsia="en-CH"/>
+              <w:lang w:val="uz-Cyrl-UZ" w:eastAsia="uz-Cyrl-UZ"/>
             </w:rPr>
           </w:pPr>
-          <w:hyperlink r:id="rId13" w:anchor="_Toc36464465" w:history="1">
-            <w:r>
-              <w:rPr>
-                <w:rStyle w:val="Hyperlink"/>
+          <w:hyperlink r:id="rId14" w:anchor="_Toc36464465" w:history="1">
+            <w:r>
+              <w:rPr>
+                <w:rStyle w:val="Link"/>
                 <w:i/>
                 <w:iCs/>
                 <w:noProof/>
@@ -1134,19 +1137,19 @@
         </w:p>
         <w:p>
           <w:pPr>
-            <w:pStyle w:val="TOC2"/>
+            <w:pStyle w:val="Verzeichnis2"/>
             <w:tabs>
               <w:tab w:val="right" w:leader="dot" w:pos="9350"/>
             </w:tabs>
             <w:rPr>
               <w:noProof/>
-              <w:lang w:val="en-CH" w:eastAsia="en-CH"/>
+              <w:lang w:val="uz-Cyrl-UZ" w:eastAsia="uz-Cyrl-UZ"/>
             </w:rPr>
           </w:pPr>
-          <w:hyperlink r:id="rId14" w:anchor="_Toc36464466" w:history="1">
-            <w:r>
-              <w:rPr>
-                <w:rStyle w:val="Hyperlink"/>
+          <w:hyperlink r:id="rId15" w:anchor="_Toc36464466" w:history="1">
+            <w:r>
+              <w:rPr>
+                <w:rStyle w:val="Link"/>
                 <w:i/>
                 <w:iCs/>
                 <w:noProof/>
@@ -1206,19 +1209,19 @@
         </w:p>
         <w:p>
           <w:pPr>
-            <w:pStyle w:val="TOC2"/>
+            <w:pStyle w:val="Verzeichnis2"/>
             <w:tabs>
               <w:tab w:val="right" w:leader="dot" w:pos="9350"/>
             </w:tabs>
             <w:rPr>
               <w:noProof/>
-              <w:lang w:val="en-CH" w:eastAsia="en-CH"/>
+              <w:lang w:val="uz-Cyrl-UZ" w:eastAsia="uz-Cyrl-UZ"/>
             </w:rPr>
           </w:pPr>
-          <w:hyperlink r:id="rId15" w:anchor="_Toc36464467" w:history="1">
-            <w:r>
-              <w:rPr>
-                <w:rStyle w:val="Hyperlink"/>
+          <w:hyperlink r:id="rId16" w:anchor="_Toc36464467" w:history="1">
+            <w:r>
+              <w:rPr>
+                <w:rStyle w:val="Link"/>
                 <w:i/>
                 <w:iCs/>
                 <w:noProof/>
@@ -1308,6 +1311,7 @@
       <w:r>
         <w:rPr>
           <w:noProof/>
+          <w:lang w:val="de-DE" w:eastAsia="de-DE"/>
         </w:rPr>
         <w:lastRenderedPageBreak/>
         <mc:AlternateContent>
@@ -1347,7 +1351,7 @@
                           <a:noFill/>
                         </a:ln>
                         <a:extLst>
-                          <a:ext uri="{909E8E84-426E-40DD-AFC4-6F175D3DCCD1}">
+                          <a:ext uri="{909E8E84-426E-40dd-AFC4-6F175D3DCCD1}">
                             <a14:hiddenFill xmlns:a14="http://schemas.microsoft.com/office/drawing/2010/main">
                               <a:solidFill>
                                 <a:schemeClr val="accent5">
@@ -1357,7 +1361,7 @@
                               </a:solidFill>
                             </a14:hiddenFill>
                           </a:ext>
-                          <a:ext uri="{91240B29-F687-4F45-9708-019B960494DF}">
+                          <a:ext uri="{91240B29-F687-4f45-9708-019B960494DF}">
                             <a14:hiddenLine xmlns:a14="http://schemas.microsoft.com/office/drawing/2010/main" w="9525">
                               <a:solidFill>
                                 <a:srgbClr val="000000"/>
@@ -1373,11 +1377,11 @@
                         <w:txbxContent>
                           <w:p>
                             <w:pPr>
-                              <w:pStyle w:val="Heading1"/>
+                              <w:pStyle w:val="berschrift1"/>
                               <w:rPr>
                                 <w:sz w:val="40"/>
                                 <w:szCs w:val="40"/>
-                                <w:lang w:val="en-CH"/>
+                                <w:lang w:val="uz-Cyrl-UZ"/>
                               </w:rPr>
                             </w:pPr>
                             <w:bookmarkStart w:id="0" w:name="_Toc36463937"/>
@@ -1394,13 +1398,13 @@
                               <w:rPr>
                                 <w:sz w:val="40"/>
                                 <w:szCs w:val="40"/>
-                                <w:lang w:val="en-CH"/>
+                                <w:lang w:val="uz-Cyrl-UZ"/>
                               </w:rPr>
                               <w:t>1</w:t>
                             </w:r>
                             <w:r>
                               <w:rPr>
-                                <w:lang w:val="en-CH"/>
+                                <w:lang w:val="uz-Cyrl-UZ"/>
                               </w:rPr>
                               <w:t xml:space="preserve"> </w:t>
                             </w:r>
@@ -1408,7 +1412,7 @@
                               <w:rPr>
                                 <w:sz w:val="40"/>
                                 <w:szCs w:val="40"/>
-                                <w:lang w:val="en-CH"/>
+                                <w:lang w:val="uz-Cyrl-UZ"/>
                               </w:rPr>
                               <w:t>Overview</w:t>
                             </w:r>
@@ -1426,19 +1430,19 @@
                           <w:p>
                             <w:pPr>
                               <w:rPr>
-                                <w:lang w:val="en-CH"/>
+                                <w:lang w:val="uz-Cyrl-UZ"/>
                               </w:rPr>
                             </w:pPr>
                           </w:p>
                           <w:p>
                             <w:pPr>
                               <w:rPr>
-                                <w:lang w:val="en-CH"/>
+                                <w:lang w:val="uz-Cyrl-UZ"/>
                               </w:rPr>
                             </w:pPr>
                             <w:r>
                               <w:rPr>
-                                <w:lang w:val="en-CH"/>
+                                <w:lang w:val="uz-Cyrl-UZ"/>
                               </w:rPr>
                               <w:t xml:space="preserve">This implementation of </w:t>
                             </w:r>
@@ -1446,13 +1450,13 @@
                               <w:rPr>
                                 <w:i/>
                                 <w:iCs/>
-                                <w:lang w:val="en-CH"/>
+                                <w:lang w:val="uz-Cyrl-UZ"/>
                               </w:rPr>
                               <w:t xml:space="preserve">Skip-Bo </w:t>
                             </w:r>
                             <w:r>
                               <w:rPr>
-                                <w:lang w:val="en-CH"/>
+                                <w:lang w:val="uz-Cyrl-UZ"/>
                               </w:rPr>
                               <w:t xml:space="preserve">is a card game intended for four players. The goal of the game is to get rid of all the cards in the player’s </w:t>
                             </w:r>
@@ -1460,21 +1464,15 @@
                               <w:rPr>
                                 <w:i/>
                                 <w:iCs/>
-                                <w:lang w:val="en-CH"/>
+                                <w:lang w:val="uz-Cyrl-UZ"/>
                               </w:rPr>
                               <w:t xml:space="preserve">Stock pile. </w:t>
                             </w:r>
                             <w:r>
                               <w:rPr>
-                                <w:lang w:val="en-CH"/>
-                              </w:rPr>
-                              <w:t xml:space="preserve">This can be achieved by placing these cards in the middle of the board in numerical order, from 1 to 12. Though the game can be played with more than 4 players, this specific version concentrates on 4 players. </w:t>
-                            </w:r>
-                            <w:r>
-                              <w:rPr>
-                                <w:lang w:val="en-CH"/>
-                              </w:rPr>
-                              <w:t xml:space="preserve">It is a turn-based game, which means that at any given time, there is only one specific player that can act. Only after their turn can the next player be allowed to play a card. </w:t>
+                                <w:lang w:val="uz-Cyrl-UZ"/>
+                              </w:rPr>
+                              <w:t xml:space="preserve">This can be achieved by placing these cards in the middle of the board in numerical order, from 1 to 12. Though the game can be played with more than 4 players, this specific version concentrates on 4 players. It is a turn-based game, which means that at any given time, there is only one specific player that can act. Only after their turn can the next player be allowed to play a card. </w:t>
                             </w:r>
                           </w:p>
                           <w:p/>
@@ -1496,7 +1494,7 @@
               </wp:anchor>
             </w:drawing>
           </mc:Choice>
-          <mc:Fallback>
+          <mc:Fallback xmlns:w16se="http://schemas.microsoft.com/office/word/2015/wordml/symex" xmlns:w16cid="http://schemas.microsoft.com/office/word/2016/wordml/cid" xmlns:w15="http://schemas.microsoft.com/office/word/2012/wordml" xmlns:am3d="http://schemas.microsoft.com/office/drawing/2017/model3d" xmlns:aink="http://schemas.microsoft.com/office/drawing/2016/ink" xmlns:cx8="http://schemas.microsoft.com/office/drawing/2016/5/14/chartex" xmlns:cx7="http://schemas.microsoft.com/office/drawing/2016/5/13/chartex" xmlns:cx6="http://schemas.microsoft.com/office/drawing/2016/5/12/chartex" xmlns:cx5="http://schemas.microsoft.com/office/drawing/2016/5/11/chartex" xmlns:cx4="http://schemas.microsoft.com/office/drawing/2016/5/10/chartex" xmlns:cx3="http://schemas.microsoft.com/office/drawing/2016/5/9/chartex" xmlns:cx2="http://schemas.microsoft.com/office/drawing/2015/10/21/chartex" xmlns:cx1="http://schemas.microsoft.com/office/drawing/2015/9/8/chartex" xmlns:cx="http://schemas.microsoft.com/office/drawing/2014/chartex">
             <w:pict>
               <v:shape w14:anchorId="7F68C4DC" id="Text Box 11" o:spid="_x0000_s1029" type="#_x0000_t202" style="position:absolute;margin-left:0;margin-top:.55pt;width:513pt;height:153.2pt;z-index:251669504;visibility:visible;mso-wrap-style:square;mso-width-percent:0;mso-height-percent:0;mso-wrap-distance-left:9pt;mso-wrap-distance-top:0;mso-wrap-distance-right:9pt;mso-wrap-distance-bottom:0;mso-position-horizontal:center;mso-position-horizontal-relative:margin;mso-position-vertical:absolute;mso-position-vertical-relative:text;mso-width-percent:0;mso-height-percent:0;mso-width-relative:margin;mso-height-relative:margin;v-text-anchor:top" o:gfxdata="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" filled="f" fillcolor="#92cddc [1944]" stroked="f">
                 <v:textbox>
@@ -1627,6 +1625,7 @@
       <w:r>
         <w:rPr>
           <w:noProof/>
+          <w:lang w:val="de-DE" w:eastAsia="de-DE"/>
         </w:rPr>
         <mc:AlternateContent>
           <mc:Choice Requires="wps">
@@ -1665,7 +1664,7 @@
                           <a:noFill/>
                         </a:ln>
                         <a:extLst>
-                          <a:ext uri="{909E8E84-426E-40DD-AFC4-6F175D3DCCD1}">
+                          <a:ext uri="{909E8E84-426E-40dd-AFC4-6F175D3DCCD1}">
                             <a14:hiddenFill xmlns:a14="http://schemas.microsoft.com/office/drawing/2010/main">
                               <a:solidFill>
                                 <a:schemeClr val="accent5">
@@ -1675,7 +1674,7 @@
                               </a:solidFill>
                             </a14:hiddenFill>
                           </a:ext>
-                          <a:ext uri="{91240B29-F687-4F45-9708-019B960494DF}">
+                          <a:ext uri="{91240B29-F687-4f45-9708-019B960494DF}">
                             <a14:hiddenLine xmlns:a14="http://schemas.microsoft.com/office/drawing/2010/main" w="9525">
                               <a:solidFill>
                                 <a:srgbClr val="000000"/>
@@ -1691,28 +1690,28 @@
                         <w:txbxContent>
                           <w:p>
                             <w:pPr>
-                              <w:pStyle w:val="Heading2"/>
+                              <w:pStyle w:val="berschrift2"/>
                             </w:pPr>
-                            <w:bookmarkStart w:id="20" w:name="_Toc36464133"/>
-                            <w:bookmarkStart w:id="21" w:name="_Toc36464173"/>
-                            <w:bookmarkStart w:id="22" w:name="_Toc36464205"/>
-                            <w:bookmarkStart w:id="23" w:name="_Toc36464302"/>
-                            <w:bookmarkStart w:id="24" w:name="_Toc36464314"/>
-                            <w:bookmarkStart w:id="25" w:name="_Toc36464326"/>
-                            <w:bookmarkStart w:id="26" w:name="_Toc36464434"/>
-                            <w:bookmarkStart w:id="27" w:name="_Toc36464448"/>
-                            <w:bookmarkStart w:id="28" w:name="_Toc36464460"/>
+                            <w:bookmarkStart w:id="10" w:name="_Toc36464133"/>
+                            <w:bookmarkStart w:id="11" w:name="_Toc36464173"/>
+                            <w:bookmarkStart w:id="12" w:name="_Toc36464205"/>
+                            <w:bookmarkStart w:id="13" w:name="_Toc36464302"/>
+                            <w:bookmarkStart w:id="14" w:name="_Toc36464314"/>
+                            <w:bookmarkStart w:id="15" w:name="_Toc36464326"/>
+                            <w:bookmarkStart w:id="16" w:name="_Toc36464434"/>
+                            <w:bookmarkStart w:id="17" w:name="_Toc36464448"/>
+                            <w:bookmarkStart w:id="18" w:name="_Toc36464460"/>
                             <w:r>
                               <w:rPr>
                                 <w:sz w:val="40"/>
                                 <w:szCs w:val="40"/>
-                                <w:lang w:val="en-CH"/>
+                                <w:lang w:val="uz-Cyrl-UZ"/>
                               </w:rPr>
                               <w:t>2</w:t>
                             </w:r>
                             <w:r>
                               <w:rPr>
-                                <w:lang w:val="en-CH"/>
+                                <w:lang w:val="uz-Cyrl-UZ"/>
                               </w:rPr>
                               <w:t xml:space="preserve"> </w:t>
                             </w:r>
@@ -1720,19 +1719,19 @@
                               <w:rPr>
                                 <w:sz w:val="40"/>
                                 <w:szCs w:val="40"/>
-                                <w:lang w:val="en-CH"/>
+                                <w:lang w:val="uz-Cyrl-UZ"/>
                               </w:rPr>
                               <w:t>Content</w:t>
                             </w:r>
-                            <w:bookmarkEnd w:id="20"/>
-                            <w:bookmarkEnd w:id="21"/>
-                            <w:bookmarkEnd w:id="22"/>
-                            <w:bookmarkEnd w:id="23"/>
-                            <w:bookmarkEnd w:id="24"/>
-                            <w:bookmarkEnd w:id="25"/>
-                            <w:bookmarkEnd w:id="26"/>
-                            <w:bookmarkEnd w:id="27"/>
-                            <w:bookmarkEnd w:id="28"/>
+                            <w:bookmarkEnd w:id="10"/>
+                            <w:bookmarkEnd w:id="11"/>
+                            <w:bookmarkEnd w:id="12"/>
+                            <w:bookmarkEnd w:id="13"/>
+                            <w:bookmarkEnd w:id="14"/>
+                            <w:bookmarkEnd w:id="15"/>
+                            <w:bookmarkEnd w:id="16"/>
+                            <w:bookmarkEnd w:id="17"/>
+                            <w:bookmarkEnd w:id="18"/>
                           </w:p>
                           <w:p>
                             <w:r>
@@ -1745,12 +1744,12 @@
                           <w:p>
                             <w:pPr>
                               <w:rPr>
-                                <w:lang w:val="en-CH"/>
+                                <w:lang w:val="uz-Cyrl-UZ"/>
                               </w:rPr>
                             </w:pPr>
                             <w:r>
                               <w:rPr>
-                                <w:lang w:val="en-CH"/>
+                                <w:lang w:val="uz-Cyrl-UZ"/>
                               </w:rPr>
                               <w:t xml:space="preserve">The game has 144 cards, ranging through the numbers 1 to 12. Each card is coloured one of four different shades – </w:t>
                             </w:r>
@@ -1758,77 +1757,55 @@
                               <w:rPr>
                                 <w:b/>
                                 <w:bCs/>
-                                <w:lang w:val="en-CH"/>
-                              </w:rPr>
-                              <w:t>red, blue, yellow or black.</w:t>
+                                <w:lang w:val="uz-Cyrl-UZ"/>
+                              </w:rPr>
+                              <w:t xml:space="preserve">red, blue, yellow or black. </w:t>
+                            </w:r>
+                            <w:r>
+                              <w:rPr>
+                                <w:lang w:val="uz-Cyrl-UZ"/>
+                              </w:rPr>
+                              <w:t xml:space="preserve">In addition to these 144 cards, there are 18 </w:t>
+                            </w:r>
+                            <w:r>
+                              <w:rPr>
+                                <w:i/>
+                                <w:iCs/>
+                                <w:lang w:val="uz-Cyrl-UZ"/>
+                              </w:rPr>
+                              <w:t xml:space="preserve">Skip-Bo </w:t>
+                            </w:r>
+                            <w:r>
+                              <w:rPr>
+                                <w:lang w:val="uz-Cyrl-UZ"/>
+                              </w:rPr>
+                              <w:t xml:space="preserve">cards, which act as jokers. These are coloured in </w:t>
                             </w:r>
                             <w:r>
                               <w:rPr>
                                 <w:b/>
                                 <w:bCs/>
-                                <w:lang w:val="en-CH"/>
-                              </w:rPr>
-                              <w:t xml:space="preserve"> </w:t>
-                            </w:r>
-                            <w:r>
-                              <w:rPr>
-                                <w:lang w:val="en-CH"/>
-                              </w:rPr>
-                              <w:t xml:space="preserve">In addition to these 144 cards, there are 18 </w:t>
+                                <w:lang w:val="uz-Cyrl-UZ"/>
+                              </w:rPr>
+                              <w:t xml:space="preserve">cyan. </w:t>
+                            </w:r>
+                            <w:r>
+                              <w:rPr>
+                                <w:lang w:val="uz-Cyrl-UZ"/>
+                              </w:rPr>
+                              <w:t xml:space="preserve">Players receive 5 hand cards and 20 cards in their stock pile and the rest of the cards will be placed in the middle of the board as the </w:t>
                             </w:r>
                             <w:r>
                               <w:rPr>
                                 <w:i/>
                                 <w:iCs/>
-                                <w:lang w:val="en-CH"/>
-                              </w:rPr>
-                              <w:t xml:space="preserve">Skip-Bo </w:t>
-                            </w:r>
-                            <w:r>
-                              <w:rPr>
-                                <w:lang w:val="en-CH"/>
-                              </w:rPr>
-                              <w:t xml:space="preserve">cards, which act as jokers. These are coloured in </w:t>
-                            </w:r>
-                            <w:r>
-                              <w:rPr>
-                                <w:b/>
-                                <w:bCs/>
-                                <w:lang w:val="en-CH"/>
-                              </w:rPr>
-                              <w:t xml:space="preserve">cyan. </w:t>
-                            </w:r>
-                            <w:r>
-                              <w:rPr>
-                                <w:lang w:val="en-CH"/>
-                              </w:rPr>
-                              <w:t xml:space="preserve">Players receive 5 hand card and 20 cards in their </w:t>
-                            </w:r>
-                            <w:proofErr w:type="gramStart"/>
-                            <w:r>
-                              <w:rPr>
-                                <w:lang w:val="en-CH"/>
-                              </w:rPr>
-                              <w:t>stock pile</w:t>
-                            </w:r>
-                            <w:proofErr w:type="gramEnd"/>
-                            <w:r>
-                              <w:rPr>
-                                <w:lang w:val="en-CH"/>
-                              </w:rPr>
-                              <w:t xml:space="preserve"> and the rest of the cards will be placed in the middle of the board as the </w:t>
-                            </w:r>
-                            <w:r>
-                              <w:rPr>
-                                <w:i/>
-                                <w:iCs/>
-                                <w:lang w:val="en-CH"/>
+                                <w:lang w:val="uz-Cyrl-UZ"/>
                               </w:rPr>
                               <w:t xml:space="preserve">draw pile </w:t>
                             </w:r>
                             <w:r>
                               <w:rPr>
-                                <w:lang w:val="en-CH"/>
+                                <w:lang w:val="uz-Cyrl-UZ"/>
                               </w:rPr>
                               <w:t xml:space="preserve">for all players. </w:t>
                             </w:r>
@@ -1854,33 +1831,37 @@
           </mc:Choice>
           <mc:Fallback>
             <w:pict>
-              <v:shape w14:anchorId="69E12C83" id="Text Box 12" o:spid="_x0000_s1030" type="#_x0000_t202" style="position:absolute;margin-left:-22.5pt;margin-top:24.2pt;width:513pt;height:153.2pt;z-index:251670528;visibility:visible;mso-wrap-style:square;mso-width-percent:0;mso-height-percent:0;mso-wrap-distance-left:9pt;mso-wrap-distance-top:0;mso-wrap-distance-right:9pt;mso-wrap-distance-bottom:0;mso-position-horizontal:absolute;mso-position-horizontal-relative:text;mso-position-vertical:absolute;mso-position-vertical-relative:text;mso-width-percent:0;mso-height-percent:0;mso-width-relative:margin;mso-height-relative:margin;v-text-anchor:top" o:gfxdata="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" filled="f" fillcolor="#92cddc [1944]" stroked="f">
+              <v:shapetype id="_x0000_t202" coordsize="21600,21600" o:spt="202" path="m0,0l0,21600,21600,21600,21600,0xe">
+                <v:stroke joinstyle="miter"/>
+                <v:path gradientshapeok="t" o:connecttype="rect"/>
+              </v:shapetype>
+              <v:shape id="Text Box 12" o:spid="_x0000_s1030" type="#_x0000_t202" style="position:absolute;margin-left:-22.45pt;margin-top:24.2pt;width:513pt;height:153.2pt;z-index:251670528;visibility:visible;mso-wrap-style:square;mso-width-percent:0;mso-height-percent:0;mso-wrap-distance-left:9pt;mso-wrap-distance-top:0;mso-wrap-distance-right:9pt;mso-wrap-distance-bottom:0;mso-position-horizontal:absolute;mso-position-horizontal-relative:text;mso-position-vertical:absolute;mso-position-vertical-relative:text;mso-width-percent:0;mso-height-percent:0;mso-width-relative:margin;mso-height-relative:margin;v-text-anchor:top" o:gfxdata="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" filled="f" fillcolor="#92cddc [1944]" stroked="f">
                 <v:textbox>
                   <w:txbxContent>
                     <w:p>
                       <w:pPr>
-                        <w:pStyle w:val="Heading2"/>
+                        <w:pStyle w:val="berschrift2"/>
                       </w:pPr>
-                      <w:bookmarkStart w:id="29" w:name="_Toc36464133"/>
-                      <w:bookmarkStart w:id="30" w:name="_Toc36464173"/>
-                      <w:bookmarkStart w:id="31" w:name="_Toc36464205"/>
-                      <w:bookmarkStart w:id="32" w:name="_Toc36464302"/>
-                      <w:bookmarkStart w:id="33" w:name="_Toc36464314"/>
-                      <w:bookmarkStart w:id="34" w:name="_Toc36464326"/>
-                      <w:bookmarkStart w:id="35" w:name="_Toc36464434"/>
-                      <w:bookmarkStart w:id="36" w:name="_Toc36464448"/>
-                      <w:bookmarkStart w:id="37" w:name="_Toc36464460"/>
+                      <w:bookmarkStart w:id="19" w:name="_Toc36464133"/>
+                      <w:bookmarkStart w:id="20" w:name="_Toc36464173"/>
+                      <w:bookmarkStart w:id="21" w:name="_Toc36464205"/>
+                      <w:bookmarkStart w:id="22" w:name="_Toc36464302"/>
+                      <w:bookmarkStart w:id="23" w:name="_Toc36464314"/>
+                      <w:bookmarkStart w:id="24" w:name="_Toc36464326"/>
+                      <w:bookmarkStart w:id="25" w:name="_Toc36464434"/>
+                      <w:bookmarkStart w:id="26" w:name="_Toc36464448"/>
+                      <w:bookmarkStart w:id="27" w:name="_Toc36464460"/>
                       <w:r>
                         <w:rPr>
                           <w:sz w:val="40"/>
                           <w:szCs w:val="40"/>
-                          <w:lang w:val="en-CH"/>
+                          <w:lang w:val="uz-Cyrl-UZ"/>
                         </w:rPr>
                         <w:t>2</w:t>
                       </w:r>
                       <w:r>
                         <w:rPr>
-                          <w:lang w:val="en-CH"/>
+                          <w:lang w:val="uz-Cyrl-UZ"/>
                         </w:rPr>
                         <w:t xml:space="preserve"> </w:t>
                       </w:r>
@@ -1888,19 +1869,19 @@
                         <w:rPr>
                           <w:sz w:val="40"/>
                           <w:szCs w:val="40"/>
-                          <w:lang w:val="en-CH"/>
+                          <w:lang w:val="uz-Cyrl-UZ"/>
                         </w:rPr>
                         <w:t>Content</w:t>
                       </w:r>
-                      <w:bookmarkEnd w:id="29"/>
-                      <w:bookmarkEnd w:id="30"/>
-                      <w:bookmarkEnd w:id="31"/>
-                      <w:bookmarkEnd w:id="32"/>
-                      <w:bookmarkEnd w:id="33"/>
-                      <w:bookmarkEnd w:id="34"/>
-                      <w:bookmarkEnd w:id="35"/>
-                      <w:bookmarkEnd w:id="36"/>
-                      <w:bookmarkEnd w:id="37"/>
+                      <w:bookmarkEnd w:id="19"/>
+                      <w:bookmarkEnd w:id="20"/>
+                      <w:bookmarkEnd w:id="21"/>
+                      <w:bookmarkEnd w:id="22"/>
+                      <w:bookmarkEnd w:id="23"/>
+                      <w:bookmarkEnd w:id="24"/>
+                      <w:bookmarkEnd w:id="25"/>
+                      <w:bookmarkEnd w:id="26"/>
+                      <w:bookmarkEnd w:id="27"/>
                     </w:p>
                     <w:p>
                       <w:r>
@@ -1913,12 +1894,12 @@
                     <w:p>
                       <w:pPr>
                         <w:rPr>
-                          <w:lang w:val="en-CH"/>
+                          <w:lang w:val="uz-Cyrl-UZ"/>
                         </w:rPr>
                       </w:pPr>
                       <w:r>
                         <w:rPr>
-                          <w:lang w:val="en-CH"/>
+                          <w:lang w:val="uz-Cyrl-UZ"/>
                         </w:rPr>
                         <w:t xml:space="preserve">The game has 144 cards, ranging through the numbers 1 to 12. Each card is coloured one of four different shades – </w:t>
                       </w:r>
@@ -1926,77 +1907,55 @@
                         <w:rPr>
                           <w:b/>
                           <w:bCs/>
-                          <w:lang w:val="en-CH"/>
-                        </w:rPr>
-                        <w:t>red, blue, yellow or black.</w:t>
+                          <w:lang w:val="uz-Cyrl-UZ"/>
+                        </w:rPr>
+                        <w:t xml:space="preserve">red, blue, yellow or black. </w:t>
+                      </w:r>
+                      <w:r>
+                        <w:rPr>
+                          <w:lang w:val="uz-Cyrl-UZ"/>
+                        </w:rPr>
+                        <w:t xml:space="preserve">In addition to these 144 cards, there are 18 </w:t>
+                      </w:r>
+                      <w:r>
+                        <w:rPr>
+                          <w:i/>
+                          <w:iCs/>
+                          <w:lang w:val="uz-Cyrl-UZ"/>
+                        </w:rPr>
+                        <w:t xml:space="preserve">Skip-Bo </w:t>
+                      </w:r>
+                      <w:r>
+                        <w:rPr>
+                          <w:lang w:val="uz-Cyrl-UZ"/>
+                        </w:rPr>
+                        <w:t xml:space="preserve">cards, which act as jokers. These are coloured in </w:t>
                       </w:r>
                       <w:r>
                         <w:rPr>
                           <w:b/>
                           <w:bCs/>
-                          <w:lang w:val="en-CH"/>
-                        </w:rPr>
-                        <w:t xml:space="preserve"> </w:t>
-                      </w:r>
-                      <w:r>
-                        <w:rPr>
-                          <w:lang w:val="en-CH"/>
-                        </w:rPr>
-                        <w:t xml:space="preserve">In addition to these 144 cards, there are 18 </w:t>
+                          <w:lang w:val="uz-Cyrl-UZ"/>
+                        </w:rPr>
+                        <w:t xml:space="preserve">cyan. </w:t>
+                      </w:r>
+                      <w:r>
+                        <w:rPr>
+                          <w:lang w:val="uz-Cyrl-UZ"/>
+                        </w:rPr>
+                        <w:t xml:space="preserve">Players receive 5 hand cards and 20 cards in their stock pile and the rest of the cards will be placed in the middle of the board as the </w:t>
                       </w:r>
                       <w:r>
                         <w:rPr>
                           <w:i/>
                           <w:iCs/>
-                          <w:lang w:val="en-CH"/>
-                        </w:rPr>
-                        <w:t xml:space="preserve">Skip-Bo </w:t>
-                      </w:r>
-                      <w:r>
-                        <w:rPr>
-                          <w:lang w:val="en-CH"/>
-                        </w:rPr>
-                        <w:t xml:space="preserve">cards, which act as jokers. These are coloured in </w:t>
-                      </w:r>
-                      <w:r>
-                        <w:rPr>
-                          <w:b/>
-                          <w:bCs/>
-                          <w:lang w:val="en-CH"/>
-                        </w:rPr>
-                        <w:t xml:space="preserve">cyan. </w:t>
-                      </w:r>
-                      <w:r>
-                        <w:rPr>
-                          <w:lang w:val="en-CH"/>
-                        </w:rPr>
-                        <w:t xml:space="preserve">Players receive 5 hand card and 20 cards in their </w:t>
-                      </w:r>
-                      <w:proofErr w:type="gramStart"/>
-                      <w:r>
-                        <w:rPr>
-                          <w:lang w:val="en-CH"/>
-                        </w:rPr>
-                        <w:t>stock pile</w:t>
-                      </w:r>
-                      <w:proofErr w:type="gramEnd"/>
-                      <w:r>
-                        <w:rPr>
-                          <w:lang w:val="en-CH"/>
-                        </w:rPr>
-                        <w:t xml:space="preserve"> and the rest of the cards will be placed in the middle of the board as the </w:t>
-                      </w:r>
-                      <w:r>
-                        <w:rPr>
-                          <w:i/>
-                          <w:iCs/>
-                          <w:lang w:val="en-CH"/>
+                          <w:lang w:val="uz-Cyrl-UZ"/>
                         </w:rPr>
                         <w:t xml:space="preserve">draw pile </w:t>
                       </w:r>
                       <w:r>
                         <w:rPr>
-                          <w:lang w:val="en-CH"/>
+                          <w:lang w:val="uz-Cyrl-UZ"/>
                         </w:rPr>
                         <w:t xml:space="preserve">for all players. </w:t>
                       </w:r>
@@ -2021,6 +1980,7 @@
       <w:r>
         <w:rPr>
           <w:noProof/>
+          <w:lang w:val="de-DE" w:eastAsia="de-DE"/>
         </w:rPr>
         <mc:AlternateContent>
           <mc:Choice Requires="wps">
@@ -2059,7 +2019,7 @@
                           <a:noFill/>
                         </a:ln>
                         <a:extLst>
-                          <a:ext uri="{909E8E84-426E-40DD-AFC4-6F175D3DCCD1}">
+                          <a:ext uri="{909E8E84-426E-40dd-AFC4-6F175D3DCCD1}">
                             <a14:hiddenFill xmlns:a14="http://schemas.microsoft.com/office/drawing/2010/main">
                               <a:solidFill>
                                 <a:schemeClr val="accent5">
@@ -2069,7 +2029,7 @@
                               </a:solidFill>
                             </a14:hiddenFill>
                           </a:ext>
-                          <a:ext uri="{91240B29-F687-4F45-9708-019B960494DF}">
+                          <a:ext uri="{91240B29-F687-4f45-9708-019B960494DF}">
                             <a14:hiddenLine xmlns:a14="http://schemas.microsoft.com/office/drawing/2010/main" w="9525">
                               <a:solidFill>
                                 <a:srgbClr val="000000"/>
@@ -2085,27 +2045,27 @@
                         <w:txbxContent>
                           <w:p>
                             <w:pPr>
-                              <w:pStyle w:val="Heading2"/>
+                              <w:pStyle w:val="berschrift2"/>
                               <w:rPr>
                                 <w:sz w:val="40"/>
                                 <w:szCs w:val="40"/>
-                                <w:lang w:val="en-CH"/>
+                                <w:lang w:val="uz-Cyrl-UZ"/>
                               </w:rPr>
                             </w:pPr>
-                            <w:bookmarkStart w:id="38" w:name="_Toc36464137"/>
-                            <w:bookmarkStart w:id="39" w:name="_Toc36464177"/>
-                            <w:bookmarkStart w:id="40" w:name="_Toc36464209"/>
-                            <w:bookmarkStart w:id="41" w:name="_Toc36464306"/>
-                            <w:bookmarkStart w:id="42" w:name="_Toc36464318"/>
-                            <w:bookmarkStart w:id="43" w:name="_Toc36464330"/>
-                            <w:bookmarkStart w:id="44" w:name="_Toc36464438"/>
-                            <w:bookmarkStart w:id="45" w:name="_Toc36464452"/>
-                            <w:bookmarkStart w:id="46" w:name="_Toc36464464"/>
+                            <w:bookmarkStart w:id="28" w:name="_Toc36464137"/>
+                            <w:bookmarkStart w:id="29" w:name="_Toc36464177"/>
+                            <w:bookmarkStart w:id="30" w:name="_Toc36464209"/>
+                            <w:bookmarkStart w:id="31" w:name="_Toc36464306"/>
+                            <w:bookmarkStart w:id="32" w:name="_Toc36464318"/>
+                            <w:bookmarkStart w:id="33" w:name="_Toc36464330"/>
+                            <w:bookmarkStart w:id="34" w:name="_Toc36464438"/>
+                            <w:bookmarkStart w:id="35" w:name="_Toc36464452"/>
+                            <w:bookmarkStart w:id="36" w:name="_Toc36464464"/>
                             <w:r>
                               <w:rPr>
                                 <w:sz w:val="40"/>
                                 <w:szCs w:val="40"/>
-                                <w:lang w:val="en-CH"/>
+                                <w:lang w:val="uz-Cyrl-UZ"/>
                               </w:rPr>
                               <w:t>3</w:t>
                             </w:r>
@@ -2113,36 +2073,36 @@
                               <w:rPr>
                                 <w:sz w:val="40"/>
                                 <w:szCs w:val="40"/>
-                                <w:lang w:val="en-CH"/>
+                                <w:lang w:val="uz-Cyrl-UZ"/>
                               </w:rPr>
                               <w:t xml:space="preserve"> Playing Skip-Bo</w:t>
                             </w:r>
-                            <w:bookmarkEnd w:id="38"/>
-                            <w:bookmarkEnd w:id="39"/>
-                            <w:bookmarkEnd w:id="40"/>
-                            <w:bookmarkEnd w:id="41"/>
-                            <w:bookmarkEnd w:id="42"/>
-                            <w:bookmarkEnd w:id="43"/>
-                            <w:bookmarkEnd w:id="44"/>
-                            <w:bookmarkEnd w:id="45"/>
-                            <w:bookmarkEnd w:id="46"/>
+                            <w:bookmarkEnd w:id="28"/>
+                            <w:bookmarkEnd w:id="29"/>
+                            <w:bookmarkEnd w:id="30"/>
+                            <w:bookmarkEnd w:id="31"/>
+                            <w:bookmarkEnd w:id="32"/>
+                            <w:bookmarkEnd w:id="33"/>
+                            <w:bookmarkEnd w:id="34"/>
+                            <w:bookmarkEnd w:id="35"/>
+                            <w:bookmarkEnd w:id="36"/>
                           </w:p>
                           <w:p>
                             <w:pPr>
                               <w:rPr>
-                                <w:lang w:val="en-CH"/>
+                                <w:lang w:val="uz-Cyrl-UZ"/>
                               </w:rPr>
                             </w:pPr>
                           </w:p>
                           <w:p>
                             <w:pPr>
                               <w:rPr>
-                                <w:lang w:val="en-CH"/>
+                                <w:lang w:val="uz-Cyrl-UZ"/>
                               </w:rPr>
                             </w:pPr>
                             <w:r>
                               <w:rPr>
-                                <w:lang w:val="en-CH"/>
+                                <w:lang w:val="uz-Cyrl-UZ"/>
                               </w:rPr>
                               <w:t xml:space="preserve">As previously mentioned, the goal of </w:t>
                             </w:r>
@@ -2150,22 +2110,22 @@
                               <w:rPr>
                                 <w:i/>
                                 <w:iCs/>
-                                <w:lang w:val="en-CH"/>
+                                <w:lang w:val="uz-Cyrl-UZ"/>
                               </w:rPr>
                               <w:t xml:space="preserve">Skip-Bo </w:t>
                             </w:r>
                             <w:r>
                               <w:rPr>
-                                <w:lang w:val="en-CH"/>
+                                <w:lang w:val="uz-Cyrl-UZ"/>
                               </w:rPr>
                               <w:t xml:space="preserve">is to play all cards from the stockpile to the build piles in the middle of the board. The first player to empty their stockpile is the winner of the game. </w:t>
                             </w:r>
                           </w:p>
                           <w:p>
                             <w:pPr>
-                              <w:pStyle w:val="Heading2"/>
-                              <w:rPr>
-                                <w:rStyle w:val="IntenseEmphasis"/>
+                              <w:pStyle w:val="berschrift2"/>
+                              <w:rPr>
+                                <w:rStyle w:val="IntensiveHervorhebung"/>
                                 <w:color w:val="365F91" w:themeColor="accent1" w:themeShade="BF"/>
                                 <w:sz w:val="28"/>
                                 <w:szCs w:val="28"/>
@@ -2174,68 +2134,68 @@
                             <w:r>
                               <w:tab/>
                             </w:r>
-                            <w:bookmarkStart w:id="47" w:name="_Toc36464465"/>
-                            <w:bookmarkStart w:id="48" w:name="_Toc36464453"/>
-                            <w:r>
-                              <w:rPr>
-                                <w:rStyle w:val="IntenseEmphasis"/>
+                            <w:bookmarkStart w:id="37" w:name="_Toc36464465"/>
+                            <w:bookmarkStart w:id="38" w:name="_Toc36464453"/>
+                            <w:r>
+                              <w:rPr>
+                                <w:rStyle w:val="IntensiveHervorhebung"/>
                                 <w:color w:val="365F91" w:themeColor="accent1" w:themeShade="BF"/>
                                 <w:sz w:val="28"/>
                                 <w:szCs w:val="28"/>
-                                <w:lang w:val="en-CH"/>
+                                <w:lang w:val="uz-Cyrl-UZ"/>
                               </w:rPr>
                               <w:t>3</w:t>
                             </w:r>
                             <w:r>
                               <w:rPr>
-                                <w:rStyle w:val="IntenseEmphasis"/>
+                                <w:rStyle w:val="IntensiveHervorhebung"/>
                                 <w:color w:val="365F91" w:themeColor="accent1" w:themeShade="BF"/>
                                 <w:sz w:val="28"/>
                                 <w:szCs w:val="28"/>
                               </w:rPr>
                               <w:t>.1 Beginning of Turn</w:t>
                             </w:r>
-                            <w:bookmarkEnd w:id="47"/>
+                            <w:bookmarkEnd w:id="37"/>
                           </w:p>
                           <w:p>
                             <w:pPr>
-                              <w:pStyle w:val="Heading2"/>
+                              <w:pStyle w:val="berschrift2"/>
                               <w:ind w:left="720"/>
                               <w:rPr>
-                                <w:rStyle w:val="IntenseEmphasis"/>
+                                <w:rStyle w:val="IntensiveHervorhebung"/>
                                 <w:color w:val="auto"/>
                                 <w:sz w:val="22"/>
                                 <w:szCs w:val="22"/>
-                                <w:lang w:val="en-CH"/>
+                                <w:lang w:val="uz-Cyrl-UZ"/>
                               </w:rPr>
                             </w:pPr>
                             <w:r>
                               <w:rPr>
-                                <w:rStyle w:val="IntenseEmphasis"/>
+                                <w:rStyle w:val="IntensiveHervorhebung"/>
                                 <w:color w:val="auto"/>
                                 <w:sz w:val="22"/>
                                 <w:szCs w:val="22"/>
-                                <w:lang w:val="en-CH"/>
+                                <w:lang w:val="uz-Cyrl-UZ"/>
                               </w:rPr>
                               <w:t xml:space="preserve">At the beginnning of </w:t>
                             </w:r>
                             <w:r>
                               <w:rPr>
-                                <w:rStyle w:val="IntenseEmphasis"/>
+                                <w:rStyle w:val="IntensiveHervorhebung"/>
                                 <w:color w:val="auto"/>
                                 <w:sz w:val="22"/>
                                 <w:szCs w:val="22"/>
-                                <w:lang w:val="en-CH"/>
+                                <w:lang w:val="uz-Cyrl-UZ"/>
                               </w:rPr>
                               <w:t xml:space="preserve">each turn, the player is automatically dealt cards from the draw deck to fill their hand cards up to 5. </w:t>
                             </w:r>
                           </w:p>
                           <w:p>
                             <w:pPr>
-                              <w:pStyle w:val="Heading2"/>
+                              <w:pStyle w:val="berschrift2"/>
                               <w:ind w:left="720"/>
                               <w:rPr>
-                                <w:rStyle w:val="IntenseEmphasis"/>
+                                <w:rStyle w:val="IntensiveHervorhebung"/>
                                 <w:color w:val="365F91" w:themeColor="accent1" w:themeShade="BF"/>
                                 <w:sz w:val="28"/>
                                 <w:szCs w:val="28"/>
@@ -2243,40 +2203,42 @@
                             </w:pPr>
                             <w:r>
                               <w:rPr>
-                                <w:rStyle w:val="IntenseEmphasis"/>
+                                <w:rStyle w:val="IntensiveHervorhebung"/>
                                 <w:color w:val="365F91" w:themeColor="accent1" w:themeShade="BF"/>
                                 <w:sz w:val="28"/>
                                 <w:szCs w:val="28"/>
                               </w:rPr>
                               <w:br/>
                             </w:r>
-                            <w:bookmarkStart w:id="49" w:name="_Toc36464466"/>
-                            <w:r>
-                              <w:rPr>
-                                <w:rStyle w:val="IntenseEmphasis"/>
+                            <w:bookmarkStart w:id="39" w:name="_Toc36464466"/>
+                            <w:r>
+                              <w:rPr>
+                                <w:rStyle w:val="IntensiveHervorhebung"/>
                                 <w:color w:val="365F91" w:themeColor="accent1" w:themeShade="BF"/>
                                 <w:sz w:val="28"/>
                                 <w:szCs w:val="28"/>
-                                <w:lang w:val="en-CH"/>
+                                <w:lang w:val="uz-Cyrl-UZ"/>
                               </w:rPr>
                               <w:t>3</w:t>
                             </w:r>
                             <w:r>
                               <w:rPr>
-                                <w:rStyle w:val="IntenseEmphasis"/>
+                                <w:rStyle w:val="IntensiveHervorhebung"/>
                                 <w:color w:val="365F91" w:themeColor="accent1" w:themeShade="BF"/>
                                 <w:sz w:val="28"/>
                                 <w:szCs w:val="28"/>
                               </w:rPr>
                               <w:t>.2 Playing Cards to different Piles</w:t>
                             </w:r>
-                            <w:bookmarkEnd w:id="49"/>
+                            <w:bookmarkStart w:id="40" w:name="_GoBack"/>
+                            <w:bookmarkEnd w:id="39"/>
+                            <w:bookmarkEnd w:id="40"/>
                           </w:p>
                           <w:p>
                             <w:pPr>
-                              <w:pStyle w:val="Heading2"/>
-                              <w:rPr>
-                                <w:rStyle w:val="IntenseEmphasis"/>
+                              <w:pStyle w:val="berschrift2"/>
+                              <w:rPr>
+                                <w:rStyle w:val="IntensiveHervorhebung"/>
                                 <w:color w:val="365F91" w:themeColor="accent1" w:themeShade="BF"/>
                                 <w:sz w:val="28"/>
                                 <w:szCs w:val="28"/>
@@ -2284,7 +2246,7 @@
                             </w:pPr>
                             <w:r>
                               <w:rPr>
-                                <w:rStyle w:val="IntenseEmphasis"/>
+                                <w:rStyle w:val="IntensiveHervorhebung"/>
                                 <w:color w:val="365F91" w:themeColor="accent1" w:themeShade="BF"/>
                                 <w:sz w:val="28"/>
                                 <w:szCs w:val="28"/>
@@ -2293,40 +2255,40 @@
                             </w:r>
                             <w:r>
                               <w:rPr>
-                                <w:rStyle w:val="IntenseEmphasis"/>
+                                <w:rStyle w:val="IntensiveHervorhebung"/>
                                 <w:color w:val="365F91" w:themeColor="accent1" w:themeShade="BF"/>
                                 <w:sz w:val="28"/>
                                 <w:szCs w:val="28"/>
                               </w:rPr>
                               <w:tab/>
                             </w:r>
-                            <w:bookmarkStart w:id="50" w:name="_Toc36464467"/>
-                            <w:r>
-                              <w:rPr>
-                                <w:rStyle w:val="IntenseEmphasis"/>
+                            <w:bookmarkStart w:id="41" w:name="_Toc36464467"/>
+                            <w:r>
+                              <w:rPr>
+                                <w:rStyle w:val="IntensiveHervorhebung"/>
                                 <w:color w:val="365F91" w:themeColor="accent1" w:themeShade="BF"/>
                                 <w:sz w:val="28"/>
                                 <w:szCs w:val="28"/>
-                                <w:lang w:val="en-CH"/>
+                                <w:lang w:val="uz-Cyrl-UZ"/>
                               </w:rPr>
                               <w:t>3</w:t>
                             </w:r>
                             <w:r>
                               <w:rPr>
-                                <w:rStyle w:val="IntenseEmphasis"/>
+                                <w:rStyle w:val="IntensiveHervorhebung"/>
                                 <w:color w:val="365F91" w:themeColor="accent1" w:themeShade="BF"/>
                                 <w:sz w:val="28"/>
                                 <w:szCs w:val="28"/>
                               </w:rPr>
                               <w:t>.3 Winning the Game</w:t>
                             </w:r>
-                            <w:bookmarkEnd w:id="48"/>
-                            <w:bookmarkEnd w:id="50"/>
+                            <w:bookmarkEnd w:id="38"/>
+                            <w:bookmarkEnd w:id="41"/>
                           </w:p>
                           <w:p/>
                           <w:p>
                             <w:pPr>
-                              <w:pStyle w:val="Heading2"/>
+                              <w:pStyle w:val="berschrift2"/>
                             </w:pPr>
                           </w:p>
                           <w:p/>
@@ -2348,7 +2310,7 @@
               </wp:anchor>
             </w:drawing>
           </mc:Choice>
-          <mc:Fallback>
+          <mc:Fallback xmlns:w16se="http://schemas.microsoft.com/office/word/2015/wordml/symex" xmlns:w16cid="http://schemas.microsoft.com/office/word/2016/wordml/cid" xmlns:w15="http://schemas.microsoft.com/office/word/2012/wordml" xmlns:am3d="http://schemas.microsoft.com/office/drawing/2017/model3d" xmlns:aink="http://schemas.microsoft.com/office/drawing/2016/ink" xmlns:cx8="http://schemas.microsoft.com/office/drawing/2016/5/14/chartex" xmlns:cx7="http://schemas.microsoft.com/office/drawing/2016/5/13/chartex" xmlns:cx6="http://schemas.microsoft.com/office/drawing/2016/5/12/chartex" xmlns:cx5="http://schemas.microsoft.com/office/drawing/2016/5/11/chartex" xmlns:cx4="http://schemas.microsoft.com/office/drawing/2016/5/10/chartex" xmlns:cx3="http://schemas.microsoft.com/office/drawing/2016/5/9/chartex" xmlns:cx2="http://schemas.microsoft.com/office/drawing/2015/10/21/chartex" xmlns:cx1="http://schemas.microsoft.com/office/drawing/2015/9/8/chartex" xmlns:cx="http://schemas.microsoft.com/office/drawing/2014/chartex">
             <w:pict>
               <v:shape w14:anchorId="223187DE" id="Text Box 14" o:spid="_x0000_s1031" type="#_x0000_t202" style="position:absolute;margin-left:0;margin-top:9.45pt;width:514.5pt;height:306pt;z-index:251672576;visibility:visible;mso-wrap-style:square;mso-width-percent:0;mso-height-percent:0;mso-wrap-distance-left:9pt;mso-wrap-distance-top:0;mso-wrap-distance-right:9pt;mso-wrap-distance-bottom:0;mso-position-horizontal:center;mso-position-horizontal-relative:margin;mso-position-vertical:absolute;mso-position-vertical-relative:text;mso-width-percent:0;mso-height-percent:0;mso-width-relative:margin;mso-height-relative:margin;v-text-anchor:top" o:gfxdata="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" filled="f" fillcolor="#92cddc [1944]" stroked="f">
                 <v:textbox>
@@ -2626,6 +2588,7 @@
       <w:r>
         <w:rPr>
           <w:noProof/>
+          <w:lang w:val="de-DE" w:eastAsia="de-DE"/>
         </w:rPr>
         <mc:AlternateContent>
           <mc:Choice Requires="wps">
@@ -2664,7 +2627,7 @@
                           <a:noFill/>
                         </a:ln>
                         <a:extLst>
-                          <a:ext uri="{909E8E84-426E-40DD-AFC4-6F175D3DCCD1}">
+                          <a:ext uri="{909E8E84-426E-40dd-AFC4-6F175D3DCCD1}">
                             <a14:hiddenFill xmlns:a14="http://schemas.microsoft.com/office/drawing/2010/main">
                               <a:solidFill>
                                 <a:schemeClr val="accent5">
@@ -2674,7 +2637,7 @@
                               </a:solidFill>
                             </a14:hiddenFill>
                           </a:ext>
-                          <a:ext uri="{91240B29-F687-4F45-9708-019B960494DF}">
+                          <a:ext uri="{91240B29-F687-4f45-9708-019B960494DF}">
                             <a14:hiddenLine xmlns:a14="http://schemas.microsoft.com/office/drawing/2010/main" w="9525">
                               <a:solidFill>
                                 <a:srgbClr val="000000"/>
@@ -2690,33 +2653,33 @@
                         <w:txbxContent>
                           <w:p>
                             <w:pPr>
-                              <w:pStyle w:val="Heading2"/>
+                              <w:pStyle w:val="berschrift2"/>
                               <w:rPr>
                                 <w:sz w:val="40"/>
                                 <w:szCs w:val="40"/>
-                                <w:lang w:val="en-CH"/>
+                                <w:lang w:val="uz-Cyrl-UZ"/>
                               </w:rPr>
                             </w:pPr>
-                            <w:bookmarkStart w:id="64" w:name="_Toc36464134"/>
-                            <w:bookmarkStart w:id="65" w:name="_Toc36464174"/>
-                            <w:bookmarkStart w:id="66" w:name="_Toc36464206"/>
-                            <w:bookmarkStart w:id="67" w:name="_Toc36464303"/>
-                            <w:bookmarkStart w:id="68" w:name="_Toc36464315"/>
-                            <w:bookmarkStart w:id="69" w:name="_Toc36464327"/>
-                            <w:bookmarkStart w:id="70" w:name="_Toc36464435"/>
-                            <w:bookmarkStart w:id="71" w:name="_Toc36464449"/>
-                            <w:bookmarkStart w:id="72" w:name="_Toc36464461"/>
+                            <w:bookmarkStart w:id="42" w:name="_Toc36464134"/>
+                            <w:bookmarkStart w:id="43" w:name="_Toc36464174"/>
+                            <w:bookmarkStart w:id="44" w:name="_Toc36464206"/>
+                            <w:bookmarkStart w:id="45" w:name="_Toc36464303"/>
+                            <w:bookmarkStart w:id="46" w:name="_Toc36464315"/>
+                            <w:bookmarkStart w:id="47" w:name="_Toc36464327"/>
+                            <w:bookmarkStart w:id="48" w:name="_Toc36464435"/>
+                            <w:bookmarkStart w:id="49" w:name="_Toc36464449"/>
+                            <w:bookmarkStart w:id="50" w:name="_Toc36464461"/>
                             <w:r>
                               <w:rPr>
                                 <w:sz w:val="40"/>
                                 <w:szCs w:val="40"/>
-                                <w:lang w:val="en-CH"/>
+                                <w:lang w:val="uz-Cyrl-UZ"/>
                               </w:rPr>
                               <w:t>4</w:t>
                             </w:r>
                             <w:r>
                               <w:rPr>
-                                <w:lang w:val="en-CH"/>
+                                <w:lang w:val="uz-Cyrl-UZ"/>
                               </w:rPr>
                               <w:t xml:space="preserve"> </w:t>
                             </w:r>
@@ -2724,165 +2687,157 @@
                               <w:rPr>
                                 <w:sz w:val="40"/>
                                 <w:szCs w:val="40"/>
-                                <w:lang w:val="en-CH"/>
+                                <w:lang w:val="uz-Cyrl-UZ"/>
                               </w:rPr>
                               <w:t>Play Area</w:t>
                             </w:r>
+                            <w:bookmarkEnd w:id="42"/>
+                            <w:bookmarkEnd w:id="43"/>
+                            <w:bookmarkEnd w:id="44"/>
+                            <w:bookmarkEnd w:id="45"/>
+                            <w:bookmarkEnd w:id="46"/>
+                            <w:bookmarkEnd w:id="47"/>
+                            <w:bookmarkEnd w:id="48"/>
+                            <w:bookmarkEnd w:id="49"/>
+                            <w:bookmarkEnd w:id="50"/>
+                          </w:p>
+                          <w:p>
+                            <w:pPr>
+                              <w:rPr>
+                                <w:lang w:val="uz-Cyrl-UZ"/>
+                              </w:rPr>
+                            </w:pPr>
+                          </w:p>
+                          <w:p>
+                            <w:pPr>
+                              <w:rPr>
+                                <w:i/>
+                                <w:iCs/>
+                                <w:lang w:val="uz-Cyrl-UZ"/>
+                              </w:rPr>
+                            </w:pPr>
+                            <w:r>
+                              <w:rPr>
+                                <w:lang w:val="uz-Cyrl-UZ"/>
+                              </w:rPr>
+                              <w:t xml:space="preserve">The playing area consists of space for 4 different </w:t>
+                            </w:r>
+                            <w:r>
+                              <w:rPr>
+                                <w:i/>
+                                <w:iCs/>
+                                <w:lang w:val="uz-Cyrl-UZ"/>
+                              </w:rPr>
+                              <w:t>build piles</w:t>
+                            </w:r>
+                          </w:p>
+                          <w:p>
+                            <w:pPr>
+                              <w:pStyle w:val="berschrift2"/>
+                              <w:rPr>
+                                <w:rStyle w:val="IntensiveHervorhebung"/>
+                                <w:sz w:val="28"/>
+                                <w:szCs w:val="28"/>
+                              </w:rPr>
+                            </w:pPr>
+                            <w:r>
+                              <w:rPr>
+                                <w:lang w:val="uz-Cyrl-UZ"/>
+                              </w:rPr>
+                              <w:tab/>
+                            </w:r>
+                            <w:bookmarkStart w:id="51" w:name="_Toc36464135"/>
+                            <w:bookmarkStart w:id="52" w:name="_Toc36464175"/>
+                            <w:bookmarkStart w:id="53" w:name="_Toc36464207"/>
+                            <w:bookmarkStart w:id="54" w:name="_Toc36464304"/>
+                            <w:bookmarkStart w:id="55" w:name="_Toc36464316"/>
+                            <w:bookmarkStart w:id="56" w:name="_Toc36464328"/>
+                            <w:bookmarkStart w:id="57" w:name="_Toc36464436"/>
+                            <w:bookmarkStart w:id="58" w:name="_Toc36464450"/>
+                            <w:bookmarkStart w:id="59" w:name="_Toc36464462"/>
+                            <w:r>
+                              <w:rPr>
+                                <w:rStyle w:val="IntensiveHervorhebung"/>
+                                <w:color w:val="365F91" w:themeColor="accent1" w:themeShade="BF"/>
+                                <w:sz w:val="28"/>
+                                <w:szCs w:val="28"/>
+                                <w:lang w:val="uz-Cyrl-UZ"/>
+                              </w:rPr>
+                              <w:t>4</w:t>
+                            </w:r>
+                            <w:r>
+                              <w:rPr>
+                                <w:rStyle w:val="IntensiveHervorhebung"/>
+                                <w:color w:val="365F91" w:themeColor="accent1" w:themeShade="BF"/>
+                                <w:sz w:val="28"/>
+                                <w:szCs w:val="28"/>
+                              </w:rPr>
+                              <w:t>.1 Different Piles</w:t>
+                            </w:r>
+                            <w:bookmarkEnd w:id="51"/>
+                            <w:bookmarkEnd w:id="52"/>
+                            <w:bookmarkEnd w:id="53"/>
+                            <w:bookmarkEnd w:id="54"/>
+                            <w:bookmarkEnd w:id="55"/>
+                            <w:bookmarkEnd w:id="56"/>
+                            <w:bookmarkEnd w:id="57"/>
+                            <w:bookmarkEnd w:id="58"/>
+                            <w:bookmarkEnd w:id="59"/>
+                          </w:p>
+                          <w:p>
+                            <w:pPr>
+                              <w:pStyle w:val="berschrift2"/>
+                              <w:rPr>
+                                <w:rStyle w:val="IntensiveHervorhebung"/>
+                                <w:sz w:val="28"/>
+                                <w:szCs w:val="28"/>
+                              </w:rPr>
+                            </w:pPr>
+                            <w:r>
+                              <w:rPr>
+                                <w:sz w:val="28"/>
+                                <w:szCs w:val="28"/>
+                                <w:lang w:val="uz-Cyrl-UZ"/>
+                              </w:rPr>
+                              <w:tab/>
+                            </w:r>
+                            <w:bookmarkStart w:id="60" w:name="_Toc36464136"/>
+                            <w:bookmarkStart w:id="61" w:name="_Toc36464176"/>
+                            <w:bookmarkStart w:id="62" w:name="_Toc36464208"/>
+                            <w:bookmarkStart w:id="63" w:name="_Toc36464305"/>
+                            <w:bookmarkStart w:id="64" w:name="_Toc36464317"/>
+                            <w:bookmarkStart w:id="65" w:name="_Toc36464329"/>
+                            <w:bookmarkStart w:id="66" w:name="_Toc36464437"/>
+                            <w:bookmarkStart w:id="67" w:name="_Toc36464451"/>
+                            <w:bookmarkStart w:id="68" w:name="_Toc36464463"/>
+                            <w:r>
+                              <w:rPr>
+                                <w:rStyle w:val="IntensiveHervorhebung"/>
+                                <w:color w:val="365F91" w:themeColor="accent1" w:themeShade="BF"/>
+                                <w:sz w:val="28"/>
+                                <w:szCs w:val="28"/>
+                                <w:lang w:val="uz-Cyrl-UZ"/>
+                              </w:rPr>
+                              <w:t>4</w:t>
+                            </w:r>
+                            <w:r>
+                              <w:rPr>
+                                <w:rStyle w:val="IntensiveHervorhebung"/>
+                                <w:color w:val="365F91" w:themeColor="accent1" w:themeShade="BF"/>
+                                <w:sz w:val="28"/>
+                                <w:szCs w:val="28"/>
+                              </w:rPr>
+                              <w:t>.2 Hand Cards</w:t>
+                            </w:r>
+                            <w:bookmarkEnd w:id="60"/>
+                            <w:bookmarkEnd w:id="61"/>
+                            <w:bookmarkEnd w:id="62"/>
+                            <w:bookmarkEnd w:id="63"/>
                             <w:bookmarkEnd w:id="64"/>
                             <w:bookmarkEnd w:id="65"/>
                             <w:bookmarkEnd w:id="66"/>
                             <w:bookmarkEnd w:id="67"/>
                             <w:bookmarkEnd w:id="68"/>
-                            <w:bookmarkEnd w:id="69"/>
-                            <w:bookmarkEnd w:id="70"/>
-                            <w:bookmarkEnd w:id="71"/>
-                            <w:bookmarkEnd w:id="72"/>
-                          </w:p>
-                          <w:p>
-                            <w:pPr>
-                              <w:rPr>
-                                <w:lang w:val="en-CH"/>
-                              </w:rPr>
-                            </w:pPr>
-                          </w:p>
-                          <w:p>
-                            <w:pPr>
-                              <w:rPr>
-                                <w:i/>
-                                <w:iCs/>
-                                <w:lang w:val="en-CH"/>
-                              </w:rPr>
-                            </w:pPr>
-                            <w:r>
-                              <w:rPr>
-                                <w:lang w:val="en-CH"/>
-                              </w:rPr>
-                              <w:t>The playing area consists of space for</w:t>
-                            </w:r>
-                            <w:bookmarkStart w:id="73" w:name="_GoBack"/>
-                            <w:bookmarkEnd w:id="73"/>
-                            <w:r>
-                              <w:rPr>
-                                <w:lang w:val="en-CH"/>
-                              </w:rPr>
-                              <w:t xml:space="preserve"> 4 different </w:t>
-                            </w:r>
-                            <w:r>
-                              <w:rPr>
-                                <w:i/>
-                                <w:iCs/>
-                                <w:lang w:val="en-CH"/>
-                              </w:rPr>
-                              <w:t>build piles</w:t>
-                            </w:r>
-                          </w:p>
-                          <w:p>
-                            <w:pPr>
-                              <w:pStyle w:val="Heading2"/>
-                              <w:rPr>
-                                <w:rStyle w:val="IntenseEmphasis"/>
-                                <w:sz w:val="28"/>
-                                <w:szCs w:val="28"/>
-                              </w:rPr>
-                            </w:pPr>
-                            <w:r>
-                              <w:rPr>
-                                <w:lang w:val="en-CH"/>
-                              </w:rPr>
-                              <w:tab/>
-                            </w:r>
-                            <w:bookmarkStart w:id="74" w:name="_Toc36464135"/>
-                            <w:bookmarkStart w:id="75" w:name="_Toc36464175"/>
-                            <w:bookmarkStart w:id="76" w:name="_Toc36464207"/>
-                            <w:bookmarkStart w:id="77" w:name="_Toc36464304"/>
-                            <w:bookmarkStart w:id="78" w:name="_Toc36464316"/>
-                            <w:bookmarkStart w:id="79" w:name="_Toc36464328"/>
-                            <w:bookmarkStart w:id="80" w:name="_Toc36464436"/>
-                            <w:bookmarkStart w:id="81" w:name="_Toc36464450"/>
-                            <w:bookmarkStart w:id="82" w:name="_Toc36464462"/>
-                            <w:r>
-                              <w:rPr>
-                                <w:rStyle w:val="IntenseEmphasis"/>
-                                <w:color w:val="365F91" w:themeColor="accent1" w:themeShade="BF"/>
-                                <w:sz w:val="28"/>
-                                <w:szCs w:val="28"/>
-                                <w:lang w:val="en-CH"/>
-                              </w:rPr>
-                              <w:t>4</w:t>
-                            </w:r>
-                            <w:r>
-                              <w:rPr>
-                                <w:rStyle w:val="IntenseEmphasis"/>
-                                <w:color w:val="365F91" w:themeColor="accent1" w:themeShade="BF"/>
-                                <w:sz w:val="28"/>
-                                <w:szCs w:val="28"/>
-                              </w:rPr>
-                              <w:t>.1 Different Piles</w:t>
-                            </w:r>
-                            <w:bookmarkEnd w:id="74"/>
-                            <w:bookmarkEnd w:id="75"/>
-                            <w:bookmarkEnd w:id="76"/>
-                            <w:bookmarkEnd w:id="77"/>
-                            <w:bookmarkEnd w:id="78"/>
-                            <w:bookmarkEnd w:id="79"/>
-                            <w:bookmarkEnd w:id="80"/>
-                            <w:bookmarkEnd w:id="81"/>
-                            <w:bookmarkEnd w:id="82"/>
-                          </w:p>
-                          <w:p>
-                            <w:pPr>
-                              <w:pStyle w:val="Heading2"/>
-                              <w:rPr>
-                                <w:rStyle w:val="IntenseEmphasis"/>
-                                <w:sz w:val="28"/>
-                                <w:szCs w:val="28"/>
-                              </w:rPr>
-                            </w:pPr>
-                            <w:r>
-                              <w:rPr>
-                                <w:sz w:val="28"/>
-                                <w:szCs w:val="28"/>
-                                <w:lang w:val="en-CH"/>
-                              </w:rPr>
-                              <w:tab/>
-                            </w:r>
-                            <w:bookmarkStart w:id="83" w:name="_Toc36464136"/>
-                            <w:bookmarkStart w:id="84" w:name="_Toc36464176"/>
-                            <w:bookmarkStart w:id="85" w:name="_Toc36464208"/>
-                            <w:bookmarkStart w:id="86" w:name="_Toc36464305"/>
-                            <w:bookmarkStart w:id="87" w:name="_Toc36464317"/>
-                            <w:bookmarkStart w:id="88" w:name="_Toc36464329"/>
-                            <w:bookmarkStart w:id="89" w:name="_Toc36464437"/>
-                            <w:bookmarkStart w:id="90" w:name="_Toc36464451"/>
-                            <w:bookmarkStart w:id="91" w:name="_Toc36464463"/>
-                            <w:r>
-                              <w:rPr>
-                                <w:rStyle w:val="IntenseEmphasis"/>
-                                <w:color w:val="365F91" w:themeColor="accent1" w:themeShade="BF"/>
-                                <w:sz w:val="28"/>
-                                <w:szCs w:val="28"/>
-                                <w:lang w:val="en-CH"/>
-                              </w:rPr>
-                              <w:t>4</w:t>
-                            </w:r>
-                            <w:r>
-                              <w:rPr>
-                                <w:rStyle w:val="IntenseEmphasis"/>
-                                <w:color w:val="365F91" w:themeColor="accent1" w:themeShade="BF"/>
-                                <w:sz w:val="28"/>
-                                <w:szCs w:val="28"/>
-                              </w:rPr>
-                              <w:t>.2 Hand Cards</w:t>
-                            </w:r>
-                            <w:bookmarkEnd w:id="83"/>
-                            <w:bookmarkEnd w:id="84"/>
-                            <w:bookmarkEnd w:id="85"/>
-                            <w:bookmarkEnd w:id="86"/>
-                            <w:bookmarkEnd w:id="87"/>
-                            <w:bookmarkEnd w:id="88"/>
-                            <w:bookmarkEnd w:id="89"/>
-                            <w:bookmarkEnd w:id="90"/>
-                            <w:bookmarkEnd w:id="91"/>
                           </w:p>
                           <w:p/>
                           <w:p/>
@@ -2905,7 +2860,7 @@
               </wp:anchor>
             </w:drawing>
           </mc:Choice>
-          <mc:Fallback>
+          <mc:Fallback xmlns:w16se="http://schemas.microsoft.com/office/word/2015/wordml/symex" xmlns:w16cid="http://schemas.microsoft.com/office/word/2016/wordml/cid" xmlns:w15="http://schemas.microsoft.com/office/word/2012/wordml" xmlns:am3d="http://schemas.microsoft.com/office/drawing/2017/model3d" xmlns:aink="http://schemas.microsoft.com/office/drawing/2016/ink" xmlns:cx8="http://schemas.microsoft.com/office/drawing/2016/5/14/chartex" xmlns:cx7="http://schemas.microsoft.com/office/drawing/2016/5/13/chartex" xmlns:cx6="http://schemas.microsoft.com/office/drawing/2016/5/12/chartex" xmlns:cx5="http://schemas.microsoft.com/office/drawing/2016/5/11/chartex" xmlns:cx4="http://schemas.microsoft.com/office/drawing/2016/5/10/chartex" xmlns:cx3="http://schemas.microsoft.com/office/drawing/2016/5/9/chartex" xmlns:cx2="http://schemas.microsoft.com/office/drawing/2015/10/21/chartex" xmlns:cx1="http://schemas.microsoft.com/office/drawing/2015/9/8/chartex" xmlns:cx="http://schemas.microsoft.com/office/drawing/2014/chartex">
             <w:pict>
               <v:shape w14:anchorId="7BDB03F9" id="Text Box 13" o:spid="_x0000_s1032" type="#_x0000_t202" style="position:absolute;margin-left:0;margin-top:17.5pt;width:513pt;height:153.2pt;z-index:251671552;visibility:visible;mso-wrap-style:square;mso-width-percent:0;mso-height-percent:0;mso-wrap-distance-left:9pt;mso-wrap-distance-top:0;mso-wrap-distance-right:9pt;mso-wrap-distance-bottom:0;mso-position-horizontal:center;mso-position-horizontal-relative:margin;mso-position-vertical:absolute;mso-position-vertical-relative:text;mso-width-percent:0;mso-height-percent:0;mso-width-relative:margin;mso-height-relative:margin;v-text-anchor:top" o:gfxdata="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" filled="f" fillcolor="#92cddc [1944]" stroked="f">
                 <v:textbox>
@@ -3129,8 +3084,8 @@
     <w:p/>
     <w:p/>
     <w:sectPr>
-      <w:headerReference w:type="default" r:id="rId16"/>
-      <w:footerReference w:type="default" r:id="rId17"/>
+      <w:headerReference w:type="default" r:id="rId17"/>
+      <w:footerReference w:type="default" r:id="rId18"/>
       <w:pgSz w:w="12240" w:h="15840"/>
       <w:pgMar w:top="1440" w:right="1440" w:bottom="1440" w:left="1440" w:header="720" w:footer="720" w:gutter="0"/>
       <w:pgBorders w:offsetFrom="page">
@@ -3147,7 +3102,7 @@
 </file>
 
 <file path=word/endnotes.xml><?xml version="1.0" encoding="utf-8"?>
-<w:endnotes xmlns:wpc="http://schemas.microsoft.com/office/word/2010/wordprocessingCanvas" xmlns:cx="http://schemas.microsoft.com/office/drawing/2014/chartex" xmlns:cx1="http://schemas.microsoft.com/office/drawing/2015/9/8/chartex" xmlns:cx2="http://schemas.microsoft.com/office/drawing/2015/10/21/chartex" xmlns:cx3="http://schemas.microsoft.com/office/drawing/2016/5/9/chartex" xmlns:cx4="http://schemas.microsoft.com/office/drawing/2016/5/10/chartex" xmlns:cx5="http://schemas.microsoft.com/office/drawing/2016/5/11/chartex" xmlns:cx6="http://schemas.microsoft.com/office/drawing/2016/5/12/chartex" xmlns:cx7="http://schemas.microsoft.com/office/drawing/2016/5/13/chartex" xmlns:cx8="http://schemas.microsoft.com/office/drawing/2016/5/14/chartex" xmlns:mc="http://schemas.openxmlformats.org/markup-compatibility/2006" xmlns:aink="http://schemas.microsoft.com/office/drawing/2016/ink" xmlns:am3d="http://schemas.microsoft.com/office/drawing/2017/model3d" xmlns:o="urn:schemas-microsoft-com:office:office" xmlns:r="http://schemas.openxmlformats.org/officeDocument/2006/relationships" xmlns:m="http://schemas.openxmlformats.org/officeDocument/2006/math" xmlns:v="urn:schemas-microsoft-com:vml" xmlns:wp14="http://schemas.microsoft.com/office/word/2010/wordprocessingDrawing" xmlns:wp="http://schemas.openxmlformats.org/drawingml/2006/wordprocessingDrawing" xmlns:w10="urn:schemas-microsoft-com:office:word" xmlns:w="http://schemas.openxmlformats.org/wordprocessingml/2006/main" xmlns:w14="http://schemas.microsoft.com/office/word/2010/wordml" xmlns:w15="http://schemas.microsoft.com/office/word/2012/wordml" xmlns:w16cid="http://schemas.microsoft.com/office/word/2016/wordml/cid" xmlns:w16se="http://schemas.microsoft.com/office/word/2015/wordml/symex" xmlns:wpg="http://schemas.microsoft.com/office/word/2010/wordprocessingGroup" xmlns:wpi="http://schemas.microsoft.com/office/word/2010/wordprocessingInk" xmlns:wne="http://schemas.microsoft.com/office/word/2006/wordml" xmlns:wps="http://schemas.microsoft.com/office/word/2010/wordprocessingShape" mc:Ignorable="w14 w15 w16se w16cid wp14">
+<w:endnotes xmlns:wpc="http://schemas.microsoft.com/office/word/2010/wordprocessingCanvas" xmlns:mo="http://schemas.microsoft.com/office/mac/office/2008/main" xmlns:mc="http://schemas.openxmlformats.org/markup-compatibility/2006" xmlns:mv="urn:schemas-microsoft-com:mac:vml" xmlns:o="urn:schemas-microsoft-com:office:office" xmlns:r="http://schemas.openxmlformats.org/officeDocument/2006/relationships" xmlns:m="http://schemas.openxmlformats.org/officeDocument/2006/math" xmlns:v="urn:schemas-microsoft-com:vml" xmlns:wp14="http://schemas.microsoft.com/office/word/2010/wordprocessingDrawing" xmlns:wp="http://schemas.openxmlformats.org/drawingml/2006/wordprocessingDrawing" xmlns:w10="urn:schemas-microsoft-com:office:word" xmlns:w="http://schemas.openxmlformats.org/wordprocessingml/2006/main" xmlns:w14="http://schemas.microsoft.com/office/word/2010/wordml" xmlns:wpg="http://schemas.microsoft.com/office/word/2010/wordprocessingGroup" xmlns:wpi="http://schemas.microsoft.com/office/word/2010/wordprocessingInk" xmlns:wne="http://schemas.microsoft.com/office/word/2006/wordml" xmlns:wps="http://schemas.microsoft.com/office/word/2010/wordprocessingShape" mc:Ignorable="w14 wp14">
   <w:endnote w:type="separator" w:id="-1">
     <w:p>
       <w:pPr>
@@ -3172,26 +3127,26 @@
 </file>
 
 <file path=word/footer1.xml><?xml version="1.0" encoding="utf-8"?>
-<w:ftr xmlns:wpc="http://schemas.microsoft.com/office/word/2010/wordprocessingCanvas" xmlns:cx="http://schemas.microsoft.com/office/drawing/2014/chartex" xmlns:cx1="http://schemas.microsoft.com/office/drawing/2015/9/8/chartex" xmlns:cx2="http://schemas.microsoft.com/office/drawing/2015/10/21/chartex" xmlns:cx3="http://schemas.microsoft.com/office/drawing/2016/5/9/chartex" xmlns:cx4="http://schemas.microsoft.com/office/drawing/2016/5/10/chartex" xmlns:cx5="http://schemas.microsoft.com/office/drawing/2016/5/11/chartex" xmlns:cx6="http://schemas.microsoft.com/office/drawing/2016/5/12/chartex" xmlns:cx7="http://schemas.microsoft.com/office/drawing/2016/5/13/chartex" xmlns:cx8="http://schemas.microsoft.com/office/drawing/2016/5/14/chartex" xmlns:mc="http://schemas.openxmlformats.org/markup-compatibility/2006" xmlns:aink="http://schemas.microsoft.com/office/drawing/2016/ink" xmlns:am3d="http://schemas.microsoft.com/office/drawing/2017/model3d" xmlns:o="urn:schemas-microsoft-com:office:office" xmlns:r="http://schemas.openxmlformats.org/officeDocument/2006/relationships" xmlns:m="http://schemas.openxmlformats.org/officeDocument/2006/math" xmlns:v="urn:schemas-microsoft-com:vml" xmlns:wp14="http://schemas.microsoft.com/office/word/2010/wordprocessingDrawing" xmlns:wp="http://schemas.openxmlformats.org/drawingml/2006/wordprocessingDrawing" xmlns:w10="urn:schemas-microsoft-com:office:word" xmlns:w="http://schemas.openxmlformats.org/wordprocessingml/2006/main" xmlns:w14="http://schemas.microsoft.com/office/word/2010/wordml" xmlns:w15="http://schemas.microsoft.com/office/word/2012/wordml" xmlns:w16cid="http://schemas.microsoft.com/office/word/2016/wordml/cid" xmlns:w16se="http://schemas.microsoft.com/office/word/2015/wordml/symex" xmlns:wpg="http://schemas.microsoft.com/office/word/2010/wordprocessingGroup" xmlns:wpi="http://schemas.microsoft.com/office/word/2010/wordprocessingInk" xmlns:wne="http://schemas.microsoft.com/office/word/2006/wordml" xmlns:wps="http://schemas.microsoft.com/office/word/2010/wordprocessingShape" mc:Ignorable="w14 w15 w16se w16cid wp14">
+<w:ftr xmlns:wpc="http://schemas.microsoft.com/office/word/2010/wordprocessingCanvas" xmlns:mo="http://schemas.microsoft.com/office/mac/office/2008/main" xmlns:mc="http://schemas.openxmlformats.org/markup-compatibility/2006" xmlns:mv="urn:schemas-microsoft-com:mac:vml" xmlns:o="urn:schemas-microsoft-com:office:office" xmlns:r="http://schemas.openxmlformats.org/officeDocument/2006/relationships" xmlns:m="http://schemas.openxmlformats.org/officeDocument/2006/math" xmlns:v="urn:schemas-microsoft-com:vml" xmlns:wp14="http://schemas.microsoft.com/office/word/2010/wordprocessingDrawing" xmlns:wp="http://schemas.openxmlformats.org/drawingml/2006/wordprocessingDrawing" xmlns:w10="urn:schemas-microsoft-com:office:word" xmlns:w="http://schemas.openxmlformats.org/wordprocessingml/2006/main" xmlns:w14="http://schemas.microsoft.com/office/word/2010/wordml" xmlns:wpg="http://schemas.microsoft.com/office/word/2010/wordprocessingGroup" xmlns:wpi="http://schemas.microsoft.com/office/word/2010/wordprocessingInk" xmlns:wne="http://schemas.microsoft.com/office/word/2006/wordml" xmlns:wps="http://schemas.microsoft.com/office/word/2010/wordprocessingShape" mc:Ignorable="w14 wp14">
   <w:p>
     <w:pPr>
-      <w:pStyle w:val="Footer"/>
+      <w:pStyle w:val="Fuzeile"/>
       <w:rPr>
-        <w:lang w:val="en-CH"/>
+        <w:lang w:val="uz-Cyrl-UZ"/>
       </w:rPr>
     </w:pPr>
     <w:r>
       <w:rPr>
-        <w:lang w:val="en-CH"/>
+        <w:lang w:val="uz-Cyrl-UZ"/>
       </w:rPr>
       <w:t>Gruppe 15: Skip-Bro’s</w:t>
     </w:r>
   </w:p>
   <w:p>
     <w:pPr>
-      <w:pStyle w:val="Footer"/>
+      <w:pStyle w:val="Fuzeile"/>
       <w:rPr>
-        <w:lang w:val="en-CH"/>
+        <w:lang w:val="uz-Cyrl-UZ"/>
       </w:rPr>
     </w:pPr>
   </w:p>
@@ -3199,7 +3154,7 @@
 </file>
 
 <file path=word/footnotes.xml><?xml version="1.0" encoding="utf-8"?>
-<w:footnotes xmlns:wpc="http://schemas.microsoft.com/office/word/2010/wordprocessingCanvas" xmlns:cx="http://schemas.microsoft.com/office/drawing/2014/chartex" xmlns:cx1="http://schemas.microsoft.com/office/drawing/2015/9/8/chartex" xmlns:cx2="http://schemas.microsoft.com/office/drawing/2015/10/21/chartex" xmlns:cx3="http://schemas.microsoft.com/office/drawing/2016/5/9/chartex" xmlns:cx4="http://schemas.microsoft.com/office/drawing/2016/5/10/chartex" xmlns:cx5="http://schemas.microsoft.com/office/drawing/2016/5/11/chartex" xmlns:cx6="http://schemas.microsoft.com/office/drawing/2016/5/12/chartex" xmlns:cx7="http://schemas.microsoft.com/office/drawing/2016/5/13/chartex" xmlns:cx8="http://schemas.microsoft.com/office/drawing/2016/5/14/chartex" xmlns:mc="http://schemas.openxmlformats.org/markup-compatibility/2006" xmlns:aink="http://schemas.microsoft.com/office/drawing/2016/ink" xmlns:am3d="http://schemas.microsoft.com/office/drawing/2017/model3d" xmlns:o="urn:schemas-microsoft-com:office:office" xmlns:r="http://schemas.openxmlformats.org/officeDocument/2006/relationships" xmlns:m="http://schemas.openxmlformats.org/officeDocument/2006/math" xmlns:v="urn:schemas-microsoft-com:vml" xmlns:wp14="http://schemas.microsoft.com/office/word/2010/wordprocessingDrawing" xmlns:wp="http://schemas.openxmlformats.org/drawingml/2006/wordprocessingDrawing" xmlns:w10="urn:schemas-microsoft-com:office:word" xmlns:w="http://schemas.openxmlformats.org/wordprocessingml/2006/main" xmlns:w14="http://schemas.microsoft.com/office/word/2010/wordml" xmlns:w15="http://schemas.microsoft.com/office/word/2012/wordml" xmlns:w16cid="http://schemas.microsoft.com/office/word/2016/wordml/cid" xmlns:w16se="http://schemas.microsoft.com/office/word/2015/wordml/symex" xmlns:wpg="http://schemas.microsoft.com/office/word/2010/wordprocessingGroup" xmlns:wpi="http://schemas.microsoft.com/office/word/2010/wordprocessingInk" xmlns:wne="http://schemas.microsoft.com/office/word/2006/wordml" xmlns:wps="http://schemas.microsoft.com/office/word/2010/wordprocessingShape" mc:Ignorable="w14 w15 w16se w16cid wp14">
+<w:footnotes xmlns:wpc="http://schemas.microsoft.com/office/word/2010/wordprocessingCanvas" xmlns:mo="http://schemas.microsoft.com/office/mac/office/2008/main" xmlns:mc="http://schemas.openxmlformats.org/markup-compatibility/2006" xmlns:mv="urn:schemas-microsoft-com:mac:vml" xmlns:o="urn:schemas-microsoft-com:office:office" xmlns:r="http://schemas.openxmlformats.org/officeDocument/2006/relationships" xmlns:m="http://schemas.openxmlformats.org/officeDocument/2006/math" xmlns:v="urn:schemas-microsoft-com:vml" xmlns:wp14="http://schemas.microsoft.com/office/word/2010/wordprocessingDrawing" xmlns:wp="http://schemas.openxmlformats.org/drawingml/2006/wordprocessingDrawing" xmlns:w10="urn:schemas-microsoft-com:office:word" xmlns:w="http://schemas.openxmlformats.org/wordprocessingml/2006/main" xmlns:w14="http://schemas.microsoft.com/office/word/2010/wordml" xmlns:wpg="http://schemas.microsoft.com/office/word/2010/wordprocessingGroup" xmlns:wpi="http://schemas.microsoft.com/office/word/2010/wordprocessingInk" xmlns:wne="http://schemas.microsoft.com/office/word/2006/wordml" xmlns:wps="http://schemas.microsoft.com/office/word/2010/wordprocessingShape" mc:Ignorable="w14 wp14">
   <w:footnote w:type="separator" w:id="-1">
     <w:p>
       <w:pPr>
@@ -3224,13 +3179,13 @@
 </file>
 
 <file path=word/header1.xml><?xml version="1.0" encoding="utf-8"?>
-<w:hdr xmlns:wpc="http://schemas.microsoft.com/office/word/2010/wordprocessingCanvas" xmlns:cx="http://schemas.microsoft.com/office/drawing/2014/chartex" xmlns:cx1="http://schemas.microsoft.com/office/drawing/2015/9/8/chartex" xmlns:cx2="http://schemas.microsoft.com/office/drawing/2015/10/21/chartex" xmlns:cx3="http://schemas.microsoft.com/office/drawing/2016/5/9/chartex" xmlns:cx4="http://schemas.microsoft.com/office/drawing/2016/5/10/chartex" xmlns:cx5="http://schemas.microsoft.com/office/drawing/2016/5/11/chartex" xmlns:cx6="http://schemas.microsoft.com/office/drawing/2016/5/12/chartex" xmlns:cx7="http://schemas.microsoft.com/office/drawing/2016/5/13/chartex" xmlns:cx8="http://schemas.microsoft.com/office/drawing/2016/5/14/chartex" xmlns:mc="http://schemas.openxmlformats.org/markup-compatibility/2006" xmlns:aink="http://schemas.microsoft.com/office/drawing/2016/ink" xmlns:am3d="http://schemas.microsoft.com/office/drawing/2017/model3d" xmlns:o="urn:schemas-microsoft-com:office:office" xmlns:r="http://schemas.openxmlformats.org/officeDocument/2006/relationships" xmlns:m="http://schemas.openxmlformats.org/officeDocument/2006/math" xmlns:v="urn:schemas-microsoft-com:vml" xmlns:wp14="http://schemas.microsoft.com/office/word/2010/wordprocessingDrawing" xmlns:wp="http://schemas.openxmlformats.org/drawingml/2006/wordprocessingDrawing" xmlns:w10="urn:schemas-microsoft-com:office:word" xmlns:w="http://schemas.openxmlformats.org/wordprocessingml/2006/main" xmlns:w14="http://schemas.microsoft.com/office/word/2010/wordml" xmlns:w15="http://schemas.microsoft.com/office/word/2012/wordml" xmlns:w16cid="http://schemas.microsoft.com/office/word/2016/wordml/cid" xmlns:w16se="http://schemas.microsoft.com/office/word/2015/wordml/symex" xmlns:wpg="http://schemas.microsoft.com/office/word/2010/wordprocessingGroup" xmlns:wpi="http://schemas.microsoft.com/office/word/2010/wordprocessingInk" xmlns:wne="http://schemas.microsoft.com/office/word/2006/wordml" xmlns:wps="http://schemas.microsoft.com/office/word/2010/wordprocessingShape" mc:Ignorable="w14 w15 w16se w16cid wp14">
+<w:hdr xmlns:wpc="http://schemas.microsoft.com/office/word/2010/wordprocessingCanvas" xmlns:mo="http://schemas.microsoft.com/office/mac/office/2008/main" xmlns:mc="http://schemas.openxmlformats.org/markup-compatibility/2006" xmlns:mv="urn:schemas-microsoft-com:mac:vml" xmlns:o="urn:schemas-microsoft-com:office:office" xmlns:r="http://schemas.openxmlformats.org/officeDocument/2006/relationships" xmlns:m="http://schemas.openxmlformats.org/officeDocument/2006/math" xmlns:v="urn:schemas-microsoft-com:vml" xmlns:wp14="http://schemas.microsoft.com/office/word/2010/wordprocessingDrawing" xmlns:wp="http://schemas.openxmlformats.org/drawingml/2006/wordprocessingDrawing" xmlns:w10="urn:schemas-microsoft-com:office:word" xmlns:w="http://schemas.openxmlformats.org/wordprocessingml/2006/main" xmlns:w14="http://schemas.microsoft.com/office/word/2010/wordml" xmlns:wpg="http://schemas.microsoft.com/office/word/2010/wordprocessingGroup" xmlns:wpi="http://schemas.microsoft.com/office/word/2010/wordprocessingInk" xmlns:wne="http://schemas.microsoft.com/office/word/2006/wordml" xmlns:wps="http://schemas.microsoft.com/office/word/2010/wordprocessingShape" mc:Ignorable="w14 wp14">
   <w:p>
     <w:pPr>
-      <w:pStyle w:val="Header"/>
+      <w:pStyle w:val="Kopfzeile"/>
       <w:jc w:val="right"/>
       <w:rPr>
-        <w:lang w:val="en-CH"/>
+        <w:lang w:val="uz-Cyrl-UZ"/>
       </w:rPr>
     </w:pPr>
     <w:r>
@@ -3240,6 +3195,7 @@
         <w:color w:val="808080" w:themeColor="background1" w:themeShade="80"/>
         <w:sz w:val="20"/>
         <w:szCs w:val="20"/>
+        <w:lang w:val="de-DE" w:eastAsia="de-DE"/>
       </w:rPr>
       <mc:AlternateContent>
         <mc:Choice Requires="wpg">
@@ -3514,7 +3470,7 @@
                         <w:txbxContent>
                           <w:p>
                             <w:pPr>
-                              <w:pStyle w:val="Header"/>
+                              <w:pStyle w:val="Kopfzeile"/>
                               <w:jc w:val="right"/>
                               <w:rPr>
                                 <w:color w:val="FFFFFF" w:themeColor="background1"/>
@@ -3586,7 +3542,7 @@
             </wp:anchor>
           </w:drawing>
         </mc:Choice>
-        <mc:Fallback>
+        <mc:Fallback xmlns:w16se="http://schemas.microsoft.com/office/word/2015/wordml/symex" xmlns:w16cid="http://schemas.microsoft.com/office/word/2016/wordml/cid" xmlns:w15="http://schemas.microsoft.com/office/word/2012/wordml" xmlns:am3d="http://schemas.microsoft.com/office/drawing/2017/model3d" xmlns:aink="http://schemas.microsoft.com/office/drawing/2016/ink" xmlns:cx8="http://schemas.microsoft.com/office/drawing/2016/5/14/chartex" xmlns:cx7="http://schemas.microsoft.com/office/drawing/2016/5/13/chartex" xmlns:cx6="http://schemas.microsoft.com/office/drawing/2016/5/12/chartex" xmlns:cx5="http://schemas.microsoft.com/office/drawing/2016/5/11/chartex" xmlns:cx4="http://schemas.microsoft.com/office/drawing/2016/5/10/chartex" xmlns:cx3="http://schemas.microsoft.com/office/drawing/2016/5/9/chartex" xmlns:cx2="http://schemas.microsoft.com/office/drawing/2015/10/21/chartex" xmlns:cx1="http://schemas.microsoft.com/office/drawing/2015/9/8/chartex" xmlns:cx="http://schemas.microsoft.com/office/drawing/2014/chartex">
           <w:pict>
             <v:group w14:anchorId="33C258A2" id="Group 158" o:spid="_x0000_s1033" style="position:absolute;left:0;text-align:left;margin-left:0;margin-top:0;width:135pt;height:78.75pt;z-index:251659264;mso-top-percent:23;mso-position-horizontal:left;mso-position-horizontal-relative:page;mso-position-vertical-relative:page;mso-top-percent:23;mso-width-relative:margin;mso-height-relative:margin" coordsize="17007,10241" o:gfxdata="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">
               <v:group id="Group 159" o:spid="_x0000_s1034" style="position:absolute;width:17007;height:10241" coordsize="17007,10241" o:gfxdata="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">
@@ -3676,16 +3632,16 @@
         <w:color w:val="808080" w:themeColor="background1" w:themeShade="80"/>
         <w:sz w:val="20"/>
         <w:szCs w:val="20"/>
-        <w:lang w:val="en-CH"/>
+        <w:lang w:val="uz-Cyrl-UZ"/>
       </w:rPr>
       <w:t>SKIP-BO Instruction manual</w:t>
     </w:r>
   </w:p>
   <w:p>
     <w:pPr>
-      <w:pStyle w:val="Header"/>
+      <w:pStyle w:val="Kopfzeile"/>
       <w:rPr>
-        <w:lang w:val="en-CH"/>
+        <w:lang w:val="uz-Cyrl-UZ"/>
       </w:rPr>
     </w:pPr>
   </w:p>
@@ -3693,7 +3649,7 @@
 </file>
 
 <file path=word/styles.xml><?xml version="1.0" encoding="utf-8"?>
-<w:styles xmlns:mc="http://schemas.openxmlformats.org/markup-compatibility/2006" xmlns:r="http://schemas.openxmlformats.org/officeDocument/2006/relationships" xmlns:w="http://schemas.openxmlformats.org/wordprocessingml/2006/main" xmlns:w14="http://schemas.microsoft.com/office/word/2010/wordml" xmlns:w15="http://schemas.microsoft.com/office/word/2012/wordml" xmlns:w16cid="http://schemas.microsoft.com/office/word/2016/wordml/cid" xmlns:w16se="http://schemas.microsoft.com/office/word/2015/wordml/symex" mc:Ignorable="w14 w15 w16se w16cid">
+<w:styles xmlns:mc="http://schemas.openxmlformats.org/markup-compatibility/2006" xmlns:r="http://schemas.openxmlformats.org/officeDocument/2006/relationships" xmlns:w="http://schemas.openxmlformats.org/wordprocessingml/2006/main" xmlns:w14="http://schemas.microsoft.com/office/word/2010/wordml" mc:Ignorable="w14">
   <w:docDefaults>
     <w:rPrDefault>
       <w:rPr>
@@ -3709,394 +3665,164 @@
       </w:pPr>
     </w:pPrDefault>
   </w:docDefaults>
-  <w:latentStyles w:defLockedState="0" w:defUIPriority="99" w:defSemiHidden="0" w:defUnhideWhenUsed="0" w:defQFormat="0" w:count="376">
-    <w:lsdException w:name="Normal" w:uiPriority="0" w:qFormat="1"/>
-    <w:lsdException w:name="heading 1" w:uiPriority="9" w:qFormat="1"/>
-    <w:lsdException w:name="heading 2" w:semiHidden="1" w:uiPriority="9" w:unhideWhenUsed="1" w:qFormat="1"/>
-    <w:lsdException w:name="heading 3" w:semiHidden="1" w:uiPriority="9" w:unhideWhenUsed="1" w:qFormat="1"/>
-    <w:lsdException w:name="heading 4" w:semiHidden="1" w:uiPriority="9" w:unhideWhenUsed="1" w:qFormat="1"/>
-    <w:lsdException w:name="heading 5" w:semiHidden="1" w:uiPriority="9" w:unhideWhenUsed="1" w:qFormat="1"/>
-    <w:lsdException w:name="heading 6" w:semiHidden="1" w:uiPriority="9" w:unhideWhenUsed="1" w:qFormat="1"/>
-    <w:lsdException w:name="heading 7" w:semiHidden="1" w:uiPriority="9" w:unhideWhenUsed="1" w:qFormat="1"/>
-    <w:lsdException w:name="heading 8" w:semiHidden="1" w:uiPriority="9" w:unhideWhenUsed="1" w:qFormat="1"/>
-    <w:lsdException w:name="heading 9" w:semiHidden="1" w:uiPriority="9" w:unhideWhenUsed="1" w:qFormat="1"/>
-    <w:lsdException w:name="index 1" w:semiHidden="1" w:unhideWhenUsed="1"/>
-    <w:lsdException w:name="index 2" w:semiHidden="1" w:unhideWhenUsed="1"/>
-    <w:lsdException w:name="index 3" w:semiHidden="1" w:unhideWhenUsed="1"/>
-    <w:lsdException w:name="index 4" w:semiHidden="1" w:unhideWhenUsed="1"/>
-    <w:lsdException w:name="index 5" w:semiHidden="1" w:unhideWhenUsed="1"/>
-    <w:lsdException w:name="index 6" w:semiHidden="1" w:unhideWhenUsed="1"/>
-    <w:lsdException w:name="index 7" w:semiHidden="1" w:unhideWhenUsed="1"/>
-    <w:lsdException w:name="index 8" w:semiHidden="1" w:unhideWhenUsed="1"/>
-    <w:lsdException w:name="index 9" w:semiHidden="1" w:unhideWhenUsed="1"/>
-    <w:lsdException w:name="toc 1" w:semiHidden="1" w:uiPriority="39" w:unhideWhenUsed="1"/>
-    <w:lsdException w:name="toc 2" w:semiHidden="1" w:uiPriority="39" w:unhideWhenUsed="1"/>
-    <w:lsdException w:name="toc 3" w:semiHidden="1" w:uiPriority="39" w:unhideWhenUsed="1"/>
-    <w:lsdException w:name="toc 4" w:semiHidden="1" w:uiPriority="39" w:unhideWhenUsed="1"/>
-    <w:lsdException w:name="toc 5" w:semiHidden="1" w:uiPriority="39" w:unhideWhenUsed="1"/>
-    <w:lsdException w:name="toc 6" w:semiHidden="1" w:uiPriority="39" w:unhideWhenUsed="1"/>
-    <w:lsdException w:name="toc 7" w:semiHidden="1" w:uiPriority="39" w:unhideWhenUsed="1"/>
-    <w:lsdException w:name="toc 8" w:semiHidden="1" w:uiPriority="39" w:unhideWhenUsed="1"/>
-    <w:lsdException w:name="toc 9" w:semiHidden="1" w:uiPriority="39" w:unhideWhenUsed="1"/>
-    <w:lsdException w:name="Normal Indent" w:semiHidden="1" w:unhideWhenUsed="1"/>
-    <w:lsdException w:name="footnote text" w:semiHidden="1" w:unhideWhenUsed="1"/>
-    <w:lsdException w:name="annotation text" w:semiHidden="1" w:unhideWhenUsed="1"/>
-    <w:lsdException w:name="header" w:semiHidden="1" w:unhideWhenUsed="1"/>
-    <w:lsdException w:name="footer" w:semiHidden="1" w:unhideWhenUsed="1"/>
-    <w:lsdException w:name="index heading" w:semiHidden="1" w:unhideWhenUsed="1"/>
-    <w:lsdException w:name="caption" w:semiHidden="1" w:uiPriority="35" w:unhideWhenUsed="1" w:qFormat="1"/>
-    <w:lsdException w:name="table of figures" w:semiHidden="1" w:unhideWhenUsed="1"/>
-    <w:lsdException w:name="envelope address" w:semiHidden="1" w:unhideWhenUsed="1"/>
-    <w:lsdException w:name="envelope return" w:semiHidden="1" w:unhideWhenUsed="1"/>
-    <w:lsdException w:name="footnote reference" w:semiHidden="1" w:unhideWhenUsed="1"/>
-    <w:lsdException w:name="annotation reference" w:semiHidden="1" w:unhideWhenUsed="1"/>
-    <w:lsdException w:name="line number" w:semiHidden="1" w:unhideWhenUsed="1"/>
-    <w:lsdException w:name="page number" w:semiHidden="1" w:unhideWhenUsed="1"/>
-    <w:lsdException w:name="endnote reference" w:semiHidden="1" w:unhideWhenUsed="1"/>
-    <w:lsdException w:name="endnote text" w:semiHidden="1" w:unhideWhenUsed="1"/>
-    <w:lsdException w:name="table of authorities" w:semiHidden="1" w:unhideWhenUsed="1"/>
-    <w:lsdException w:name="macro" w:semiHidden="1" w:unhideWhenUsed="1"/>
-    <w:lsdException w:name="toa heading" w:semiHidden="1" w:unhideWhenUsed="1"/>
-    <w:lsdException w:name="List" w:semiHidden="1" w:unhideWhenUsed="1"/>
-    <w:lsdException w:name="List Bullet" w:semiHidden="1" w:unhideWhenUsed="1"/>
-    <w:lsdException w:name="List Number" w:semiHidden="1" w:unhideWhenUsed="1"/>
-    <w:lsdException w:name="List 2" w:semiHidden="1" w:unhideWhenUsed="1"/>
-    <w:lsdException w:name="List 3" w:semiHidden="1" w:unhideWhenUsed="1"/>
-    <w:lsdException w:name="List 4" w:semiHidden="1" w:unhideWhenUsed="1"/>
-    <w:lsdException w:name="List 5" w:semiHidden="1" w:unhideWhenUsed="1"/>
-    <w:lsdException w:name="List Bullet 2" w:semiHidden="1" w:unhideWhenUsed="1"/>
-    <w:lsdException w:name="List Bullet 3" w:semiHidden="1" w:unhideWhenUsed="1"/>
-    <w:lsdException w:name="List Bullet 4" w:semiHidden="1" w:unhideWhenUsed="1"/>
-    <w:lsdException w:name="List Bullet 5" w:semiHidden="1" w:unhideWhenUsed="1"/>
-    <w:lsdException w:name="List Number 2" w:semiHidden="1" w:unhideWhenUsed="1"/>
-    <w:lsdException w:name="List Number 3" w:semiHidden="1" w:unhideWhenUsed="1"/>
-    <w:lsdException w:name="List Number 4" w:semiHidden="1" w:unhideWhenUsed="1"/>
-    <w:lsdException w:name="List Number 5" w:semiHidden="1" w:unhideWhenUsed="1"/>
-    <w:lsdException w:name="Title" w:uiPriority="10" w:qFormat="1"/>
-    <w:lsdException w:name="Closing" w:semiHidden="1" w:unhideWhenUsed="1"/>
-    <w:lsdException w:name="Signature" w:semiHidden="1" w:unhideWhenUsed="1"/>
-    <w:lsdException w:name="Default Paragraph Font" w:semiHidden="1" w:uiPriority="1" w:unhideWhenUsed="1"/>
-    <w:lsdException w:name="Body Text" w:semiHidden="1" w:unhideWhenUsed="1"/>
-    <w:lsdException w:name="Body Text Indent" w:semiHidden="1" w:unhideWhenUsed="1"/>
-    <w:lsdException w:name="List Continue" w:semiHidden="1" w:unhideWhenUsed="1"/>
-    <w:lsdException w:name="List Continue 2" w:semiHidden="1" w:unhideWhenUsed="1"/>
-    <w:lsdException w:name="List Continue 3" w:semiHidden="1" w:unhideWhenUsed="1"/>
-    <w:lsdException w:name="List Continue 4" w:semiHidden="1" w:unhideWhenUsed="1"/>
-    <w:lsdException w:name="List Continue 5" w:semiHidden="1" w:unhideWhenUsed="1"/>
-    <w:lsdException w:name="Message Header" w:semiHidden="1" w:unhideWhenUsed="1"/>
-    <w:lsdException w:name="Subtitle" w:uiPriority="11" w:qFormat="1"/>
-    <w:lsdException w:name="Salutation" w:semiHidden="1" w:unhideWhenUsed="1"/>
-    <w:lsdException w:name="Date" w:semiHidden="1" w:unhideWhenUsed="1"/>
-    <w:lsdException w:name="Body Text First Indent" w:semiHidden="1" w:unhideWhenUsed="1"/>
-    <w:lsdException w:name="Body Text First Indent 2" w:semiHidden="1" w:unhideWhenUsed="1"/>
-    <w:lsdException w:name="Note Heading" w:semiHidden="1" w:unhideWhenUsed="1"/>
-    <w:lsdException w:name="Body Text 2" w:semiHidden="1" w:unhideWhenUsed="1"/>
-    <w:lsdException w:name="Body Text 3" w:semiHidden="1" w:unhideWhenUsed="1"/>
-    <w:lsdException w:name="Body Text Indent 2" w:semiHidden="1" w:unhideWhenUsed="1"/>
-    <w:lsdException w:name="Body Text Indent 3" w:semiHidden="1" w:unhideWhenUsed="1"/>
-    <w:lsdException w:name="Block Text" w:semiHidden="1" w:unhideWhenUsed="1"/>
-    <w:lsdException w:name="Hyperlink" w:semiHidden="1" w:unhideWhenUsed="1"/>
-    <w:lsdException w:name="FollowedHyperlink" w:semiHidden="1" w:unhideWhenUsed="1"/>
-    <w:lsdException w:name="Strong" w:uiPriority="22" w:qFormat="1"/>
-    <w:lsdException w:name="Emphasis" w:uiPriority="20" w:qFormat="1"/>
-    <w:lsdException w:name="Document Map" w:semiHidden="1" w:unhideWhenUsed="1"/>
-    <w:lsdException w:name="Plain Text" w:semiHidden="1" w:unhideWhenUsed="1"/>
-    <w:lsdException w:name="E-mail Signature" w:semiHidden="1" w:unhideWhenUsed="1"/>
-    <w:lsdException w:name="HTML Top of Form" w:semiHidden="1" w:unhideWhenUsed="1"/>
-    <w:lsdException w:name="HTML Bottom of Form" w:semiHidden="1" w:unhideWhenUsed="1"/>
-    <w:lsdException w:name="Normal (Web)" w:semiHidden="1" w:unhideWhenUsed="1"/>
-    <w:lsdException w:name="HTML Acronym" w:semiHidden="1" w:unhideWhenUsed="1"/>
-    <w:lsdException w:name="HTML Address" w:semiHidden="1" w:unhideWhenUsed="1"/>
-    <w:lsdException w:name="HTML Cite" w:semiHidden="1" w:unhideWhenUsed="1"/>
-    <w:lsdException w:name="HTML Code" w:semiHidden="1" w:unhideWhenUsed="1"/>
-    <w:lsdException w:name="HTML Definition" w:semiHidden="1" w:unhideWhenUsed="1"/>
-    <w:lsdException w:name="HTML Keyboard" w:semiHidden="1" w:unhideWhenUsed="1"/>
-    <w:lsdException w:name="HTML Preformatted" w:semiHidden="1" w:unhideWhenUsed="1"/>
-    <w:lsdException w:name="HTML Sample" w:semiHidden="1" w:unhideWhenUsed="1"/>
-    <w:lsdException w:name="HTML Typewriter" w:semiHidden="1" w:unhideWhenUsed="1"/>
-    <w:lsdException w:name="HTML Variable" w:semiHidden="1" w:unhideWhenUsed="1"/>
-    <w:lsdException w:name="Normal Table" w:semiHidden="1" w:unhideWhenUsed="1"/>
-    <w:lsdException w:name="annotation subject" w:semiHidden="1" w:unhideWhenUsed="1"/>
-    <w:lsdException w:name="No List" w:semiHidden="1" w:unhideWhenUsed="1"/>
-    <w:lsdException w:name="Outline List 1" w:semiHidden="1" w:unhideWhenUsed="1"/>
-    <w:lsdException w:name="Outline List 2" w:semiHidden="1" w:unhideWhenUsed="1"/>
-    <w:lsdException w:name="Outline List 3" w:semiHidden="1" w:unhideWhenUsed="1"/>
-    <w:lsdException w:name="Table Simple 1" w:semiHidden="1" w:unhideWhenUsed="1"/>
-    <w:lsdException w:name="Table Simple 2" w:semiHidden="1" w:unhideWhenUsed="1"/>
-    <w:lsdException w:name="Table Simple 3" w:semiHidden="1" w:unhideWhenUsed="1"/>
-    <w:lsdException w:name="Table Classic 1" w:semiHidden="1" w:unhideWhenUsed="1"/>
-    <w:lsdException w:name="Table Classic 2" w:semiHidden="1" w:unhideWhenUsed="1"/>
-    <w:lsdException w:name="Table Classic 3" w:semiHidden="1" w:unhideWhenUsed="1"/>
-    <w:lsdException w:name="Table Classic 4" w:semiHidden="1" w:unhideWhenUsed="1"/>
-    <w:lsdException w:name="Table Colorful 1" w:semiHidden="1" w:unhideWhenUsed="1"/>
-    <w:lsdException w:name="Table Colorful 2" w:semiHidden="1" w:unhideWhenUsed="1"/>
-    <w:lsdException w:name="Table Colorful 3" w:semiHidden="1" w:unhideWhenUsed="1"/>
-    <w:lsdException w:name="Table Columns 1" w:semiHidden="1" w:unhideWhenUsed="1"/>
-    <w:lsdException w:name="Table Columns 2" w:semiHidden="1" w:unhideWhenUsed="1"/>
-    <w:lsdException w:name="Table Columns 3" w:semiHidden="1" w:unhideWhenUsed="1"/>
-    <w:lsdException w:name="Table Columns 4" w:semiHidden="1" w:unhideWhenUsed="1"/>
-    <w:lsdException w:name="Table Columns 5" w:semiHidden="1" w:unhideWhenUsed="1"/>
-    <w:lsdException w:name="Table Grid 1" w:semiHidden="1" w:unhideWhenUsed="1"/>
-    <w:lsdException w:name="Table Grid 2" w:semiHidden="1" w:unhideWhenUsed="1"/>
-    <w:lsdException w:name="Table Grid 3" w:semiHidden="1" w:unhideWhenUsed="1"/>
-    <w:lsdException w:name="Table Grid 4" w:semiHidden="1" w:unhideWhenUsed="1"/>
-    <w:lsdException w:name="Table Grid 5" w:semiHidden="1" w:unhideWhenUsed="1"/>
-    <w:lsdException w:name="Table Grid 6" w:semiHidden="1" w:unhideWhenUsed="1"/>
-    <w:lsdException w:name="Table Grid 7" w:semiHidden="1" w:unhideWhenUsed="1"/>
-    <w:lsdException w:name="Table Grid 8" w:semiHidden="1" w:unhideWhenUsed="1"/>
-    <w:lsdException w:name="Table List 1" w:semiHidden="1" w:unhideWhenUsed="1"/>
-    <w:lsdException w:name="Table List 2" w:semiHidden="1" w:unhideWhenUsed="1"/>
-    <w:lsdException w:name="Table List 3" w:semiHidden="1" w:unhideWhenUsed="1"/>
-    <w:lsdException w:name="Table List 4" w:semiHidden="1" w:unhideWhenUsed="1"/>
-    <w:lsdException w:name="Table List 5" w:semiHidden="1" w:unhideWhenUsed="1"/>
-    <w:lsdException w:name="Table List 6" w:semiHidden="1" w:unhideWhenUsed="1"/>
-    <w:lsdException w:name="Table List 7" w:semiHidden="1" w:unhideWhenUsed="1"/>
-    <w:lsdException w:name="Table List 8" w:semiHidden="1" w:unhideWhenUsed="1"/>
-    <w:lsdException w:name="Table 3D effects 1" w:semiHidden="1" w:unhideWhenUsed="1"/>
-    <w:lsdException w:name="Table 3D effects 2" w:semiHidden="1" w:unhideWhenUsed="1"/>
-    <w:lsdException w:name="Table 3D effects 3" w:semiHidden="1" w:unhideWhenUsed="1"/>
-    <w:lsdException w:name="Table Contemporary" w:semiHidden="1" w:unhideWhenUsed="1"/>
-    <w:lsdException w:name="Table Elegant" w:semiHidden="1" w:unhideWhenUsed="1"/>
-    <w:lsdException w:name="Table Professional" w:semiHidden="1" w:unhideWhenUsed="1"/>
-    <w:lsdException w:name="Table Subtle 1" w:semiHidden="1" w:unhideWhenUsed="1"/>
-    <w:lsdException w:name="Table Subtle 2" w:semiHidden="1" w:unhideWhenUsed="1"/>
-    <w:lsdException w:name="Table Web 1" w:semiHidden="1" w:unhideWhenUsed="1"/>
-    <w:lsdException w:name="Table Web 2" w:semiHidden="1" w:unhideWhenUsed="1"/>
-    <w:lsdException w:name="Table Web 3" w:semiHidden="1" w:unhideWhenUsed="1"/>
-    <w:lsdException w:name="Balloon Text" w:semiHidden="1" w:unhideWhenUsed="1"/>
-    <w:lsdException w:name="Table Grid" w:uiPriority="59"/>
-    <w:lsdException w:name="Table Theme" w:semiHidden="1" w:unhideWhenUsed="1"/>
-    <w:lsdException w:name="Placeholder Text" w:semiHidden="1"/>
-    <w:lsdException w:name="No Spacing" w:uiPriority="1" w:qFormat="1"/>
-    <w:lsdException w:name="Light Shading" w:uiPriority="60"/>
-    <w:lsdException w:name="Light List" w:uiPriority="61"/>
-    <w:lsdException w:name="Light Grid" w:uiPriority="62"/>
-    <w:lsdException w:name="Medium Shading 1" w:uiPriority="63"/>
-    <w:lsdException w:name="Medium Shading 2" w:uiPriority="64"/>
-    <w:lsdException w:name="Medium List 1" w:uiPriority="65"/>
-    <w:lsdException w:name="Medium List 2" w:uiPriority="66"/>
-    <w:lsdException w:name="Medium Grid 1" w:uiPriority="67"/>
-    <w:lsdException w:name="Medium Grid 2" w:uiPriority="68"/>
-    <w:lsdException w:name="Medium Grid 3" w:uiPriority="69"/>
-    <w:lsdException w:name="Dark List" w:uiPriority="70"/>
-    <w:lsdException w:name="Colorful Shading" w:uiPriority="71"/>
-    <w:lsdException w:name="Colorful List" w:uiPriority="72"/>
-    <w:lsdException w:name="Colorful Grid" w:uiPriority="73"/>
-    <w:lsdException w:name="Light Shading Accent 1" w:uiPriority="60"/>
-    <w:lsdException w:name="Light List Accent 1" w:uiPriority="61"/>
-    <w:lsdException w:name="Light Grid Accent 1" w:uiPriority="62"/>
-    <w:lsdException w:name="Medium Shading 1 Accent 1" w:uiPriority="63"/>
-    <w:lsdException w:name="Medium Shading 2 Accent 1" w:uiPriority="64"/>
-    <w:lsdException w:name="Medium List 1 Accent 1" w:uiPriority="65"/>
-    <w:lsdException w:name="Revision" w:semiHidden="1"/>
-    <w:lsdException w:name="List Paragraph" w:uiPriority="34" w:qFormat="1"/>
-    <w:lsdException w:name="Quote" w:uiPriority="29" w:qFormat="1"/>
-    <w:lsdException w:name="Intense Quote" w:uiPriority="30" w:qFormat="1"/>
-    <w:lsdException w:name="Medium List 2 Accent 1" w:uiPriority="66"/>
-    <w:lsdException w:name="Medium Grid 1 Accent 1" w:uiPriority="67"/>
-    <w:lsdException w:name="Medium Grid 2 Accent 1" w:uiPriority="68"/>
-    <w:lsdException w:name="Medium Grid 3 Accent 1" w:uiPriority="69"/>
-    <w:lsdException w:name="Dark List Accent 1" w:uiPriority="70"/>
-    <w:lsdException w:name="Colorful Shading Accent 1" w:uiPriority="71"/>
-    <w:lsdException w:name="Colorful List Accent 1" w:uiPriority="72"/>
-    <w:lsdException w:name="Colorful Grid Accent 1" w:uiPriority="73"/>
-    <w:lsdException w:name="Light Shading Accent 2" w:uiPriority="60"/>
-    <w:lsdException w:name="Light List Accent 2" w:uiPriority="61"/>
-    <w:lsdException w:name="Light Grid Accent 2" w:uiPriority="62"/>
-    <w:lsdException w:name="Medium Shading 1 Accent 2" w:uiPriority="63"/>
-    <w:lsdException w:name="Medium Shading 2 Accent 2" w:uiPriority="64"/>
-    <w:lsdException w:name="Medium List 1 Accent 2" w:uiPriority="65"/>
-    <w:lsdException w:name="Medium List 2 Accent 2" w:uiPriority="66"/>
-    <w:lsdException w:name="Medium Grid 1 Accent 2" w:uiPriority="67"/>
-    <w:lsdException w:name="Medium Grid 2 Accent 2" w:uiPriority="68"/>
-    <w:lsdException w:name="Medium Grid 3 Accent 2" w:uiPriority="69"/>
-    <w:lsdException w:name="Dark List Accent 2" w:uiPriority="70"/>
-    <w:lsdException w:name="Colorful Shading Accent 2" w:uiPriority="71"/>
-    <w:lsdException w:name="Colorful List Accent 2" w:uiPriority="72"/>
-    <w:lsdException w:name="Colorful Grid Accent 2" w:uiPriority="73"/>
-    <w:lsdException w:name="Light Shading Accent 3" w:uiPriority="60"/>
-    <w:lsdException w:name="Light List Accent 3" w:uiPriority="61"/>
-    <w:lsdException w:name="Light Grid Accent 3" w:uiPriority="62"/>
-    <w:lsdException w:name="Medium Shading 1 Accent 3" w:uiPriority="63"/>
-    <w:lsdException w:name="Medium Shading 2 Accent 3" w:uiPriority="64"/>
-    <w:lsdException w:name="Medium List 1 Accent 3" w:uiPriority="65"/>
-    <w:lsdException w:name="Medium List 2 Accent 3" w:uiPriority="66"/>
-    <w:lsdException w:name="Medium Grid 1 Accent 3" w:uiPriority="67"/>
-    <w:lsdException w:name="Medium Grid 2 Accent 3" w:uiPriority="68"/>
-    <w:lsdException w:name="Medium Grid 3 Accent 3" w:uiPriority="69"/>
-    <w:lsdException w:name="Dark List Accent 3" w:uiPriority="70"/>
-    <w:lsdException w:name="Colorful Shading Accent 3" w:uiPriority="71"/>
-    <w:lsdException w:name="Colorful List Accent 3" w:uiPriority="72"/>
-    <w:lsdException w:name="Colorful Grid Accent 3" w:uiPriority="73"/>
-    <w:lsdException w:name="Light Shading Accent 4" w:uiPriority="60"/>
-    <w:lsdException w:name="Light List Accent 4" w:uiPriority="61"/>
-    <w:lsdException w:name="Light Grid Accent 4" w:uiPriority="62"/>
-    <w:lsdException w:name="Medium Shading 1 Accent 4" w:uiPriority="63"/>
-    <w:lsdException w:name="Medium Shading 2 Accent 4" w:uiPriority="64"/>
-    <w:lsdException w:name="Medium List 1 Accent 4" w:uiPriority="65"/>
-    <w:lsdException w:name="Medium List 2 Accent 4" w:uiPriority="66"/>
-    <w:lsdException w:name="Medium Grid 1 Accent 4" w:uiPriority="67"/>
-    <w:lsdException w:name="Medium Grid 2 Accent 4" w:uiPriority="68"/>
-    <w:lsdException w:name="Medium Grid 3 Accent 4" w:uiPriority="69"/>
-    <w:lsdException w:name="Dark List Accent 4" w:uiPriority="70"/>
-    <w:lsdException w:name="Colorful Shading Accent 4" w:uiPriority="71"/>
-    <w:lsdException w:name="Colorful List Accent 4" w:uiPriority="72"/>
-    <w:lsdException w:name="Colorful Grid Accent 4" w:uiPriority="73"/>
-    <w:lsdException w:name="Light Shading Accent 5" w:uiPriority="60"/>
-    <w:lsdException w:name="Light List Accent 5" w:uiPriority="61"/>
-    <w:lsdException w:name="Light Grid Accent 5" w:uiPriority="62"/>
-    <w:lsdException w:name="Medium Shading 1 Accent 5" w:uiPriority="63"/>
-    <w:lsdException w:name="Medium Shading 2 Accent 5" w:uiPriority="64"/>
-    <w:lsdException w:name="Medium List 1 Accent 5" w:uiPriority="65"/>
-    <w:lsdException w:name="Medium List 2 Accent 5" w:uiPriority="66"/>
-    <w:lsdException w:name="Medium Grid 1 Accent 5" w:uiPriority="67"/>
-    <w:lsdException w:name="Medium Grid 2 Accent 5" w:uiPriority="68"/>
-    <w:lsdException w:name="Medium Grid 3 Accent 5" w:uiPriority="69"/>
-    <w:lsdException w:name="Dark List Accent 5" w:uiPriority="70"/>
-    <w:lsdException w:name="Colorful Shading Accent 5" w:uiPriority="71"/>
-    <w:lsdException w:name="Colorful List Accent 5" w:uiPriority="72"/>
-    <w:lsdException w:name="Colorful Grid Accent 5" w:uiPriority="73"/>
-    <w:lsdException w:name="Light Shading Accent 6" w:uiPriority="60"/>
-    <w:lsdException w:name="Light List Accent 6" w:uiPriority="61"/>
-    <w:lsdException w:name="Light Grid Accent 6" w:uiPriority="62"/>
-    <w:lsdException w:name="Medium Shading 1 Accent 6" w:uiPriority="63"/>
-    <w:lsdException w:name="Medium Shading 2 Accent 6" w:uiPriority="64"/>
-    <w:lsdException w:name="Medium List 1 Accent 6" w:uiPriority="65"/>
-    <w:lsdException w:name="Medium List 2 Accent 6" w:uiPriority="66"/>
-    <w:lsdException w:name="Medium Grid 1 Accent 6" w:uiPriority="67"/>
-    <w:lsdException w:name="Medium Grid 2 Accent 6" w:uiPriority="68"/>
-    <w:lsdException w:name="Medium Grid 3 Accent 6" w:uiPriority="69"/>
-    <w:lsdException w:name="Dark List Accent 6" w:uiPriority="70"/>
-    <w:lsdException w:name="Colorful Shading Accent 6" w:uiPriority="71"/>
-    <w:lsdException w:name="Colorful List Accent 6" w:uiPriority="72"/>
-    <w:lsdException w:name="Colorful Grid Accent 6" w:uiPriority="73"/>
-    <w:lsdException w:name="Subtle Emphasis" w:uiPriority="19" w:qFormat="1"/>
-    <w:lsdException w:name="Intense Emphasis" w:uiPriority="21" w:qFormat="1"/>
-    <w:lsdException w:name="Subtle Reference" w:uiPriority="31" w:qFormat="1"/>
-    <w:lsdException w:name="Intense Reference" w:uiPriority="32" w:qFormat="1"/>
-    <w:lsdException w:name="Book Title" w:uiPriority="33" w:qFormat="1"/>
-    <w:lsdException w:name="Bibliography" w:semiHidden="1" w:uiPriority="37" w:unhideWhenUsed="1"/>
-    <w:lsdException w:name="TOC Heading" w:semiHidden="1" w:uiPriority="39" w:unhideWhenUsed="1" w:qFormat="1"/>
-    <w:lsdException w:name="Plain Table 1" w:uiPriority="41"/>
-    <w:lsdException w:name="Plain Table 2" w:uiPriority="42"/>
-    <w:lsdException w:name="Plain Table 3" w:uiPriority="43"/>
-    <w:lsdException w:name="Plain Table 4" w:uiPriority="44"/>
-    <w:lsdException w:name="Plain Table 5" w:uiPriority="45"/>
-    <w:lsdException w:name="Grid Table Light" w:uiPriority="40"/>
-    <w:lsdException w:name="Grid Table 1 Light" w:uiPriority="46"/>
-    <w:lsdException w:name="Grid Table 2" w:uiPriority="47"/>
-    <w:lsdException w:name="Grid Table 3" w:uiPriority="48"/>
-    <w:lsdException w:name="Grid Table 4" w:uiPriority="49"/>
-    <w:lsdException w:name="Grid Table 5 Dark" w:uiPriority="50"/>
-    <w:lsdException w:name="Grid Table 6 Colorful" w:uiPriority="51"/>
-    <w:lsdException w:name="Grid Table 7 Colorful" w:uiPriority="52"/>
-    <w:lsdException w:name="Grid Table 1 Light Accent 1" w:uiPriority="46"/>
-    <w:lsdException w:name="Grid Table 2 Accent 1" w:uiPriority="47"/>
-    <w:lsdException w:name="Grid Table 3 Accent 1" w:uiPriority="48"/>
-    <w:lsdException w:name="Grid Table 4 Accent 1" w:uiPriority="49"/>
-    <w:lsdException w:name="Grid Table 5 Dark Accent 1" w:uiPriority="50"/>
-    <w:lsdException w:name="Grid Table 6 Colorful Accent 1" w:uiPriority="51"/>
-    <w:lsdException w:name="Grid Table 7 Colorful Accent 1" w:uiPriority="52"/>
-    <w:lsdException w:name="Grid Table 1 Light Accent 2" w:uiPriority="46"/>
-    <w:lsdException w:name="Grid Table 2 Accent 2" w:uiPriority="47"/>
-    <w:lsdException w:name="Grid Table 3 Accent 2" w:uiPriority="48"/>
-    <w:lsdException w:name="Grid Table 4 Accent 2" w:uiPriority="49"/>
-    <w:lsdException w:name="Grid Table 5 Dark Accent 2" w:uiPriority="50"/>
-    <w:lsdException w:name="Grid Table 6 Colorful Accent 2" w:uiPriority="51"/>
-    <w:lsdException w:name="Grid Table 7 Colorful Accent 2" w:uiPriority="52"/>
-    <w:lsdException w:name="Grid Table 1 Light Accent 3" w:uiPriority="46"/>
-    <w:lsdException w:name="Grid Table 2 Accent 3" w:uiPriority="47"/>
-    <w:lsdException w:name="Grid Table 3 Accent 3" w:uiPriority="48"/>
-    <w:lsdException w:name="Grid Table 4 Accent 3" w:uiPriority="49"/>
-    <w:lsdException w:name="Grid Table 5 Dark Accent 3" w:uiPriority="50"/>
-    <w:lsdException w:name="Grid Table 6 Colorful Accent 3" w:uiPriority="51"/>
-    <w:lsdException w:name="Grid Table 7 Colorful Accent 3" w:uiPriority="52"/>
-    <w:lsdException w:name="Grid Table 1 Light Accent 4" w:uiPriority="46"/>
-    <w:lsdException w:name="Grid Table 2 Accent 4" w:uiPriority="47"/>
-    <w:lsdException w:name="Grid Table 3 Accent 4" w:uiPriority="48"/>
-    <w:lsdException w:name="Grid Table 4 Accent 4" w:uiPriority="49"/>
-    <w:lsdException w:name="Grid Table 5 Dark Accent 4" w:uiPriority="50"/>
-    <w:lsdException w:name="Grid Table 6 Colorful Accent 4" w:uiPriority="51"/>
-    <w:lsdException w:name="Grid Table 7 Colorful Accent 4" w:uiPriority="52"/>
-    <w:lsdException w:name="Grid Table 1 Light Accent 5" w:uiPriority="46"/>
-    <w:lsdException w:name="Grid Table 2 Accent 5" w:uiPriority="47"/>
-    <w:lsdException w:name="Grid Table 3 Accent 5" w:uiPriority="48"/>
-    <w:lsdException w:name="Grid Table 4 Accent 5" w:uiPriority="49"/>
-    <w:lsdException w:name="Grid Table 5 Dark Accent 5" w:uiPriority="50"/>
-    <w:lsdException w:name="Grid Table 6 Colorful Accent 5" w:uiPriority="51"/>
-    <w:lsdException w:name="Grid Table 7 Colorful Accent 5" w:uiPriority="52"/>
-    <w:lsdException w:name="Grid Table 1 Light Accent 6" w:uiPriority="46"/>
-    <w:lsdException w:name="Grid Table 2 Accent 6" w:uiPriority="47"/>
-    <w:lsdException w:name="Grid Table 3 Accent 6" w:uiPriority="48"/>
-    <w:lsdException w:name="Grid Table 4 Accent 6" w:uiPriority="49"/>
-    <w:lsdException w:name="Grid Table 5 Dark Accent 6" w:uiPriority="50"/>
-    <w:lsdException w:name="Grid Table 6 Colorful Accent 6" w:uiPriority="51"/>
-    <w:lsdException w:name="Grid Table 7 Colorful Accent 6" w:uiPriority="52"/>
-    <w:lsdException w:name="List Table 1 Light" w:uiPriority="46"/>
-    <w:lsdException w:name="List Table 2" w:uiPriority="47"/>
-    <w:lsdException w:name="List Table 3" w:uiPriority="48"/>
-    <w:lsdException w:name="List Table 4" w:uiPriority="49"/>
-    <w:lsdException w:name="List Table 5 Dark" w:uiPriority="50"/>
-    <w:lsdException w:name="List Table 6 Colorful" w:uiPriority="51"/>
-    <w:lsdException w:name="List Table 7 Colorful" w:uiPriority="52"/>
-    <w:lsdException w:name="List Table 1 Light Accent 1" w:uiPriority="46"/>
-    <w:lsdException w:name="List Table 2 Accent 1" w:uiPriority="47"/>
-    <w:lsdException w:name="List Table 3 Accent 1" w:uiPriority="48"/>
-    <w:lsdException w:name="List Table 4 Accent 1" w:uiPriority="49"/>
-    <w:lsdException w:name="List Table 5 Dark Accent 1" w:uiPriority="50"/>
-    <w:lsdException w:name="List Table 6 Colorful Accent 1" w:uiPriority="51"/>
-    <w:lsdException w:name="List Table 7 Colorful Accent 1" w:uiPriority="52"/>
-    <w:lsdException w:name="List Table 1 Light Accent 2" w:uiPriority="46"/>
-    <w:lsdException w:name="List Table 2 Accent 2" w:uiPriority="47"/>
-    <w:lsdException w:name="List Table 3 Accent 2" w:uiPriority="48"/>
-    <w:lsdException w:name="List Table 4 Accent 2" w:uiPriority="49"/>
-    <w:lsdException w:name="List Table 5 Dark Accent 2" w:uiPriority="50"/>
-    <w:lsdException w:name="List Table 6 Colorful Accent 2" w:uiPriority="51"/>
-    <w:lsdException w:name="List Table 7 Colorful Accent 2" w:uiPriority="52"/>
-    <w:lsdException w:name="List Table 1 Light Accent 3" w:uiPriority="46"/>
-    <w:lsdException w:name="List Table 2 Accent 3" w:uiPriority="47"/>
-    <w:lsdException w:name="List Table 3 Accent 3" w:uiPriority="48"/>
-    <w:lsdException w:name="List Table 4 Accent 3" w:uiPriority="49"/>
-    <w:lsdException w:name="List Table 5 Dark Accent 3" w:uiPriority="50"/>
-    <w:lsdException w:name="List Table 6 Colorful Accent 3" w:uiPriority="51"/>
-    <w:lsdException w:name="List Table 7 Colorful Accent 3" w:uiPriority="52"/>
-    <w:lsdException w:name="List Table 1 Light Accent 4" w:uiPriority="46"/>
-    <w:lsdException w:name="List Table 2 Accent 4" w:uiPriority="47"/>
-    <w:lsdException w:name="List Table 3 Accent 4" w:uiPriority="48"/>
-    <w:lsdException w:name="List Table 4 Accent 4" w:uiPriority="49"/>
-    <w:lsdException w:name="List Table 5 Dark Accent 4" w:uiPriority="50"/>
-    <w:lsdException w:name="List Table 6 Colorful Accent 4" w:uiPriority="51"/>
-    <w:lsdException w:name="List Table 7 Colorful Accent 4" w:uiPriority="52"/>
-    <w:lsdException w:name="List Table 1 Light Accent 5" w:uiPriority="46"/>
-    <w:lsdException w:name="List Table 2 Accent 5" w:uiPriority="47"/>
-    <w:lsdException w:name="List Table 3 Accent 5" w:uiPriority="48"/>
-    <w:lsdException w:name="List Table 4 Accent 5" w:uiPriority="49"/>
-    <w:lsdException w:name="List Table 5 Dark Accent 5" w:uiPriority="50"/>
-    <w:lsdException w:name="List Table 6 Colorful Accent 5" w:uiPriority="51"/>
-    <w:lsdException w:name="List Table 7 Colorful Accent 5" w:uiPriority="52"/>
-    <w:lsdException w:name="List Table 1 Light Accent 6" w:uiPriority="46"/>
-    <w:lsdException w:name="List Table 2 Accent 6" w:uiPriority="47"/>
-    <w:lsdException w:name="List Table 3 Accent 6" w:uiPriority="48"/>
-    <w:lsdException w:name="List Table 4 Accent 6" w:uiPriority="49"/>
-    <w:lsdException w:name="List Table 5 Dark Accent 6" w:uiPriority="50"/>
-    <w:lsdException w:name="List Table 6 Colorful Accent 6" w:uiPriority="51"/>
-    <w:lsdException w:name="List Table 7 Colorful Accent 6" w:uiPriority="52"/>
-    <w:lsdException w:name="Mention" w:semiHidden="1" w:unhideWhenUsed="1"/>
-    <w:lsdException w:name="Smart Hyperlink" w:semiHidden="1" w:unhideWhenUsed="1"/>
-    <w:lsdException w:name="Hashtag" w:semiHidden="1" w:unhideWhenUsed="1"/>
-    <w:lsdException w:name="Unresolved Mention" w:semiHidden="1" w:unhideWhenUsed="1"/>
-    <w:lsdException w:name="Smart Link" w:semiHidden="1" w:unhideWhenUsed="1"/>
+  <w:latentStyles w:defLockedState="0" w:defUIPriority="99" w:defSemiHidden="1" w:defUnhideWhenUsed="1" w:defQFormat="0" w:count="276">
+    <w:lsdException w:name="Normal" w:semiHidden="0" w:uiPriority="0" w:unhideWhenUsed="0" w:qFormat="1"/>
+    <w:lsdException w:name="heading 1" w:semiHidden="0" w:uiPriority="9" w:unhideWhenUsed="0" w:qFormat="1"/>
+    <w:lsdException w:name="heading 2" w:uiPriority="9" w:qFormat="1"/>
+    <w:lsdException w:name="heading 3" w:uiPriority="9" w:qFormat="1"/>
+    <w:lsdException w:name="heading 4" w:uiPriority="9" w:qFormat="1"/>
+    <w:lsdException w:name="heading 5" w:uiPriority="9" w:qFormat="1"/>
+    <w:lsdException w:name="heading 6" w:uiPriority="9" w:qFormat="1"/>
+    <w:lsdException w:name="heading 7" w:uiPriority="9" w:qFormat="1"/>
+    <w:lsdException w:name="heading 8" w:uiPriority="9" w:qFormat="1"/>
+    <w:lsdException w:name="heading 9" w:uiPriority="9" w:qFormat="1"/>
+    <w:lsdException w:name="toc 1" w:uiPriority="39"/>
+    <w:lsdException w:name="toc 2" w:uiPriority="39"/>
+    <w:lsdException w:name="toc 3" w:uiPriority="39"/>
+    <w:lsdException w:name="toc 4" w:uiPriority="39"/>
+    <w:lsdException w:name="toc 5" w:uiPriority="39"/>
+    <w:lsdException w:name="toc 6" w:uiPriority="39"/>
+    <w:lsdException w:name="toc 7" w:uiPriority="39"/>
+    <w:lsdException w:name="toc 8" w:uiPriority="39"/>
+    <w:lsdException w:name="toc 9" w:uiPriority="39"/>
+    <w:lsdException w:name="caption" w:uiPriority="35" w:qFormat="1"/>
+    <w:lsdException w:name="Title" w:semiHidden="0" w:uiPriority="10" w:unhideWhenUsed="0" w:qFormat="1"/>
+    <w:lsdException w:name="Default Paragraph Font" w:uiPriority="1"/>
+    <w:lsdException w:name="Subtitle" w:semiHidden="0" w:uiPriority="11" w:unhideWhenUsed="0" w:qFormat="1"/>
+    <w:lsdException w:name="Strong" w:semiHidden="0" w:uiPriority="22" w:unhideWhenUsed="0" w:qFormat="1"/>
+    <w:lsdException w:name="Emphasis" w:semiHidden="0" w:uiPriority="20" w:unhideWhenUsed="0" w:qFormat="1"/>
+    <w:lsdException w:name="Table Grid" w:semiHidden="0" w:uiPriority="59" w:unhideWhenUsed="0"/>
+    <w:lsdException w:name="Note Level 1" w:semiHidden="0" w:unhideWhenUsed="0"/>
+    <w:lsdException w:name="Note Level 2" w:semiHidden="0" w:unhideWhenUsed="0"/>
+    <w:lsdException w:name="Note Level 3" w:semiHidden="0" w:unhideWhenUsed="0"/>
+    <w:lsdException w:name="Note Level 4" w:semiHidden="0" w:unhideWhenUsed="0"/>
+    <w:lsdException w:name="Note Level 5" w:semiHidden="0" w:unhideWhenUsed="0"/>
+    <w:lsdException w:name="Note Level 6" w:semiHidden="0" w:unhideWhenUsed="0"/>
+    <w:lsdException w:name="Note Level 7" w:semiHidden="0" w:unhideWhenUsed="0"/>
+    <w:lsdException w:name="Note Level 8" w:semiHidden="0" w:unhideWhenUsed="0"/>
+    <w:lsdException w:name="Note Level 9" w:semiHidden="0" w:unhideWhenUsed="0"/>
+    <w:lsdException w:name="Placeholder Text" w:unhideWhenUsed="0"/>
+    <w:lsdException w:name="No Spacing" w:semiHidden="0" w:uiPriority="1" w:unhideWhenUsed="0" w:qFormat="1"/>
+    <w:lsdException w:name="Light Shading" w:semiHidden="0" w:uiPriority="60" w:unhideWhenUsed="0"/>
+    <w:lsdException w:name="Light List" w:semiHidden="0" w:uiPriority="61" w:unhideWhenUsed="0"/>
+    <w:lsdException w:name="Light Grid" w:semiHidden="0" w:uiPriority="62" w:unhideWhenUsed="0"/>
+    <w:lsdException w:name="Medium Shading 1" w:semiHidden="0" w:uiPriority="63" w:unhideWhenUsed="0"/>
+    <w:lsdException w:name="Medium Shading 2" w:semiHidden="0" w:uiPriority="64" w:unhideWhenUsed="0"/>
+    <w:lsdException w:name="Medium List 1" w:semiHidden="0" w:uiPriority="65" w:unhideWhenUsed="0"/>
+    <w:lsdException w:name="Medium List 2" w:semiHidden="0" w:uiPriority="66" w:unhideWhenUsed="0"/>
+    <w:lsdException w:name="Medium Grid 1" w:semiHidden="0" w:uiPriority="67" w:unhideWhenUsed="0"/>
+    <w:lsdException w:name="Medium Grid 2" w:semiHidden="0" w:uiPriority="68" w:unhideWhenUsed="0"/>
+    <w:lsdException w:name="Medium Grid 3" w:semiHidden="0" w:uiPriority="69" w:unhideWhenUsed="0"/>
+    <w:lsdException w:name="Dark List" w:semiHidden="0" w:uiPriority="70" w:unhideWhenUsed="0"/>
+    <w:lsdException w:name="Colorful Shading" w:semiHidden="0" w:uiPriority="71" w:unhideWhenUsed="0"/>
+    <w:lsdException w:name="Colorful List" w:semiHidden="0" w:uiPriority="72" w:unhideWhenUsed="0"/>
+    <w:lsdException w:name="Colorful Grid" w:semiHidden="0" w:uiPriority="73" w:unhideWhenUsed="0"/>
+    <w:lsdException w:name="Light Shading Accent 1" w:semiHidden="0" w:uiPriority="60" w:unhideWhenUsed="0"/>
+    <w:lsdException w:name="Light List Accent 1" w:semiHidden="0" w:uiPriority="61" w:unhideWhenUsed="0"/>
+    <w:lsdException w:name="Light Grid Accent 1" w:semiHidden="0" w:uiPriority="62" w:unhideWhenUsed="0"/>
+    <w:lsdException w:name="Medium Shading 1 Accent 1" w:semiHidden="0" w:uiPriority="63" w:unhideWhenUsed="0"/>
+    <w:lsdException w:name="Medium Shading 2 Accent 1" w:semiHidden="0" w:uiPriority="64" w:unhideWhenUsed="0"/>
+    <w:lsdException w:name="Medium List 1 Accent 1" w:semiHidden="0" w:uiPriority="65" w:unhideWhenUsed="0"/>
+    <w:lsdException w:name="Revision" w:unhideWhenUsed="0"/>
+    <w:lsdException w:name="List Paragraph" w:semiHidden="0" w:uiPriority="34" w:unhideWhenUsed="0" w:qFormat="1"/>
+    <w:lsdException w:name="Quote" w:semiHidden="0" w:uiPriority="29" w:unhideWhenUsed="0" w:qFormat="1"/>
+    <w:lsdException w:name="Intense Quote" w:semiHidden="0" w:uiPriority="30" w:unhideWhenUsed="0" w:qFormat="1"/>
+    <w:lsdException w:name="Medium List 2 Accent 1" w:semiHidden="0" w:uiPriority="66" w:unhideWhenUsed="0"/>
+    <w:lsdException w:name="Medium Grid 1 Accent 1" w:semiHidden="0" w:uiPriority="67" w:unhideWhenUsed="0"/>
+    <w:lsdException w:name="Medium Grid 2 Accent 1" w:semiHidden="0" w:uiPriority="68" w:unhideWhenUsed="0"/>
+    <w:lsdException w:name="Medium Grid 3 Accent 1" w:semiHidden="0" w:uiPriority="69" w:unhideWhenUsed="0"/>
+    <w:lsdException w:name="Dark List Accent 1" w:semiHidden="0" w:uiPriority="70" w:unhideWhenUsed="0"/>
+    <w:lsdException w:name="Colorful Shading Accent 1" w:semiHidden="0" w:uiPriority="71" w:unhideWhenUsed="0"/>
+    <w:lsdException w:name="Colorful List Accent 1" w:semiHidden="0" w:uiPriority="72" w:unhideWhenUsed="0"/>
+    <w:lsdException w:name="Colorful Grid Accent 1" w:semiHidden="0" w:uiPriority="73" w:unhideWhenUsed="0"/>
+    <w:lsdException w:name="Light Shading Accent 2" w:semiHidden="0" w:uiPriority="60" w:unhideWhenUsed="0"/>
+    <w:lsdException w:name="Light List Accent 2" w:semiHidden="0" w:uiPriority="61" w:unhideWhenUsed="0"/>
+    <w:lsdException w:name="Light Grid Accent 2" w:semiHidden="0" w:uiPriority="62" w:unhideWhenUsed="0"/>
+    <w:lsdException w:name="Medium Shading 1 Accent 2" w:semiHidden="0" w:uiPriority="63" w:unhideWhenUsed="0"/>
+    <w:lsdException w:name="Medium Shading 2 Accent 2" w:semiHidden="0" w:uiPriority="64" w:unhideWhenUsed="0"/>
+    <w:lsdException w:name="Medium List 1 Accent 2" w:semiHidden="0" w:uiPriority="65" w:unhideWhenUsed="0"/>
+    <w:lsdException w:name="Medium List 2 Accent 2" w:semiHidden="0" w:uiPriority="66" w:unhideWhenUsed="0"/>
+    <w:lsdException w:name="Medium Grid 1 Accent 2" w:semiHidden="0" w:uiPriority="67" w:unhideWhenUsed="0"/>
+    <w:lsdException w:name="Medium Grid 2 Accent 2" w:semiHidden="0" w:uiPriority="68" w:unhideWhenUsed="0"/>
+    <w:lsdException w:name="Medium Grid 3 Accent 2" w:semiHidden="0" w:uiPriority="69" w:unhideWhenUsed="0"/>
+    <w:lsdException w:name="Dark List Accent 2" w:semiHidden="0" w:uiPriority="70" w:unhideWhenUsed="0"/>
+    <w:lsdException w:name="Colorful Shading Accent 2" w:semiHidden="0" w:uiPriority="71" w:unhideWhenUsed="0"/>
+    <w:lsdException w:name="Colorful List Accent 2" w:semiHidden="0" w:uiPriority="72" w:unhideWhenUsed="0"/>
+    <w:lsdException w:name="Colorful Grid Accent 2" w:semiHidden="0" w:uiPriority="73" w:unhideWhenUsed="0"/>
+    <w:lsdException w:name="Light Shading Accent 3" w:semiHidden="0" w:uiPriority="60" w:unhideWhenUsed="0"/>
+    <w:lsdException w:name="Light List Accent 3" w:semiHidden="0" w:uiPriority="61" w:unhideWhenUsed="0"/>
+    <w:lsdException w:name="Light Grid Accent 3" w:semiHidden="0" w:uiPriority="62" w:unhideWhenUsed="0"/>
+    <w:lsdException w:name="Medium Shading 1 Accent 3" w:semiHidden="0" w:uiPriority="63" w:unhideWhenUsed="0"/>
+    <w:lsdException w:name="Medium Shading 2 Accent 3" w:semiHidden="0" w:uiPriority="64" w:unhideWhenUsed="0"/>
+    <w:lsdException w:name="Medium List 1 Accent 3" w:semiHidden="0" w:uiPriority="65" w:unhideWhenUsed="0"/>
+    <w:lsdException w:name="Medium List 2 Accent 3" w:semiHidden="0" w:uiPriority="66" w:unhideWhenUsed="0"/>
+    <w:lsdException w:name="Medium Grid 1 Accent 3" w:semiHidden="0" w:uiPriority="67" w:unhideWhenUsed="0"/>
+    <w:lsdException w:name="Medium Grid 2 Accent 3" w:semiHidden="0" w:uiPriority="68" w:unhideWhenUsed="0"/>
+    <w:lsdException w:name="Medium Grid 3 Accent 3" w:semiHidden="0" w:uiPriority="69" w:unhideWhenUsed="0"/>
+    <w:lsdException w:name="Dark List Accent 3" w:semiHidden="0" w:uiPriority="70" w:unhideWhenUsed="0"/>
+    <w:lsdException w:name="Colorful Shading Accent 3" w:semiHidden="0" w:uiPriority="71" w:unhideWhenUsed="0"/>
+    <w:lsdException w:name="Colorful List Accent 3" w:semiHidden="0" w:uiPriority="72" w:unhideWhenUsed="0"/>
+    <w:lsdException w:name="Colorful Grid Accent 3" w:semiHidden="0" w:uiPriority="73" w:unhideWhenUsed="0"/>
+    <w:lsdException w:name="Light Shading Accent 4" w:semiHidden="0" w:uiPriority="60" w:unhideWhenUsed="0"/>
+    <w:lsdException w:name="Light List Accent 4" w:semiHidden="0" w:uiPriority="61" w:unhideWhenUsed="0"/>
+    <w:lsdException w:name="Light Grid Accent 4" w:semiHidden="0" w:uiPriority="62" w:unhideWhenUsed="0"/>
+    <w:lsdException w:name="Medium Shading 1 Accent 4" w:semiHidden="0" w:uiPriority="63" w:unhideWhenUsed="0"/>
+    <w:lsdException w:name="Medium Shading 2 Accent 4" w:semiHidden="0" w:uiPriority="64" w:unhideWhenUsed="0"/>
+    <w:lsdException w:name="Medium List 1 Accent 4" w:semiHidden="0" w:uiPriority="65" w:unhideWhenUsed="0"/>
+    <w:lsdException w:name="Medium List 2 Accent 4" w:semiHidden="0" w:uiPriority="66" w:unhideWhenUsed="0"/>
+    <w:lsdException w:name="Medium Grid 1 Accent 4" w:semiHidden="0" w:uiPriority="67" w:unhideWhenUsed="0"/>
+    <w:lsdException w:name="Medium Grid 2 Accent 4" w:semiHidden="0" w:uiPriority="68" w:unhideWhenUsed="0"/>
+    <w:lsdException w:name="Medium Grid 3 Accent 4" w:semiHidden="0" w:uiPriority="69" w:unhideWhenUsed="0"/>
+    <w:lsdException w:name="Dark List Accent 4" w:semiHidden="0" w:uiPriority="70" w:unhideWhenUsed="0"/>
+    <w:lsdException w:name="Colorful Shading Accent 4" w:semiHidden="0" w:uiPriority="71" w:unhideWhenUsed="0"/>
+    <w:lsdException w:name="Colorful List Accent 4" w:semiHidden="0" w:uiPriority="72" w:unhideWhenUsed="0"/>
+    <w:lsdException w:name="Colorful Grid Accent 4" w:semiHidden="0" w:uiPriority="73" w:unhideWhenUsed="0"/>
+    <w:lsdException w:name="Light Shading Accent 5" w:semiHidden="0" w:uiPriority="60" w:unhideWhenUsed="0"/>
+    <w:lsdException w:name="Light List Accent 5" w:semiHidden="0" w:uiPriority="61" w:unhideWhenUsed="0"/>
+    <w:lsdException w:name="Light Grid Accent 5" w:semiHidden="0" w:uiPriority="62" w:unhideWhenUsed="0"/>
+    <w:lsdException w:name="Medium Shading 1 Accent 5" w:semiHidden="0" w:uiPriority="63" w:unhideWhenUsed="0"/>
+    <w:lsdException w:name="Medium Shading 2 Accent 5" w:semiHidden="0" w:uiPriority="64" w:unhideWhenUsed="0"/>
+    <w:lsdException w:name="Medium List 1 Accent 5" w:semiHidden="0" w:uiPriority="65" w:unhideWhenUsed="0"/>
+    <w:lsdException w:name="Medium List 2 Accent 5" w:semiHidden="0" w:uiPriority="66" w:unhideWhenUsed="0"/>
+    <w:lsdException w:name="Medium Grid 1 Accent 5" w:semiHidden="0" w:uiPriority="67" w:unhideWhenUsed="0"/>
+    <w:lsdException w:name="Medium Grid 2 Accent 5" w:semiHidden="0" w:uiPriority="68" w:unhideWhenUsed="0"/>
+    <w:lsdException w:name="Medium Grid 3 Accent 5" w:semiHidden="0" w:uiPriority="69" w:unhideWhenUsed="0"/>
+    <w:lsdException w:name="Dark List Accent 5" w:semiHidden="0" w:uiPriority="70" w:unhideWhenUsed="0"/>
+    <w:lsdException w:name="Colorful Shading Accent 5" w:semiHidden="0" w:uiPriority="71" w:unhideWhenUsed="0"/>
+    <w:lsdException w:name="Colorful List Accent 5" w:semiHidden="0" w:uiPriority="72" w:unhideWhenUsed="0"/>
+    <w:lsdException w:name="Colorful Grid Accent 5" w:semiHidden="0" w:uiPriority="73" w:unhideWhenUsed="0"/>
+    <w:lsdException w:name="Light Shading Accent 6" w:semiHidden="0" w:uiPriority="60" w:unhideWhenUsed="0"/>
+    <w:lsdException w:name="Light List Accent 6" w:semiHidden="0" w:uiPriority="61" w:unhideWhenUsed="0"/>
+    <w:lsdException w:name="Light Grid Accent 6" w:semiHidden="0" w:uiPriority="62" w:unhideWhenUsed="0"/>
+    <w:lsdException w:name="Medium Shading 1 Accent 6" w:semiHidden="0" w:uiPriority="63" w:unhideWhenUsed="0"/>
+    <w:lsdException w:name="Medium Shading 2 Accent 6" w:semiHidden="0" w:uiPriority="64" w:unhideWhenUsed="0"/>
+    <w:lsdException w:name="Medium List 1 Accent 6" w:semiHidden="0" w:uiPriority="65" w:unhideWhenUsed="0"/>
+    <w:lsdException w:name="Medium List 2 Accent 6" w:semiHidden="0" w:uiPriority="66" w:unhideWhenUsed="0"/>
+    <w:lsdException w:name="Medium Grid 1 Accent 6" w:semiHidden="0" w:uiPriority="67" w:unhideWhenUsed="0"/>
+    <w:lsdException w:name="Medium Grid 2 Accent 6" w:semiHidden="0" w:uiPriority="68" w:unhideWhenUsed="0"/>
+    <w:lsdException w:name="Medium Grid 3 Accent 6" w:semiHidden="0" w:uiPriority="69" w:unhideWhenUsed="0"/>
+    <w:lsdException w:name="Dark List Accent 6" w:semiHidden="0" w:uiPriority="70" w:unhideWhenUsed="0"/>
+    <w:lsdException w:name="Colorful Shading Accent 6" w:semiHidden="0" w:uiPriority="71" w:unhideWhenUsed="0"/>
+    <w:lsdException w:name="Colorful List Accent 6" w:semiHidden="0" w:uiPriority="72" w:unhideWhenUsed="0"/>
+    <w:lsdException w:name="Colorful Grid Accent 6" w:semiHidden="0" w:uiPriority="73" w:unhideWhenUsed="0"/>
+    <w:lsdException w:name="Subtle Emphasis" w:semiHidden="0" w:uiPriority="19" w:unhideWhenUsed="0" w:qFormat="1"/>
+    <w:lsdException w:name="Intense Emphasis" w:semiHidden="0" w:uiPriority="21" w:unhideWhenUsed="0" w:qFormat="1"/>
+    <w:lsdException w:name="Subtle Reference" w:semiHidden="0" w:uiPriority="31" w:unhideWhenUsed="0" w:qFormat="1"/>
+    <w:lsdException w:name="Intense Reference" w:semiHidden="0" w:uiPriority="32" w:unhideWhenUsed="0" w:qFormat="1"/>
+    <w:lsdException w:name="Book Title" w:semiHidden="0" w:uiPriority="33" w:unhideWhenUsed="0" w:qFormat="1"/>
+    <w:lsdException w:name="Bibliography" w:uiPriority="37"/>
+    <w:lsdException w:name="TOC Heading" w:uiPriority="39" w:qFormat="1"/>
   </w:latentStyles>
-  <w:style w:type="paragraph" w:default="1" w:styleId="Normal">
+  <w:style w:type="paragraph" w:default="1" w:styleId="Standard">
     <w:name w:val="Normal"/>
     <w:qFormat/>
     <w:rsid w:val="001E2A29"/>
   </w:style>
-  <w:style w:type="paragraph" w:styleId="Heading1">
+  <w:style w:type="paragraph" w:styleId="berschrift1">
     <w:name w:val="heading 1"/>
-    <w:basedOn w:val="Normal"/>
-    <w:next w:val="Normal"/>
-    <w:link w:val="Heading1Char"/>
+    <w:basedOn w:val="Standard"/>
+    <w:next w:val="Standard"/>
+    <w:link w:val="berschrift1Zeichen"/>
     <w:uiPriority w:val="9"/>
     <w:qFormat/>
     <w:rsid w:val="00945CB5"/>
@@ -4113,11 +3839,11 @@
       <w:szCs w:val="32"/>
     </w:rPr>
   </w:style>
-  <w:style w:type="paragraph" w:styleId="Heading2">
+  <w:style w:type="paragraph" w:styleId="berschrift2">
     <w:name w:val="heading 2"/>
-    <w:basedOn w:val="Normal"/>
-    <w:next w:val="Normal"/>
-    <w:link w:val="Heading2Char"/>
+    <w:basedOn w:val="Standard"/>
+    <w:next w:val="Standard"/>
+    <w:link w:val="berschrift2Zeichen"/>
     <w:uiPriority w:val="9"/>
     <w:unhideWhenUsed/>
     <w:qFormat/>
@@ -4135,13 +3861,13 @@
       <w:szCs w:val="26"/>
     </w:rPr>
   </w:style>
-  <w:style w:type="character" w:default="1" w:styleId="DefaultParagraphFont">
+  <w:style w:type="character" w:default="1" w:styleId="Absatzstandardschriftart">
     <w:name w:val="Default Paragraph Font"/>
     <w:uiPriority w:val="1"/>
     <w:semiHidden/>
     <w:unhideWhenUsed/>
   </w:style>
-  <w:style w:type="table" w:default="1" w:styleId="TableNormal">
+  <w:style w:type="table" w:default="1" w:styleId="NormaleTabelle">
     <w:name w:val="Normal Table"/>
     <w:uiPriority w:val="99"/>
     <w:semiHidden/>
@@ -4156,16 +3882,16 @@
       </w:tblCellMar>
     </w:tblPr>
   </w:style>
-  <w:style w:type="numbering" w:default="1" w:styleId="NoList">
+  <w:style w:type="numbering" w:default="1" w:styleId="KeineListe">
     <w:name w:val="No List"/>
     <w:uiPriority w:val="99"/>
     <w:semiHidden/>
     <w:unhideWhenUsed/>
   </w:style>
-  <w:style w:type="paragraph" w:styleId="BalloonText">
+  <w:style w:type="paragraph" w:styleId="Sprechblasentext">
     <w:name w:val="Balloon Text"/>
-    <w:basedOn w:val="Normal"/>
-    <w:link w:val="BalloonTextChar"/>
+    <w:basedOn w:val="Standard"/>
+    <w:link w:val="SprechblasentextZeichen"/>
     <w:uiPriority w:val="99"/>
     <w:semiHidden/>
     <w:unhideWhenUsed/>
@@ -4179,10 +3905,10 @@
       <w:szCs w:val="16"/>
     </w:rPr>
   </w:style>
-  <w:style w:type="character" w:customStyle="1" w:styleId="BalloonTextChar">
-    <w:name w:val="Balloon Text Char"/>
-    <w:basedOn w:val="DefaultParagraphFont"/>
-    <w:link w:val="BalloonText"/>
+  <w:style w:type="character" w:customStyle="1" w:styleId="SprechblasentextZeichen">
+    <w:name w:val="Sprechblasentext Zeichen"/>
+    <w:basedOn w:val="Absatzstandardschriftart"/>
+    <w:link w:val="Sprechblasentext"/>
     <w:uiPriority w:val="99"/>
     <w:semiHidden/>
     <w:rsid w:val="00C72A32"/>
@@ -4192,10 +3918,10 @@
       <w:szCs w:val="16"/>
     </w:rPr>
   </w:style>
-  <w:style w:type="character" w:customStyle="1" w:styleId="Heading1Char">
-    <w:name w:val="Heading 1 Char"/>
-    <w:basedOn w:val="DefaultParagraphFont"/>
-    <w:link w:val="Heading1"/>
+  <w:style w:type="character" w:customStyle="1" w:styleId="berschrift1Zeichen">
+    <w:name w:val="Überschrift 1 Zeichen"/>
+    <w:basedOn w:val="Absatzstandardschriftart"/>
+    <w:link w:val="berschrift1"/>
     <w:uiPriority w:val="9"/>
     <w:rsid w:val="00945CB5"/>
     <w:rPr>
@@ -4205,10 +3931,10 @@
       <w:szCs w:val="32"/>
     </w:rPr>
   </w:style>
-  <w:style w:type="paragraph" w:styleId="TOCHeading">
+  <w:style w:type="paragraph" w:styleId="Inhaltsverzeichnisberschrift">
     <w:name w:val="TOC Heading"/>
-    <w:basedOn w:val="Heading1"/>
-    <w:next w:val="Normal"/>
+    <w:basedOn w:val="berschrift1"/>
+    <w:next w:val="Standard"/>
     <w:uiPriority w:val="39"/>
     <w:unhideWhenUsed/>
     <w:qFormat/>
@@ -4218,10 +3944,10 @@
       <w:outlineLvl w:val="9"/>
     </w:pPr>
   </w:style>
-  <w:style w:type="paragraph" w:styleId="Header">
+  <w:style w:type="paragraph" w:styleId="Kopfzeile">
     <w:name w:val="header"/>
-    <w:basedOn w:val="Normal"/>
-    <w:link w:val="HeaderChar"/>
+    <w:basedOn w:val="Standard"/>
+    <w:link w:val="KopfzeileZeichen"/>
     <w:uiPriority w:val="99"/>
     <w:unhideWhenUsed/>
     <w:rsid w:val="00574446"/>
@@ -4233,17 +3959,17 @@
       <w:spacing w:after="0" w:line="240" w:lineRule="auto"/>
     </w:pPr>
   </w:style>
-  <w:style w:type="character" w:customStyle="1" w:styleId="HeaderChar">
-    <w:name w:val="Header Char"/>
-    <w:basedOn w:val="DefaultParagraphFont"/>
-    <w:link w:val="Header"/>
+  <w:style w:type="character" w:customStyle="1" w:styleId="KopfzeileZeichen">
+    <w:name w:val="Kopfzeile Zeichen"/>
+    <w:basedOn w:val="Absatzstandardschriftart"/>
+    <w:link w:val="Kopfzeile"/>
     <w:uiPriority w:val="99"/>
     <w:rsid w:val="00574446"/>
   </w:style>
-  <w:style w:type="paragraph" w:styleId="Footer">
+  <w:style w:type="paragraph" w:styleId="Fuzeile">
     <w:name w:val="footer"/>
-    <w:basedOn w:val="Normal"/>
-    <w:link w:val="FooterChar"/>
+    <w:basedOn w:val="Standard"/>
+    <w:link w:val="FuzeileZeichen"/>
     <w:uiPriority w:val="99"/>
     <w:unhideWhenUsed/>
     <w:rsid w:val="00574446"/>
@@ -4255,17 +3981,17 @@
       <w:spacing w:after="0" w:line="240" w:lineRule="auto"/>
     </w:pPr>
   </w:style>
-  <w:style w:type="character" w:customStyle="1" w:styleId="FooterChar">
-    <w:name w:val="Footer Char"/>
-    <w:basedOn w:val="DefaultParagraphFont"/>
-    <w:link w:val="Footer"/>
+  <w:style w:type="character" w:customStyle="1" w:styleId="FuzeileZeichen">
+    <w:name w:val="Fußzeile Zeichen"/>
+    <w:basedOn w:val="Absatzstandardschriftart"/>
+    <w:link w:val="Fuzeile"/>
     <w:uiPriority w:val="99"/>
     <w:rsid w:val="00574446"/>
   </w:style>
-  <w:style w:type="paragraph" w:styleId="TOC1">
+  <w:style w:type="paragraph" w:styleId="Verzeichnis1">
     <w:name w:val="toc 1"/>
-    <w:basedOn w:val="Normal"/>
-    <w:next w:val="Normal"/>
+    <w:basedOn w:val="Standard"/>
+    <w:next w:val="Standard"/>
     <w:autoRedefine/>
     <w:uiPriority w:val="39"/>
     <w:unhideWhenUsed/>
@@ -4279,12 +4005,12 @@
       <w:color w:val="365F91" w:themeColor="accent1" w:themeShade="BF"/>
       <w:sz w:val="28"/>
       <w:szCs w:val="28"/>
-      <w:lang w:val="en-CH"/>
+      <w:lang w:val="uz-Cyrl-UZ"/>
     </w:rPr>
   </w:style>
-  <w:style w:type="character" w:styleId="Hyperlink">
+  <w:style w:type="character" w:styleId="Link">
     <w:name w:val="Hyperlink"/>
-    <w:basedOn w:val="DefaultParagraphFont"/>
+    <w:basedOn w:val="Absatzstandardschriftart"/>
     <w:uiPriority w:val="99"/>
     <w:unhideWhenUsed/>
     <w:rsid w:val="00574446"/>
@@ -4293,10 +4019,10 @@
       <w:u w:val="single"/>
     </w:rPr>
   </w:style>
-  <w:style w:type="character" w:customStyle="1" w:styleId="Heading2Char">
-    <w:name w:val="Heading 2 Char"/>
-    <w:basedOn w:val="DefaultParagraphFont"/>
-    <w:link w:val="Heading2"/>
+  <w:style w:type="character" w:customStyle="1" w:styleId="berschrift2Zeichen">
+    <w:name w:val="Überschrift 2 Zeichen"/>
+    <w:basedOn w:val="Absatzstandardschriftart"/>
+    <w:link w:val="berschrift2"/>
     <w:uiPriority w:val="9"/>
     <w:rsid w:val="00574446"/>
     <w:rPr>
@@ -4306,10 +4032,10 @@
       <w:szCs w:val="26"/>
     </w:rPr>
   </w:style>
-  <w:style w:type="paragraph" w:styleId="TOC2">
+  <w:style w:type="paragraph" w:styleId="Verzeichnis2">
     <w:name w:val="toc 2"/>
-    <w:basedOn w:val="Normal"/>
-    <w:next w:val="Normal"/>
+    <w:basedOn w:val="Standard"/>
+    <w:next w:val="Standard"/>
     <w:autoRedefine/>
     <w:uiPriority w:val="39"/>
     <w:unhideWhenUsed/>
@@ -4319,9 +4045,9 @@
       <w:ind w:left="220"/>
     </w:pPr>
   </w:style>
-  <w:style w:type="character" w:styleId="SubtleEmphasis">
+  <w:style w:type="character" w:styleId="SchwacheHervorhebung">
     <w:name w:val="Subtle Emphasis"/>
-    <w:basedOn w:val="DefaultParagraphFont"/>
+    <w:basedOn w:val="Absatzstandardschriftart"/>
     <w:uiPriority w:val="19"/>
     <w:qFormat/>
     <w:rsid w:val="00574446"/>
@@ -4331,9 +4057,9 @@
       <w:color w:val="404040" w:themeColor="text1" w:themeTint="BF"/>
     </w:rPr>
   </w:style>
-  <w:style w:type="character" w:styleId="IntenseEmphasis">
+  <w:style w:type="character" w:styleId="IntensiveHervorhebung">
     <w:name w:val="Intense Emphasis"/>
-    <w:basedOn w:val="DefaultParagraphFont"/>
+    <w:basedOn w:val="Absatzstandardschriftart"/>
     <w:uiPriority w:val="21"/>
     <w:qFormat/>
     <w:rsid w:val="00574446"/>
@@ -4343,10 +4069,450 @@
       <w:color w:val="4F81BD" w:themeColor="accent1"/>
     </w:rPr>
   </w:style>
-  <w:style w:type="paragraph" w:styleId="TOC3">
+  <w:style w:type="paragraph" w:styleId="Verzeichnis3">
     <w:name w:val="toc 3"/>
-    <w:basedOn w:val="Normal"/>
-    <w:next w:val="Normal"/>
+    <w:basedOn w:val="Standard"/>
+    <w:next w:val="Standard"/>
+    <w:autoRedefine/>
+    <w:uiPriority w:val="39"/>
+    <w:unhideWhenUsed/>
+    <w:rsid w:val="0044604A"/>
+    <w:pPr>
+      <w:spacing w:after="100" w:line="259" w:lineRule="auto"/>
+      <w:ind w:left="440"/>
+    </w:pPr>
+    <w:rPr>
+      <w:rFonts w:cs="Times New Roman"/>
+    </w:rPr>
+  </w:style>
+</w:styles>
+</file>
+
+<file path=word/stylesWithEffects.xml><?xml version="1.0" encoding="utf-8"?>
+<w:styles xmlns:wpc="http://schemas.microsoft.com/office/word/2010/wordprocessingCanvas" xmlns:mo="http://schemas.microsoft.com/office/mac/office/2008/main" xmlns:mc="http://schemas.openxmlformats.org/markup-compatibility/2006" xmlns:mv="urn:schemas-microsoft-com:mac:vml" xmlns:o="urn:schemas-microsoft-com:office:office" xmlns:r="http://schemas.openxmlformats.org/officeDocument/2006/relationships" xmlns:m="http://schemas.openxmlformats.org/officeDocument/2006/math" xmlns:v="urn:schemas-microsoft-com:vml" xmlns:wp14="http://schemas.microsoft.com/office/word/2010/wordprocessingDrawing" xmlns:wp="http://schemas.openxmlformats.org/drawingml/2006/wordprocessingDrawing" xmlns:w10="urn:schemas-microsoft-com:office:word" xmlns:w="http://schemas.openxmlformats.org/wordprocessingml/2006/main" xmlns:w14="http://schemas.microsoft.com/office/word/2010/wordml" xmlns:wpg="http://schemas.microsoft.com/office/word/2010/wordprocessingGroup" xmlns:wpi="http://schemas.microsoft.com/office/word/2010/wordprocessingInk" xmlns:wne="http://schemas.microsoft.com/office/word/2006/wordml" xmlns:wps="http://schemas.microsoft.com/office/word/2010/wordprocessingShape" mc:Ignorable="w14 wp14">
+  <w:docDefaults>
+    <w:rPrDefault>
+      <w:rPr>
+        <w:rFonts w:asciiTheme="minorHAnsi" w:eastAsiaTheme="minorEastAsia" w:hAnsiTheme="minorHAnsi" w:cstheme="minorBidi"/>
+        <w:sz w:val="22"/>
+        <w:szCs w:val="22"/>
+        <w:lang w:val="en-US" w:eastAsia="en-US" w:bidi="ar-SA"/>
+      </w:rPr>
+    </w:rPrDefault>
+    <w:pPrDefault>
+      <w:pPr>
+        <w:spacing w:after="200" w:line="276" w:lineRule="auto"/>
+      </w:pPr>
+    </w:pPrDefault>
+  </w:docDefaults>
+  <w:latentStyles w:defLockedState="0" w:defUIPriority="99" w:defSemiHidden="1" w:defUnhideWhenUsed="1" w:defQFormat="0" w:count="276">
+    <w:lsdException w:name="Normal" w:semiHidden="0" w:uiPriority="0" w:unhideWhenUsed="0" w:qFormat="1"/>
+    <w:lsdException w:name="heading 1" w:semiHidden="0" w:uiPriority="9" w:unhideWhenUsed="0" w:qFormat="1"/>
+    <w:lsdException w:name="heading 2" w:uiPriority="9" w:qFormat="1"/>
+    <w:lsdException w:name="heading 3" w:uiPriority="9" w:qFormat="1"/>
+    <w:lsdException w:name="heading 4" w:uiPriority="9" w:qFormat="1"/>
+    <w:lsdException w:name="heading 5" w:uiPriority="9" w:qFormat="1"/>
+    <w:lsdException w:name="heading 6" w:uiPriority="9" w:qFormat="1"/>
+    <w:lsdException w:name="heading 7" w:uiPriority="9" w:qFormat="1"/>
+    <w:lsdException w:name="heading 8" w:uiPriority="9" w:qFormat="1"/>
+    <w:lsdException w:name="heading 9" w:uiPriority="9" w:qFormat="1"/>
+    <w:lsdException w:name="toc 1" w:uiPriority="39"/>
+    <w:lsdException w:name="toc 2" w:uiPriority="39"/>
+    <w:lsdException w:name="toc 3" w:uiPriority="39"/>
+    <w:lsdException w:name="toc 4" w:uiPriority="39"/>
+    <w:lsdException w:name="toc 5" w:uiPriority="39"/>
+    <w:lsdException w:name="toc 6" w:uiPriority="39"/>
+    <w:lsdException w:name="toc 7" w:uiPriority="39"/>
+    <w:lsdException w:name="toc 8" w:uiPriority="39"/>
+    <w:lsdException w:name="toc 9" w:uiPriority="39"/>
+    <w:lsdException w:name="caption" w:uiPriority="35" w:qFormat="1"/>
+    <w:lsdException w:name="Title" w:semiHidden="0" w:uiPriority="10" w:unhideWhenUsed="0" w:qFormat="1"/>
+    <w:lsdException w:name="Default Paragraph Font" w:uiPriority="1"/>
+    <w:lsdException w:name="Subtitle" w:semiHidden="0" w:uiPriority="11" w:unhideWhenUsed="0" w:qFormat="1"/>
+    <w:lsdException w:name="Strong" w:semiHidden="0" w:uiPriority="22" w:unhideWhenUsed="0" w:qFormat="1"/>
+    <w:lsdException w:name="Emphasis" w:semiHidden="0" w:uiPriority="20" w:unhideWhenUsed="0" w:qFormat="1"/>
+    <w:lsdException w:name="Table Grid" w:semiHidden="0" w:uiPriority="59" w:unhideWhenUsed="0"/>
+    <w:lsdException w:name="Note Level 1" w:semiHidden="0" w:unhideWhenUsed="0"/>
+    <w:lsdException w:name="Note Level 2" w:semiHidden="0" w:unhideWhenUsed="0"/>
+    <w:lsdException w:name="Note Level 3" w:semiHidden="0" w:unhideWhenUsed="0"/>
+    <w:lsdException w:name="Note Level 4" w:semiHidden="0" w:unhideWhenUsed="0"/>
+    <w:lsdException w:name="Note Level 5" w:semiHidden="0" w:unhideWhenUsed="0"/>
+    <w:lsdException w:name="Note Level 6" w:semiHidden="0" w:unhideWhenUsed="0"/>
+    <w:lsdException w:name="Note Level 7" w:semiHidden="0" w:unhideWhenUsed="0"/>
+    <w:lsdException w:name="Note Level 8" w:semiHidden="0" w:unhideWhenUsed="0"/>
+    <w:lsdException w:name="Note Level 9" w:semiHidden="0" w:unhideWhenUsed="0"/>
+    <w:lsdException w:name="Placeholder Text" w:unhideWhenUsed="0"/>
+    <w:lsdException w:name="No Spacing" w:semiHidden="0" w:uiPriority="1" w:unhideWhenUsed="0" w:qFormat="1"/>
+    <w:lsdException w:name="Light Shading" w:semiHidden="0" w:uiPriority="60" w:unhideWhenUsed="0"/>
+    <w:lsdException w:name="Light List" w:semiHidden="0" w:uiPriority="61" w:unhideWhenUsed="0"/>
+    <w:lsdException w:name="Light Grid" w:semiHidden="0" w:uiPriority="62" w:unhideWhenUsed="0"/>
+    <w:lsdException w:name="Medium Shading 1" w:semiHidden="0" w:uiPriority="63" w:unhideWhenUsed="0"/>
+    <w:lsdException w:name="Medium Shading 2" w:semiHidden="0" w:uiPriority="64" w:unhideWhenUsed="0"/>
+    <w:lsdException w:name="Medium List 1" w:semiHidden="0" w:uiPriority="65" w:unhideWhenUsed="0"/>
+    <w:lsdException w:name="Medium List 2" w:semiHidden="0" w:uiPriority="66" w:unhideWhenUsed="0"/>
+    <w:lsdException w:name="Medium Grid 1" w:semiHidden="0" w:uiPriority="67" w:unhideWhenUsed="0"/>
+    <w:lsdException w:name="Medium Grid 2" w:semiHidden="0" w:uiPriority="68" w:unhideWhenUsed="0"/>
+    <w:lsdException w:name="Medium Grid 3" w:semiHidden="0" w:uiPriority="69" w:unhideWhenUsed="0"/>
+    <w:lsdException w:name="Dark List" w:semiHidden="0" w:uiPriority="70" w:unhideWhenUsed="0"/>
+    <w:lsdException w:name="Colorful Shading" w:semiHidden="0" w:uiPriority="71" w:unhideWhenUsed="0"/>
+    <w:lsdException w:name="Colorful List" w:semiHidden="0" w:uiPriority="72" w:unhideWhenUsed="0"/>
+    <w:lsdException w:name="Colorful Grid" w:semiHidden="0" w:uiPriority="73" w:unhideWhenUsed="0"/>
+    <w:lsdException w:name="Light Shading Accent 1" w:semiHidden="0" w:uiPriority="60" w:unhideWhenUsed="0"/>
+    <w:lsdException w:name="Light List Accent 1" w:semiHidden="0" w:uiPriority="61" w:unhideWhenUsed="0"/>
+    <w:lsdException w:name="Light Grid Accent 1" w:semiHidden="0" w:uiPriority="62" w:unhideWhenUsed="0"/>
+    <w:lsdException w:name="Medium Shading 1 Accent 1" w:semiHidden="0" w:uiPriority="63" w:unhideWhenUsed="0"/>
+    <w:lsdException w:name="Medium Shading 2 Accent 1" w:semiHidden="0" w:uiPriority="64" w:unhideWhenUsed="0"/>
+    <w:lsdException w:name="Medium List 1 Accent 1" w:semiHidden="0" w:uiPriority="65" w:unhideWhenUsed="0"/>
+    <w:lsdException w:name="Revision" w:unhideWhenUsed="0"/>
+    <w:lsdException w:name="List Paragraph" w:semiHidden="0" w:uiPriority="34" w:unhideWhenUsed="0" w:qFormat="1"/>
+    <w:lsdException w:name="Quote" w:semiHidden="0" w:uiPriority="29" w:unhideWhenUsed="0" w:qFormat="1"/>
+    <w:lsdException w:name="Intense Quote" w:semiHidden="0" w:uiPriority="30" w:unhideWhenUsed="0" w:qFormat="1"/>
+    <w:lsdException w:name="Medium List 2 Accent 1" w:semiHidden="0" w:uiPriority="66" w:unhideWhenUsed="0"/>
+    <w:lsdException w:name="Medium Grid 1 Accent 1" w:semiHidden="0" w:uiPriority="67" w:unhideWhenUsed="0"/>
+    <w:lsdException w:name="Medium Grid 2 Accent 1" w:semiHidden="0" w:uiPriority="68" w:unhideWhenUsed="0"/>
+    <w:lsdException w:name="Medium Grid 3 Accent 1" w:semiHidden="0" w:uiPriority="69" w:unhideWhenUsed="0"/>
+    <w:lsdException w:name="Dark List Accent 1" w:semiHidden="0" w:uiPriority="70" w:unhideWhenUsed="0"/>
+    <w:lsdException w:name="Colorful Shading Accent 1" w:semiHidden="0" w:uiPriority="71" w:unhideWhenUsed="0"/>
+    <w:lsdException w:name="Colorful List Accent 1" w:semiHidden="0" w:uiPriority="72" w:unhideWhenUsed="0"/>
+    <w:lsdException w:name="Colorful Grid Accent 1" w:semiHidden="0" w:uiPriority="73" w:unhideWhenUsed="0"/>
+    <w:lsdException w:name="Light Shading Accent 2" w:semiHidden="0" w:uiPriority="60" w:unhideWhenUsed="0"/>
+    <w:lsdException w:name="Light List Accent 2" w:semiHidden="0" w:uiPriority="61" w:unhideWhenUsed="0"/>
+    <w:lsdException w:name="Light Grid Accent 2" w:semiHidden="0" w:uiPriority="62" w:unhideWhenUsed="0"/>
+    <w:lsdException w:name="Medium Shading 1 Accent 2" w:semiHidden="0" w:uiPriority="63" w:unhideWhenUsed="0"/>
+    <w:lsdException w:name="Medium Shading 2 Accent 2" w:semiHidden="0" w:uiPriority="64" w:unhideWhenUsed="0"/>
+    <w:lsdException w:name="Medium List 1 Accent 2" w:semiHidden="0" w:uiPriority="65" w:unhideWhenUsed="0"/>
+    <w:lsdException w:name="Medium List 2 Accent 2" w:semiHidden="0" w:uiPriority="66" w:unhideWhenUsed="0"/>
+    <w:lsdException w:name="Medium Grid 1 Accent 2" w:semiHidden="0" w:uiPriority="67" w:unhideWhenUsed="0"/>
+    <w:lsdException w:name="Medium Grid 2 Accent 2" w:semiHidden="0" w:uiPriority="68" w:unhideWhenUsed="0"/>
+    <w:lsdException w:name="Medium Grid 3 Accent 2" w:semiHidden="0" w:uiPriority="69" w:unhideWhenUsed="0"/>
+    <w:lsdException w:name="Dark List Accent 2" w:semiHidden="0" w:uiPriority="70" w:unhideWhenUsed="0"/>
+    <w:lsdException w:name="Colorful Shading Accent 2" w:semiHidden="0" w:uiPriority="71" w:unhideWhenUsed="0"/>
+    <w:lsdException w:name="Colorful List Accent 2" w:semiHidden="0" w:uiPriority="72" w:unhideWhenUsed="0"/>
+    <w:lsdException w:name="Colorful Grid Accent 2" w:semiHidden="0" w:uiPriority="73" w:unhideWhenUsed="0"/>
+    <w:lsdException w:name="Light Shading Accent 3" w:semiHidden="0" w:uiPriority="60" w:unhideWhenUsed="0"/>
+    <w:lsdException w:name="Light List Accent 3" w:semiHidden="0" w:uiPriority="61" w:unhideWhenUsed="0"/>
+    <w:lsdException w:name="Light Grid Accent 3" w:semiHidden="0" w:uiPriority="62" w:unhideWhenUsed="0"/>
+    <w:lsdException w:name="Medium Shading 1 Accent 3" w:semiHidden="0" w:uiPriority="63" w:unhideWhenUsed="0"/>
+    <w:lsdException w:name="Medium Shading 2 Accent 3" w:semiHidden="0" w:uiPriority="64" w:unhideWhenUsed="0"/>
+    <w:lsdException w:name="Medium List 1 Accent 3" w:semiHidden="0" w:uiPriority="65" w:unhideWhenUsed="0"/>
+    <w:lsdException w:name="Medium List 2 Accent 3" w:semiHidden="0" w:uiPriority="66" w:unhideWhenUsed="0"/>
+    <w:lsdException w:name="Medium Grid 1 Accent 3" w:semiHidden="0" w:uiPriority="67" w:unhideWhenUsed="0"/>
+    <w:lsdException w:name="Medium Grid 2 Accent 3" w:semiHidden="0" w:uiPriority="68" w:unhideWhenUsed="0"/>
+    <w:lsdException w:name="Medium Grid 3 Accent 3" w:semiHidden="0" w:uiPriority="69" w:unhideWhenUsed="0"/>
+    <w:lsdException w:name="Dark List Accent 3" w:semiHidden="0" w:uiPriority="70" w:unhideWhenUsed="0"/>
+    <w:lsdException w:name="Colorful Shading Accent 3" w:semiHidden="0" w:uiPriority="71" w:unhideWhenUsed="0"/>
+    <w:lsdException w:name="Colorful List Accent 3" w:semiHidden="0" w:uiPriority="72" w:unhideWhenUsed="0"/>
+    <w:lsdException w:name="Colorful Grid Accent 3" w:semiHidden="0" w:uiPriority="73" w:unhideWhenUsed="0"/>
+    <w:lsdException w:name="Light Shading Accent 4" w:semiHidden="0" w:uiPriority="60" w:unhideWhenUsed="0"/>
+    <w:lsdException w:name="Light List Accent 4" w:semiHidden="0" w:uiPriority="61" w:unhideWhenUsed="0"/>
+    <w:lsdException w:name="Light Grid Accent 4" w:semiHidden="0" w:uiPriority="62" w:unhideWhenUsed="0"/>
+    <w:lsdException w:name="Medium Shading 1 Accent 4" w:semiHidden="0" w:uiPriority="63" w:unhideWhenUsed="0"/>
+    <w:lsdException w:name="Medium Shading 2 Accent 4" w:semiHidden="0" w:uiPriority="64" w:unhideWhenUsed="0"/>
+    <w:lsdException w:name="Medium List 1 Accent 4" w:semiHidden="0" w:uiPriority="65" w:unhideWhenUsed="0"/>
+    <w:lsdException w:name="Medium List 2 Accent 4" w:semiHidden="0" w:uiPriority="66" w:unhideWhenUsed="0"/>
+    <w:lsdException w:name="Medium Grid 1 Accent 4" w:semiHidden="0" w:uiPriority="67" w:unhideWhenUsed="0"/>
+    <w:lsdException w:name="Medium Grid 2 Accent 4" w:semiHidden="0" w:uiPriority="68" w:unhideWhenUsed="0"/>
+    <w:lsdException w:name="Medium Grid 3 Accent 4" w:semiHidden="0" w:uiPriority="69" w:unhideWhenUsed="0"/>
+    <w:lsdException w:name="Dark List Accent 4" w:semiHidden="0" w:uiPriority="70" w:unhideWhenUsed="0"/>
+    <w:lsdException w:name="Colorful Shading Accent 4" w:semiHidden="0" w:uiPriority="71" w:unhideWhenUsed="0"/>
+    <w:lsdException w:name="Colorful List Accent 4" w:semiHidden="0" w:uiPriority="72" w:unhideWhenUsed="0"/>
+    <w:lsdException w:name="Colorful Grid Accent 4" w:semiHidden="0" w:uiPriority="73" w:unhideWhenUsed="0"/>
+    <w:lsdException w:name="Light Shading Accent 5" w:semiHidden="0" w:uiPriority="60" w:unhideWhenUsed="0"/>
+    <w:lsdException w:name="Light List Accent 5" w:semiHidden="0" w:uiPriority="61" w:unhideWhenUsed="0"/>
+    <w:lsdException w:name="Light Grid Accent 5" w:semiHidden="0" w:uiPriority="62" w:unhideWhenUsed="0"/>
+    <w:lsdException w:name="Medium Shading 1 Accent 5" w:semiHidden="0" w:uiPriority="63" w:unhideWhenUsed="0"/>
+    <w:lsdException w:name="Medium Shading 2 Accent 5" w:semiHidden="0" w:uiPriority="64" w:unhideWhenUsed="0"/>
+    <w:lsdException w:name="Medium List 1 Accent 5" w:semiHidden="0" w:uiPriority="65" w:unhideWhenUsed="0"/>
+    <w:lsdException w:name="Medium List 2 Accent 5" w:semiHidden="0" w:uiPriority="66" w:unhideWhenUsed="0"/>
+    <w:lsdException w:name="Medium Grid 1 Accent 5" w:semiHidden="0" w:uiPriority="67" w:unhideWhenUsed="0"/>
+    <w:lsdException w:name="Medium Grid 2 Accent 5" w:semiHidden="0" w:uiPriority="68" w:unhideWhenUsed="0"/>
+    <w:lsdException w:name="Medium Grid 3 Accent 5" w:semiHidden="0" w:uiPriority="69" w:unhideWhenUsed="0"/>
+    <w:lsdException w:name="Dark List Accent 5" w:semiHidden="0" w:uiPriority="70" w:unhideWhenUsed="0"/>
+    <w:lsdException w:name="Colorful Shading Accent 5" w:semiHidden="0" w:uiPriority="71" w:unhideWhenUsed="0"/>
+    <w:lsdException w:name="Colorful List Accent 5" w:semiHidden="0" w:uiPriority="72" w:unhideWhenUsed="0"/>
+    <w:lsdException w:name="Colorful Grid Accent 5" w:semiHidden="0" w:uiPriority="73" w:unhideWhenUsed="0"/>
+    <w:lsdException w:name="Light Shading Accent 6" w:semiHidden="0" w:uiPriority="60" w:unhideWhenUsed="0"/>
+    <w:lsdException w:name="Light List Accent 6" w:semiHidden="0" w:uiPriority="61" w:unhideWhenUsed="0"/>
+    <w:lsdException w:name="Light Grid Accent 6" w:semiHidden="0" w:uiPriority="62" w:unhideWhenUsed="0"/>
+    <w:lsdException w:name="Medium Shading 1 Accent 6" w:semiHidden="0" w:uiPriority="63" w:unhideWhenUsed="0"/>
+    <w:lsdException w:name="Medium Shading 2 Accent 6" w:semiHidden="0" w:uiPriority="64" w:unhideWhenUsed="0"/>
+    <w:lsdException w:name="Medium List 1 Accent 6" w:semiHidden="0" w:uiPriority="65" w:unhideWhenUsed="0"/>
+    <w:lsdException w:name="Medium List 2 Accent 6" w:semiHidden="0" w:uiPriority="66" w:unhideWhenUsed="0"/>
+    <w:lsdException w:name="Medium Grid 1 Accent 6" w:semiHidden="0" w:uiPriority="67" w:unhideWhenUsed="0"/>
+    <w:lsdException w:name="Medium Grid 2 Accent 6" w:semiHidden="0" w:uiPriority="68" w:unhideWhenUsed="0"/>
+    <w:lsdException w:name="Medium Grid 3 Accent 6" w:semiHidden="0" w:uiPriority="69" w:unhideWhenUsed="0"/>
+    <w:lsdException w:name="Dark List Accent 6" w:semiHidden="0" w:uiPriority="70" w:unhideWhenUsed="0"/>
+    <w:lsdException w:name="Colorful Shading Accent 6" w:semiHidden="0" w:uiPriority="71" w:unhideWhenUsed="0"/>
+    <w:lsdException w:name="Colorful List Accent 6" w:semiHidden="0" w:uiPriority="72" w:unhideWhenUsed="0"/>
+    <w:lsdException w:name="Colorful Grid Accent 6" w:semiHidden="0" w:uiPriority="73" w:unhideWhenUsed="0"/>
+    <w:lsdException w:name="Subtle Emphasis" w:semiHidden="0" w:uiPriority="19" w:unhideWhenUsed="0" w:qFormat="1"/>
+    <w:lsdException w:name="Intense Emphasis" w:semiHidden="0" w:uiPriority="21" w:unhideWhenUsed="0" w:qFormat="1"/>
+    <w:lsdException w:name="Subtle Reference" w:semiHidden="0" w:uiPriority="31" w:unhideWhenUsed="0" w:qFormat="1"/>
+    <w:lsdException w:name="Intense Reference" w:semiHidden="0" w:uiPriority="32" w:unhideWhenUsed="0" w:qFormat="1"/>
+    <w:lsdException w:name="Book Title" w:semiHidden="0" w:uiPriority="33" w:unhideWhenUsed="0" w:qFormat="1"/>
+    <w:lsdException w:name="Bibliography" w:uiPriority="37"/>
+    <w:lsdException w:name="TOC Heading" w:uiPriority="39" w:qFormat="1"/>
+  </w:latentStyles>
+  <w:style w:type="paragraph" w:default="1" w:styleId="Standard">
+    <w:name w:val="Normal"/>
+    <w:qFormat/>
+    <w:rsid w:val="001E2A29"/>
+  </w:style>
+  <w:style w:type="paragraph" w:styleId="berschrift1">
+    <w:name w:val="heading 1"/>
+    <w:basedOn w:val="Standard"/>
+    <w:next w:val="Standard"/>
+    <w:link w:val="berschrift1Zeichen"/>
+    <w:uiPriority w:val="9"/>
+    <w:qFormat/>
+    <w:rsid w:val="00945CB5"/>
+    <w:pPr>
+      <w:keepNext/>
+      <w:keepLines/>
+      <w:spacing w:before="240" w:after="0"/>
+      <w:outlineLvl w:val="0"/>
+    </w:pPr>
+    <w:rPr>
+      <w:rFonts w:asciiTheme="majorHAnsi" w:eastAsiaTheme="majorEastAsia" w:hAnsiTheme="majorHAnsi" w:cstheme="majorBidi"/>
+      <w:color w:val="365F91" w:themeColor="accent1" w:themeShade="BF"/>
+      <w:sz w:val="32"/>
+      <w:szCs w:val="32"/>
+    </w:rPr>
+  </w:style>
+  <w:style w:type="paragraph" w:styleId="berschrift2">
+    <w:name w:val="heading 2"/>
+    <w:basedOn w:val="Standard"/>
+    <w:next w:val="Standard"/>
+    <w:link w:val="berschrift2Zeichen"/>
+    <w:uiPriority w:val="9"/>
+    <w:unhideWhenUsed/>
+    <w:qFormat/>
+    <w:rsid w:val="00574446"/>
+    <w:pPr>
+      <w:keepNext/>
+      <w:keepLines/>
+      <w:spacing w:before="40" w:after="0"/>
+      <w:outlineLvl w:val="1"/>
+    </w:pPr>
+    <w:rPr>
+      <w:rFonts w:asciiTheme="majorHAnsi" w:eastAsiaTheme="majorEastAsia" w:hAnsiTheme="majorHAnsi" w:cstheme="majorBidi"/>
+      <w:color w:val="365F91" w:themeColor="accent1" w:themeShade="BF"/>
+      <w:sz w:val="26"/>
+      <w:szCs w:val="26"/>
+    </w:rPr>
+  </w:style>
+  <w:style w:type="character" w:default="1" w:styleId="Absatzstandardschriftart">
+    <w:name w:val="Default Paragraph Font"/>
+    <w:uiPriority w:val="1"/>
+    <w:semiHidden/>
+    <w:unhideWhenUsed/>
+  </w:style>
+  <w:style w:type="table" w:default="1" w:styleId="NormaleTabelle">
+    <w:name w:val="Normal Table"/>
+    <w:uiPriority w:val="99"/>
+    <w:semiHidden/>
+    <w:unhideWhenUsed/>
+    <w:tblPr>
+      <w:tblInd w:w="0" w:type="dxa"/>
+      <w:tblCellMar>
+        <w:top w:w="0" w:type="dxa"/>
+        <w:left w:w="108" w:type="dxa"/>
+        <w:bottom w:w="0" w:type="dxa"/>
+        <w:right w:w="108" w:type="dxa"/>
+      </w:tblCellMar>
+    </w:tblPr>
+  </w:style>
+  <w:style w:type="numbering" w:default="1" w:styleId="KeineListe">
+    <w:name w:val="No List"/>
+    <w:uiPriority w:val="99"/>
+    <w:semiHidden/>
+    <w:unhideWhenUsed/>
+  </w:style>
+  <w:style w:type="paragraph" w:styleId="Sprechblasentext">
+    <w:name w:val="Balloon Text"/>
+    <w:basedOn w:val="Standard"/>
+    <w:link w:val="SprechblasentextZeichen"/>
+    <w:uiPriority w:val="99"/>
+    <w:semiHidden/>
+    <w:unhideWhenUsed/>
+    <w:rsid w:val="00C72A32"/>
+    <w:pPr>
+      <w:spacing w:after="0" w:line="240" w:lineRule="auto"/>
+    </w:pPr>
+    <w:rPr>
+      <w:rFonts w:ascii="Tahoma" w:hAnsi="Tahoma" w:cs="Tahoma"/>
+      <w:sz w:val="16"/>
+      <w:szCs w:val="16"/>
+    </w:rPr>
+  </w:style>
+  <w:style w:type="character" w:customStyle="1" w:styleId="SprechblasentextZeichen">
+    <w:name w:val="Sprechblasentext Zeichen"/>
+    <w:basedOn w:val="Absatzstandardschriftart"/>
+    <w:link w:val="Sprechblasentext"/>
+    <w:uiPriority w:val="99"/>
+    <w:semiHidden/>
+    <w:rsid w:val="00C72A32"/>
+    <w:rPr>
+      <w:rFonts w:ascii="Tahoma" w:hAnsi="Tahoma" w:cs="Tahoma"/>
+      <w:sz w:val="16"/>
+      <w:szCs w:val="16"/>
+    </w:rPr>
+  </w:style>
+  <w:style w:type="character" w:customStyle="1" w:styleId="berschrift1Zeichen">
+    <w:name w:val="Überschrift 1 Zeichen"/>
+    <w:basedOn w:val="Absatzstandardschriftart"/>
+    <w:link w:val="berschrift1"/>
+    <w:uiPriority w:val="9"/>
+    <w:rsid w:val="00945CB5"/>
+    <w:rPr>
+      <w:rFonts w:asciiTheme="majorHAnsi" w:eastAsiaTheme="majorEastAsia" w:hAnsiTheme="majorHAnsi" w:cstheme="majorBidi"/>
+      <w:color w:val="365F91" w:themeColor="accent1" w:themeShade="BF"/>
+      <w:sz w:val="32"/>
+      <w:szCs w:val="32"/>
+    </w:rPr>
+  </w:style>
+  <w:style w:type="paragraph" w:styleId="Inhaltsverzeichnisberschrift">
+    <w:name w:val="TOC Heading"/>
+    <w:basedOn w:val="berschrift1"/>
+    <w:next w:val="Standard"/>
+    <w:uiPriority w:val="39"/>
+    <w:unhideWhenUsed/>
+    <w:qFormat/>
+    <w:rsid w:val="00945CB5"/>
+    <w:pPr>
+      <w:spacing w:line="259" w:lineRule="auto"/>
+      <w:outlineLvl w:val="9"/>
+    </w:pPr>
+  </w:style>
+  <w:style w:type="paragraph" w:styleId="Kopfzeile">
+    <w:name w:val="header"/>
+    <w:basedOn w:val="Standard"/>
+    <w:link w:val="KopfzeileZeichen"/>
+    <w:uiPriority w:val="99"/>
+    <w:unhideWhenUsed/>
+    <w:rsid w:val="00574446"/>
+    <w:pPr>
+      <w:tabs>
+        <w:tab w:val="center" w:pos="4513"/>
+        <w:tab w:val="right" w:pos="9026"/>
+      </w:tabs>
+      <w:spacing w:after="0" w:line="240" w:lineRule="auto"/>
+    </w:pPr>
+  </w:style>
+  <w:style w:type="character" w:customStyle="1" w:styleId="KopfzeileZeichen">
+    <w:name w:val="Kopfzeile Zeichen"/>
+    <w:basedOn w:val="Absatzstandardschriftart"/>
+    <w:link w:val="Kopfzeile"/>
+    <w:uiPriority w:val="99"/>
+    <w:rsid w:val="00574446"/>
+  </w:style>
+  <w:style w:type="paragraph" w:styleId="Fuzeile">
+    <w:name w:val="footer"/>
+    <w:basedOn w:val="Standard"/>
+    <w:link w:val="FuzeileZeichen"/>
+    <w:uiPriority w:val="99"/>
+    <w:unhideWhenUsed/>
+    <w:rsid w:val="00574446"/>
+    <w:pPr>
+      <w:tabs>
+        <w:tab w:val="center" w:pos="4513"/>
+        <w:tab w:val="right" w:pos="9026"/>
+      </w:tabs>
+      <w:spacing w:after="0" w:line="240" w:lineRule="auto"/>
+    </w:pPr>
+  </w:style>
+  <w:style w:type="character" w:customStyle="1" w:styleId="FuzeileZeichen">
+    <w:name w:val="Fußzeile Zeichen"/>
+    <w:basedOn w:val="Absatzstandardschriftart"/>
+    <w:link w:val="Fuzeile"/>
+    <w:uiPriority w:val="99"/>
+    <w:rsid w:val="00574446"/>
+  </w:style>
+  <w:style w:type="paragraph" w:styleId="Verzeichnis1">
+    <w:name w:val="toc 1"/>
+    <w:basedOn w:val="Standard"/>
+    <w:next w:val="Standard"/>
+    <w:autoRedefine/>
+    <w:uiPriority w:val="39"/>
+    <w:unhideWhenUsed/>
+    <w:rsid w:val="0044604A"/>
+    <w:pPr>
+      <w:spacing w:after="100"/>
+    </w:pPr>
+    <w:rPr>
+      <w:b/>
+      <w:bCs/>
+      <w:color w:val="365F91" w:themeColor="accent1" w:themeShade="BF"/>
+      <w:sz w:val="28"/>
+      <w:szCs w:val="28"/>
+      <w:lang w:val="uz-Cyrl-UZ"/>
+    </w:rPr>
+  </w:style>
+  <w:style w:type="character" w:styleId="Link">
+    <w:name w:val="Hyperlink"/>
+    <w:basedOn w:val="Absatzstandardschriftart"/>
+    <w:uiPriority w:val="99"/>
+    <w:unhideWhenUsed/>
+    <w:rsid w:val="00574446"/>
+    <w:rPr>
+      <w:color w:val="0000FF" w:themeColor="hyperlink"/>
+      <w:u w:val="single"/>
+    </w:rPr>
+  </w:style>
+  <w:style w:type="character" w:customStyle="1" w:styleId="berschrift2Zeichen">
+    <w:name w:val="Überschrift 2 Zeichen"/>
+    <w:basedOn w:val="Absatzstandardschriftart"/>
+    <w:link w:val="berschrift2"/>
+    <w:uiPriority w:val="9"/>
+    <w:rsid w:val="00574446"/>
+    <w:rPr>
+      <w:rFonts w:asciiTheme="majorHAnsi" w:eastAsiaTheme="majorEastAsia" w:hAnsiTheme="majorHAnsi" w:cstheme="majorBidi"/>
+      <w:color w:val="365F91" w:themeColor="accent1" w:themeShade="BF"/>
+      <w:sz w:val="26"/>
+      <w:szCs w:val="26"/>
+    </w:rPr>
+  </w:style>
+  <w:style w:type="paragraph" w:styleId="Verzeichnis2">
+    <w:name w:val="toc 2"/>
+    <w:basedOn w:val="Standard"/>
+    <w:next w:val="Standard"/>
+    <w:autoRedefine/>
+    <w:uiPriority w:val="39"/>
+    <w:unhideWhenUsed/>
+    <w:rsid w:val="00574446"/>
+    <w:pPr>
+      <w:spacing w:after="100"/>
+      <w:ind w:left="220"/>
+    </w:pPr>
+  </w:style>
+  <w:style w:type="character" w:styleId="SchwacheHervorhebung">
+    <w:name w:val="Subtle Emphasis"/>
+    <w:basedOn w:val="Absatzstandardschriftart"/>
+    <w:uiPriority w:val="19"/>
+    <w:qFormat/>
+    <w:rsid w:val="00574446"/>
+    <w:rPr>
+      <w:i/>
+      <w:iCs/>
+      <w:color w:val="404040" w:themeColor="text1" w:themeTint="BF"/>
+    </w:rPr>
+  </w:style>
+  <w:style w:type="character" w:styleId="IntensiveHervorhebung">
+    <w:name w:val="Intense Emphasis"/>
+    <w:basedOn w:val="Absatzstandardschriftart"/>
+    <w:uiPriority w:val="21"/>
+    <w:qFormat/>
+    <w:rsid w:val="00574446"/>
+    <w:rPr>
+      <w:i/>
+      <w:iCs/>
+      <w:color w:val="4F81BD" w:themeColor="accent1"/>
+    </w:rPr>
+  </w:style>
+  <w:style w:type="paragraph" w:styleId="Verzeichnis3">
+    <w:name w:val="toc 3"/>
+    <w:basedOn w:val="Standard"/>
+    <w:next w:val="Standard"/>
     <w:autoRedefine/>
     <w:uiPriority w:val="39"/>
     <w:unhideWhenUsed/>
@@ -4650,7 +4816,7 @@
 </file>
 
 <file path=customXml/itemProps1.xml><?xml version="1.0" encoding="utf-8"?>
-<ds:datastoreItem xmlns:ds="http://schemas.openxmlformats.org/officeDocument/2006/customXml" ds:itemID="{A806F2A4-ED8D-4EBF-A808-4418E52AEE33}">
+<ds:datastoreItem xmlns:ds="http://schemas.openxmlformats.org/officeDocument/2006/customXml" ds:itemID="{B68CC69B-BCF3-FE4C-8B15-1333FFA01975}">
   <ds:schemaRefs>
     <ds:schemaRef ds:uri="http://schemas.openxmlformats.org/officeDocument/2006/bibliography"/>
   </ds:schemaRefs>

</xml_diff>

<commit_message>
added command descriptions in instruction manual
</commit_message>
<xml_diff>
--- a/00_General/Presentation/instruction manual.docx
+++ b/00_General/Presentation/instruction manual.docx
@@ -116,13 +116,13 @@
               </wp:anchor>
             </w:drawing>
           </mc:Choice>
-          <mc:Fallback xmlns:w16se="http://schemas.microsoft.com/office/word/2015/wordml/symex" xmlns:w16cid="http://schemas.microsoft.com/office/word/2016/wordml/cid" xmlns:w15="http://schemas.microsoft.com/office/word/2012/wordml" xmlns:am3d="http://schemas.microsoft.com/office/drawing/2017/model3d" xmlns:aink="http://schemas.microsoft.com/office/drawing/2016/ink" xmlns:cx8="http://schemas.microsoft.com/office/drawing/2016/5/14/chartex" xmlns:cx7="http://schemas.microsoft.com/office/drawing/2016/5/13/chartex" xmlns:cx6="http://schemas.microsoft.com/office/drawing/2016/5/12/chartex" xmlns:cx5="http://schemas.microsoft.com/office/drawing/2016/5/11/chartex" xmlns:cx4="http://schemas.microsoft.com/office/drawing/2016/5/10/chartex" xmlns:cx3="http://schemas.microsoft.com/office/drawing/2016/5/9/chartex" xmlns:cx2="http://schemas.microsoft.com/office/drawing/2015/10/21/chartex" xmlns:cx1="http://schemas.microsoft.com/office/drawing/2015/9/8/chartex" xmlns:cx="http://schemas.microsoft.com/office/drawing/2014/chartex">
+          <mc:Fallback>
             <w:pict>
-              <v:shapetype w14:anchorId="675EA567" id="_x0000_t202" coordsize="21600,21600" o:spt="202" path="m,l,21600r21600,l21600,xe">
+              <v:shapetype id="_x0000_t202" coordsize="21600,21600" o:spt="202" path="m0,0l0,21600,21600,21600,21600,0xe">
                 <v:stroke joinstyle="miter"/>
                 <v:path gradientshapeok="t" o:connecttype="rect"/>
               </v:shapetype>
-              <v:shape id="Text Box 3" o:spid="_x0000_s1026" type="#_x0000_t202" style="position:absolute;margin-left:0;margin-top:.1pt;width:522.75pt;height:146.25pt;z-index:251659264;visibility:visible;mso-wrap-style:square;mso-width-percent:0;mso-height-percent:0;mso-wrap-distance-left:9pt;mso-wrap-distance-top:0;mso-wrap-distance-right:9pt;mso-wrap-distance-bottom:0;mso-position-horizontal:center;mso-position-horizontal-relative:margin;mso-position-vertical:absolute;mso-position-vertical-relative:text;mso-width-percent:0;mso-height-percent:0;mso-width-relative:margin;mso-height-relative:margin;v-text-anchor:top" o:gfxdata="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" filled="f" stroked="f">
+              <v:shape id="Text Box 3" o:spid="_x0000_s1026" type="#_x0000_t202" style="position:absolute;margin-left:0;margin-top:.1pt;width:522.75pt;height:146.25pt;z-index:251659264;visibility:visible;mso-wrap-style:square;mso-width-percent:0;mso-height-percent:0;mso-wrap-distance-left:9pt;mso-wrap-distance-top:0;mso-wrap-distance-right:9pt;mso-wrap-distance-bottom:0;mso-position-horizontal:center;mso-position-horizontal-relative:margin;mso-position-vertical:absolute;mso-position-vertical-relative:text;mso-width-percent:0;mso-height-percent:0;mso-width-relative:margin;mso-height-relative:margin;v-text-anchor:top" o:gfxdata="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" filled="f" stroked="f">
                 <v:textbox>
                   <w:txbxContent>
                     <w:p>
@@ -132,7 +132,7 @@
                           <w:rFonts w:ascii="Algerian" w:hAnsi="Algerian" w:cs="Times New Roman"/>
                           <w:sz w:val="72"/>
                           <w:szCs w:val="72"/>
-                          <w:lang w:val="en-CH"/>
+                          <w:lang w:val="uz-Cyrl-UZ"/>
                         </w:rPr>
                       </w:pPr>
                       <w:r>
@@ -144,7 +144,7 @@
                           <w:color w:val="003399"/>
                           <w:sz w:val="72"/>
                           <w:szCs w:val="72"/>
-                          <w:lang w:val="en-CH"/>
+                          <w:lang w:val="uz-Cyrl-UZ"/>
                         </w:rPr>
                         <w:t>SKIP-BO INSTRUCTION MANUAL</w:t>
                       </w:r>
@@ -153,7 +153,7 @@
                           <w:rFonts w:ascii="Algerian" w:hAnsi="Algerian" w:cs="Times New Roman"/>
                           <w:sz w:val="72"/>
                           <w:szCs w:val="72"/>
-                          <w:lang w:val="en-CH"/>
+                          <w:lang w:val="uz-Cyrl-UZ"/>
                         </w:rPr>
                         <w:t xml:space="preserve"> </w:t>
                       </w:r>
@@ -254,9 +254,9 @@
               </wp:anchor>
             </w:drawing>
           </mc:Choice>
-          <mc:Fallback xmlns:w16se="http://schemas.microsoft.com/office/word/2015/wordml/symex" xmlns:w16cid="http://schemas.microsoft.com/office/word/2016/wordml/cid" xmlns:w15="http://schemas.microsoft.com/office/word/2012/wordml" xmlns:am3d="http://schemas.microsoft.com/office/drawing/2017/model3d" xmlns:aink="http://schemas.microsoft.com/office/drawing/2016/ink" xmlns:cx8="http://schemas.microsoft.com/office/drawing/2016/5/14/chartex" xmlns:cx7="http://schemas.microsoft.com/office/drawing/2016/5/13/chartex" xmlns:cx6="http://schemas.microsoft.com/office/drawing/2016/5/12/chartex" xmlns:cx5="http://schemas.microsoft.com/office/drawing/2016/5/11/chartex" xmlns:cx4="http://schemas.microsoft.com/office/drawing/2016/5/10/chartex" xmlns:cx3="http://schemas.microsoft.com/office/drawing/2016/5/9/chartex" xmlns:cx2="http://schemas.microsoft.com/office/drawing/2015/10/21/chartex" xmlns:cx1="http://schemas.microsoft.com/office/drawing/2015/9/8/chartex" xmlns:cx="http://schemas.microsoft.com/office/drawing/2014/chartex">
+          <mc:Fallback>
             <w:pict>
-              <v:shape w14:anchorId="3439FE87" id="Text Box 41" o:spid="_x0000_s1027" type="#_x0000_t202" style="position:absolute;margin-left:19.5pt;margin-top:115.5pt;width:23.8pt;height:39.65pt;z-index:251675648;visibility:visible;mso-wrap-style:none;mso-width-percent:0;mso-height-percent:0;mso-wrap-distance-left:9pt;mso-wrap-distance-top:0;mso-wrap-distance-right:9pt;mso-wrap-distance-bottom:0;mso-position-horizontal:absolute;mso-position-horizontal-relative:text;mso-position-vertical:absolute;mso-position-vertical-relative:text;mso-width-percent:0;mso-height-percent:0;mso-width-relative:margin;mso-height-relative:margin;v-text-anchor:top" o:gfxdata="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" filled="f" stroked="f">
+              <v:shape id="Text Box 41" o:spid="_x0000_s1027" type="#_x0000_t202" style="position:absolute;margin-left:19.5pt;margin-top:115.5pt;width:23.8pt;height:39.65pt;z-index:251675648;visibility:visible;mso-wrap-style:none;mso-width-percent:0;mso-height-percent:0;mso-wrap-distance-left:9pt;mso-wrap-distance-top:0;mso-wrap-distance-right:9pt;mso-wrap-distance-bottom:0;mso-position-horizontal:absolute;mso-position-horizontal-relative:text;mso-position-vertical:absolute;mso-position-vertical-relative:text;mso-width-percent:0;mso-height-percent:0;mso-width-relative:margin;mso-height-relative:margin;v-text-anchor:top" o:gfxdata="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" filled="f" stroked="f">
                 <v:textbox style="mso-fit-shape-to-text:t">
                   <w:txbxContent>
                     <w:p>
@@ -476,9 +476,9 @@
               </wp:anchor>
             </w:drawing>
           </mc:Choice>
-          <mc:Fallback xmlns:w16se="http://schemas.microsoft.com/office/word/2015/wordml/symex" xmlns:w16cid="http://schemas.microsoft.com/office/word/2016/wordml/cid" xmlns:w15="http://schemas.microsoft.com/office/word/2012/wordml" xmlns:am3d="http://schemas.microsoft.com/office/drawing/2017/model3d" xmlns:aink="http://schemas.microsoft.com/office/drawing/2016/ink" xmlns:cx8="http://schemas.microsoft.com/office/drawing/2016/5/14/chartex" xmlns:cx7="http://schemas.microsoft.com/office/drawing/2016/5/13/chartex" xmlns:cx6="http://schemas.microsoft.com/office/drawing/2016/5/12/chartex" xmlns:cx5="http://schemas.microsoft.com/office/drawing/2016/5/11/chartex" xmlns:cx4="http://schemas.microsoft.com/office/drawing/2016/5/10/chartex" xmlns:cx3="http://schemas.microsoft.com/office/drawing/2016/5/9/chartex" xmlns:cx2="http://schemas.microsoft.com/office/drawing/2015/10/21/chartex" xmlns:cx1="http://schemas.microsoft.com/office/drawing/2015/9/8/chartex" xmlns:cx="http://schemas.microsoft.com/office/drawing/2014/chartex">
+          <mc:Fallback>
             <w:pict>
-              <v:shape w14:anchorId="30C0FE3A" id="Text Box 4" o:spid="_x0000_s1028" type="#_x0000_t202" style="position:absolute;margin-left:-14.25pt;margin-top:21.25pt;width:495.75pt;height:145.5pt;z-index:251660288;visibility:visible;mso-wrap-style:square;mso-width-percent:0;mso-height-percent:0;mso-wrap-distance-left:9pt;mso-wrap-distance-top:0;mso-wrap-distance-right:9pt;mso-wrap-distance-bottom:0;mso-position-horizontal:absolute;mso-position-horizontal-relative:text;mso-position-vertical:absolute;mso-position-vertical-relative:text;mso-width-percent:0;mso-height-percent:0;mso-width-relative:margin;mso-height-relative:margin;v-text-anchor:top" o:gfxdata="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" filled="f" stroked="f">
+              <v:shape id="Text Box 4" o:spid="_x0000_s1028" type="#_x0000_t202" style="position:absolute;margin-left:-14.2pt;margin-top:21.25pt;width:495.75pt;height:145.5pt;z-index:251660288;visibility:visible;mso-wrap-style:square;mso-width-percent:0;mso-height-percent:0;mso-wrap-distance-left:9pt;mso-wrap-distance-top:0;mso-wrap-distance-right:9pt;mso-wrap-distance-bottom:0;mso-position-horizontal:absolute;mso-position-horizontal-relative:text;mso-position-vertical:absolute;mso-position-vertical-relative:text;mso-width-percent:0;mso-height-percent:0;mso-width-relative:margin;mso-height-relative:margin;v-text-anchor:top" o:gfxdata="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" filled="f" stroked="f">
                 <v:textbox>
                   <w:txbxContent>
                     <w:p>
@@ -490,7 +490,7 @@
                           <w:color w:val="365F91" w:themeColor="accent1" w:themeShade="BF"/>
                           <w:sz w:val="56"/>
                           <w:szCs w:val="20"/>
-                          <w:lang w:val="en-CH"/>
+                          <w:lang w:val="uz-Cyrl-UZ"/>
                         </w:rPr>
                       </w:pPr>
                       <w:r>
@@ -500,7 +500,7 @@
                           <w:color w:val="365F91" w:themeColor="accent1" w:themeShade="BF"/>
                           <w:sz w:val="56"/>
                           <w:szCs w:val="20"/>
-                          <w:lang w:val="en-CH"/>
+                          <w:lang w:val="uz-Cyrl-UZ"/>
                         </w:rPr>
                         <w:t>Gruppe-15 (SKIP-BRO’S)</w:t>
                       </w:r>
@@ -545,7 +545,7 @@
                           <w:iCs/>
                           <w:color w:val="548DD4" w:themeColor="text2" w:themeTint="99"/>
                           <w:sz w:val="32"/>
-                          <w:lang w:val="en-CH"/>
+                          <w:lang w:val="uz-Cyrl-UZ"/>
                           <w14:shadow w14:blurRad="38100" w14:dist="25400" w14:dir="5400000" w14:sx="100000" w14:sy="100000" w14:kx="0" w14:ky="0" w14:algn="ctr">
                             <w14:srgbClr w14:val="6E747A">
                               <w14:alpha w14:val="57000"/>
@@ -566,7 +566,7 @@
                           <w:iCs/>
                           <w:color w:val="548DD4" w:themeColor="text2" w:themeTint="99"/>
                           <w:sz w:val="32"/>
-                          <w:lang w:val="en-CH"/>
+                          <w:lang w:val="uz-Cyrl-UZ"/>
                           <w14:shadow w14:blurRad="38100" w14:dist="25400" w14:dir="5400000" w14:sx="100000" w14:sy="100000" w14:kx="0" w14:ky="0" w14:algn="ctr">
                             <w14:srgbClr w14:val="6E747A">
                               <w14:alpha w14:val="57000"/>
@@ -650,7 +650,7 @@
           <w:r>
             <w:fldChar w:fldCharType="separate"/>
           </w:r>
-          <w:hyperlink r:id="rId8" w:anchor="_Toc36464459" w:history="1">
+          <w:hyperlink r:id="rId9" w:anchor="_Toc36464459" w:history="1">
             <w:r>
               <w:rPr>
                 <w:rStyle w:val="Link"/>
@@ -720,7 +720,7 @@
               <w:lang w:val="uz-Cyrl-UZ" w:eastAsia="uz-Cyrl-UZ"/>
             </w:rPr>
           </w:pPr>
-          <w:hyperlink r:id="rId9" w:anchor="_Toc36464460" w:history="1">
+          <w:hyperlink r:id="rId10" w:anchor="_Toc36464460" w:history="1">
             <w:r>
               <w:rPr>
                 <w:rStyle w:val="Link"/>
@@ -790,7 +790,7 @@
               <w:lang w:val="uz-Cyrl-UZ" w:eastAsia="uz-Cyrl-UZ"/>
             </w:rPr>
           </w:pPr>
-          <w:hyperlink r:id="rId10" w:anchor="_Toc36464461" w:history="1">
+          <w:hyperlink r:id="rId11" w:anchor="_Toc36464461" w:history="1">
             <w:r>
               <w:rPr>
                 <w:rStyle w:val="Link"/>
@@ -860,7 +860,7 @@
               <w:lang w:val="uz-Cyrl-UZ" w:eastAsia="uz-Cyrl-UZ"/>
             </w:rPr>
           </w:pPr>
-          <w:hyperlink r:id="rId11" w:anchor="_Toc36464462" w:history="1">
+          <w:hyperlink r:id="rId12" w:anchor="_Toc36464462" w:history="1">
             <w:r>
               <w:rPr>
                 <w:rStyle w:val="Link"/>
@@ -932,7 +932,7 @@
               <w:lang w:val="uz-Cyrl-UZ" w:eastAsia="uz-Cyrl-UZ"/>
             </w:rPr>
           </w:pPr>
-          <w:hyperlink r:id="rId12" w:anchor="_Toc36464463" w:history="1">
+          <w:hyperlink r:id="rId13" w:anchor="_Toc36464463" w:history="1">
             <w:r>
               <w:rPr>
                 <w:rStyle w:val="Link"/>
@@ -1004,7 +1004,7 @@
               <w:lang w:val="uz-Cyrl-UZ" w:eastAsia="uz-Cyrl-UZ"/>
             </w:rPr>
           </w:pPr>
-          <w:hyperlink r:id="rId13" w:anchor="_Toc36464464" w:history="1">
+          <w:hyperlink r:id="rId14" w:anchor="_Toc36464464" w:history="1">
             <w:r>
               <w:rPr>
                 <w:rStyle w:val="Link"/>
@@ -1074,7 +1074,7 @@
               <w:lang w:val="uz-Cyrl-UZ" w:eastAsia="uz-Cyrl-UZ"/>
             </w:rPr>
           </w:pPr>
-          <w:hyperlink r:id="rId14" w:anchor="_Toc36464465" w:history="1">
+          <w:hyperlink r:id="rId15" w:anchor="_Toc36464465" w:history="1">
             <w:r>
               <w:rPr>
                 <w:rStyle w:val="Link"/>
@@ -1146,7 +1146,7 @@
               <w:lang w:val="uz-Cyrl-UZ" w:eastAsia="uz-Cyrl-UZ"/>
             </w:rPr>
           </w:pPr>
-          <w:hyperlink r:id="rId15" w:anchor="_Toc36464466" w:history="1">
+          <w:hyperlink r:id="rId16" w:anchor="_Toc36464466" w:history="1">
             <w:r>
               <w:rPr>
                 <w:rStyle w:val="Link"/>
@@ -1218,7 +1218,7 @@
               <w:lang w:val="uz-Cyrl-UZ" w:eastAsia="uz-Cyrl-UZ"/>
             </w:rPr>
           </w:pPr>
-          <w:hyperlink r:id="rId16" w:anchor="_Toc36464467" w:history="1">
+          <w:hyperlink r:id="rId17" w:anchor="_Toc36464467" w:history="1">
             <w:r>
               <w:rPr>
                 <w:rStyle w:val="Link"/>
@@ -1494,18 +1494,18 @@
               </wp:anchor>
             </w:drawing>
           </mc:Choice>
-          <mc:Fallback xmlns:w16se="http://schemas.microsoft.com/office/word/2015/wordml/symex" xmlns:w16cid="http://schemas.microsoft.com/office/word/2016/wordml/cid" xmlns:w15="http://schemas.microsoft.com/office/word/2012/wordml" xmlns:am3d="http://schemas.microsoft.com/office/drawing/2017/model3d" xmlns:aink="http://schemas.microsoft.com/office/drawing/2016/ink" xmlns:cx8="http://schemas.microsoft.com/office/drawing/2016/5/14/chartex" xmlns:cx7="http://schemas.microsoft.com/office/drawing/2016/5/13/chartex" xmlns:cx6="http://schemas.microsoft.com/office/drawing/2016/5/12/chartex" xmlns:cx5="http://schemas.microsoft.com/office/drawing/2016/5/11/chartex" xmlns:cx4="http://schemas.microsoft.com/office/drawing/2016/5/10/chartex" xmlns:cx3="http://schemas.microsoft.com/office/drawing/2016/5/9/chartex" xmlns:cx2="http://schemas.microsoft.com/office/drawing/2015/10/21/chartex" xmlns:cx1="http://schemas.microsoft.com/office/drawing/2015/9/8/chartex" xmlns:cx="http://schemas.microsoft.com/office/drawing/2014/chartex">
+          <mc:Fallback>
             <w:pict>
-              <v:shape w14:anchorId="7F68C4DC" id="Text Box 11" o:spid="_x0000_s1029" type="#_x0000_t202" style="position:absolute;margin-left:0;margin-top:.55pt;width:513pt;height:153.2pt;z-index:251669504;visibility:visible;mso-wrap-style:square;mso-width-percent:0;mso-height-percent:0;mso-wrap-distance-left:9pt;mso-wrap-distance-top:0;mso-wrap-distance-right:9pt;mso-wrap-distance-bottom:0;mso-position-horizontal:center;mso-position-horizontal-relative:margin;mso-position-vertical:absolute;mso-position-vertical-relative:text;mso-width-percent:0;mso-height-percent:0;mso-width-relative:margin;mso-height-relative:margin;v-text-anchor:top" o:gfxdata="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" filled="f" fillcolor="#92cddc [1944]" stroked="f">
+              <v:shape id="Text Box 11" o:spid="_x0000_s1029" type="#_x0000_t202" style="position:absolute;margin-left:0;margin-top:.55pt;width:513pt;height:153.2pt;z-index:251669504;visibility:visible;mso-wrap-style:square;mso-width-percent:0;mso-height-percent:0;mso-wrap-distance-left:9pt;mso-wrap-distance-top:0;mso-wrap-distance-right:9pt;mso-wrap-distance-bottom:0;mso-position-horizontal:center;mso-position-horizontal-relative:margin;mso-position-vertical:absolute;mso-position-vertical-relative:text;mso-width-percent:0;mso-height-percent:0;mso-width-relative:margin;mso-height-relative:margin;v-text-anchor:top" o:gfxdata="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" filled="f" fillcolor="#92cddc [1944]" stroked="f">
                 <v:textbox>
                   <w:txbxContent>
                     <w:p>
                       <w:pPr>
-                        <w:pStyle w:val="Heading1"/>
+                        <w:pStyle w:val="berschrift1"/>
                         <w:rPr>
                           <w:sz w:val="40"/>
                           <w:szCs w:val="40"/>
-                          <w:lang w:val="en-CH"/>
+                          <w:lang w:val="uz-Cyrl-UZ"/>
                         </w:rPr>
                       </w:pPr>
                       <w:bookmarkStart w:id="10" w:name="_Toc36463937"/>
@@ -1522,13 +1522,13 @@
                         <w:rPr>
                           <w:sz w:val="40"/>
                           <w:szCs w:val="40"/>
-                          <w:lang w:val="en-CH"/>
+                          <w:lang w:val="uz-Cyrl-UZ"/>
                         </w:rPr>
                         <w:t>1</w:t>
                       </w:r>
                       <w:r>
                         <w:rPr>
-                          <w:lang w:val="en-CH"/>
+                          <w:lang w:val="uz-Cyrl-UZ"/>
                         </w:rPr>
                         <w:t xml:space="preserve"> </w:t>
                       </w:r>
@@ -1536,7 +1536,7 @@
                         <w:rPr>
                           <w:sz w:val="40"/>
                           <w:szCs w:val="40"/>
-                          <w:lang w:val="en-CH"/>
+                          <w:lang w:val="uz-Cyrl-UZ"/>
                         </w:rPr>
                         <w:t>Overview</w:t>
                       </w:r>
@@ -1554,19 +1554,19 @@
                     <w:p>
                       <w:pPr>
                         <w:rPr>
-                          <w:lang w:val="en-CH"/>
+                          <w:lang w:val="uz-Cyrl-UZ"/>
                         </w:rPr>
                       </w:pPr>
                     </w:p>
                     <w:p>
                       <w:pPr>
                         <w:rPr>
-                          <w:lang w:val="en-CH"/>
+                          <w:lang w:val="uz-Cyrl-UZ"/>
                         </w:rPr>
                       </w:pPr>
                       <w:r>
                         <w:rPr>
-                          <w:lang w:val="en-CH"/>
+                          <w:lang w:val="uz-Cyrl-UZ"/>
                         </w:rPr>
                         <w:t xml:space="preserve">This implementation of </w:t>
                       </w:r>
@@ -1574,13 +1574,13 @@
                         <w:rPr>
                           <w:i/>
                           <w:iCs/>
-                          <w:lang w:val="en-CH"/>
+                          <w:lang w:val="uz-Cyrl-UZ"/>
                         </w:rPr>
                         <w:t xml:space="preserve">Skip-Bo </w:t>
                       </w:r>
                       <w:r>
                         <w:rPr>
-                          <w:lang w:val="en-CH"/>
+                          <w:lang w:val="uz-Cyrl-UZ"/>
                         </w:rPr>
                         <w:t xml:space="preserve">is a card game intended for four players. The goal of the game is to get rid of all the cards in the player’s </w:t>
                       </w:r>
@@ -1588,21 +1588,15 @@
                         <w:rPr>
                           <w:i/>
                           <w:iCs/>
-                          <w:lang w:val="en-CH"/>
+                          <w:lang w:val="uz-Cyrl-UZ"/>
                         </w:rPr>
                         <w:t xml:space="preserve">Stock pile. </w:t>
                       </w:r>
                       <w:r>
                         <w:rPr>
-                          <w:lang w:val="en-CH"/>
-                        </w:rPr>
-                        <w:t xml:space="preserve">This can be achieved by placing these cards in the middle of the board in numerical order, from 1 to 12. Though the game can be played with more than 4 players, this specific version concentrates on 4 players. </w:t>
-                      </w:r>
-                      <w:r>
-                        <w:rPr>
-                          <w:lang w:val="en-CH"/>
-                        </w:rPr>
-                        <w:t xml:space="preserve">It is a turn-based game, which means that at any given time, there is only one specific player that can act. Only after their turn can the next player be allowed to play a card. </w:t>
+                          <w:lang w:val="uz-Cyrl-UZ"/>
+                        </w:rPr>
+                        <w:t xml:space="preserve">This can be achieved by placing these cards in the middle of the board in numerical order, from 1 to 12. Though the game can be played with more than 4 players, this specific version concentrates on 4 players. It is a turn-based game, which means that at any given time, there is only one specific player that can act. Only after their turn can the next player be allowed to play a card. </w:t>
                       </w:r>
                     </w:p>
                     <w:p/>
@@ -1692,15 +1686,15 @@
                             <w:pPr>
                               <w:pStyle w:val="berschrift2"/>
                             </w:pPr>
-                            <w:bookmarkStart w:id="10" w:name="_Toc36464133"/>
-                            <w:bookmarkStart w:id="11" w:name="_Toc36464173"/>
-                            <w:bookmarkStart w:id="12" w:name="_Toc36464205"/>
-                            <w:bookmarkStart w:id="13" w:name="_Toc36464302"/>
-                            <w:bookmarkStart w:id="14" w:name="_Toc36464314"/>
-                            <w:bookmarkStart w:id="15" w:name="_Toc36464326"/>
-                            <w:bookmarkStart w:id="16" w:name="_Toc36464434"/>
-                            <w:bookmarkStart w:id="17" w:name="_Toc36464448"/>
-                            <w:bookmarkStart w:id="18" w:name="_Toc36464460"/>
+                            <w:bookmarkStart w:id="20" w:name="_Toc36464133"/>
+                            <w:bookmarkStart w:id="21" w:name="_Toc36464173"/>
+                            <w:bookmarkStart w:id="22" w:name="_Toc36464205"/>
+                            <w:bookmarkStart w:id="23" w:name="_Toc36464302"/>
+                            <w:bookmarkStart w:id="24" w:name="_Toc36464314"/>
+                            <w:bookmarkStart w:id="25" w:name="_Toc36464326"/>
+                            <w:bookmarkStart w:id="26" w:name="_Toc36464434"/>
+                            <w:bookmarkStart w:id="27" w:name="_Toc36464448"/>
+                            <w:bookmarkStart w:id="28" w:name="_Toc36464460"/>
                             <w:r>
                               <w:rPr>
                                 <w:sz w:val="40"/>
@@ -1723,15 +1717,15 @@
                               </w:rPr>
                               <w:t>Content</w:t>
                             </w:r>
-                            <w:bookmarkEnd w:id="10"/>
-                            <w:bookmarkEnd w:id="11"/>
-                            <w:bookmarkEnd w:id="12"/>
-                            <w:bookmarkEnd w:id="13"/>
-                            <w:bookmarkEnd w:id="14"/>
-                            <w:bookmarkEnd w:id="15"/>
-                            <w:bookmarkEnd w:id="16"/>
-                            <w:bookmarkEnd w:id="17"/>
-                            <w:bookmarkEnd w:id="18"/>
+                            <w:bookmarkEnd w:id="20"/>
+                            <w:bookmarkEnd w:id="21"/>
+                            <w:bookmarkEnd w:id="22"/>
+                            <w:bookmarkEnd w:id="23"/>
+                            <w:bookmarkEnd w:id="24"/>
+                            <w:bookmarkEnd w:id="25"/>
+                            <w:bookmarkEnd w:id="26"/>
+                            <w:bookmarkEnd w:id="27"/>
+                            <w:bookmarkEnd w:id="28"/>
                           </w:p>
                           <w:p>
                             <w:r>
@@ -1831,10 +1825,6 @@
           </mc:Choice>
           <mc:Fallback>
             <w:pict>
-              <v:shapetype id="_x0000_t202" coordsize="21600,21600" o:spt="202" path="m0,0l0,21600,21600,21600,21600,0xe">
-                <v:stroke joinstyle="miter"/>
-                <v:path gradientshapeok="t" o:connecttype="rect"/>
-              </v:shapetype>
               <v:shape id="Text Box 12" o:spid="_x0000_s1030" type="#_x0000_t202" style="position:absolute;margin-left:-22.45pt;margin-top:24.2pt;width:513pt;height:153.2pt;z-index:251670528;visibility:visible;mso-wrap-style:square;mso-width-percent:0;mso-height-percent:0;mso-wrap-distance-left:9pt;mso-wrap-distance-top:0;mso-wrap-distance-right:9pt;mso-wrap-distance-bottom:0;mso-position-horizontal:absolute;mso-position-horizontal-relative:text;mso-position-vertical:absolute;mso-position-vertical-relative:text;mso-width-percent:0;mso-height-percent:0;mso-width-relative:margin;mso-height-relative:margin;v-text-anchor:top" o:gfxdata="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" filled="f" fillcolor="#92cddc [1944]" stroked="f">
                 <v:textbox>
                   <w:txbxContent>
@@ -1842,15 +1832,15 @@
                       <w:pPr>
                         <w:pStyle w:val="berschrift2"/>
                       </w:pPr>
-                      <w:bookmarkStart w:id="19" w:name="_Toc36464133"/>
-                      <w:bookmarkStart w:id="20" w:name="_Toc36464173"/>
-                      <w:bookmarkStart w:id="21" w:name="_Toc36464205"/>
-                      <w:bookmarkStart w:id="22" w:name="_Toc36464302"/>
-                      <w:bookmarkStart w:id="23" w:name="_Toc36464314"/>
-                      <w:bookmarkStart w:id="24" w:name="_Toc36464326"/>
-                      <w:bookmarkStart w:id="25" w:name="_Toc36464434"/>
-                      <w:bookmarkStart w:id="26" w:name="_Toc36464448"/>
-                      <w:bookmarkStart w:id="27" w:name="_Toc36464460"/>
+                      <w:bookmarkStart w:id="29" w:name="_Toc36464133"/>
+                      <w:bookmarkStart w:id="30" w:name="_Toc36464173"/>
+                      <w:bookmarkStart w:id="31" w:name="_Toc36464205"/>
+                      <w:bookmarkStart w:id="32" w:name="_Toc36464302"/>
+                      <w:bookmarkStart w:id="33" w:name="_Toc36464314"/>
+                      <w:bookmarkStart w:id="34" w:name="_Toc36464326"/>
+                      <w:bookmarkStart w:id="35" w:name="_Toc36464434"/>
+                      <w:bookmarkStart w:id="36" w:name="_Toc36464448"/>
+                      <w:bookmarkStart w:id="37" w:name="_Toc36464460"/>
                       <w:r>
                         <w:rPr>
                           <w:sz w:val="40"/>
@@ -1873,15 +1863,15 @@
                         </w:rPr>
                         <w:t>Content</w:t>
                       </w:r>
-                      <w:bookmarkEnd w:id="19"/>
-                      <w:bookmarkEnd w:id="20"/>
-                      <w:bookmarkEnd w:id="21"/>
-                      <w:bookmarkEnd w:id="22"/>
-                      <w:bookmarkEnd w:id="23"/>
-                      <w:bookmarkEnd w:id="24"/>
-                      <w:bookmarkEnd w:id="25"/>
-                      <w:bookmarkEnd w:id="26"/>
-                      <w:bookmarkEnd w:id="27"/>
+                      <w:bookmarkEnd w:id="29"/>
+                      <w:bookmarkEnd w:id="30"/>
+                      <w:bookmarkEnd w:id="31"/>
+                      <w:bookmarkEnd w:id="32"/>
+                      <w:bookmarkEnd w:id="33"/>
+                      <w:bookmarkEnd w:id="34"/>
+                      <w:bookmarkEnd w:id="35"/>
+                      <w:bookmarkEnd w:id="36"/>
+                      <w:bookmarkEnd w:id="37"/>
                     </w:p>
                     <w:p>
                       <w:r>
@@ -2052,15 +2042,15 @@
                                 <w:lang w:val="uz-Cyrl-UZ"/>
                               </w:rPr>
                             </w:pPr>
-                            <w:bookmarkStart w:id="28" w:name="_Toc36464137"/>
-                            <w:bookmarkStart w:id="29" w:name="_Toc36464177"/>
-                            <w:bookmarkStart w:id="30" w:name="_Toc36464209"/>
-                            <w:bookmarkStart w:id="31" w:name="_Toc36464306"/>
-                            <w:bookmarkStart w:id="32" w:name="_Toc36464318"/>
-                            <w:bookmarkStart w:id="33" w:name="_Toc36464330"/>
-                            <w:bookmarkStart w:id="34" w:name="_Toc36464438"/>
-                            <w:bookmarkStart w:id="35" w:name="_Toc36464452"/>
-                            <w:bookmarkStart w:id="36" w:name="_Toc36464464"/>
+                            <w:bookmarkStart w:id="38" w:name="_Toc36464137"/>
+                            <w:bookmarkStart w:id="39" w:name="_Toc36464177"/>
+                            <w:bookmarkStart w:id="40" w:name="_Toc36464209"/>
+                            <w:bookmarkStart w:id="41" w:name="_Toc36464306"/>
+                            <w:bookmarkStart w:id="42" w:name="_Toc36464318"/>
+                            <w:bookmarkStart w:id="43" w:name="_Toc36464330"/>
+                            <w:bookmarkStart w:id="44" w:name="_Toc36464438"/>
+                            <w:bookmarkStart w:id="45" w:name="_Toc36464452"/>
+                            <w:bookmarkStart w:id="46" w:name="_Toc36464464"/>
                             <w:r>
                               <w:rPr>
                                 <w:sz w:val="40"/>
@@ -2077,15 +2067,15 @@
                               </w:rPr>
                               <w:t xml:space="preserve"> Playing Skip-Bo</w:t>
                             </w:r>
-                            <w:bookmarkEnd w:id="28"/>
-                            <w:bookmarkEnd w:id="29"/>
-                            <w:bookmarkEnd w:id="30"/>
-                            <w:bookmarkEnd w:id="31"/>
-                            <w:bookmarkEnd w:id="32"/>
-                            <w:bookmarkEnd w:id="33"/>
-                            <w:bookmarkEnd w:id="34"/>
-                            <w:bookmarkEnd w:id="35"/>
-                            <w:bookmarkEnd w:id="36"/>
+                            <w:bookmarkEnd w:id="38"/>
+                            <w:bookmarkEnd w:id="39"/>
+                            <w:bookmarkEnd w:id="40"/>
+                            <w:bookmarkEnd w:id="41"/>
+                            <w:bookmarkEnd w:id="42"/>
+                            <w:bookmarkEnd w:id="43"/>
+                            <w:bookmarkEnd w:id="44"/>
+                            <w:bookmarkEnd w:id="45"/>
+                            <w:bookmarkEnd w:id="46"/>
                           </w:p>
                           <w:p>
                             <w:pPr>
@@ -2134,8 +2124,8 @@
                             <w:r>
                               <w:tab/>
                             </w:r>
-                            <w:bookmarkStart w:id="37" w:name="_Toc36464465"/>
-                            <w:bookmarkStart w:id="38" w:name="_Toc36464453"/>
+                            <w:bookmarkStart w:id="47" w:name="_Toc36464465"/>
+                            <w:bookmarkStart w:id="48" w:name="_Toc36464453"/>
                             <w:r>
                               <w:rPr>
                                 <w:rStyle w:val="IntensiveHervorhebung"/>
@@ -2155,7 +2145,7 @@
                               </w:rPr>
                               <w:t>.1 Beginning of Turn</w:t>
                             </w:r>
-                            <w:bookmarkEnd w:id="37"/>
+                            <w:bookmarkEnd w:id="47"/>
                           </w:p>
                           <w:p>
                             <w:pPr>
@@ -2210,7 +2200,7 @@
                               </w:rPr>
                               <w:br/>
                             </w:r>
-                            <w:bookmarkStart w:id="39" w:name="_Toc36464466"/>
+                            <w:bookmarkStart w:id="49" w:name="_Toc36464466"/>
                             <w:r>
                               <w:rPr>
                                 <w:rStyle w:val="IntensiveHervorhebung"/>
@@ -2230,9 +2220,7 @@
                               </w:rPr>
                               <w:t>.2 Playing Cards to different Piles</w:t>
                             </w:r>
-                            <w:bookmarkStart w:id="40" w:name="_GoBack"/>
-                            <w:bookmarkEnd w:id="39"/>
-                            <w:bookmarkEnd w:id="40"/>
+                            <w:bookmarkEnd w:id="49"/>
                           </w:p>
                           <w:p>
                             <w:pPr>
@@ -2262,7 +2250,7 @@
                               </w:rPr>
                               <w:tab/>
                             </w:r>
-                            <w:bookmarkStart w:id="41" w:name="_Toc36464467"/>
+                            <w:bookmarkStart w:id="50" w:name="_Toc36464467"/>
                             <w:r>
                               <w:rPr>
                                 <w:rStyle w:val="IntensiveHervorhebung"/>
@@ -2282,8 +2270,8 @@
                               </w:rPr>
                               <w:t>.3 Winning the Game</w:t>
                             </w:r>
-                            <w:bookmarkEnd w:id="38"/>
-                            <w:bookmarkEnd w:id="41"/>
+                            <w:bookmarkEnd w:id="48"/>
+                            <w:bookmarkEnd w:id="50"/>
                           </w:p>
                           <w:p/>
                           <w:p>
@@ -2310,18 +2298,18 @@
               </wp:anchor>
             </w:drawing>
           </mc:Choice>
-          <mc:Fallback xmlns:w16se="http://schemas.microsoft.com/office/word/2015/wordml/symex" xmlns:w16cid="http://schemas.microsoft.com/office/word/2016/wordml/cid" xmlns:w15="http://schemas.microsoft.com/office/word/2012/wordml" xmlns:am3d="http://schemas.microsoft.com/office/drawing/2017/model3d" xmlns:aink="http://schemas.microsoft.com/office/drawing/2016/ink" xmlns:cx8="http://schemas.microsoft.com/office/drawing/2016/5/14/chartex" xmlns:cx7="http://schemas.microsoft.com/office/drawing/2016/5/13/chartex" xmlns:cx6="http://schemas.microsoft.com/office/drawing/2016/5/12/chartex" xmlns:cx5="http://schemas.microsoft.com/office/drawing/2016/5/11/chartex" xmlns:cx4="http://schemas.microsoft.com/office/drawing/2016/5/10/chartex" xmlns:cx3="http://schemas.microsoft.com/office/drawing/2016/5/9/chartex" xmlns:cx2="http://schemas.microsoft.com/office/drawing/2015/10/21/chartex" xmlns:cx1="http://schemas.microsoft.com/office/drawing/2015/9/8/chartex" xmlns:cx="http://schemas.microsoft.com/office/drawing/2014/chartex">
+          <mc:Fallback>
             <w:pict>
-              <v:shape w14:anchorId="223187DE" id="Text Box 14" o:spid="_x0000_s1031" type="#_x0000_t202" style="position:absolute;margin-left:0;margin-top:9.45pt;width:514.5pt;height:306pt;z-index:251672576;visibility:visible;mso-wrap-style:square;mso-width-percent:0;mso-height-percent:0;mso-wrap-distance-left:9pt;mso-wrap-distance-top:0;mso-wrap-distance-right:9pt;mso-wrap-distance-bottom:0;mso-position-horizontal:center;mso-position-horizontal-relative:margin;mso-position-vertical:absolute;mso-position-vertical-relative:text;mso-width-percent:0;mso-height-percent:0;mso-width-relative:margin;mso-height-relative:margin;v-text-anchor:top" o:gfxdata="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" filled="f" fillcolor="#92cddc [1944]" stroked="f">
+              <v:shape id="Text Box 14" o:spid="_x0000_s1031" type="#_x0000_t202" style="position:absolute;margin-left:0;margin-top:9.45pt;width:514.5pt;height:306pt;z-index:251672576;visibility:visible;mso-wrap-style:square;mso-width-percent:0;mso-height-percent:0;mso-wrap-distance-left:9pt;mso-wrap-distance-top:0;mso-wrap-distance-right:9pt;mso-wrap-distance-bottom:0;mso-position-horizontal:center;mso-position-horizontal-relative:margin;mso-position-vertical:absolute;mso-position-vertical-relative:text;mso-width-percent:0;mso-height-percent:0;mso-width-relative:margin;mso-height-relative:margin;v-text-anchor:top" o:gfxdata="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" filled="f" fillcolor="#92cddc [1944]" stroked="f">
                 <v:textbox>
                   <w:txbxContent>
                     <w:p>
                       <w:pPr>
-                        <w:pStyle w:val="Heading2"/>
+                        <w:pStyle w:val="berschrift2"/>
                         <w:rPr>
                           <w:sz w:val="40"/>
                           <w:szCs w:val="40"/>
-                          <w:lang w:val="en-CH"/>
+                          <w:lang w:val="uz-Cyrl-UZ"/>
                         </w:rPr>
                       </w:pPr>
                       <w:bookmarkStart w:id="51" w:name="_Toc36464137"/>
@@ -2337,7 +2325,7 @@
                         <w:rPr>
                           <w:sz w:val="40"/>
                           <w:szCs w:val="40"/>
-                          <w:lang w:val="en-CH"/>
+                          <w:lang w:val="uz-Cyrl-UZ"/>
                         </w:rPr>
                         <w:t>3</w:t>
                       </w:r>
@@ -2345,7 +2333,7 @@
                         <w:rPr>
                           <w:sz w:val="40"/>
                           <w:szCs w:val="40"/>
-                          <w:lang w:val="en-CH"/>
+                          <w:lang w:val="uz-Cyrl-UZ"/>
                         </w:rPr>
                         <w:t xml:space="preserve"> Playing Skip-Bo</w:t>
                       </w:r>
@@ -2362,19 +2350,19 @@
                     <w:p>
                       <w:pPr>
                         <w:rPr>
-                          <w:lang w:val="en-CH"/>
+                          <w:lang w:val="uz-Cyrl-UZ"/>
                         </w:rPr>
                       </w:pPr>
                     </w:p>
                     <w:p>
                       <w:pPr>
                         <w:rPr>
-                          <w:lang w:val="en-CH"/>
+                          <w:lang w:val="uz-Cyrl-UZ"/>
                         </w:rPr>
                       </w:pPr>
                       <w:r>
                         <w:rPr>
-                          <w:lang w:val="en-CH"/>
+                          <w:lang w:val="uz-Cyrl-UZ"/>
                         </w:rPr>
                         <w:t xml:space="preserve">As previously mentioned, the goal of </w:t>
                       </w:r>
@@ -2382,22 +2370,22 @@
                         <w:rPr>
                           <w:i/>
                           <w:iCs/>
-                          <w:lang w:val="en-CH"/>
+                          <w:lang w:val="uz-Cyrl-UZ"/>
                         </w:rPr>
                         <w:t xml:space="preserve">Skip-Bo </w:t>
                       </w:r>
                       <w:r>
                         <w:rPr>
-                          <w:lang w:val="en-CH"/>
+                          <w:lang w:val="uz-Cyrl-UZ"/>
                         </w:rPr>
                         <w:t xml:space="preserve">is to play all cards from the stockpile to the build piles in the middle of the board. The first player to empty their stockpile is the winner of the game. </w:t>
                       </w:r>
                     </w:p>
                     <w:p>
                       <w:pPr>
-                        <w:pStyle w:val="Heading2"/>
-                        <w:rPr>
-                          <w:rStyle w:val="IntenseEmphasis"/>
+                        <w:pStyle w:val="berschrift2"/>
+                        <w:rPr>
+                          <w:rStyle w:val="IntensiveHervorhebung"/>
                           <w:color w:val="365F91" w:themeColor="accent1" w:themeShade="BF"/>
                           <w:sz w:val="28"/>
                           <w:szCs w:val="28"/>
@@ -2410,17 +2398,17 @@
                       <w:bookmarkStart w:id="61" w:name="_Toc36464453"/>
                       <w:r>
                         <w:rPr>
-                          <w:rStyle w:val="IntenseEmphasis"/>
+                          <w:rStyle w:val="IntensiveHervorhebung"/>
                           <w:color w:val="365F91" w:themeColor="accent1" w:themeShade="BF"/>
                           <w:sz w:val="28"/>
                           <w:szCs w:val="28"/>
-                          <w:lang w:val="en-CH"/>
+                          <w:lang w:val="uz-Cyrl-UZ"/>
                         </w:rPr>
                         <w:t>3</w:t>
                       </w:r>
                       <w:r>
                         <w:rPr>
-                          <w:rStyle w:val="IntenseEmphasis"/>
+                          <w:rStyle w:val="IntensiveHervorhebung"/>
                           <w:color w:val="365F91" w:themeColor="accent1" w:themeShade="BF"/>
                           <w:sz w:val="28"/>
                           <w:szCs w:val="28"/>
@@ -2431,43 +2419,43 @@
                     </w:p>
                     <w:p>
                       <w:pPr>
-                        <w:pStyle w:val="Heading2"/>
+                        <w:pStyle w:val="berschrift2"/>
                         <w:ind w:left="720"/>
                         <w:rPr>
-                          <w:rStyle w:val="IntenseEmphasis"/>
+                          <w:rStyle w:val="IntensiveHervorhebung"/>
                           <w:color w:val="auto"/>
                           <w:sz w:val="22"/>
                           <w:szCs w:val="22"/>
-                          <w:lang w:val="en-CH"/>
+                          <w:lang w:val="uz-Cyrl-UZ"/>
                         </w:rPr>
                       </w:pPr>
                       <w:r>
                         <w:rPr>
-                          <w:rStyle w:val="IntenseEmphasis"/>
+                          <w:rStyle w:val="IntensiveHervorhebung"/>
                           <w:color w:val="auto"/>
                           <w:sz w:val="22"/>
                           <w:szCs w:val="22"/>
-                          <w:lang w:val="en-CH"/>
+                          <w:lang w:val="uz-Cyrl-UZ"/>
                         </w:rPr>
                         <w:t xml:space="preserve">At the beginnning of </w:t>
                       </w:r>
                       <w:r>
                         <w:rPr>
-                          <w:rStyle w:val="IntenseEmphasis"/>
+                          <w:rStyle w:val="IntensiveHervorhebung"/>
                           <w:color w:val="auto"/>
                           <w:sz w:val="22"/>
                           <w:szCs w:val="22"/>
-                          <w:lang w:val="en-CH"/>
+                          <w:lang w:val="uz-Cyrl-UZ"/>
                         </w:rPr>
                         <w:t xml:space="preserve">each turn, the player is automatically dealt cards from the draw deck to fill their hand cards up to 5. </w:t>
                       </w:r>
                     </w:p>
                     <w:p>
                       <w:pPr>
-                        <w:pStyle w:val="Heading2"/>
+                        <w:pStyle w:val="berschrift2"/>
                         <w:ind w:left="720"/>
                         <w:rPr>
-                          <w:rStyle w:val="IntenseEmphasis"/>
+                          <w:rStyle w:val="IntensiveHervorhebung"/>
                           <w:color w:val="365F91" w:themeColor="accent1" w:themeShade="BF"/>
                           <w:sz w:val="28"/>
                           <w:szCs w:val="28"/>
@@ -2475,7 +2463,7 @@
                       </w:pPr>
                       <w:r>
                         <w:rPr>
-                          <w:rStyle w:val="IntenseEmphasis"/>
+                          <w:rStyle w:val="IntensiveHervorhebung"/>
                           <w:color w:val="365F91" w:themeColor="accent1" w:themeShade="BF"/>
                           <w:sz w:val="28"/>
                           <w:szCs w:val="28"/>
@@ -2485,17 +2473,17 @@
                       <w:bookmarkStart w:id="62" w:name="_Toc36464466"/>
                       <w:r>
                         <w:rPr>
-                          <w:rStyle w:val="IntenseEmphasis"/>
+                          <w:rStyle w:val="IntensiveHervorhebung"/>
                           <w:color w:val="365F91" w:themeColor="accent1" w:themeShade="BF"/>
                           <w:sz w:val="28"/>
                           <w:szCs w:val="28"/>
-                          <w:lang w:val="en-CH"/>
+                          <w:lang w:val="uz-Cyrl-UZ"/>
                         </w:rPr>
                         <w:t>3</w:t>
                       </w:r>
                       <w:r>
                         <w:rPr>
-                          <w:rStyle w:val="IntenseEmphasis"/>
+                          <w:rStyle w:val="IntensiveHervorhebung"/>
                           <w:color w:val="365F91" w:themeColor="accent1" w:themeShade="BF"/>
                           <w:sz w:val="28"/>
                           <w:szCs w:val="28"/>
@@ -2506,9 +2494,9 @@
                     </w:p>
                     <w:p>
                       <w:pPr>
-                        <w:pStyle w:val="Heading2"/>
-                        <w:rPr>
-                          <w:rStyle w:val="IntenseEmphasis"/>
+                        <w:pStyle w:val="berschrift2"/>
+                        <w:rPr>
+                          <w:rStyle w:val="IntensiveHervorhebung"/>
                           <w:color w:val="365F91" w:themeColor="accent1" w:themeShade="BF"/>
                           <w:sz w:val="28"/>
                           <w:szCs w:val="28"/>
@@ -2516,7 +2504,7 @@
                       </w:pPr>
                       <w:r>
                         <w:rPr>
-                          <w:rStyle w:val="IntenseEmphasis"/>
+                          <w:rStyle w:val="IntensiveHervorhebung"/>
                           <w:color w:val="365F91" w:themeColor="accent1" w:themeShade="BF"/>
                           <w:sz w:val="28"/>
                           <w:szCs w:val="28"/>
@@ -2525,7 +2513,7 @@
                       </w:r>
                       <w:r>
                         <w:rPr>
-                          <w:rStyle w:val="IntenseEmphasis"/>
+                          <w:rStyle w:val="IntensiveHervorhebung"/>
                           <w:color w:val="365F91" w:themeColor="accent1" w:themeShade="BF"/>
                           <w:sz w:val="28"/>
                           <w:szCs w:val="28"/>
@@ -2535,17 +2523,17 @@
                       <w:bookmarkStart w:id="63" w:name="_Toc36464467"/>
                       <w:r>
                         <w:rPr>
-                          <w:rStyle w:val="IntenseEmphasis"/>
+                          <w:rStyle w:val="IntensiveHervorhebung"/>
                           <w:color w:val="365F91" w:themeColor="accent1" w:themeShade="BF"/>
                           <w:sz w:val="28"/>
                           <w:szCs w:val="28"/>
-                          <w:lang w:val="en-CH"/>
+                          <w:lang w:val="uz-Cyrl-UZ"/>
                         </w:rPr>
                         <w:t>3</w:t>
                       </w:r>
                       <w:r>
                         <w:rPr>
-                          <w:rStyle w:val="IntenseEmphasis"/>
+                          <w:rStyle w:val="IntensiveHervorhebung"/>
                           <w:color w:val="365F91" w:themeColor="accent1" w:themeShade="BF"/>
                           <w:sz w:val="28"/>
                           <w:szCs w:val="28"/>
@@ -2558,7 +2546,7 @@
                     <w:p/>
                     <w:p>
                       <w:pPr>
-                        <w:pStyle w:val="Heading2"/>
+                        <w:pStyle w:val="berschrift2"/>
                       </w:pPr>
                     </w:p>
                     <w:p/>
@@ -2660,15 +2648,15 @@
                                 <w:lang w:val="uz-Cyrl-UZ"/>
                               </w:rPr>
                             </w:pPr>
-                            <w:bookmarkStart w:id="42" w:name="_Toc36464134"/>
-                            <w:bookmarkStart w:id="43" w:name="_Toc36464174"/>
-                            <w:bookmarkStart w:id="44" w:name="_Toc36464206"/>
-                            <w:bookmarkStart w:id="45" w:name="_Toc36464303"/>
-                            <w:bookmarkStart w:id="46" w:name="_Toc36464315"/>
-                            <w:bookmarkStart w:id="47" w:name="_Toc36464327"/>
-                            <w:bookmarkStart w:id="48" w:name="_Toc36464435"/>
-                            <w:bookmarkStart w:id="49" w:name="_Toc36464449"/>
-                            <w:bookmarkStart w:id="50" w:name="_Toc36464461"/>
+                            <w:bookmarkStart w:id="64" w:name="_Toc36464134"/>
+                            <w:bookmarkStart w:id="65" w:name="_Toc36464174"/>
+                            <w:bookmarkStart w:id="66" w:name="_Toc36464206"/>
+                            <w:bookmarkStart w:id="67" w:name="_Toc36464303"/>
+                            <w:bookmarkStart w:id="68" w:name="_Toc36464315"/>
+                            <w:bookmarkStart w:id="69" w:name="_Toc36464327"/>
+                            <w:bookmarkStart w:id="70" w:name="_Toc36464435"/>
+                            <w:bookmarkStart w:id="71" w:name="_Toc36464449"/>
+                            <w:bookmarkStart w:id="72" w:name="_Toc36464461"/>
                             <w:r>
                               <w:rPr>
                                 <w:sz w:val="40"/>
@@ -2691,153 +2679,153 @@
                               </w:rPr>
                               <w:t>Play Area</w:t>
                             </w:r>
-                            <w:bookmarkEnd w:id="42"/>
-                            <w:bookmarkEnd w:id="43"/>
-                            <w:bookmarkEnd w:id="44"/>
-                            <w:bookmarkEnd w:id="45"/>
-                            <w:bookmarkEnd w:id="46"/>
-                            <w:bookmarkEnd w:id="47"/>
-                            <w:bookmarkEnd w:id="48"/>
-                            <w:bookmarkEnd w:id="49"/>
-                            <w:bookmarkEnd w:id="50"/>
-                          </w:p>
-                          <w:p>
-                            <w:pPr>
-                              <w:rPr>
-                                <w:lang w:val="uz-Cyrl-UZ"/>
-                              </w:rPr>
-                            </w:pPr>
-                          </w:p>
-                          <w:p>
-                            <w:pPr>
-                              <w:rPr>
-                                <w:i/>
-                                <w:iCs/>
-                                <w:lang w:val="uz-Cyrl-UZ"/>
-                              </w:rPr>
-                            </w:pPr>
-                            <w:r>
-                              <w:rPr>
-                                <w:lang w:val="uz-Cyrl-UZ"/>
-                              </w:rPr>
-                              <w:t xml:space="preserve">The playing area consists of space for 4 different </w:t>
-                            </w:r>
-                            <w:r>
-                              <w:rPr>
-                                <w:i/>
-                                <w:iCs/>
-                                <w:lang w:val="uz-Cyrl-UZ"/>
-                              </w:rPr>
-                              <w:t>build piles</w:t>
-                            </w:r>
-                          </w:p>
-                          <w:p>
-                            <w:pPr>
-                              <w:pStyle w:val="berschrift2"/>
-                              <w:rPr>
-                                <w:rStyle w:val="IntensiveHervorhebung"/>
-                                <w:sz w:val="28"/>
-                                <w:szCs w:val="28"/>
-                              </w:rPr>
-                            </w:pPr>
-                            <w:r>
-                              <w:rPr>
-                                <w:lang w:val="uz-Cyrl-UZ"/>
-                              </w:rPr>
-                              <w:tab/>
-                            </w:r>
-                            <w:bookmarkStart w:id="51" w:name="_Toc36464135"/>
-                            <w:bookmarkStart w:id="52" w:name="_Toc36464175"/>
-                            <w:bookmarkStart w:id="53" w:name="_Toc36464207"/>
-                            <w:bookmarkStart w:id="54" w:name="_Toc36464304"/>
-                            <w:bookmarkStart w:id="55" w:name="_Toc36464316"/>
-                            <w:bookmarkStart w:id="56" w:name="_Toc36464328"/>
-                            <w:bookmarkStart w:id="57" w:name="_Toc36464436"/>
-                            <w:bookmarkStart w:id="58" w:name="_Toc36464450"/>
-                            <w:bookmarkStart w:id="59" w:name="_Toc36464462"/>
-                            <w:r>
-                              <w:rPr>
-                                <w:rStyle w:val="IntensiveHervorhebung"/>
-                                <w:color w:val="365F91" w:themeColor="accent1" w:themeShade="BF"/>
-                                <w:sz w:val="28"/>
-                                <w:szCs w:val="28"/>
-                                <w:lang w:val="uz-Cyrl-UZ"/>
-                              </w:rPr>
-                              <w:t>4</w:t>
-                            </w:r>
-                            <w:r>
-                              <w:rPr>
-                                <w:rStyle w:val="IntensiveHervorhebung"/>
-                                <w:color w:val="365F91" w:themeColor="accent1" w:themeShade="BF"/>
-                                <w:sz w:val="28"/>
-                                <w:szCs w:val="28"/>
-                              </w:rPr>
-                              <w:t>.1 Different Piles</w:t>
-                            </w:r>
-                            <w:bookmarkEnd w:id="51"/>
-                            <w:bookmarkEnd w:id="52"/>
-                            <w:bookmarkEnd w:id="53"/>
-                            <w:bookmarkEnd w:id="54"/>
-                            <w:bookmarkEnd w:id="55"/>
-                            <w:bookmarkEnd w:id="56"/>
-                            <w:bookmarkEnd w:id="57"/>
-                            <w:bookmarkEnd w:id="58"/>
-                            <w:bookmarkEnd w:id="59"/>
-                          </w:p>
-                          <w:p>
-                            <w:pPr>
-                              <w:pStyle w:val="berschrift2"/>
-                              <w:rPr>
-                                <w:rStyle w:val="IntensiveHervorhebung"/>
-                                <w:sz w:val="28"/>
-                                <w:szCs w:val="28"/>
-                              </w:rPr>
-                            </w:pPr>
-                            <w:r>
-                              <w:rPr>
-                                <w:sz w:val="28"/>
-                                <w:szCs w:val="28"/>
-                                <w:lang w:val="uz-Cyrl-UZ"/>
-                              </w:rPr>
-                              <w:tab/>
-                            </w:r>
-                            <w:bookmarkStart w:id="60" w:name="_Toc36464136"/>
-                            <w:bookmarkStart w:id="61" w:name="_Toc36464176"/>
-                            <w:bookmarkStart w:id="62" w:name="_Toc36464208"/>
-                            <w:bookmarkStart w:id="63" w:name="_Toc36464305"/>
-                            <w:bookmarkStart w:id="64" w:name="_Toc36464317"/>
-                            <w:bookmarkStart w:id="65" w:name="_Toc36464329"/>
-                            <w:bookmarkStart w:id="66" w:name="_Toc36464437"/>
-                            <w:bookmarkStart w:id="67" w:name="_Toc36464451"/>
-                            <w:bookmarkStart w:id="68" w:name="_Toc36464463"/>
-                            <w:r>
-                              <w:rPr>
-                                <w:rStyle w:val="IntensiveHervorhebung"/>
-                                <w:color w:val="365F91" w:themeColor="accent1" w:themeShade="BF"/>
-                                <w:sz w:val="28"/>
-                                <w:szCs w:val="28"/>
-                                <w:lang w:val="uz-Cyrl-UZ"/>
-                              </w:rPr>
-                              <w:t>4</w:t>
-                            </w:r>
-                            <w:r>
-                              <w:rPr>
-                                <w:rStyle w:val="IntensiveHervorhebung"/>
-                                <w:color w:val="365F91" w:themeColor="accent1" w:themeShade="BF"/>
-                                <w:sz w:val="28"/>
-                                <w:szCs w:val="28"/>
-                              </w:rPr>
-                              <w:t>.2 Hand Cards</w:t>
-                            </w:r>
-                            <w:bookmarkEnd w:id="60"/>
-                            <w:bookmarkEnd w:id="61"/>
-                            <w:bookmarkEnd w:id="62"/>
-                            <w:bookmarkEnd w:id="63"/>
                             <w:bookmarkEnd w:id="64"/>
                             <w:bookmarkEnd w:id="65"/>
                             <w:bookmarkEnd w:id="66"/>
                             <w:bookmarkEnd w:id="67"/>
                             <w:bookmarkEnd w:id="68"/>
+                            <w:bookmarkEnd w:id="69"/>
+                            <w:bookmarkEnd w:id="70"/>
+                            <w:bookmarkEnd w:id="71"/>
+                            <w:bookmarkEnd w:id="72"/>
+                          </w:p>
+                          <w:p>
+                            <w:pPr>
+                              <w:rPr>
+                                <w:lang w:val="uz-Cyrl-UZ"/>
+                              </w:rPr>
+                            </w:pPr>
+                          </w:p>
+                          <w:p>
+                            <w:pPr>
+                              <w:rPr>
+                                <w:i/>
+                                <w:iCs/>
+                                <w:lang w:val="uz-Cyrl-UZ"/>
+                              </w:rPr>
+                            </w:pPr>
+                            <w:r>
+                              <w:rPr>
+                                <w:lang w:val="uz-Cyrl-UZ"/>
+                              </w:rPr>
+                              <w:t xml:space="preserve">The playing area consists of space for 4 different </w:t>
+                            </w:r>
+                            <w:r>
+                              <w:rPr>
+                                <w:i/>
+                                <w:iCs/>
+                                <w:lang w:val="uz-Cyrl-UZ"/>
+                              </w:rPr>
+                              <w:t>build piles</w:t>
+                            </w:r>
+                          </w:p>
+                          <w:p>
+                            <w:pPr>
+                              <w:pStyle w:val="berschrift2"/>
+                              <w:rPr>
+                                <w:rStyle w:val="IntensiveHervorhebung"/>
+                                <w:sz w:val="28"/>
+                                <w:szCs w:val="28"/>
+                              </w:rPr>
+                            </w:pPr>
+                            <w:r>
+                              <w:rPr>
+                                <w:lang w:val="uz-Cyrl-UZ"/>
+                              </w:rPr>
+                              <w:tab/>
+                            </w:r>
+                            <w:bookmarkStart w:id="73" w:name="_Toc36464135"/>
+                            <w:bookmarkStart w:id="74" w:name="_Toc36464175"/>
+                            <w:bookmarkStart w:id="75" w:name="_Toc36464207"/>
+                            <w:bookmarkStart w:id="76" w:name="_Toc36464304"/>
+                            <w:bookmarkStart w:id="77" w:name="_Toc36464316"/>
+                            <w:bookmarkStart w:id="78" w:name="_Toc36464328"/>
+                            <w:bookmarkStart w:id="79" w:name="_Toc36464436"/>
+                            <w:bookmarkStart w:id="80" w:name="_Toc36464450"/>
+                            <w:bookmarkStart w:id="81" w:name="_Toc36464462"/>
+                            <w:r>
+                              <w:rPr>
+                                <w:rStyle w:val="IntensiveHervorhebung"/>
+                                <w:color w:val="365F91" w:themeColor="accent1" w:themeShade="BF"/>
+                                <w:sz w:val="28"/>
+                                <w:szCs w:val="28"/>
+                                <w:lang w:val="uz-Cyrl-UZ"/>
+                              </w:rPr>
+                              <w:t>4</w:t>
+                            </w:r>
+                            <w:r>
+                              <w:rPr>
+                                <w:rStyle w:val="IntensiveHervorhebung"/>
+                                <w:color w:val="365F91" w:themeColor="accent1" w:themeShade="BF"/>
+                                <w:sz w:val="28"/>
+                                <w:szCs w:val="28"/>
+                              </w:rPr>
+                              <w:t>.1 Different Piles</w:t>
+                            </w:r>
+                            <w:bookmarkEnd w:id="73"/>
+                            <w:bookmarkEnd w:id="74"/>
+                            <w:bookmarkEnd w:id="75"/>
+                            <w:bookmarkEnd w:id="76"/>
+                            <w:bookmarkEnd w:id="77"/>
+                            <w:bookmarkEnd w:id="78"/>
+                            <w:bookmarkEnd w:id="79"/>
+                            <w:bookmarkEnd w:id="80"/>
+                            <w:bookmarkEnd w:id="81"/>
+                          </w:p>
+                          <w:p>
+                            <w:pPr>
+                              <w:pStyle w:val="berschrift2"/>
+                              <w:rPr>
+                                <w:rStyle w:val="IntensiveHervorhebung"/>
+                                <w:sz w:val="28"/>
+                                <w:szCs w:val="28"/>
+                              </w:rPr>
+                            </w:pPr>
+                            <w:r>
+                              <w:rPr>
+                                <w:sz w:val="28"/>
+                                <w:szCs w:val="28"/>
+                                <w:lang w:val="uz-Cyrl-UZ"/>
+                              </w:rPr>
+                              <w:tab/>
+                            </w:r>
+                            <w:bookmarkStart w:id="82" w:name="_Toc36464136"/>
+                            <w:bookmarkStart w:id="83" w:name="_Toc36464176"/>
+                            <w:bookmarkStart w:id="84" w:name="_Toc36464208"/>
+                            <w:bookmarkStart w:id="85" w:name="_Toc36464305"/>
+                            <w:bookmarkStart w:id="86" w:name="_Toc36464317"/>
+                            <w:bookmarkStart w:id="87" w:name="_Toc36464329"/>
+                            <w:bookmarkStart w:id="88" w:name="_Toc36464437"/>
+                            <w:bookmarkStart w:id="89" w:name="_Toc36464451"/>
+                            <w:bookmarkStart w:id="90" w:name="_Toc36464463"/>
+                            <w:r>
+                              <w:rPr>
+                                <w:rStyle w:val="IntensiveHervorhebung"/>
+                                <w:color w:val="365F91" w:themeColor="accent1" w:themeShade="BF"/>
+                                <w:sz w:val="28"/>
+                                <w:szCs w:val="28"/>
+                                <w:lang w:val="uz-Cyrl-UZ"/>
+                              </w:rPr>
+                              <w:t>4</w:t>
+                            </w:r>
+                            <w:r>
+                              <w:rPr>
+                                <w:rStyle w:val="IntensiveHervorhebung"/>
+                                <w:color w:val="365F91" w:themeColor="accent1" w:themeShade="BF"/>
+                                <w:sz w:val="28"/>
+                                <w:szCs w:val="28"/>
+                              </w:rPr>
+                              <w:t>.2 Hand Cards</w:t>
+                            </w:r>
+                            <w:bookmarkEnd w:id="82"/>
+                            <w:bookmarkEnd w:id="83"/>
+                            <w:bookmarkEnd w:id="84"/>
+                            <w:bookmarkEnd w:id="85"/>
+                            <w:bookmarkEnd w:id="86"/>
+                            <w:bookmarkEnd w:id="87"/>
+                            <w:bookmarkEnd w:id="88"/>
+                            <w:bookmarkEnd w:id="89"/>
+                            <w:bookmarkEnd w:id="90"/>
                           </w:p>
                           <w:p/>
                           <w:p/>
@@ -2860,40 +2848,40 @@
               </wp:anchor>
             </w:drawing>
           </mc:Choice>
-          <mc:Fallback xmlns:w16se="http://schemas.microsoft.com/office/word/2015/wordml/symex" xmlns:w16cid="http://schemas.microsoft.com/office/word/2016/wordml/cid" xmlns:w15="http://schemas.microsoft.com/office/word/2012/wordml" xmlns:am3d="http://schemas.microsoft.com/office/drawing/2017/model3d" xmlns:aink="http://schemas.microsoft.com/office/drawing/2016/ink" xmlns:cx8="http://schemas.microsoft.com/office/drawing/2016/5/14/chartex" xmlns:cx7="http://schemas.microsoft.com/office/drawing/2016/5/13/chartex" xmlns:cx6="http://schemas.microsoft.com/office/drawing/2016/5/12/chartex" xmlns:cx5="http://schemas.microsoft.com/office/drawing/2016/5/11/chartex" xmlns:cx4="http://schemas.microsoft.com/office/drawing/2016/5/10/chartex" xmlns:cx3="http://schemas.microsoft.com/office/drawing/2016/5/9/chartex" xmlns:cx2="http://schemas.microsoft.com/office/drawing/2015/10/21/chartex" xmlns:cx1="http://schemas.microsoft.com/office/drawing/2015/9/8/chartex" xmlns:cx="http://schemas.microsoft.com/office/drawing/2014/chartex">
+          <mc:Fallback>
             <w:pict>
-              <v:shape w14:anchorId="7BDB03F9" id="Text Box 13" o:spid="_x0000_s1032" type="#_x0000_t202" style="position:absolute;margin-left:0;margin-top:17.5pt;width:513pt;height:153.2pt;z-index:251671552;visibility:visible;mso-wrap-style:square;mso-width-percent:0;mso-height-percent:0;mso-wrap-distance-left:9pt;mso-wrap-distance-top:0;mso-wrap-distance-right:9pt;mso-wrap-distance-bottom:0;mso-position-horizontal:center;mso-position-horizontal-relative:margin;mso-position-vertical:absolute;mso-position-vertical-relative:text;mso-width-percent:0;mso-height-percent:0;mso-width-relative:margin;mso-height-relative:margin;v-text-anchor:top" o:gfxdata="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" filled="f" fillcolor="#92cddc [1944]" stroked="f">
+              <v:shape id="Text Box 13" o:spid="_x0000_s1032" type="#_x0000_t202" style="position:absolute;margin-left:0;margin-top:17.5pt;width:513pt;height:153.2pt;z-index:251671552;visibility:visible;mso-wrap-style:square;mso-width-percent:0;mso-height-percent:0;mso-wrap-distance-left:9pt;mso-wrap-distance-top:0;mso-wrap-distance-right:9pt;mso-wrap-distance-bottom:0;mso-position-horizontal:center;mso-position-horizontal-relative:margin;mso-position-vertical:absolute;mso-position-vertical-relative:text;mso-width-percent:0;mso-height-percent:0;mso-width-relative:margin;mso-height-relative:margin;v-text-anchor:top" o:gfxdata="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" filled="f" fillcolor="#92cddc [1944]" stroked="f">
                 <v:textbox>
                   <w:txbxContent>
                     <w:p>
                       <w:pPr>
-                        <w:pStyle w:val="Heading2"/>
+                        <w:pStyle w:val="berschrift2"/>
                         <w:rPr>
                           <w:sz w:val="40"/>
                           <w:szCs w:val="40"/>
-                          <w:lang w:val="en-CH"/>
+                          <w:lang w:val="uz-Cyrl-UZ"/>
                         </w:rPr>
                       </w:pPr>
-                      <w:bookmarkStart w:id="92" w:name="_Toc36464134"/>
-                      <w:bookmarkStart w:id="93" w:name="_Toc36464174"/>
-                      <w:bookmarkStart w:id="94" w:name="_Toc36464206"/>
-                      <w:bookmarkStart w:id="95" w:name="_Toc36464303"/>
-                      <w:bookmarkStart w:id="96" w:name="_Toc36464315"/>
-                      <w:bookmarkStart w:id="97" w:name="_Toc36464327"/>
-                      <w:bookmarkStart w:id="98" w:name="_Toc36464435"/>
-                      <w:bookmarkStart w:id="99" w:name="_Toc36464449"/>
-                      <w:bookmarkStart w:id="100" w:name="_Toc36464461"/>
+                      <w:bookmarkStart w:id="91" w:name="_Toc36464134"/>
+                      <w:bookmarkStart w:id="92" w:name="_Toc36464174"/>
+                      <w:bookmarkStart w:id="93" w:name="_Toc36464206"/>
+                      <w:bookmarkStart w:id="94" w:name="_Toc36464303"/>
+                      <w:bookmarkStart w:id="95" w:name="_Toc36464315"/>
+                      <w:bookmarkStart w:id="96" w:name="_Toc36464327"/>
+                      <w:bookmarkStart w:id="97" w:name="_Toc36464435"/>
+                      <w:bookmarkStart w:id="98" w:name="_Toc36464449"/>
+                      <w:bookmarkStart w:id="99" w:name="_Toc36464461"/>
                       <w:r>
                         <w:rPr>
                           <w:sz w:val="40"/>
                           <w:szCs w:val="40"/>
-                          <w:lang w:val="en-CH"/>
+                          <w:lang w:val="uz-Cyrl-UZ"/>
                         </w:rPr>
                         <w:t>4</w:t>
                       </w:r>
                       <w:r>
                         <w:rPr>
-                          <w:lang w:val="en-CH"/>
+                          <w:lang w:val="uz-Cyrl-UZ"/>
                         </w:rPr>
                         <w:t xml:space="preserve"> </w:t>
                       </w:r>
@@ -2901,10 +2889,11 @@
                         <w:rPr>
                           <w:sz w:val="40"/>
                           <w:szCs w:val="40"/>
-                          <w:lang w:val="en-CH"/>
+                          <w:lang w:val="uz-Cyrl-UZ"/>
                         </w:rPr>
                         <w:t>Play Area</w:t>
                       </w:r>
+                      <w:bookmarkEnd w:id="91"/>
                       <w:bookmarkEnd w:id="92"/>
                       <w:bookmarkEnd w:id="93"/>
                       <w:bookmarkEnd w:id="94"/>
@@ -2913,12 +2902,11 @@
                       <w:bookmarkEnd w:id="97"/>
                       <w:bookmarkEnd w:id="98"/>
                       <w:bookmarkEnd w:id="99"/>
-                      <w:bookmarkEnd w:id="100"/>
                     </w:p>
                     <w:p>
                       <w:pPr>
                         <w:rPr>
-                          <w:lang w:val="en-CH"/>
+                          <w:lang w:val="uz-Cyrl-UZ"/>
                         </w:rPr>
                       </w:pPr>
                     </w:p>
@@ -2927,75 +2915,69 @@
                         <w:rPr>
                           <w:i/>
                           <w:iCs/>
-                          <w:lang w:val="en-CH"/>
+                          <w:lang w:val="uz-Cyrl-UZ"/>
                         </w:rPr>
                       </w:pPr>
                       <w:r>
                         <w:rPr>
-                          <w:lang w:val="en-CH"/>
-                        </w:rPr>
-                        <w:t>The playing area consists of space for</w:t>
-                      </w:r>
-                      <w:bookmarkStart w:id="101" w:name="_GoBack"/>
-                      <w:bookmarkEnd w:id="101"/>
-                      <w:r>
-                        <w:rPr>
-                          <w:lang w:val="en-CH"/>
-                        </w:rPr>
-                        <w:t xml:space="preserve"> 4 different </w:t>
+                          <w:lang w:val="uz-Cyrl-UZ"/>
+                        </w:rPr>
+                        <w:t xml:space="preserve">The playing area consists of space for 4 different </w:t>
                       </w:r>
                       <w:r>
                         <w:rPr>
                           <w:i/>
                           <w:iCs/>
-                          <w:lang w:val="en-CH"/>
+                          <w:lang w:val="uz-Cyrl-UZ"/>
                         </w:rPr>
                         <w:t>build piles</w:t>
                       </w:r>
                     </w:p>
                     <w:p>
                       <w:pPr>
-                        <w:pStyle w:val="Heading2"/>
-                        <w:rPr>
-                          <w:rStyle w:val="IntenseEmphasis"/>
+                        <w:pStyle w:val="berschrift2"/>
+                        <w:rPr>
+                          <w:rStyle w:val="IntensiveHervorhebung"/>
                           <w:sz w:val="28"/>
                           <w:szCs w:val="28"/>
                         </w:rPr>
                       </w:pPr>
                       <w:r>
                         <w:rPr>
-                          <w:lang w:val="en-CH"/>
+                          <w:lang w:val="uz-Cyrl-UZ"/>
                         </w:rPr>
                         <w:tab/>
                       </w:r>
-                      <w:bookmarkStart w:id="102" w:name="_Toc36464135"/>
-                      <w:bookmarkStart w:id="103" w:name="_Toc36464175"/>
-                      <w:bookmarkStart w:id="104" w:name="_Toc36464207"/>
-                      <w:bookmarkStart w:id="105" w:name="_Toc36464304"/>
-                      <w:bookmarkStart w:id="106" w:name="_Toc36464316"/>
-                      <w:bookmarkStart w:id="107" w:name="_Toc36464328"/>
-                      <w:bookmarkStart w:id="108" w:name="_Toc36464436"/>
-                      <w:bookmarkStart w:id="109" w:name="_Toc36464450"/>
-                      <w:bookmarkStart w:id="110" w:name="_Toc36464462"/>
-                      <w:r>
-                        <w:rPr>
-                          <w:rStyle w:val="IntenseEmphasis"/>
+                      <w:bookmarkStart w:id="100" w:name="_Toc36464135"/>
+                      <w:bookmarkStart w:id="101" w:name="_Toc36464175"/>
+                      <w:bookmarkStart w:id="102" w:name="_Toc36464207"/>
+                      <w:bookmarkStart w:id="103" w:name="_Toc36464304"/>
+                      <w:bookmarkStart w:id="104" w:name="_Toc36464316"/>
+                      <w:bookmarkStart w:id="105" w:name="_Toc36464328"/>
+                      <w:bookmarkStart w:id="106" w:name="_Toc36464436"/>
+                      <w:bookmarkStart w:id="107" w:name="_Toc36464450"/>
+                      <w:bookmarkStart w:id="108" w:name="_Toc36464462"/>
+                      <w:r>
+                        <w:rPr>
+                          <w:rStyle w:val="IntensiveHervorhebung"/>
                           <w:color w:val="365F91" w:themeColor="accent1" w:themeShade="BF"/>
                           <w:sz w:val="28"/>
                           <w:szCs w:val="28"/>
-                          <w:lang w:val="en-CH"/>
+                          <w:lang w:val="uz-Cyrl-UZ"/>
                         </w:rPr>
                         <w:t>4</w:t>
                       </w:r>
                       <w:r>
                         <w:rPr>
-                          <w:rStyle w:val="IntenseEmphasis"/>
+                          <w:rStyle w:val="IntensiveHervorhebung"/>
                           <w:color w:val="365F91" w:themeColor="accent1" w:themeShade="BF"/>
                           <w:sz w:val="28"/>
                           <w:szCs w:val="28"/>
                         </w:rPr>
                         <w:t>.1 Different Piles</w:t>
                       </w:r>
+                      <w:bookmarkEnd w:id="100"/>
+                      <w:bookmarkEnd w:id="101"/>
                       <w:bookmarkEnd w:id="102"/>
                       <w:bookmarkEnd w:id="103"/>
                       <w:bookmarkEnd w:id="104"/>
@@ -3003,14 +2985,12 @@
                       <w:bookmarkEnd w:id="106"/>
                       <w:bookmarkEnd w:id="107"/>
                       <w:bookmarkEnd w:id="108"/>
-                      <w:bookmarkEnd w:id="109"/>
-                      <w:bookmarkEnd w:id="110"/>
                     </w:p>
                     <w:p>
                       <w:pPr>
-                        <w:pStyle w:val="Heading2"/>
-                        <w:rPr>
-                          <w:rStyle w:val="IntenseEmphasis"/>
+                        <w:pStyle w:val="berschrift2"/>
+                        <w:rPr>
+                          <w:rStyle w:val="IntensiveHervorhebung"/>
                           <w:sz w:val="28"/>
                           <w:szCs w:val="28"/>
                         </w:rPr>
@@ -3019,38 +2999,40 @@
                         <w:rPr>
                           <w:sz w:val="28"/>
                           <w:szCs w:val="28"/>
-                          <w:lang w:val="en-CH"/>
+                          <w:lang w:val="uz-Cyrl-UZ"/>
                         </w:rPr>
                         <w:tab/>
                       </w:r>
-                      <w:bookmarkStart w:id="111" w:name="_Toc36464136"/>
-                      <w:bookmarkStart w:id="112" w:name="_Toc36464176"/>
-                      <w:bookmarkStart w:id="113" w:name="_Toc36464208"/>
-                      <w:bookmarkStart w:id="114" w:name="_Toc36464305"/>
-                      <w:bookmarkStart w:id="115" w:name="_Toc36464317"/>
-                      <w:bookmarkStart w:id="116" w:name="_Toc36464329"/>
-                      <w:bookmarkStart w:id="117" w:name="_Toc36464437"/>
-                      <w:bookmarkStart w:id="118" w:name="_Toc36464451"/>
-                      <w:bookmarkStart w:id="119" w:name="_Toc36464463"/>
-                      <w:r>
-                        <w:rPr>
-                          <w:rStyle w:val="IntenseEmphasis"/>
+                      <w:bookmarkStart w:id="109" w:name="_Toc36464136"/>
+                      <w:bookmarkStart w:id="110" w:name="_Toc36464176"/>
+                      <w:bookmarkStart w:id="111" w:name="_Toc36464208"/>
+                      <w:bookmarkStart w:id="112" w:name="_Toc36464305"/>
+                      <w:bookmarkStart w:id="113" w:name="_Toc36464317"/>
+                      <w:bookmarkStart w:id="114" w:name="_Toc36464329"/>
+                      <w:bookmarkStart w:id="115" w:name="_Toc36464437"/>
+                      <w:bookmarkStart w:id="116" w:name="_Toc36464451"/>
+                      <w:bookmarkStart w:id="117" w:name="_Toc36464463"/>
+                      <w:r>
+                        <w:rPr>
+                          <w:rStyle w:val="IntensiveHervorhebung"/>
                           <w:color w:val="365F91" w:themeColor="accent1" w:themeShade="BF"/>
                           <w:sz w:val="28"/>
                           <w:szCs w:val="28"/>
-                          <w:lang w:val="en-CH"/>
+                          <w:lang w:val="uz-Cyrl-UZ"/>
                         </w:rPr>
                         <w:t>4</w:t>
                       </w:r>
                       <w:r>
                         <w:rPr>
-                          <w:rStyle w:val="IntenseEmphasis"/>
+                          <w:rStyle w:val="IntensiveHervorhebung"/>
                           <w:color w:val="365F91" w:themeColor="accent1" w:themeShade="BF"/>
                           <w:sz w:val="28"/>
                           <w:szCs w:val="28"/>
                         </w:rPr>
                         <w:t>.2 Hand Cards</w:t>
                       </w:r>
+                      <w:bookmarkEnd w:id="109"/>
+                      <w:bookmarkEnd w:id="110"/>
                       <w:bookmarkEnd w:id="111"/>
                       <w:bookmarkEnd w:id="112"/>
                       <w:bookmarkEnd w:id="113"/>
@@ -3058,8 +3040,6 @@
                       <w:bookmarkEnd w:id="115"/>
                       <w:bookmarkEnd w:id="116"/>
                       <w:bookmarkEnd w:id="117"/>
-                      <w:bookmarkEnd w:id="118"/>
-                      <w:bookmarkEnd w:id="119"/>
                     </w:p>
                     <w:p/>
                     <w:p/>
@@ -3081,11 +3061,1473 @@
     <w:p/>
     <w:p/>
     <w:p/>
-    <w:p/>
-    <w:p/>
+    <w:p>
+      <w:r>
+        <w:rPr>
+          <w:noProof/>
+          <w:lang w:val="de-DE" w:eastAsia="de-DE"/>
+        </w:rPr>
+        <mc:AlternateContent>
+          <mc:Choice Requires="wps">
+            <w:drawing>
+              <wp:anchor distT="0" distB="0" distL="114300" distR="114300" simplePos="0" relativeHeight="251677696" behindDoc="0" locked="0" layoutInCell="1" allowOverlap="1" wp14:anchorId="1D2067C8" wp14:editId="1A731A02">
+                <wp:simplePos x="0" y="0"/>
+                <wp:positionH relativeFrom="margin">
+                  <wp:posOffset>-285750</wp:posOffset>
+                </wp:positionH>
+                <wp:positionV relativeFrom="paragraph">
+                  <wp:posOffset>63500</wp:posOffset>
+                </wp:positionV>
+                <wp:extent cx="6515100" cy="5143500"/>
+                <wp:effectExtent l="0" t="0" r="0" b="12700"/>
+                <wp:wrapNone/>
+                <wp:docPr id="1" name="Text Box 13"/>
+                <wp:cNvGraphicFramePr>
+                  <a:graphicFrameLocks xmlns:a="http://schemas.openxmlformats.org/drawingml/2006/main"/>
+                </wp:cNvGraphicFramePr>
+                <a:graphic xmlns:a="http://schemas.openxmlformats.org/drawingml/2006/main">
+                  <a:graphicData uri="http://schemas.microsoft.com/office/word/2010/wordprocessingShape">
+                    <wps:wsp>
+                      <wps:cNvSpPr txBox="1">
+                        <a:spLocks noChangeArrowheads="1"/>
+                      </wps:cNvSpPr>
+                      <wps:spPr bwMode="auto">
+                        <a:xfrm>
+                          <a:off x="0" y="0"/>
+                          <a:ext cx="6515100" cy="5143500"/>
+                        </a:xfrm>
+                        <a:prstGeom prst="rect">
+                          <a:avLst/>
+                        </a:prstGeom>
+                        <a:noFill/>
+                        <a:ln>
+                          <a:noFill/>
+                        </a:ln>
+                        <a:extLst>
+                          <a:ext uri="{909E8E84-426E-40dd-AFC4-6F175D3DCCD1}">
+                            <a14:hiddenFill xmlns:a14="http://schemas.microsoft.com/office/drawing/2010/main">
+                              <a:solidFill>
+                                <a:schemeClr val="accent5">
+                                  <a:lumMod val="60000"/>
+                                  <a:lumOff val="40000"/>
+                                </a:schemeClr>
+                              </a:solidFill>
+                            </a14:hiddenFill>
+                          </a:ext>
+                          <a:ext uri="{91240B29-F687-4f45-9708-019B960494DF}">
+                            <a14:hiddenLine xmlns:a14="http://schemas.microsoft.com/office/drawing/2010/main" w="9525">
+                              <a:solidFill>
+                                <a:srgbClr val="000000"/>
+                              </a:solidFill>
+                              <a:miter lim="800000"/>
+                              <a:headEnd/>
+                              <a:tailEnd/>
+                            </a14:hiddenLine>
+                          </a:ext>
+                        </a:extLst>
+                      </wps:spPr>
+                      <wps:txbx>
+                        <w:txbxContent>
+                          <w:p>
+                            <w:pPr>
+                              <w:pStyle w:val="berschrift2"/>
+                              <w:rPr>
+                                <w:sz w:val="40"/>
+                                <w:szCs w:val="40"/>
+                                <w:lang w:val="uz-Cyrl-UZ"/>
+                              </w:rPr>
+                            </w:pPr>
+                            <w:r>
+                              <w:rPr>
+                                <w:sz w:val="40"/>
+                                <w:szCs w:val="40"/>
+                                <w:lang w:val="uz-Cyrl-UZ"/>
+                              </w:rPr>
+                              <w:t>5</w:t>
+                            </w:r>
+                            <w:r>
+                              <w:rPr>
+                                <w:lang w:val="uz-Cyrl-UZ"/>
+                              </w:rPr>
+                              <w:t xml:space="preserve"> </w:t>
+                            </w:r>
+                            <w:r>
+                              <w:rPr>
+                                <w:sz w:val="40"/>
+                                <w:szCs w:val="40"/>
+                                <w:lang w:val="uz-Cyrl-UZ"/>
+                              </w:rPr>
+                              <w:t>Commands (for playing without GUI)</w:t>
+                            </w:r>
+                          </w:p>
+                          <w:p>
+                            <w:pPr>
+                              <w:rPr>
+                                <w:lang w:val="uz-Cyrl-UZ"/>
+                              </w:rPr>
+                            </w:pPr>
+                          </w:p>
+                          <w:p>
+                            <w:pPr>
+                              <w:rPr>
+                                <w:lang w:val="uz-Cyrl-UZ"/>
+                              </w:rPr>
+                            </w:pPr>
+                            <w:r>
+                              <w:rPr>
+                                <w:lang w:val="uz-Cyrl-UZ"/>
+                              </w:rPr>
+                              <w:t>As long as the implementation doesn’t have a complete GUI, the game can be played using commands in the chat. Every command starts with a slash and the letter case is being ignored. In the following list, words withing brackets can be customized.</w:t>
+                            </w:r>
+                          </w:p>
+                          <w:p>
+                            <w:pPr>
+                              <w:rPr>
+                                <w:lang w:val="uz-Cyrl-UZ"/>
+                              </w:rPr>
+                            </w:pPr>
+                            <w:r>
+                              <w:rPr>
+                                <w:lang w:val="uz-Cyrl-UZ"/>
+                              </w:rPr>
+                              <w:t>List of commands:</w:t>
+                            </w:r>
+                          </w:p>
+                          <w:p>
+                            <w:pPr>
+                              <w:pStyle w:val="Listenabsatz"/>
+                              <w:numPr>
+                                <w:ilvl w:val="0"/>
+                                <w:numId w:val="1"/>
+                              </w:numPr>
+                              <w:rPr>
+                                <w:i/>
+                                <w:iCs/>
+                                <w:lang w:val="uz-Cyrl-UZ"/>
+                              </w:rPr>
+                            </w:pPr>
+                            <w:r>
+                              <w:rPr>
+                                <w:lang w:val="uz-Cyrl-UZ"/>
+                              </w:rPr>
+                              <w:t>/change</w:t>
+                            </w:r>
+                            <w:r>
+                              <w:rPr>
+                                <w:lang w:val="uz-Cyrl-UZ"/>
+                              </w:rPr>
+                              <w:t xml:space="preserve"> name [n</w:t>
+                            </w:r>
+                            <w:r>
+                              <w:rPr>
+                                <w:lang w:val="uz-Cyrl-UZ"/>
+                              </w:rPr>
+                              <w:t xml:space="preserve">ewName] </w:t>
+                            </w:r>
+                            <w:r>
+                              <w:rPr>
+                                <w:lang w:val="uz-Cyrl-UZ"/>
+                              </w:rPr>
+                              <w:br/>
+                            </w:r>
+                            <w:r>
+                              <w:rPr>
+                                <w:i/>
+                                <w:iCs/>
+                                <w:lang w:val="uz-Cyrl-UZ"/>
+                              </w:rPr>
+                              <w:t>C</w:t>
+                            </w:r>
+                            <w:r>
+                              <w:rPr>
+                                <w:i/>
+                                <w:iCs/>
+                                <w:lang w:val="uz-Cyrl-UZ"/>
+                              </w:rPr>
+                              <w:t>hanges</w:t>
+                            </w:r>
+                            <w:r>
+                              <w:rPr>
+                                <w:i/>
+                                <w:iCs/>
+                                <w:lang w:val="uz-Cyrl-UZ"/>
+                              </w:rPr>
+                              <w:t xml:space="preserve"> your</w:t>
+                            </w:r>
+                            <w:r>
+                              <w:rPr>
+                                <w:i/>
+                                <w:iCs/>
+                                <w:lang w:val="uz-Cyrl-UZ"/>
+                              </w:rPr>
+                              <w:t xml:space="preserve"> name to </w:t>
+                            </w:r>
+                            <w:r>
+                              <w:rPr>
+                                <w:i/>
+                                <w:iCs/>
+                                <w:lang w:val="uz-Cyrl-UZ"/>
+                              </w:rPr>
+                              <w:t>“n</w:t>
+                            </w:r>
+                            <w:r>
+                              <w:rPr>
+                                <w:i/>
+                                <w:iCs/>
+                                <w:lang w:val="uz-Cyrl-UZ"/>
+                              </w:rPr>
+                              <w:t>ewName</w:t>
+                            </w:r>
+                            <w:r>
+                              <w:rPr>
+                                <w:i/>
+                                <w:iCs/>
+                                <w:lang w:val="uz-Cyrl-UZ"/>
+                              </w:rPr>
+                              <w:t>”</w:t>
+                            </w:r>
+                          </w:p>
+                          <w:p>
+                            <w:pPr>
+                              <w:pStyle w:val="Listenabsatz"/>
+                              <w:numPr>
+                                <w:ilvl w:val="0"/>
+                                <w:numId w:val="1"/>
+                              </w:numPr>
+                              <w:rPr>
+                                <w:lang w:val="uz-Cyrl-UZ"/>
+                              </w:rPr>
+                            </w:pPr>
+                            <w:r>
+                              <w:rPr>
+                                <w:lang w:val="uz-Cyrl-UZ"/>
+                              </w:rPr>
+                              <w:t>/</w:t>
+                            </w:r>
+                            <w:r>
+                              <w:rPr>
+                                <w:lang w:val="uz-Cyrl-UZ"/>
+                              </w:rPr>
+                              <w:t>change  status [status]</w:t>
+                            </w:r>
+                            <w:r>
+                              <w:rPr>
+                                <w:lang w:val="uz-Cyrl-UZ"/>
+                              </w:rPr>
+                              <w:br/>
+                            </w:r>
+                            <w:r>
+                              <w:rPr>
+                                <w:i/>
+                                <w:iCs/>
+                                <w:lang w:val="uz-Cyrl-UZ"/>
+                              </w:rPr>
+                              <w:t>C</w:t>
+                            </w:r>
+                            <w:r>
+                              <w:rPr>
+                                <w:i/>
+                                <w:iCs/>
+                                <w:lang w:val="uz-Cyrl-UZ"/>
+                              </w:rPr>
+                              <w:t xml:space="preserve">hanges </w:t>
+                            </w:r>
+                            <w:r>
+                              <w:rPr>
+                                <w:i/>
+                                <w:iCs/>
+                                <w:lang w:val="uz-Cyrl-UZ"/>
+                              </w:rPr>
+                              <w:t>your status to “s</w:t>
+                            </w:r>
+                            <w:r>
+                              <w:rPr>
+                                <w:i/>
+                                <w:iCs/>
+                                <w:lang w:val="uz-Cyrl-UZ"/>
+                              </w:rPr>
+                              <w:t>tatus</w:t>
+                            </w:r>
+                            <w:r>
+                              <w:rPr>
+                                <w:i/>
+                                <w:iCs/>
+                                <w:lang w:val="uz-Cyrl-UZ"/>
+                              </w:rPr>
+                              <w:t>”</w:t>
+                            </w:r>
+                            <w:r>
+                              <w:rPr>
+                                <w:i/>
+                                <w:iCs/>
+                                <w:lang w:val="uz-Cyrl-UZ"/>
+                              </w:rPr>
+                              <w:t>. Possible options for Status</w:t>
+                            </w:r>
+                            <w:r>
+                              <w:rPr>
+                                <w:i/>
+                                <w:iCs/>
+                                <w:lang w:val="uz-Cyrl-UZ"/>
+                              </w:rPr>
+                              <w:t xml:space="preserve"> are</w:t>
+                            </w:r>
+                            <w:r>
+                              <w:rPr>
+                                <w:i/>
+                                <w:iCs/>
+                                <w:lang w:val="uz-Cyrl-UZ"/>
+                              </w:rPr>
+                              <w:t xml:space="preserve"> </w:t>
+                            </w:r>
+                            <w:r>
+                              <w:rPr>
+                                <w:i/>
+                                <w:iCs/>
+                                <w:lang w:val="uz-Cyrl-UZ"/>
+                              </w:rPr>
+                              <w:t>“</w:t>
+                            </w:r>
+                            <w:r>
+                              <w:rPr>
+                                <w:i/>
+                                <w:iCs/>
+                                <w:lang w:val="uz-Cyrl-UZ"/>
+                              </w:rPr>
+                              <w:t>ready</w:t>
+                            </w:r>
+                            <w:r>
+                              <w:rPr>
+                                <w:i/>
+                                <w:iCs/>
+                                <w:lang w:val="uz-Cyrl-UZ"/>
+                              </w:rPr>
+                              <w:t>” or “</w:t>
+                            </w:r>
+                            <w:r>
+                              <w:rPr>
+                                <w:i/>
+                                <w:iCs/>
+                                <w:lang w:val="uz-Cyrl-UZ"/>
+                              </w:rPr>
+                              <w:t>waiting</w:t>
+                            </w:r>
+                            <w:r>
+                              <w:rPr>
+                                <w:i/>
+                                <w:iCs/>
+                                <w:lang w:val="uz-Cyrl-UZ"/>
+                              </w:rPr>
+                              <w:t>”.</w:t>
+                            </w:r>
+                          </w:p>
+                          <w:p>
+                            <w:pPr>
+                              <w:pStyle w:val="Listenabsatz"/>
+                              <w:numPr>
+                                <w:ilvl w:val="0"/>
+                                <w:numId w:val="1"/>
+                              </w:numPr>
+                              <w:rPr>
+                                <w:lang w:val="uz-Cyrl-UZ"/>
+                              </w:rPr>
+                            </w:pPr>
+                            <w:r>
+                              <w:rPr>
+                                <w:lang w:val="uz-Cyrl-UZ"/>
+                              </w:rPr>
+                              <w:t>/msg [name] [message]</w:t>
+                            </w:r>
+                          </w:p>
+                          <w:p>
+                            <w:pPr>
+                              <w:pStyle w:val="Listenabsatz"/>
+                              <w:rPr>
+                                <w:i/>
+                                <w:iCs/>
+                                <w:lang w:val="uz-Cyrl-UZ"/>
+                              </w:rPr>
+                            </w:pPr>
+                            <w:r>
+                              <w:rPr>
+                                <w:i/>
+                                <w:iCs/>
+                                <w:lang w:val="uz-Cyrl-UZ"/>
+                              </w:rPr>
+                              <w:t>S</w:t>
+                            </w:r>
+                            <w:r>
+                              <w:rPr>
+                                <w:i/>
+                                <w:iCs/>
+                                <w:lang w:val="uz-Cyrl-UZ"/>
+                              </w:rPr>
+                              <w:t>ends a private chat message to</w:t>
+                            </w:r>
+                            <w:r>
+                              <w:rPr>
+                                <w:i/>
+                                <w:iCs/>
+                                <w:lang w:val="uz-Cyrl-UZ"/>
+                              </w:rPr>
+                              <w:t xml:space="preserve"> the</w:t>
+                            </w:r>
+                            <w:r>
+                              <w:rPr>
+                                <w:i/>
+                                <w:iCs/>
+                                <w:lang w:val="uz-Cyrl-UZ"/>
+                              </w:rPr>
+                              <w:t xml:space="preserve"> player called „name“</w:t>
+                            </w:r>
+                          </w:p>
+                          <w:p>
+                            <w:pPr>
+                              <w:pStyle w:val="Listenabsatz"/>
+                              <w:numPr>
+                                <w:ilvl w:val="0"/>
+                                <w:numId w:val="1"/>
+                              </w:numPr>
+                              <w:rPr>
+                                <w:lang w:val="uz-Cyrl-UZ"/>
+                              </w:rPr>
+                            </w:pPr>
+                            <w:r>
+                              <w:rPr>
+                                <w:lang w:val="uz-Cyrl-UZ"/>
+                              </w:rPr>
+                              <w:t>/broadcast [message]</w:t>
+                            </w:r>
+                          </w:p>
+                          <w:p>
+                            <w:pPr>
+                              <w:pStyle w:val="Listenabsatz"/>
+                              <w:rPr>
+                                <w:i/>
+                                <w:iCs/>
+                                <w:lang w:val="uz-Cyrl-UZ"/>
+                              </w:rPr>
+                            </w:pPr>
+                            <w:r>
+                              <w:rPr>
+                                <w:i/>
+                                <w:iCs/>
+                                <w:lang w:val="uz-Cyrl-UZ"/>
+                              </w:rPr>
+                              <w:t>B</w:t>
+                            </w:r>
+                            <w:r>
+                              <w:rPr>
+                                <w:i/>
+                                <w:iCs/>
+                                <w:lang w:val="uz-Cyrl-UZ"/>
+                              </w:rPr>
+                              <w:t>roadcast your message to all players across all games and lobbies</w:t>
+                            </w:r>
+                          </w:p>
+                          <w:p>
+                            <w:pPr>
+                              <w:pStyle w:val="Listenabsatz"/>
+                              <w:numPr>
+                                <w:ilvl w:val="0"/>
+                                <w:numId w:val="1"/>
+                              </w:numPr>
+                              <w:rPr>
+                                <w:lang w:val="uz-Cyrl-UZ"/>
+                              </w:rPr>
+                            </w:pPr>
+                            <w:r>
+                              <w:rPr>
+                                <w:lang w:val="uz-Cyrl-UZ"/>
+                              </w:rPr>
+                              <w:t>/new game</w:t>
+                            </w:r>
+                            <w:r>
+                              <w:rPr>
+                                <w:lang w:val="uz-Cyrl-UZ"/>
+                              </w:rPr>
+                              <w:br/>
+                            </w:r>
+                            <w:r>
+                              <w:rPr>
+                                <w:i/>
+                                <w:iCs/>
+                                <w:lang w:val="uz-Cyrl-UZ"/>
+                              </w:rPr>
+                              <w:t>S</w:t>
+                            </w:r>
+                            <w:r>
+                              <w:rPr>
+                                <w:i/>
+                                <w:iCs/>
+                                <w:lang w:val="uz-Cyrl-UZ"/>
+                              </w:rPr>
+                              <w:t>tarts a new game with 4 players</w:t>
+                            </w:r>
+                          </w:p>
+                          <w:p>
+                            <w:pPr>
+                              <w:pStyle w:val="Listenabsatz"/>
+                              <w:numPr>
+                                <w:ilvl w:val="0"/>
+                                <w:numId w:val="1"/>
+                              </w:numPr>
+                              <w:rPr>
+                                <w:lang w:val="uz-Cyrl-UZ"/>
+                              </w:rPr>
+                            </w:pPr>
+                            <w:r>
+                              <w:rPr>
+                                <w:lang w:val="uz-Cyrl-UZ"/>
+                              </w:rPr>
+                              <w:t xml:space="preserve">/play [PlaceFrom] [N] [PlaceTo] </w:t>
+                            </w:r>
+                            <w:r>
+                              <w:rPr>
+                                <w:lang w:val="uz-Cyrl-UZ"/>
+                              </w:rPr>
+                              <w:t>[N]</w:t>
+                            </w:r>
+                            <w:r>
+                              <w:rPr>
+                                <w:lang w:val="uz-Cyrl-UZ"/>
+                              </w:rPr>
+                              <w:br/>
+                              <w:t>P</w:t>
+                            </w:r>
+                            <w:r>
+                              <w:rPr>
+                                <w:lang w:val="uz-Cyrl-UZ"/>
+                              </w:rPr>
+                              <w:t>uts a card from the pile "PlaceFrom" to the pile "PlaceTo"</w:t>
+                            </w:r>
+                            <w:r>
+                              <w:rPr>
+                                <w:lang w:val="uz-Cyrl-UZ"/>
+                              </w:rPr>
+                              <w:br/>
+                              <w:t>The piles are abbreviated with: hand cards = H, stock pile = S, discard pile = D, build pile = B.</w:t>
+                            </w:r>
+                            <w:r>
+                              <w:rPr>
+                                <w:lang w:val="uz-Cyrl-UZ"/>
+                              </w:rPr>
+                              <w:br/>
+                              <w:t>For the stock pile, N is always 1. For hand cards, N can be a number from 1 to 5. For the build and discard piles, N can be a number from 1 to 4.</w:t>
+                            </w:r>
+                          </w:p>
+                          <w:p>
+                            <w:pPr>
+                              <w:pStyle w:val="Listenabsatz"/>
+                              <w:rPr>
+                                <w:lang w:val="uz-Cyrl-UZ"/>
+                              </w:rPr>
+                            </w:pPr>
+                            <w:r>
+                              <w:rPr>
+                                <w:lang w:val="uz-Cyrl-UZ"/>
+                              </w:rPr>
+                              <w:t xml:space="preserve">This </w:t>
+                            </w:r>
+                            <w:r>
+                              <w:rPr>
+                                <w:lang w:val="uz-Cyrl-UZ"/>
+                              </w:rPr>
+                              <w:t>command must be written correctly, exceptions by this command are not being handled</w:t>
+                            </w:r>
+                            <w:r>
+                              <w:rPr>
+                                <w:lang w:val="uz-Cyrl-UZ"/>
+                              </w:rPr>
+                              <w:t xml:space="preserve"> and</w:t>
+                            </w:r>
+                          </w:p>
+                          <w:p/>
+                          <w:p/>
+                        </w:txbxContent>
+                      </wps:txbx>
+                      <wps:bodyPr rot="0" vert="horz" wrap="square" lIns="91440" tIns="45720" rIns="91440" bIns="45720" anchor="t" anchorCtr="0" upright="1">
+                        <a:noAutofit/>
+                      </wps:bodyPr>
+                    </wps:wsp>
+                  </a:graphicData>
+                </a:graphic>
+                <wp14:sizeRelH relativeFrom="margin">
+                  <wp14:pctWidth>0</wp14:pctWidth>
+                </wp14:sizeRelH>
+                <wp14:sizeRelV relativeFrom="margin">
+                  <wp14:pctHeight>0</wp14:pctHeight>
+                </wp14:sizeRelV>
+              </wp:anchor>
+            </w:drawing>
+          </mc:Choice>
+          <mc:Fallback>
+            <w:pict>
+              <v:shape id="_x0000_s1033" type="#_x0000_t202" style="position:absolute;margin-left:-22.45pt;margin-top:5pt;width:513pt;height:405pt;z-index:251677696;visibility:visible;mso-wrap-style:square;mso-width-percent:0;mso-height-percent:0;mso-wrap-distance-left:9pt;mso-wrap-distance-top:0;mso-wrap-distance-right:9pt;mso-wrap-distance-bottom:0;mso-position-horizontal:absolute;mso-position-horizontal-relative:margin;mso-position-vertical:absolute;mso-position-vertical-relative:text;mso-width-percent:0;mso-height-percent:0;mso-width-relative:margin;mso-height-relative:margin;v-text-anchor:top" o:gfxdata="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" filled="f" fillcolor="#92cddc [1944]" stroked="f">
+                <v:textbox>
+                  <w:txbxContent>
+                    <w:p>
+                      <w:pPr>
+                        <w:pStyle w:val="berschrift2"/>
+                        <w:rPr>
+                          <w:sz w:val="40"/>
+                          <w:szCs w:val="40"/>
+                          <w:lang w:val="uz-Cyrl-UZ"/>
+                        </w:rPr>
+                      </w:pPr>
+                      <w:r>
+                        <w:rPr>
+                          <w:sz w:val="40"/>
+                          <w:szCs w:val="40"/>
+                          <w:lang w:val="uz-Cyrl-UZ"/>
+                        </w:rPr>
+                        <w:t>5</w:t>
+                      </w:r>
+                      <w:r>
+                        <w:rPr>
+                          <w:lang w:val="uz-Cyrl-UZ"/>
+                        </w:rPr>
+                        <w:t xml:space="preserve"> </w:t>
+                      </w:r>
+                      <w:r>
+                        <w:rPr>
+                          <w:sz w:val="40"/>
+                          <w:szCs w:val="40"/>
+                          <w:lang w:val="uz-Cyrl-UZ"/>
+                        </w:rPr>
+                        <w:t>Commands (for playing without GUI)</w:t>
+                      </w:r>
+                    </w:p>
+                    <w:p>
+                      <w:pPr>
+                        <w:rPr>
+                          <w:lang w:val="uz-Cyrl-UZ"/>
+                        </w:rPr>
+                      </w:pPr>
+                    </w:p>
+                    <w:p>
+                      <w:pPr>
+                        <w:rPr>
+                          <w:lang w:val="uz-Cyrl-UZ"/>
+                        </w:rPr>
+                      </w:pPr>
+                      <w:r>
+                        <w:rPr>
+                          <w:lang w:val="uz-Cyrl-UZ"/>
+                        </w:rPr>
+                        <w:t>As long as the implementation doesn’t have a complete GUI, the game can be played using commands in the chat. Every command starts with a slash and the letter case is being ignored. In the following list, words withing brackets can be customized.</w:t>
+                      </w:r>
+                    </w:p>
+                    <w:p>
+                      <w:pPr>
+                        <w:rPr>
+                          <w:lang w:val="uz-Cyrl-UZ"/>
+                        </w:rPr>
+                      </w:pPr>
+                      <w:r>
+                        <w:rPr>
+                          <w:lang w:val="uz-Cyrl-UZ"/>
+                        </w:rPr>
+                        <w:t>List of commands:</w:t>
+                      </w:r>
+                    </w:p>
+                    <w:p>
+                      <w:pPr>
+                        <w:pStyle w:val="Listenabsatz"/>
+                        <w:numPr>
+                          <w:ilvl w:val="0"/>
+                          <w:numId w:val="1"/>
+                        </w:numPr>
+                        <w:rPr>
+                          <w:i/>
+                          <w:iCs/>
+                          <w:lang w:val="uz-Cyrl-UZ"/>
+                        </w:rPr>
+                      </w:pPr>
+                      <w:r>
+                        <w:rPr>
+                          <w:lang w:val="uz-Cyrl-UZ"/>
+                        </w:rPr>
+                        <w:t>/change</w:t>
+                      </w:r>
+                      <w:r>
+                        <w:rPr>
+                          <w:lang w:val="uz-Cyrl-UZ"/>
+                        </w:rPr>
+                        <w:t xml:space="preserve"> name [n</w:t>
+                      </w:r>
+                      <w:r>
+                        <w:rPr>
+                          <w:lang w:val="uz-Cyrl-UZ"/>
+                        </w:rPr>
+                        <w:t xml:space="preserve">ewName] </w:t>
+                      </w:r>
+                      <w:r>
+                        <w:rPr>
+                          <w:lang w:val="uz-Cyrl-UZ"/>
+                        </w:rPr>
+                        <w:br/>
+                      </w:r>
+                      <w:r>
+                        <w:rPr>
+                          <w:i/>
+                          <w:iCs/>
+                          <w:lang w:val="uz-Cyrl-UZ"/>
+                        </w:rPr>
+                        <w:t>C</w:t>
+                      </w:r>
+                      <w:r>
+                        <w:rPr>
+                          <w:i/>
+                          <w:iCs/>
+                          <w:lang w:val="uz-Cyrl-UZ"/>
+                        </w:rPr>
+                        <w:t>hanges</w:t>
+                      </w:r>
+                      <w:r>
+                        <w:rPr>
+                          <w:i/>
+                          <w:iCs/>
+                          <w:lang w:val="uz-Cyrl-UZ"/>
+                        </w:rPr>
+                        <w:t xml:space="preserve"> your</w:t>
+                      </w:r>
+                      <w:r>
+                        <w:rPr>
+                          <w:i/>
+                          <w:iCs/>
+                          <w:lang w:val="uz-Cyrl-UZ"/>
+                        </w:rPr>
+                        <w:t xml:space="preserve"> name to </w:t>
+                      </w:r>
+                      <w:r>
+                        <w:rPr>
+                          <w:i/>
+                          <w:iCs/>
+                          <w:lang w:val="uz-Cyrl-UZ"/>
+                        </w:rPr>
+                        <w:t>“n</w:t>
+                      </w:r>
+                      <w:r>
+                        <w:rPr>
+                          <w:i/>
+                          <w:iCs/>
+                          <w:lang w:val="uz-Cyrl-UZ"/>
+                        </w:rPr>
+                        <w:t>ewName</w:t>
+                      </w:r>
+                      <w:r>
+                        <w:rPr>
+                          <w:i/>
+                          <w:iCs/>
+                          <w:lang w:val="uz-Cyrl-UZ"/>
+                        </w:rPr>
+                        <w:t>”</w:t>
+                      </w:r>
+                    </w:p>
+                    <w:p>
+                      <w:pPr>
+                        <w:pStyle w:val="Listenabsatz"/>
+                        <w:numPr>
+                          <w:ilvl w:val="0"/>
+                          <w:numId w:val="1"/>
+                        </w:numPr>
+                        <w:rPr>
+                          <w:lang w:val="uz-Cyrl-UZ"/>
+                        </w:rPr>
+                      </w:pPr>
+                      <w:r>
+                        <w:rPr>
+                          <w:lang w:val="uz-Cyrl-UZ"/>
+                        </w:rPr>
+                        <w:t>/</w:t>
+                      </w:r>
+                      <w:r>
+                        <w:rPr>
+                          <w:lang w:val="uz-Cyrl-UZ"/>
+                        </w:rPr>
+                        <w:t>change  status [status]</w:t>
+                      </w:r>
+                      <w:r>
+                        <w:rPr>
+                          <w:lang w:val="uz-Cyrl-UZ"/>
+                        </w:rPr>
+                        <w:br/>
+                      </w:r>
+                      <w:r>
+                        <w:rPr>
+                          <w:i/>
+                          <w:iCs/>
+                          <w:lang w:val="uz-Cyrl-UZ"/>
+                        </w:rPr>
+                        <w:t>C</w:t>
+                      </w:r>
+                      <w:r>
+                        <w:rPr>
+                          <w:i/>
+                          <w:iCs/>
+                          <w:lang w:val="uz-Cyrl-UZ"/>
+                        </w:rPr>
+                        <w:t xml:space="preserve">hanges </w:t>
+                      </w:r>
+                      <w:r>
+                        <w:rPr>
+                          <w:i/>
+                          <w:iCs/>
+                          <w:lang w:val="uz-Cyrl-UZ"/>
+                        </w:rPr>
+                        <w:t>your status to “s</w:t>
+                      </w:r>
+                      <w:r>
+                        <w:rPr>
+                          <w:i/>
+                          <w:iCs/>
+                          <w:lang w:val="uz-Cyrl-UZ"/>
+                        </w:rPr>
+                        <w:t>tatus</w:t>
+                      </w:r>
+                      <w:r>
+                        <w:rPr>
+                          <w:i/>
+                          <w:iCs/>
+                          <w:lang w:val="uz-Cyrl-UZ"/>
+                        </w:rPr>
+                        <w:t>”</w:t>
+                      </w:r>
+                      <w:r>
+                        <w:rPr>
+                          <w:i/>
+                          <w:iCs/>
+                          <w:lang w:val="uz-Cyrl-UZ"/>
+                        </w:rPr>
+                        <w:t>. Possible options for Status</w:t>
+                      </w:r>
+                      <w:r>
+                        <w:rPr>
+                          <w:i/>
+                          <w:iCs/>
+                          <w:lang w:val="uz-Cyrl-UZ"/>
+                        </w:rPr>
+                        <w:t xml:space="preserve"> are</w:t>
+                      </w:r>
+                      <w:r>
+                        <w:rPr>
+                          <w:i/>
+                          <w:iCs/>
+                          <w:lang w:val="uz-Cyrl-UZ"/>
+                        </w:rPr>
+                        <w:t xml:space="preserve"> </w:t>
+                      </w:r>
+                      <w:r>
+                        <w:rPr>
+                          <w:i/>
+                          <w:iCs/>
+                          <w:lang w:val="uz-Cyrl-UZ"/>
+                        </w:rPr>
+                        <w:t>“</w:t>
+                      </w:r>
+                      <w:r>
+                        <w:rPr>
+                          <w:i/>
+                          <w:iCs/>
+                          <w:lang w:val="uz-Cyrl-UZ"/>
+                        </w:rPr>
+                        <w:t>ready</w:t>
+                      </w:r>
+                      <w:r>
+                        <w:rPr>
+                          <w:i/>
+                          <w:iCs/>
+                          <w:lang w:val="uz-Cyrl-UZ"/>
+                        </w:rPr>
+                        <w:t>” or “</w:t>
+                      </w:r>
+                      <w:r>
+                        <w:rPr>
+                          <w:i/>
+                          <w:iCs/>
+                          <w:lang w:val="uz-Cyrl-UZ"/>
+                        </w:rPr>
+                        <w:t>waiting</w:t>
+                      </w:r>
+                      <w:r>
+                        <w:rPr>
+                          <w:i/>
+                          <w:iCs/>
+                          <w:lang w:val="uz-Cyrl-UZ"/>
+                        </w:rPr>
+                        <w:t>”.</w:t>
+                      </w:r>
+                    </w:p>
+                    <w:p>
+                      <w:pPr>
+                        <w:pStyle w:val="Listenabsatz"/>
+                        <w:numPr>
+                          <w:ilvl w:val="0"/>
+                          <w:numId w:val="1"/>
+                        </w:numPr>
+                        <w:rPr>
+                          <w:lang w:val="uz-Cyrl-UZ"/>
+                        </w:rPr>
+                      </w:pPr>
+                      <w:r>
+                        <w:rPr>
+                          <w:lang w:val="uz-Cyrl-UZ"/>
+                        </w:rPr>
+                        <w:t>/msg [name] [message]</w:t>
+                      </w:r>
+                    </w:p>
+                    <w:p>
+                      <w:pPr>
+                        <w:pStyle w:val="Listenabsatz"/>
+                        <w:rPr>
+                          <w:i/>
+                          <w:iCs/>
+                          <w:lang w:val="uz-Cyrl-UZ"/>
+                        </w:rPr>
+                      </w:pPr>
+                      <w:r>
+                        <w:rPr>
+                          <w:i/>
+                          <w:iCs/>
+                          <w:lang w:val="uz-Cyrl-UZ"/>
+                        </w:rPr>
+                        <w:t>S</w:t>
+                      </w:r>
+                      <w:r>
+                        <w:rPr>
+                          <w:i/>
+                          <w:iCs/>
+                          <w:lang w:val="uz-Cyrl-UZ"/>
+                        </w:rPr>
+                        <w:t>ends a private chat message to</w:t>
+                      </w:r>
+                      <w:r>
+                        <w:rPr>
+                          <w:i/>
+                          <w:iCs/>
+                          <w:lang w:val="uz-Cyrl-UZ"/>
+                        </w:rPr>
+                        <w:t xml:space="preserve"> the</w:t>
+                      </w:r>
+                      <w:r>
+                        <w:rPr>
+                          <w:i/>
+                          <w:iCs/>
+                          <w:lang w:val="uz-Cyrl-UZ"/>
+                        </w:rPr>
+                        <w:t xml:space="preserve"> player called „name“</w:t>
+                      </w:r>
+                    </w:p>
+                    <w:p>
+                      <w:pPr>
+                        <w:pStyle w:val="Listenabsatz"/>
+                        <w:numPr>
+                          <w:ilvl w:val="0"/>
+                          <w:numId w:val="1"/>
+                        </w:numPr>
+                        <w:rPr>
+                          <w:lang w:val="uz-Cyrl-UZ"/>
+                        </w:rPr>
+                      </w:pPr>
+                      <w:r>
+                        <w:rPr>
+                          <w:lang w:val="uz-Cyrl-UZ"/>
+                        </w:rPr>
+                        <w:t>/broadcast [message]</w:t>
+                      </w:r>
+                    </w:p>
+                    <w:p>
+                      <w:pPr>
+                        <w:pStyle w:val="Listenabsatz"/>
+                        <w:rPr>
+                          <w:i/>
+                          <w:iCs/>
+                          <w:lang w:val="uz-Cyrl-UZ"/>
+                        </w:rPr>
+                      </w:pPr>
+                      <w:r>
+                        <w:rPr>
+                          <w:i/>
+                          <w:iCs/>
+                          <w:lang w:val="uz-Cyrl-UZ"/>
+                        </w:rPr>
+                        <w:t>B</w:t>
+                      </w:r>
+                      <w:r>
+                        <w:rPr>
+                          <w:i/>
+                          <w:iCs/>
+                          <w:lang w:val="uz-Cyrl-UZ"/>
+                        </w:rPr>
+                        <w:t>roadcast your message to all players across all games and lobbies</w:t>
+                      </w:r>
+                    </w:p>
+                    <w:p>
+                      <w:pPr>
+                        <w:pStyle w:val="Listenabsatz"/>
+                        <w:numPr>
+                          <w:ilvl w:val="0"/>
+                          <w:numId w:val="1"/>
+                        </w:numPr>
+                        <w:rPr>
+                          <w:lang w:val="uz-Cyrl-UZ"/>
+                        </w:rPr>
+                      </w:pPr>
+                      <w:r>
+                        <w:rPr>
+                          <w:lang w:val="uz-Cyrl-UZ"/>
+                        </w:rPr>
+                        <w:t>/new game</w:t>
+                      </w:r>
+                      <w:r>
+                        <w:rPr>
+                          <w:lang w:val="uz-Cyrl-UZ"/>
+                        </w:rPr>
+                        <w:br/>
+                      </w:r>
+                      <w:r>
+                        <w:rPr>
+                          <w:i/>
+                          <w:iCs/>
+                          <w:lang w:val="uz-Cyrl-UZ"/>
+                        </w:rPr>
+                        <w:t>S</w:t>
+                      </w:r>
+                      <w:r>
+                        <w:rPr>
+                          <w:i/>
+                          <w:iCs/>
+                          <w:lang w:val="uz-Cyrl-UZ"/>
+                        </w:rPr>
+                        <w:t>tarts a new game with 4 players</w:t>
+                      </w:r>
+                    </w:p>
+                    <w:p>
+                      <w:pPr>
+                        <w:pStyle w:val="Listenabsatz"/>
+                        <w:numPr>
+                          <w:ilvl w:val="0"/>
+                          <w:numId w:val="1"/>
+                        </w:numPr>
+                        <w:rPr>
+                          <w:lang w:val="uz-Cyrl-UZ"/>
+                        </w:rPr>
+                      </w:pPr>
+                      <w:r>
+                        <w:rPr>
+                          <w:lang w:val="uz-Cyrl-UZ"/>
+                        </w:rPr>
+                        <w:t xml:space="preserve">/play [PlaceFrom] [N] [PlaceTo] </w:t>
+                      </w:r>
+                      <w:r>
+                        <w:rPr>
+                          <w:lang w:val="uz-Cyrl-UZ"/>
+                        </w:rPr>
+                        <w:t>[N]</w:t>
+                      </w:r>
+                      <w:r>
+                        <w:rPr>
+                          <w:lang w:val="uz-Cyrl-UZ"/>
+                        </w:rPr>
+                        <w:br/>
+                        <w:t>P</w:t>
+                      </w:r>
+                      <w:r>
+                        <w:rPr>
+                          <w:lang w:val="uz-Cyrl-UZ"/>
+                        </w:rPr>
+                        <w:t>uts a card from the pile "PlaceFrom" to the pile "PlaceTo"</w:t>
+                      </w:r>
+                      <w:r>
+                        <w:rPr>
+                          <w:lang w:val="uz-Cyrl-UZ"/>
+                        </w:rPr>
+                        <w:br/>
+                        <w:t>The piles are abbreviated with: hand cards = H, stock pile = S, discard pile = D, build pile = B.</w:t>
+                      </w:r>
+                      <w:r>
+                        <w:rPr>
+                          <w:lang w:val="uz-Cyrl-UZ"/>
+                        </w:rPr>
+                        <w:br/>
+                        <w:t>For the stock pile, N is always 1. For hand cards, N can be a number from 1 to 5. For the build and discard piles, N can be a number from 1 to 4.</w:t>
+                      </w:r>
+                    </w:p>
+                    <w:p>
+                      <w:pPr>
+                        <w:pStyle w:val="Listenabsatz"/>
+                        <w:rPr>
+                          <w:lang w:val="uz-Cyrl-UZ"/>
+                        </w:rPr>
+                      </w:pPr>
+                      <w:r>
+                        <w:rPr>
+                          <w:lang w:val="uz-Cyrl-UZ"/>
+                        </w:rPr>
+                        <w:t xml:space="preserve">This </w:t>
+                      </w:r>
+                      <w:r>
+                        <w:rPr>
+                          <w:lang w:val="uz-Cyrl-UZ"/>
+                        </w:rPr>
+                        <w:t>command must be written correctly, exceptions by this command are not being handled</w:t>
+                      </w:r>
+                      <w:r>
+                        <w:rPr>
+                          <w:lang w:val="uz-Cyrl-UZ"/>
+                        </w:rPr>
+                        <w:t xml:space="preserve"> and</w:t>
+                      </w:r>
+                    </w:p>
+                    <w:p/>
+                    <w:p/>
+                  </w:txbxContent>
+                </v:textbox>
+                <w10:wrap anchorx="margin"/>
+              </v:shape>
+            </w:pict>
+          </mc:Fallback>
+        </mc:AlternateContent>
+      </w:r>
+    </w:p>
+    <w:p>
+      <w:r>
+        <w:br w:type="page"/>
+      </w:r>
+    </w:p>
+    <w:p>
+      <w:r>
+        <w:rPr>
+          <w:noProof/>
+          <w:lang w:val="de-DE" w:eastAsia="de-DE"/>
+        </w:rPr>
+        <w:lastRenderedPageBreak/>
+        <mc:AlternateContent>
+          <mc:Choice Requires="wps">
+            <w:drawing>
+              <wp:anchor distT="0" distB="0" distL="114300" distR="114300" simplePos="0" relativeHeight="251679744" behindDoc="0" locked="0" layoutInCell="1" allowOverlap="1" wp14:anchorId="59C9C6DC" wp14:editId="76684E6E">
+                <wp:simplePos x="0" y="0"/>
+                <wp:positionH relativeFrom="margin">
+                  <wp:posOffset>-229026</wp:posOffset>
+                </wp:positionH>
+                <wp:positionV relativeFrom="paragraph">
+                  <wp:posOffset>114300</wp:posOffset>
+                </wp:positionV>
+                <wp:extent cx="6515100" cy="5143500"/>
+                <wp:effectExtent l="0" t="0" r="0" b="12700"/>
+                <wp:wrapNone/>
+                <wp:docPr id="2" name="Text Box 13"/>
+                <wp:cNvGraphicFramePr>
+                  <a:graphicFrameLocks xmlns:a="http://schemas.openxmlformats.org/drawingml/2006/main"/>
+                </wp:cNvGraphicFramePr>
+                <a:graphic xmlns:a="http://schemas.openxmlformats.org/drawingml/2006/main">
+                  <a:graphicData uri="http://schemas.microsoft.com/office/word/2010/wordprocessingShape">
+                    <wps:wsp>
+                      <wps:cNvSpPr txBox="1">
+                        <a:spLocks noChangeArrowheads="1"/>
+                      </wps:cNvSpPr>
+                      <wps:spPr bwMode="auto">
+                        <a:xfrm>
+                          <a:off x="0" y="0"/>
+                          <a:ext cx="6515100" cy="5143500"/>
+                        </a:xfrm>
+                        <a:prstGeom prst="rect">
+                          <a:avLst/>
+                        </a:prstGeom>
+                        <a:noFill/>
+                        <a:ln>
+                          <a:noFill/>
+                        </a:ln>
+                        <a:extLst>
+                          <a:ext uri="{909E8E84-426E-40dd-AFC4-6F175D3DCCD1}">
+                            <a14:hiddenFill xmlns:a14="http://schemas.microsoft.com/office/drawing/2010/main">
+                              <a:solidFill>
+                                <a:schemeClr val="accent5">
+                                  <a:lumMod val="60000"/>
+                                  <a:lumOff val="40000"/>
+                                </a:schemeClr>
+                              </a:solidFill>
+                            </a14:hiddenFill>
+                          </a:ext>
+                          <a:ext uri="{91240B29-F687-4f45-9708-019B960494DF}">
+                            <a14:hiddenLine xmlns:a14="http://schemas.microsoft.com/office/drawing/2010/main" w="9525">
+                              <a:solidFill>
+                                <a:srgbClr val="000000"/>
+                              </a:solidFill>
+                              <a:miter lim="800000"/>
+                              <a:headEnd/>
+                              <a:tailEnd/>
+                            </a14:hiddenLine>
+                          </a:ext>
+                        </a:extLst>
+                      </wps:spPr>
+                      <wps:txbx>
+                        <w:txbxContent>
+                          <w:p>
+                            <w:pPr>
+                              <w:pStyle w:val="Listenabsatz"/>
+                              <w:rPr>
+                                <w:lang w:val="uz-Cyrl-UZ"/>
+                              </w:rPr>
+                            </w:pPr>
+                            <w:r>
+                              <w:rPr>
+                                <w:lang w:val="uz-Cyrl-UZ"/>
+                              </w:rPr>
+                              <w:t>t</w:t>
+                            </w:r>
+                            <w:r>
+                              <w:rPr>
+                                <w:lang w:val="uz-Cyrl-UZ"/>
+                              </w:rPr>
+                              <w:t xml:space="preserve">he corectness of your move </w:t>
+                            </w:r>
+                            <w:r>
+                              <w:rPr>
+                                <w:lang w:val="uz-Cyrl-UZ"/>
+                              </w:rPr>
+                              <w:t>is not controlled.</w:t>
+                            </w:r>
+                          </w:p>
+                          <w:p>
+                            <w:pPr>
+                              <w:pStyle w:val="Listenabsatz"/>
+                              <w:rPr>
+                                <w:lang w:val="uz-Cyrl-UZ"/>
+                              </w:rPr>
+                            </w:pPr>
+                            <w:r>
+                              <w:rPr>
+                                <w:lang w:val="uz-Cyrl-UZ"/>
+                              </w:rPr>
+                              <w:t>Example: To play your 2nd hand card to the first build pile type:</w:t>
+                            </w:r>
+                          </w:p>
+                          <w:p>
+                            <w:pPr>
+                              <w:pStyle w:val="Listenabsatz"/>
+                              <w:rPr>
+                                <w:lang w:val="uz-Cyrl-UZ"/>
+                              </w:rPr>
+                            </w:pPr>
+                            <w:r>
+                              <w:rPr>
+                                <w:lang w:val="uz-Cyrl-UZ"/>
+                              </w:rPr>
+                              <w:t>/play H 2 B 1</w:t>
+                            </w:r>
+                          </w:p>
+                          <w:p>
+                            <w:pPr>
+                              <w:pStyle w:val="Listenabsatz"/>
+                              <w:numPr>
+                                <w:ilvl w:val="0"/>
+                                <w:numId w:val="1"/>
+                              </w:numPr>
+                              <w:rPr>
+                                <w:lang w:val="uz-Cyrl-UZ"/>
+                              </w:rPr>
+                            </w:pPr>
+                            <w:r>
+                              <w:rPr>
+                                <w:lang w:val="uz-Cyrl-UZ"/>
+                              </w:rPr>
+                              <w:t>/list games</w:t>
+                            </w:r>
+                            <w:r>
+                              <w:rPr>
+                                <w:lang w:val="uz-Cyrl-UZ"/>
+                              </w:rPr>
+                              <w:br/>
+                              <w:t>Lists all open, ongoing and finished games.</w:t>
+                            </w:r>
+                          </w:p>
+                          <w:p>
+                            <w:pPr>
+                              <w:pStyle w:val="Listenabsatz"/>
+                              <w:numPr>
+                                <w:ilvl w:val="0"/>
+                                <w:numId w:val="1"/>
+                              </w:numPr>
+                              <w:rPr>
+                                <w:lang w:val="uz-Cyrl-UZ"/>
+                              </w:rPr>
+                            </w:pPr>
+                            <w:r>
+                              <w:rPr>
+                                <w:lang w:val="uz-Cyrl-UZ"/>
+                              </w:rPr>
+                              <w:t>/list players</w:t>
+                            </w:r>
+                            <w:r>
+                              <w:rPr>
+                                <w:lang w:val="uz-Cyrl-UZ"/>
+                              </w:rPr>
+                              <w:br/>
+                              <w:t>Lists all players currently connected to the server.</w:t>
+                            </w:r>
+                            <w:bookmarkStart w:id="118" w:name="_GoBack"/>
+                            <w:bookmarkEnd w:id="118"/>
+                          </w:p>
+                          <w:p>
+                            <w:pPr>
+                              <w:rPr>
+                                <w:lang w:val="uz-Cyrl-UZ"/>
+                              </w:rPr>
+                            </w:pPr>
+                          </w:p>
+                          <w:p/>
+                          <w:p/>
+                        </w:txbxContent>
+                      </wps:txbx>
+                      <wps:bodyPr rot="0" vert="horz" wrap="square" lIns="91440" tIns="45720" rIns="91440" bIns="45720" anchor="t" anchorCtr="0" upright="1">
+                        <a:noAutofit/>
+                      </wps:bodyPr>
+                    </wps:wsp>
+                  </a:graphicData>
+                </a:graphic>
+                <wp14:sizeRelH relativeFrom="margin">
+                  <wp14:pctWidth>0</wp14:pctWidth>
+                </wp14:sizeRelH>
+                <wp14:sizeRelV relativeFrom="margin">
+                  <wp14:pctHeight>0</wp14:pctHeight>
+                </wp14:sizeRelV>
+              </wp:anchor>
+            </w:drawing>
+          </mc:Choice>
+          <mc:Fallback>
+            <w:pict>
+              <v:shape id="_x0000_s1034" type="#_x0000_t202" style="position:absolute;margin-left:-18pt;margin-top:9pt;width:513pt;height:405pt;z-index:251679744;visibility:visible;mso-wrap-style:square;mso-width-percent:0;mso-height-percent:0;mso-wrap-distance-left:9pt;mso-wrap-distance-top:0;mso-wrap-distance-right:9pt;mso-wrap-distance-bottom:0;mso-position-horizontal:absolute;mso-position-horizontal-relative:margin;mso-position-vertical:absolute;mso-position-vertical-relative:text;mso-width-percent:0;mso-height-percent:0;mso-width-relative:margin;mso-height-relative:margin;v-text-anchor:top" o:gfxdata="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" filled="f" fillcolor="#92cddc [1944]" stroked="f">
+                <v:textbox>
+                  <w:txbxContent>
+                    <w:p>
+                      <w:pPr>
+                        <w:pStyle w:val="Listenabsatz"/>
+                        <w:rPr>
+                          <w:lang w:val="uz-Cyrl-UZ"/>
+                        </w:rPr>
+                      </w:pPr>
+                      <w:r>
+                        <w:rPr>
+                          <w:lang w:val="uz-Cyrl-UZ"/>
+                        </w:rPr>
+                        <w:t>t</w:t>
+                      </w:r>
+                      <w:r>
+                        <w:rPr>
+                          <w:lang w:val="uz-Cyrl-UZ"/>
+                        </w:rPr>
+                        <w:t xml:space="preserve">he corectness of your move </w:t>
+                      </w:r>
+                      <w:r>
+                        <w:rPr>
+                          <w:lang w:val="uz-Cyrl-UZ"/>
+                        </w:rPr>
+                        <w:t>is not controlled.</w:t>
+                      </w:r>
+                    </w:p>
+                    <w:p>
+                      <w:pPr>
+                        <w:pStyle w:val="Listenabsatz"/>
+                        <w:rPr>
+                          <w:lang w:val="uz-Cyrl-UZ"/>
+                        </w:rPr>
+                      </w:pPr>
+                      <w:r>
+                        <w:rPr>
+                          <w:lang w:val="uz-Cyrl-UZ"/>
+                        </w:rPr>
+                        <w:t>Example: To play your 2nd hand card to the first build pile type:</w:t>
+                      </w:r>
+                    </w:p>
+                    <w:p>
+                      <w:pPr>
+                        <w:pStyle w:val="Listenabsatz"/>
+                        <w:rPr>
+                          <w:lang w:val="uz-Cyrl-UZ"/>
+                        </w:rPr>
+                      </w:pPr>
+                      <w:r>
+                        <w:rPr>
+                          <w:lang w:val="uz-Cyrl-UZ"/>
+                        </w:rPr>
+                        <w:t>/play H 2 B 1</w:t>
+                      </w:r>
+                    </w:p>
+                    <w:p>
+                      <w:pPr>
+                        <w:pStyle w:val="Listenabsatz"/>
+                        <w:numPr>
+                          <w:ilvl w:val="0"/>
+                          <w:numId w:val="1"/>
+                        </w:numPr>
+                        <w:rPr>
+                          <w:lang w:val="uz-Cyrl-UZ"/>
+                        </w:rPr>
+                      </w:pPr>
+                      <w:r>
+                        <w:rPr>
+                          <w:lang w:val="uz-Cyrl-UZ"/>
+                        </w:rPr>
+                        <w:t>/list games</w:t>
+                      </w:r>
+                      <w:r>
+                        <w:rPr>
+                          <w:lang w:val="uz-Cyrl-UZ"/>
+                        </w:rPr>
+                        <w:br/>
+                        <w:t>Lists all open, ongoing and finished games.</w:t>
+                      </w:r>
+                    </w:p>
+                    <w:p>
+                      <w:pPr>
+                        <w:pStyle w:val="Listenabsatz"/>
+                        <w:numPr>
+                          <w:ilvl w:val="0"/>
+                          <w:numId w:val="1"/>
+                        </w:numPr>
+                        <w:rPr>
+                          <w:lang w:val="uz-Cyrl-UZ"/>
+                        </w:rPr>
+                      </w:pPr>
+                      <w:r>
+                        <w:rPr>
+                          <w:lang w:val="uz-Cyrl-UZ"/>
+                        </w:rPr>
+                        <w:t>/list players</w:t>
+                      </w:r>
+                      <w:r>
+                        <w:rPr>
+                          <w:lang w:val="uz-Cyrl-UZ"/>
+                        </w:rPr>
+                        <w:br/>
+                        <w:t>Lists all players currently connected to the server.</w:t>
+                      </w:r>
+                      <w:bookmarkStart w:id="119" w:name="_GoBack"/>
+                      <w:bookmarkEnd w:id="119"/>
+                    </w:p>
+                    <w:p>
+                      <w:pPr>
+                        <w:rPr>
+                          <w:lang w:val="uz-Cyrl-UZ"/>
+                        </w:rPr>
+                      </w:pPr>
+                    </w:p>
+                    <w:p/>
+                    <w:p/>
+                  </w:txbxContent>
+                </v:textbox>
+                <w10:wrap anchorx="margin"/>
+              </v:shape>
+            </w:pict>
+          </mc:Fallback>
+        </mc:AlternateContent>
+      </w:r>
+    </w:p>
     <w:sectPr>
-      <w:headerReference w:type="default" r:id="rId17"/>
-      <w:footerReference w:type="default" r:id="rId18"/>
+      <w:headerReference w:type="default" r:id="rId18"/>
+      <w:footerReference w:type="default" r:id="rId19"/>
       <w:pgSz w:w="12240" w:h="15840"/>
       <w:pgMar w:top="1440" w:right="1440" w:bottom="1440" w:left="1440" w:header="720" w:footer="720" w:gutter="0"/>
       <w:pgBorders w:offsetFrom="page">
@@ -3509,7 +4951,7 @@
                                 <w:sz w:val="24"/>
                                 <w:szCs w:val="24"/>
                               </w:rPr>
-                              <w:t>2</w:t>
+                              <w:t>5</w:t>
                             </w:r>
                             <w:r>
                               <w:rPr>
@@ -3542,30 +4984,30 @@
             </wp:anchor>
           </w:drawing>
         </mc:Choice>
-        <mc:Fallback xmlns:w16se="http://schemas.microsoft.com/office/word/2015/wordml/symex" xmlns:w16cid="http://schemas.microsoft.com/office/word/2016/wordml/cid" xmlns:w15="http://schemas.microsoft.com/office/word/2012/wordml" xmlns:am3d="http://schemas.microsoft.com/office/drawing/2017/model3d" xmlns:aink="http://schemas.microsoft.com/office/drawing/2016/ink" xmlns:cx8="http://schemas.microsoft.com/office/drawing/2016/5/14/chartex" xmlns:cx7="http://schemas.microsoft.com/office/drawing/2016/5/13/chartex" xmlns:cx6="http://schemas.microsoft.com/office/drawing/2016/5/12/chartex" xmlns:cx5="http://schemas.microsoft.com/office/drawing/2016/5/11/chartex" xmlns:cx4="http://schemas.microsoft.com/office/drawing/2016/5/10/chartex" xmlns:cx3="http://schemas.microsoft.com/office/drawing/2016/5/9/chartex" xmlns:cx2="http://schemas.microsoft.com/office/drawing/2015/10/21/chartex" xmlns:cx1="http://schemas.microsoft.com/office/drawing/2015/9/8/chartex" xmlns:cx="http://schemas.microsoft.com/office/drawing/2014/chartex">
+        <mc:Fallback>
           <w:pict>
-            <v:group w14:anchorId="33C258A2" id="Group 158" o:spid="_x0000_s1033" style="position:absolute;left:0;text-align:left;margin-left:0;margin-top:0;width:135pt;height:78.75pt;z-index:251659264;mso-top-percent:23;mso-position-horizontal:left;mso-position-horizontal-relative:page;mso-position-vertical-relative:page;mso-top-percent:23;mso-width-relative:margin;mso-height-relative:margin" coordsize="17007,10241" o:gfxdata="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">
-              <v:group id="Group 159" o:spid="_x0000_s1034" style="position:absolute;width:17007;height:10241" coordsize="17007,10241" o:gfxdata="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">
-                <v:rect id="Rectangle 160" o:spid="_x0000_s1035" style="position:absolute;width:17007;height:10241;visibility:visible;mso-wrap-style:square;v-text-anchor:middle" o:gfxdata="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" fillcolor="white [3212]" stroked="f" strokeweight="2pt">
+            <v:group id="Group 158" o:spid="_x0000_s1035" style="position:absolute;left:0;text-align:left;margin-left:0;margin-top:0;width:135pt;height:78.75pt;z-index:251659264;mso-top-percent:23;mso-position-horizontal:left;mso-position-horizontal-relative:page;mso-position-vertical-relative:page;mso-top-percent:23;mso-width-relative:margin;mso-height-relative:margin" coordsize="1700784,1024128" o:gfxdata="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">
+              <v:group id="Group 159" o:spid="_x0000_s1036" style="position:absolute;width:1700784;height:1024128" coordsize="1700784,1024128" o:gfxdata="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">
+                <v:rect id="Rectangle 160" o:spid="_x0000_s1037" style="position:absolute;width:1700784;height:1024128;visibility:visible;mso-wrap-style:square;v-text-anchor:middle" o:gfxdata="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" fillcolor="white [3212]" stroked="f" strokeweight="2pt">
                   <v:fill opacity="0"/>
                 </v:rect>
-                <v:shape id="Rectangle 1" o:spid="_x0000_s1036" style="position:absolute;left:2286;width:14630;height:10149;visibility:visible;mso-wrap-style:square;v-text-anchor:middle" coordsize="1462822,1014481" o:gfxdata="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" path="m,l1462822,,910372,376306,,1014481,,xe" fillcolor="#4f81bd [3204]" stroked="f" strokeweight="2pt">
+                <v:shape id="Rectangle 1" o:spid="_x0000_s1038" style="position:absolute;left:228600;width:1463040;height:1014984;visibility:visible;mso-wrap-style:square;v-text-anchor:middle" coordsize="1462822,1014481" o:gfxdata="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" path="m0,0l1462822,,910372,376306,,1014481,,0xe" fillcolor="#4f81bd [3204]" stroked="f" strokeweight="2pt">
                   <v:path arrowok="t" o:connecttype="custom" o:connectlocs="0,0;1463040,0;910508,376493;0,1014984;0,0" o:connectangles="0,0,0,0,0"/>
                 </v:shape>
-                <v:rect id="Rectangle 162" o:spid="_x0000_s1037" style="position:absolute;left:2286;width:14721;height:10241;visibility:visible;mso-wrap-style:square;v-text-anchor:middle" o:gfxdata="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" stroked="f" strokeweight="2pt">
-                  <v:fill r:id="rId2" o:title="" recolor="t" rotate="t" type="frame"/>
+                <v:rect id="Rectangle 162" o:spid="_x0000_s1039" style="position:absolute;left:228600;width:1472184;height:1024128;visibility:visible;mso-wrap-style:square;v-text-anchor:middle" o:gfxdata="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" stroked="f" strokeweight="2pt">
+                  <v:fill r:id="rId2" o:title="" rotate="t" type="frame"/>
                 </v:rect>
               </v:group>
-              <v:shapetype id="_x0000_t202" coordsize="21600,21600" o:spt="202" path="m,l,21600r21600,l21600,xe">
+              <v:shapetype id="_x0000_t202" coordsize="21600,21600" o:spt="202" path="m0,0l0,21600,21600,21600,21600,0xe">
                 <v:stroke joinstyle="miter"/>
                 <v:path gradientshapeok="t" o:connecttype="rect"/>
               </v:shapetype>
-              <v:shape id="Text Box 163" o:spid="_x0000_s1038" type="#_x0000_t202" style="position:absolute;left:2370;top:189;width:4428;height:3753;flip:x;visibility:visible;mso-wrap-style:square;v-text-anchor:middle" o:gfxdata="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" filled="f" stroked="f" strokeweight=".5pt">
+              <v:shape id="Text Box 163" o:spid="_x0000_s1040" type="#_x0000_t202" style="position:absolute;left:237067;top:18942;width:442824;height:375285;flip:x;visibility:visible;mso-wrap-style:square;v-text-anchor:middle" o:gfxdata="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" filled="f" stroked="f" strokeweight=".5pt">
                 <v:textbox inset=",7.2pt,,7.2pt">
                   <w:txbxContent>
                     <w:p>
                       <w:pPr>
-                        <w:pStyle w:val="Header"/>
+                        <w:pStyle w:val="Kopfzeile"/>
                         <w:jc w:val="right"/>
                         <w:rPr>
                           <w:color w:val="FFFFFF" w:themeColor="background1"/>
@@ -3604,7 +5046,7 @@
                           <w:sz w:val="24"/>
                           <w:szCs w:val="24"/>
                         </w:rPr>
-                        <w:t>2</w:t>
+                        <w:t>5</w:t>
                       </w:r>
                       <w:r>
                         <w:rPr>
@@ -3646,6 +5088,127 @@
     </w:pPr>
   </w:p>
 </w:hdr>
+</file>
+
+<file path=word/numbering.xml><?xml version="1.0" encoding="utf-8"?>
+<w:numbering xmlns:wpc="http://schemas.microsoft.com/office/word/2010/wordprocessingCanvas" xmlns:mo="http://schemas.microsoft.com/office/mac/office/2008/main" xmlns:mc="http://schemas.openxmlformats.org/markup-compatibility/2006" xmlns:mv="urn:schemas-microsoft-com:mac:vml" xmlns:o="urn:schemas-microsoft-com:office:office" xmlns:r="http://schemas.openxmlformats.org/officeDocument/2006/relationships" xmlns:m="http://schemas.openxmlformats.org/officeDocument/2006/math" xmlns:v="urn:schemas-microsoft-com:vml" xmlns:wp14="http://schemas.microsoft.com/office/word/2010/wordprocessingDrawing" xmlns:wp="http://schemas.openxmlformats.org/drawingml/2006/wordprocessingDrawing" xmlns:w10="urn:schemas-microsoft-com:office:word" xmlns:w="http://schemas.openxmlformats.org/wordprocessingml/2006/main" xmlns:w14="http://schemas.microsoft.com/office/word/2010/wordml" xmlns:wpg="http://schemas.microsoft.com/office/word/2010/wordprocessingGroup" xmlns:wpi="http://schemas.microsoft.com/office/word/2010/wordprocessingInk" xmlns:wne="http://schemas.microsoft.com/office/word/2006/wordml" xmlns:wps="http://schemas.microsoft.com/office/word/2010/wordprocessingShape" mc:Ignorable="w14 wp14">
+  <w:abstractNum w:abstractNumId="0">
+    <w:nsid w:val="64474019"/>
+    <w:multiLevelType w:val="hybridMultilevel"/>
+    <w:tmpl w:val="B9EE4E12"/>
+    <w:lvl w:ilvl="0" w:tplc="04070001">
+      <w:start w:val="1"/>
+      <w:numFmt w:val="bullet"/>
+      <w:lvlText w:val=""/>
+      <w:lvlJc w:val="left"/>
+      <w:pPr>
+        <w:ind w:left="720" w:hanging="360"/>
+      </w:pPr>
+      <w:rPr>
+        <w:rFonts w:ascii="Symbol" w:hAnsi="Symbol" w:hint="default"/>
+      </w:rPr>
+    </w:lvl>
+    <w:lvl w:ilvl="1" w:tplc="04070003">
+      <w:start w:val="1"/>
+      <w:numFmt w:val="bullet"/>
+      <w:lvlText w:val="o"/>
+      <w:lvlJc w:val="left"/>
+      <w:pPr>
+        <w:ind w:left="1440" w:hanging="360"/>
+      </w:pPr>
+      <w:rPr>
+        <w:rFonts w:ascii="Courier New" w:hAnsi="Courier New" w:hint="default"/>
+      </w:rPr>
+    </w:lvl>
+    <w:lvl w:ilvl="2" w:tplc="04070005" w:tentative="1">
+      <w:start w:val="1"/>
+      <w:numFmt w:val="bullet"/>
+      <w:lvlText w:val=""/>
+      <w:lvlJc w:val="left"/>
+      <w:pPr>
+        <w:ind w:left="2160" w:hanging="360"/>
+      </w:pPr>
+      <w:rPr>
+        <w:rFonts w:ascii="Wingdings" w:hAnsi="Wingdings" w:hint="default"/>
+      </w:rPr>
+    </w:lvl>
+    <w:lvl w:ilvl="3" w:tplc="04070001" w:tentative="1">
+      <w:start w:val="1"/>
+      <w:numFmt w:val="bullet"/>
+      <w:lvlText w:val=""/>
+      <w:lvlJc w:val="left"/>
+      <w:pPr>
+        <w:ind w:left="2880" w:hanging="360"/>
+      </w:pPr>
+      <w:rPr>
+        <w:rFonts w:ascii="Symbol" w:hAnsi="Symbol" w:hint="default"/>
+      </w:rPr>
+    </w:lvl>
+    <w:lvl w:ilvl="4" w:tplc="04070003" w:tentative="1">
+      <w:start w:val="1"/>
+      <w:numFmt w:val="bullet"/>
+      <w:lvlText w:val="o"/>
+      <w:lvlJc w:val="left"/>
+      <w:pPr>
+        <w:ind w:left="3600" w:hanging="360"/>
+      </w:pPr>
+      <w:rPr>
+        <w:rFonts w:ascii="Courier New" w:hAnsi="Courier New" w:hint="default"/>
+      </w:rPr>
+    </w:lvl>
+    <w:lvl w:ilvl="5" w:tplc="04070005" w:tentative="1">
+      <w:start w:val="1"/>
+      <w:numFmt w:val="bullet"/>
+      <w:lvlText w:val=""/>
+      <w:lvlJc w:val="left"/>
+      <w:pPr>
+        <w:ind w:left="4320" w:hanging="360"/>
+      </w:pPr>
+      <w:rPr>
+        <w:rFonts w:ascii="Wingdings" w:hAnsi="Wingdings" w:hint="default"/>
+      </w:rPr>
+    </w:lvl>
+    <w:lvl w:ilvl="6" w:tplc="04070001" w:tentative="1">
+      <w:start w:val="1"/>
+      <w:numFmt w:val="bullet"/>
+      <w:lvlText w:val=""/>
+      <w:lvlJc w:val="left"/>
+      <w:pPr>
+        <w:ind w:left="5040" w:hanging="360"/>
+      </w:pPr>
+      <w:rPr>
+        <w:rFonts w:ascii="Symbol" w:hAnsi="Symbol" w:hint="default"/>
+      </w:rPr>
+    </w:lvl>
+    <w:lvl w:ilvl="7" w:tplc="04070003" w:tentative="1">
+      <w:start w:val="1"/>
+      <w:numFmt w:val="bullet"/>
+      <w:lvlText w:val="o"/>
+      <w:lvlJc w:val="left"/>
+      <w:pPr>
+        <w:ind w:left="5760" w:hanging="360"/>
+      </w:pPr>
+      <w:rPr>
+        <w:rFonts w:ascii="Courier New" w:hAnsi="Courier New" w:hint="default"/>
+      </w:rPr>
+    </w:lvl>
+    <w:lvl w:ilvl="8" w:tplc="04070005" w:tentative="1">
+      <w:start w:val="1"/>
+      <w:numFmt w:val="bullet"/>
+      <w:lvlText w:val=""/>
+      <w:lvlJc w:val="left"/>
+      <w:pPr>
+        <w:ind w:left="6480" w:hanging="360"/>
+      </w:pPr>
+      <w:rPr>
+        <w:rFonts w:ascii="Wingdings" w:hAnsi="Wingdings" w:hint="default"/>
+      </w:rPr>
+    </w:lvl>
+  </w:abstractNum>
+  <w:num w:numId="1">
+    <w:abstractNumId w:val="0"/>
+  </w:num>
+</w:numbering>
 </file>
 
 <file path=word/styles.xml><?xml version="1.0" encoding="utf-8"?>
@@ -4084,6 +5647,17 @@
     <w:rPr>
       <w:rFonts w:cs="Times New Roman"/>
     </w:rPr>
+  </w:style>
+  <w:style w:type="paragraph" w:styleId="Listenabsatz">
+    <w:name w:val="List Paragraph"/>
+    <w:basedOn w:val="Standard"/>
+    <w:uiPriority w:val="34"/>
+    <w:qFormat/>
+    <w:rsid w:val="00144F2F"/>
+    <w:pPr>
+      <w:ind w:left="720"/>
+      <w:contextualSpacing/>
+    </w:pPr>
   </w:style>
 </w:styles>
 </file>
@@ -4525,6 +6099,17 @@
       <w:rFonts w:cs="Times New Roman"/>
     </w:rPr>
   </w:style>
+  <w:style w:type="paragraph" w:styleId="Listenabsatz">
+    <w:name w:val="List Paragraph"/>
+    <w:basedOn w:val="Standard"/>
+    <w:uiPriority w:val="34"/>
+    <w:qFormat/>
+    <w:rsid w:val="00144F2F"/>
+    <w:pPr>
+      <w:ind w:left="720"/>
+      <w:contextualSpacing/>
+    </w:pPr>
+  </w:style>
 </w:styles>
 </file>
 
@@ -4816,7 +6401,7 @@
 </file>
 
 <file path=customXml/itemProps1.xml><?xml version="1.0" encoding="utf-8"?>
-<ds:datastoreItem xmlns:ds="http://schemas.openxmlformats.org/officeDocument/2006/customXml" ds:itemID="{B68CC69B-BCF3-FE4C-8B15-1333FFA01975}">
+<ds:datastoreItem xmlns:ds="http://schemas.openxmlformats.org/officeDocument/2006/customXml" ds:itemID="{A4027581-CCEF-8349-B066-F03FD9A83D19}">
   <ds:schemaRefs>
     <ds:schemaRef ds:uri="http://schemas.openxmlformats.org/officeDocument/2006/bibliography"/>
   </ds:schemaRefs>

</xml_diff>

<commit_message>
added command to manual
</commit_message>
<xml_diff>
--- a/00_General/Presentation/instruction manual.docx
+++ b/00_General/Presentation/instruction manual.docx
@@ -46,14 +46,14 @@
                         </a:ln>
                         <a:extLst>
                           <a:ext uri="{909E8E84-426E-40dd-AFC4-6F175D3DCCD1}">
-                            <a14:hiddenFill xmlns:a14="http://schemas.microsoft.com/office/drawing/2010/main" xmlns:w="http://schemas.openxmlformats.org/wordprocessingml/2006/main" xmlns:w10="urn:schemas-microsoft-com:office:word" xmlns:v="urn:schemas-microsoft-com:vml" xmlns:o="urn:schemas-microsoft-com:office:office" xmlns:mv="urn:schemas-microsoft-com:mac:vml" xmlns:mo="http://schemas.microsoft.com/office/mac/office/2008/main" xmlns="">
+                            <a14:hiddenFill xmlns="" xmlns:mo="http://schemas.microsoft.com/office/mac/office/2008/main" xmlns:mv="urn:schemas-microsoft-com:mac:vml" xmlns:o="urn:schemas-microsoft-com:office:office" xmlns:v="urn:schemas-microsoft-com:vml" xmlns:w10="urn:schemas-microsoft-com:office:word" xmlns:w="http://schemas.openxmlformats.org/wordprocessingml/2006/main" xmlns:a14="http://schemas.microsoft.com/office/drawing/2010/main">
                               <a:solidFill>
                                 <a:srgbClr val="FFFFFF"/>
                               </a:solidFill>
                             </a14:hiddenFill>
                           </a:ext>
                           <a:ext uri="{91240B29-F687-4f45-9708-019B960494DF}">
-                            <a14:hiddenLine xmlns:a14="http://schemas.microsoft.com/office/drawing/2010/main" xmlns:w="http://schemas.openxmlformats.org/wordprocessingml/2006/main" xmlns:w10="urn:schemas-microsoft-com:office:word" xmlns:v="urn:schemas-microsoft-com:vml" xmlns:o="urn:schemas-microsoft-com:office:office" xmlns:mv="urn:schemas-microsoft-com:mac:vml" xmlns:mo="http://schemas.microsoft.com/office/mac/office/2008/main" xmlns="" w="9525">
+                            <a14:hiddenLine xmlns="" xmlns:mo="http://schemas.microsoft.com/office/mac/office/2008/main" xmlns:mv="urn:schemas-microsoft-com:mac:vml" xmlns:o="urn:schemas-microsoft-com:office:office" xmlns:v="urn:schemas-microsoft-com:vml" xmlns:w10="urn:schemas-microsoft-com:office:word" xmlns:w="http://schemas.openxmlformats.org/wordprocessingml/2006/main" xmlns:a14="http://schemas.microsoft.com/office/drawing/2010/main" w="9525">
                               <a:solidFill>
                                 <a:srgbClr val="000000"/>
                               </a:solidFill>
@@ -209,14 +209,14 @@
                         </a:ln>
                         <a:extLst>
                           <a:ext uri="{909E8E84-426E-40dd-AFC4-6F175D3DCCD1}">
-                            <a14:hiddenFill xmlns:a14="http://schemas.microsoft.com/office/drawing/2010/main" xmlns:w="http://schemas.openxmlformats.org/wordprocessingml/2006/main" xmlns:w10="urn:schemas-microsoft-com:office:word" xmlns:v="urn:schemas-microsoft-com:vml" xmlns:o="urn:schemas-microsoft-com:office:office" xmlns:mv="urn:schemas-microsoft-com:mac:vml" xmlns:mo="http://schemas.microsoft.com/office/mac/office/2008/main" xmlns="">
+                            <a14:hiddenFill xmlns="" xmlns:mo="http://schemas.microsoft.com/office/mac/office/2008/main" xmlns:mv="urn:schemas-microsoft-com:mac:vml" xmlns:o="urn:schemas-microsoft-com:office:office" xmlns:v="urn:schemas-microsoft-com:vml" xmlns:w10="urn:schemas-microsoft-com:office:word" xmlns:w="http://schemas.openxmlformats.org/wordprocessingml/2006/main" xmlns:a14="http://schemas.microsoft.com/office/drawing/2010/main">
                               <a:solidFill>
                                 <a:srgbClr val="FFFFFF"/>
                               </a:solidFill>
                             </a14:hiddenFill>
                           </a:ext>
                           <a:ext uri="{91240B29-F687-4f45-9708-019B960494DF}">
-                            <a14:hiddenLine xmlns:a14="http://schemas.microsoft.com/office/drawing/2010/main" xmlns:w="http://schemas.openxmlformats.org/wordprocessingml/2006/main" xmlns:w10="urn:schemas-microsoft-com:office:word" xmlns:v="urn:schemas-microsoft-com:vml" xmlns:o="urn:schemas-microsoft-com:office:office" xmlns:mv="urn:schemas-microsoft-com:mac:vml" xmlns:mo="http://schemas.microsoft.com/office/mac/office/2008/main" xmlns="" w="9525">
+                            <a14:hiddenLine xmlns="" xmlns:mo="http://schemas.microsoft.com/office/mac/office/2008/main" xmlns:mv="urn:schemas-microsoft-com:mac:vml" xmlns:o="urn:schemas-microsoft-com:office:office" xmlns:v="urn:schemas-microsoft-com:vml" xmlns:w10="urn:schemas-microsoft-com:office:word" xmlns:w="http://schemas.openxmlformats.org/wordprocessingml/2006/main" xmlns:a14="http://schemas.microsoft.com/office/drawing/2010/main" w="9525">
                               <a:solidFill>
                                 <a:srgbClr val="000000"/>
                               </a:solidFill>
@@ -339,14 +339,14 @@
                         </a:ln>
                         <a:extLst>
                           <a:ext uri="{909E8E84-426E-40dd-AFC4-6F175D3DCCD1}">
-                            <a14:hiddenFill xmlns:a14="http://schemas.microsoft.com/office/drawing/2010/main" xmlns:w="http://schemas.openxmlformats.org/wordprocessingml/2006/main" xmlns:w10="urn:schemas-microsoft-com:office:word" xmlns:v="urn:schemas-microsoft-com:vml" xmlns:o="urn:schemas-microsoft-com:office:office" xmlns:mv="urn:schemas-microsoft-com:mac:vml" xmlns:mo="http://schemas.microsoft.com/office/mac/office/2008/main" xmlns="">
+                            <a14:hiddenFill xmlns="" xmlns:mo="http://schemas.microsoft.com/office/mac/office/2008/main" xmlns:mv="urn:schemas-microsoft-com:mac:vml" xmlns:o="urn:schemas-microsoft-com:office:office" xmlns:v="urn:schemas-microsoft-com:vml" xmlns:w10="urn:schemas-microsoft-com:office:word" xmlns:w="http://schemas.openxmlformats.org/wordprocessingml/2006/main" xmlns:a14="http://schemas.microsoft.com/office/drawing/2010/main">
                               <a:solidFill>
                                 <a:srgbClr val="FFFFFF"/>
                               </a:solidFill>
                             </a14:hiddenFill>
                           </a:ext>
                           <a:ext uri="{91240B29-F687-4f45-9708-019B960494DF}">
-                            <a14:hiddenLine xmlns:a14="http://schemas.microsoft.com/office/drawing/2010/main" xmlns:w="http://schemas.openxmlformats.org/wordprocessingml/2006/main" xmlns:w10="urn:schemas-microsoft-com:office:word" xmlns:v="urn:schemas-microsoft-com:vml" xmlns:o="urn:schemas-microsoft-com:office:office" xmlns:mv="urn:schemas-microsoft-com:mac:vml" xmlns:mo="http://schemas.microsoft.com/office/mac/office/2008/main" xmlns="" w="9525">
+                            <a14:hiddenLine xmlns="" xmlns:mo="http://schemas.microsoft.com/office/mac/office/2008/main" xmlns:mv="urn:schemas-microsoft-com:mac:vml" xmlns:o="urn:schemas-microsoft-com:office:office" xmlns:v="urn:schemas-microsoft-com:vml" xmlns:w10="urn:schemas-microsoft-com:office:word" xmlns:w="http://schemas.openxmlformats.org/wordprocessingml/2006/main" xmlns:a14="http://schemas.microsoft.com/office/drawing/2010/main" w="9525">
                               <a:solidFill>
                                 <a:srgbClr val="000000"/>
                               </a:solidFill>
@@ -1559,7 +1559,7 @@
                         </a:ln>
                         <a:extLst>
                           <a:ext uri="{909E8E84-426E-40dd-AFC4-6F175D3DCCD1}">
-                            <a14:hiddenFill xmlns:a14="http://schemas.microsoft.com/office/drawing/2010/main" xmlns:w="http://schemas.openxmlformats.org/wordprocessingml/2006/main" xmlns:w10="urn:schemas-microsoft-com:office:word" xmlns:v="urn:schemas-microsoft-com:vml" xmlns:o="urn:schemas-microsoft-com:office:office" xmlns:mv="urn:schemas-microsoft-com:mac:vml" xmlns:mo="http://schemas.microsoft.com/office/mac/office/2008/main" xmlns="">
+                            <a14:hiddenFill xmlns="" xmlns:mo="http://schemas.microsoft.com/office/mac/office/2008/main" xmlns:mv="urn:schemas-microsoft-com:mac:vml" xmlns:o="urn:schemas-microsoft-com:office:office" xmlns:v="urn:schemas-microsoft-com:vml" xmlns:w10="urn:schemas-microsoft-com:office:word" xmlns:w="http://schemas.openxmlformats.org/wordprocessingml/2006/main" xmlns:a14="http://schemas.microsoft.com/office/drawing/2010/main">
                               <a:solidFill>
                                 <a:schemeClr val="accent5">
                                   <a:lumMod val="60000"/>
@@ -1569,7 +1569,7 @@
                             </a14:hiddenFill>
                           </a:ext>
                           <a:ext uri="{91240B29-F687-4f45-9708-019B960494DF}">
-                            <a14:hiddenLine xmlns:a14="http://schemas.microsoft.com/office/drawing/2010/main" xmlns:w="http://schemas.openxmlformats.org/wordprocessingml/2006/main" xmlns:w10="urn:schemas-microsoft-com:office:word" xmlns:v="urn:schemas-microsoft-com:vml" xmlns:o="urn:schemas-microsoft-com:office:office" xmlns:mv="urn:schemas-microsoft-com:mac:vml" xmlns:mo="http://schemas.microsoft.com/office/mac/office/2008/main" xmlns="" w="9525">
+                            <a14:hiddenLine xmlns="" xmlns:mo="http://schemas.microsoft.com/office/mac/office/2008/main" xmlns:mv="urn:schemas-microsoft-com:mac:vml" xmlns:o="urn:schemas-microsoft-com:office:office" xmlns:v="urn:schemas-microsoft-com:vml" xmlns:w10="urn:schemas-microsoft-com:office:word" xmlns:w="http://schemas.openxmlformats.org/wordprocessingml/2006/main" xmlns:a14="http://schemas.microsoft.com/office/drawing/2010/main" w="9525">
                               <a:solidFill>
                                 <a:srgbClr val="000000"/>
                               </a:solidFill>
@@ -1871,7 +1871,7 @@
                         </a:ln>
                         <a:extLst>
                           <a:ext uri="{909E8E84-426E-40dd-AFC4-6F175D3DCCD1}">
-                            <a14:hiddenFill xmlns:a14="http://schemas.microsoft.com/office/drawing/2010/main" xmlns:w="http://schemas.openxmlformats.org/wordprocessingml/2006/main" xmlns:w10="urn:schemas-microsoft-com:office:word" xmlns:v="urn:schemas-microsoft-com:vml" xmlns:o="urn:schemas-microsoft-com:office:office" xmlns:mv="urn:schemas-microsoft-com:mac:vml" xmlns:mo="http://schemas.microsoft.com/office/mac/office/2008/main" xmlns="">
+                            <a14:hiddenFill xmlns="" xmlns:mo="http://schemas.microsoft.com/office/mac/office/2008/main" xmlns:mv="urn:schemas-microsoft-com:mac:vml" xmlns:o="urn:schemas-microsoft-com:office:office" xmlns:v="urn:schemas-microsoft-com:vml" xmlns:w10="urn:schemas-microsoft-com:office:word" xmlns:w="http://schemas.openxmlformats.org/wordprocessingml/2006/main" xmlns:a14="http://schemas.microsoft.com/office/drawing/2010/main">
                               <a:solidFill>
                                 <a:schemeClr val="accent5">
                                   <a:lumMod val="60000"/>
@@ -1881,7 +1881,7 @@
                             </a14:hiddenFill>
                           </a:ext>
                           <a:ext uri="{91240B29-F687-4f45-9708-019B960494DF}">
-                            <a14:hiddenLine xmlns:a14="http://schemas.microsoft.com/office/drawing/2010/main" xmlns:w="http://schemas.openxmlformats.org/wordprocessingml/2006/main" xmlns:w10="urn:schemas-microsoft-com:office:word" xmlns:v="urn:schemas-microsoft-com:vml" xmlns:o="urn:schemas-microsoft-com:office:office" xmlns:mv="urn:schemas-microsoft-com:mac:vml" xmlns:mo="http://schemas.microsoft.com/office/mac/office/2008/main" xmlns="" w="9525">
+                            <a14:hiddenLine xmlns="" xmlns:mo="http://schemas.microsoft.com/office/mac/office/2008/main" xmlns:mv="urn:schemas-microsoft-com:mac:vml" xmlns:o="urn:schemas-microsoft-com:office:office" xmlns:v="urn:schemas-microsoft-com:vml" xmlns:w10="urn:schemas-microsoft-com:office:word" xmlns:w="http://schemas.openxmlformats.org/wordprocessingml/2006/main" xmlns:a14="http://schemas.microsoft.com/office/drawing/2010/main" w="9525">
                               <a:solidFill>
                                 <a:srgbClr val="000000"/>
                               </a:solidFill>
@@ -2244,7 +2244,7 @@
                         </a:ln>
                         <a:extLst>
                           <a:ext uri="{909E8E84-426E-40dd-AFC4-6F175D3DCCD1}">
-                            <a14:hiddenFill xmlns:a14="http://schemas.microsoft.com/office/drawing/2010/main" xmlns:w="http://schemas.openxmlformats.org/wordprocessingml/2006/main" xmlns:w10="urn:schemas-microsoft-com:office:word" xmlns:v="urn:schemas-microsoft-com:vml" xmlns:o="urn:schemas-microsoft-com:office:office" xmlns:mv="urn:schemas-microsoft-com:mac:vml" xmlns:mo="http://schemas.microsoft.com/office/mac/office/2008/main" xmlns="">
+                            <a14:hiddenFill xmlns="" xmlns:mo="http://schemas.microsoft.com/office/mac/office/2008/main" xmlns:mv="urn:schemas-microsoft-com:mac:vml" xmlns:o="urn:schemas-microsoft-com:office:office" xmlns:v="urn:schemas-microsoft-com:vml" xmlns:w10="urn:schemas-microsoft-com:office:word" xmlns:w="http://schemas.openxmlformats.org/wordprocessingml/2006/main" xmlns:a14="http://schemas.microsoft.com/office/drawing/2010/main">
                               <a:solidFill>
                                 <a:schemeClr val="accent5">
                                   <a:lumMod val="60000"/>
@@ -2254,7 +2254,7 @@
                             </a14:hiddenFill>
                           </a:ext>
                           <a:ext uri="{91240B29-F687-4f45-9708-019B960494DF}">
-                            <a14:hiddenLine xmlns:a14="http://schemas.microsoft.com/office/drawing/2010/main" xmlns:w="http://schemas.openxmlformats.org/wordprocessingml/2006/main" xmlns:w10="urn:schemas-microsoft-com:office:word" xmlns:v="urn:schemas-microsoft-com:vml" xmlns:o="urn:schemas-microsoft-com:office:office" xmlns:mv="urn:schemas-microsoft-com:mac:vml" xmlns:mo="http://schemas.microsoft.com/office/mac/office/2008/main" xmlns="" w="9525">
+                            <a14:hiddenLine xmlns="" xmlns:mo="http://schemas.microsoft.com/office/mac/office/2008/main" xmlns:mv="urn:schemas-microsoft-com:mac:vml" xmlns:o="urn:schemas-microsoft-com:office:office" xmlns:v="urn:schemas-microsoft-com:vml" xmlns:w10="urn:schemas-microsoft-com:office:word" xmlns:w="http://schemas.openxmlformats.org/wordprocessingml/2006/main" xmlns:a14="http://schemas.microsoft.com/office/drawing/2010/main" w="9525">
                               <a:solidFill>
                                 <a:srgbClr val="000000"/>
                               </a:solidFill>
@@ -2951,7 +2951,15 @@
         <w:rPr>
           <w:lang w:val="en-CH"/>
         </w:rPr>
-        <w:t>This is the main pile of the game. The top card is always turned over, and this is the pile that should be emptied to win the game. All other piles can be modelled to facilitate the playing of each stock card. Only the top card can be played, but there is no limit as to how many cards can be played from the stock pile, if each card move is valid.</w:t>
+        <w:t>This is the main pile of the game. The top card is always turned over, and this is the pile that should be emptied to win the game. All other piles can be modelled to facilitate the playing of each stock card. Only the top ca</w:t>
+      </w:r>
+      <w:bookmarkStart w:id="68" w:name="_GoBack"/>
+      <w:bookmarkEnd w:id="68"/>
+      <w:r>
+        <w:rPr>
+          <w:lang w:val="en-CH"/>
+        </w:rPr>
+        <w:t>rd can be played, but there is no limit as to how many cards can be played from the stock pile, if each card move is valid.</w:t>
       </w:r>
     </w:p>
     <w:p>
@@ -2960,8 +2968,6 @@
           <w:lang w:val="en-CH"/>
         </w:rPr>
       </w:pPr>
-      <w:bookmarkStart w:id="68" w:name="_GoBack"/>
-      <w:bookmarkEnd w:id="68"/>
       <w:r>
         <w:rPr>
           <w:i/>
@@ -3021,7 +3027,7 @@
                         </a:ln>
                         <a:extLst>
                           <a:ext uri="{909E8E84-426E-40dd-AFC4-6F175D3DCCD1}">
-                            <a14:hiddenFill xmlns:a14="http://schemas.microsoft.com/office/drawing/2010/main" xmlns:w="http://schemas.openxmlformats.org/wordprocessingml/2006/main" xmlns:w10="urn:schemas-microsoft-com:office:word" xmlns:v="urn:schemas-microsoft-com:vml" xmlns:o="urn:schemas-microsoft-com:office:office" xmlns:mv="urn:schemas-microsoft-com:mac:vml" xmlns:mo="http://schemas.microsoft.com/office/mac/office/2008/main" xmlns="">
+                            <a14:hiddenFill xmlns="" xmlns:mo="http://schemas.microsoft.com/office/mac/office/2008/main" xmlns:mv="urn:schemas-microsoft-com:mac:vml" xmlns:o="urn:schemas-microsoft-com:office:office" xmlns:v="urn:schemas-microsoft-com:vml" xmlns:w10="urn:schemas-microsoft-com:office:word" xmlns:w="http://schemas.openxmlformats.org/wordprocessingml/2006/main" xmlns:a14="http://schemas.microsoft.com/office/drawing/2010/main">
                               <a:solidFill>
                                 <a:schemeClr val="accent5">
                                   <a:lumMod val="60000"/>
@@ -3031,7 +3037,7 @@
                             </a14:hiddenFill>
                           </a:ext>
                           <a:ext uri="{91240B29-F687-4f45-9708-019B960494DF}">
-                            <a14:hiddenLine xmlns:a14="http://schemas.microsoft.com/office/drawing/2010/main" xmlns:w="http://schemas.openxmlformats.org/wordprocessingml/2006/main" xmlns:w10="urn:schemas-microsoft-com:office:word" xmlns:v="urn:schemas-microsoft-com:vml" xmlns:o="urn:schemas-microsoft-com:office:office" xmlns:mv="urn:schemas-microsoft-com:mac:vml" xmlns:mo="http://schemas.microsoft.com/office/mac/office/2008/main" xmlns="" w="9525">
+                            <a14:hiddenLine xmlns="" xmlns:mo="http://schemas.microsoft.com/office/mac/office/2008/main" xmlns:mv="urn:schemas-microsoft-com:mac:vml" xmlns:o="urn:schemas-microsoft-com:office:office" xmlns:v="urn:schemas-microsoft-com:vml" xmlns:w10="urn:schemas-microsoft-com:office:word" xmlns:w="http://schemas.openxmlformats.org/wordprocessingml/2006/main" xmlns:a14="http://schemas.microsoft.com/office/drawing/2010/main" w="9525">
                               <a:solidFill>
                                 <a:srgbClr val="000000"/>
                               </a:solidFill>
@@ -3225,21 +3231,7 @@
                               <w:rPr>
                                 <w:lang w:val="en-CH"/>
                               </w:rPr>
-                              <w:t xml:space="preserve">The cards can be moved by a 2-click mechanic. By clicking on the </w:t>
-                            </w:r>
-                            <w:proofErr w:type="gramStart"/>
-                            <w:r>
-                              <w:rPr>
-                                <w:lang w:val="en-CH"/>
-                              </w:rPr>
-                              <w:t>card</w:t>
-                            </w:r>
-                            <w:proofErr w:type="gramEnd"/>
-                            <w:r>
-                              <w:rPr>
-                                <w:lang w:val="en-CH"/>
-                              </w:rPr>
-                              <w:t xml:space="preserve"> you wish to play, and then clicking on the pile you wish to play to. For example, to play the second card from a hand, the player would click on the second card and then click on the build pile they think the card belongs on. The game checks the validity of this move and moves the card accordingly. Without the GUI, these commands need be typed in the message box with a specific command that is explained in Section 5. The network protocol processes these commands, distributes to the game accordingly and sends back whatever output the game prompts it to. </w:t>
+                              <w:t xml:space="preserve">The cards can be moved by a 2-click mechanic. By clicking on the card you wish to play, and then clicking on the pile you wish to play to. For example, to play the second card from a hand, the player would click on the second card and then click on the build pile they think the card belongs on. The game checks the validity of this move and moves the card accordingly. Without the GUI, these commands need be typed in the message box with a specific command that is explained in Section 5. The network protocol processes these commands, distributes to the game accordingly and sends back whatever output the game prompts it to. </w:t>
                             </w:r>
                           </w:p>
                           <w:p>
@@ -3509,21 +3501,7 @@
                         <w:rPr>
                           <w:lang w:val="en-CH"/>
                         </w:rPr>
-                        <w:t xml:space="preserve">The cards can be moved by a 2-click mechanic. By clicking on the </w:t>
-                      </w:r>
-                      <w:proofErr w:type="gramStart"/>
-                      <w:r>
-                        <w:rPr>
-                          <w:lang w:val="en-CH"/>
-                        </w:rPr>
-                        <w:t>card</w:t>
-                      </w:r>
-                      <w:proofErr w:type="gramEnd"/>
-                      <w:r>
-                        <w:rPr>
-                          <w:lang w:val="en-CH"/>
-                        </w:rPr>
-                        <w:t xml:space="preserve"> you wish to play, and then clicking on the pile you wish to play to. For example, to play the second card from a hand, the player would click on the second card and then click on the build pile they think the card belongs on. The game checks the validity of this move and moves the card accordingly. Without the GUI, these commands need be typed in the message box with a specific command that is explained in Section 5. The network protocol processes these commands, distributes to the game accordingly and sends back whatever output the game prompts it to. </w:t>
+                        <w:t xml:space="preserve">The cards can be moved by a 2-click mechanic. By clicking on the card you wish to play, and then clicking on the pile you wish to play to. For example, to play the second card from a hand, the player would click on the second card and then click on the build pile they think the card belongs on. The game checks the validity of this move and moves the card accordingly. Without the GUI, these commands need be typed in the message box with a specific command that is explained in Section 5. The network protocol processes these commands, distributes to the game accordingly and sends back whatever output the game prompts it to. </w:t>
                       </w:r>
                     </w:p>
                     <w:p>
@@ -3685,7 +3663,7 @@
                         </a:ln>
                         <a:extLst>
                           <a:ext uri="{909E8E84-426E-40dd-AFC4-6F175D3DCCD1}">
-                            <a14:hiddenFill xmlns:a14="http://schemas.microsoft.com/office/drawing/2010/main" xmlns:w="http://schemas.openxmlformats.org/wordprocessingml/2006/main" xmlns:w10="urn:schemas-microsoft-com:office:word" xmlns:v="urn:schemas-microsoft-com:vml" xmlns:o="urn:schemas-microsoft-com:office:office" xmlns:mv="urn:schemas-microsoft-com:mac:vml" xmlns:mo="http://schemas.microsoft.com/office/mac/office/2008/main" xmlns="">
+                            <a14:hiddenFill xmlns="" xmlns:mo="http://schemas.microsoft.com/office/mac/office/2008/main" xmlns:mv="urn:schemas-microsoft-com:mac:vml" xmlns:o="urn:schemas-microsoft-com:office:office" xmlns:v="urn:schemas-microsoft-com:vml" xmlns:w10="urn:schemas-microsoft-com:office:word" xmlns:w="http://schemas.openxmlformats.org/wordprocessingml/2006/main" xmlns:a14="http://schemas.microsoft.com/office/drawing/2010/main">
                               <a:solidFill>
                                 <a:schemeClr val="accent5">
                                   <a:lumMod val="60000"/>
@@ -3695,7 +3673,7 @@
                             </a14:hiddenFill>
                           </a:ext>
                           <a:ext uri="{91240B29-F687-4f45-9708-019B960494DF}">
-                            <a14:hiddenLine xmlns:a14="http://schemas.microsoft.com/office/drawing/2010/main" xmlns:w="http://schemas.openxmlformats.org/wordprocessingml/2006/main" xmlns:w10="urn:schemas-microsoft-com:office:word" xmlns:v="urn:schemas-microsoft-com:vml" xmlns:o="urn:schemas-microsoft-com:office:office" xmlns:mv="urn:schemas-microsoft-com:mac:vml" xmlns:mo="http://schemas.microsoft.com/office/mac/office/2008/main" xmlns="" w="9525">
+                            <a14:hiddenLine xmlns="" xmlns:mo="http://schemas.microsoft.com/office/mac/office/2008/main" xmlns:mv="urn:schemas-microsoft-com:mac:vml" xmlns:o="urn:schemas-microsoft-com:office:office" xmlns:v="urn:schemas-microsoft-com:vml" xmlns:w10="urn:schemas-microsoft-com:office:word" xmlns:w="http://schemas.openxmlformats.org/wordprocessingml/2006/main" xmlns:a14="http://schemas.microsoft.com/office/drawing/2010/main" w="9525">
                               <a:solidFill>
                                 <a:srgbClr val="000000"/>
                               </a:solidFill>
@@ -3804,55 +3782,49 @@
                                 <w:iCs/>
                                 <w:lang w:val="uz-Cyrl-UZ"/>
                               </w:rPr>
-                              <w:t>C</w:t>
-                            </w:r>
-                            <w:r>
+                              <w:t>Changes your name to “newName”</w:t>
+                            </w:r>
+                          </w:p>
+                          <w:p>
+                            <w:pPr>
+                              <w:pStyle w:val="ListParagraph"/>
+                              <w:numPr>
+                                <w:ilvl w:val="0"/>
+                                <w:numId w:val="1"/>
+                              </w:numPr>
                               <w:rPr>
                                 <w:i/>
                                 <w:iCs/>
                                 <w:lang w:val="uz-Cyrl-UZ"/>
                               </w:rPr>
-                              <w:t>hanges</w:t>
-                            </w:r>
-                            <w:r>
-                              <w:rPr>
+                            </w:pPr>
+                            <w:r>
+                              <w:rPr>
+                                <w:b/>
+                                <w:bCs/>
                                 <w:i/>
                                 <w:iCs/>
-                                <w:lang w:val="uz-Cyrl-UZ"/>
-                              </w:rPr>
-                              <w:t xml:space="preserve"> your</w:t>
-                            </w:r>
-                            <w:r>
+                                <w:lang w:val="en-CH"/>
+                              </w:rPr>
+                              <w:t>/help</w:t>
+                            </w:r>
+                          </w:p>
+                          <w:p>
+                            <w:pPr>
+                              <w:pStyle w:val="ListParagraph"/>
                               <w:rPr>
                                 <w:i/>
                                 <w:iCs/>
-                                <w:lang w:val="uz-Cyrl-UZ"/>
-                              </w:rPr>
-                              <w:t xml:space="preserve"> name to </w:t>
-                            </w:r>
+                                <w:lang w:val="en-CH"/>
+                              </w:rPr>
+                            </w:pPr>
                             <w:r>
                               <w:rPr>
                                 <w:i/>
                                 <w:iCs/>
-                                <w:lang w:val="uz-Cyrl-UZ"/>
-                              </w:rPr>
-                              <w:t>“n</w:t>
-                            </w:r>
-                            <w:r>
-                              <w:rPr>
-                                <w:i/>
-                                <w:iCs/>
-                                <w:lang w:val="uz-Cyrl-UZ"/>
-                              </w:rPr>
-                              <w:t>ewName</w:t>
-                            </w:r>
-                            <w:r>
-                              <w:rPr>
-                                <w:i/>
-                                <w:iCs/>
-                                <w:lang w:val="uz-Cyrl-UZ"/>
-                              </w:rPr>
-                              <w:t>”</w:t>
+                                <w:lang w:val="en-CH"/>
+                              </w:rPr>
+                              <w:t>Lists all commands available to the client</w:t>
                             </w:r>
                           </w:p>
                           <w:p>
@@ -4539,55 +4511,49 @@
                           <w:iCs/>
                           <w:lang w:val="uz-Cyrl-UZ"/>
                         </w:rPr>
-                        <w:t>C</w:t>
-                      </w:r>
-                      <w:r>
+                        <w:t>Changes your name to “newName”</w:t>
+                      </w:r>
+                    </w:p>
+                    <w:p>
+                      <w:pPr>
+                        <w:pStyle w:val="ListParagraph"/>
+                        <w:numPr>
+                          <w:ilvl w:val="0"/>
+                          <w:numId w:val="1"/>
+                        </w:numPr>
                         <w:rPr>
                           <w:i/>
                           <w:iCs/>
                           <w:lang w:val="uz-Cyrl-UZ"/>
                         </w:rPr>
-                        <w:t>hanges</w:t>
-                      </w:r>
-                      <w:r>
-                        <w:rPr>
+                      </w:pPr>
+                      <w:r>
+                        <w:rPr>
+                          <w:b/>
+                          <w:bCs/>
                           <w:i/>
                           <w:iCs/>
-                          <w:lang w:val="uz-Cyrl-UZ"/>
-                        </w:rPr>
-                        <w:t xml:space="preserve"> your</w:t>
-                      </w:r>
-                      <w:r>
+                          <w:lang w:val="en-CH"/>
+                        </w:rPr>
+                        <w:t>/help</w:t>
+                      </w:r>
+                    </w:p>
+                    <w:p>
+                      <w:pPr>
+                        <w:pStyle w:val="ListParagraph"/>
                         <w:rPr>
                           <w:i/>
                           <w:iCs/>
-                          <w:lang w:val="uz-Cyrl-UZ"/>
-                        </w:rPr>
-                        <w:t xml:space="preserve"> name to </w:t>
-                      </w:r>
+                          <w:lang w:val="en-CH"/>
+                        </w:rPr>
+                      </w:pPr>
                       <w:r>
                         <w:rPr>
                           <w:i/>
                           <w:iCs/>
-                          <w:lang w:val="uz-Cyrl-UZ"/>
-                        </w:rPr>
-                        <w:t>“n</w:t>
-                      </w:r>
-                      <w:r>
-                        <w:rPr>
-                          <w:i/>
-                          <w:iCs/>
-                          <w:lang w:val="uz-Cyrl-UZ"/>
-                        </w:rPr>
-                        <w:t>ewName</w:t>
-                      </w:r>
-                      <w:r>
-                        <w:rPr>
-                          <w:i/>
-                          <w:iCs/>
-                          <w:lang w:val="uz-Cyrl-UZ"/>
-                        </w:rPr>
-                        <w:t>”</w:t>
+                          <w:lang w:val="en-CH"/>
+                        </w:rPr>
+                        <w:t>Lists all commands available to the client</w:t>
                       </w:r>
                     </w:p>
                     <w:p>
@@ -5165,122 +5131,7 @@
         </mc:AlternateContent>
       </w:r>
     </w:p>
-    <w:p>
-      <w:r>
-        <w:rPr>
-          <w:noProof/>
-          <w:lang w:val="de-DE" w:eastAsia="de-DE"/>
-        </w:rPr>
-        <mc:AlternateContent>
-          <mc:Choice Requires="wps">
-            <w:drawing>
-              <wp:anchor distT="0" distB="0" distL="114300" distR="114300" simplePos="0" relativeHeight="251667968" behindDoc="0" locked="0" layoutInCell="1" allowOverlap="1" wp14:anchorId="59C9C6DC" wp14:editId="473F50FD">
-                <wp:simplePos x="0" y="0"/>
-                <wp:positionH relativeFrom="margin">
-                  <wp:posOffset>-466725</wp:posOffset>
-                </wp:positionH>
-                <wp:positionV relativeFrom="paragraph">
-                  <wp:posOffset>2339340</wp:posOffset>
-                </wp:positionV>
-                <wp:extent cx="6515100" cy="5143500"/>
-                <wp:effectExtent l="0" t="0" r="0" b="12700"/>
-                <wp:wrapNone/>
-                <wp:docPr id="2" name="Text Box 13"/>
-                <wp:cNvGraphicFramePr>
-                  <a:graphicFrameLocks xmlns:a="http://schemas.openxmlformats.org/drawingml/2006/main"/>
-                </wp:cNvGraphicFramePr>
-                <a:graphic xmlns:a="http://schemas.openxmlformats.org/drawingml/2006/main">
-                  <a:graphicData uri="http://schemas.microsoft.com/office/word/2010/wordprocessingShape">
-                    <wps:wsp>
-                      <wps:cNvSpPr txBox="1">
-                        <a:spLocks noChangeArrowheads="1"/>
-                      </wps:cNvSpPr>
-                      <wps:spPr bwMode="auto">
-                        <a:xfrm>
-                          <a:off x="0" y="0"/>
-                          <a:ext cx="6515100" cy="5143500"/>
-                        </a:xfrm>
-                        <a:prstGeom prst="rect">
-                          <a:avLst/>
-                        </a:prstGeom>
-                        <a:noFill/>
-                        <a:ln>
-                          <a:noFill/>
-                        </a:ln>
-                        <a:extLst>
-                          <a:ext uri="{909E8E84-426E-40dd-AFC4-6F175D3DCCD1}">
-                            <a14:hiddenFill xmlns:a14="http://schemas.microsoft.com/office/drawing/2010/main" xmlns:w="http://schemas.openxmlformats.org/wordprocessingml/2006/main" xmlns:w10="urn:schemas-microsoft-com:office:word" xmlns:v="urn:schemas-microsoft-com:vml" xmlns:o="urn:schemas-microsoft-com:office:office" xmlns:mv="urn:schemas-microsoft-com:mac:vml" xmlns:mo="http://schemas.microsoft.com/office/mac/office/2008/main" xmlns="">
-                              <a:solidFill>
-                                <a:schemeClr val="accent5">
-                                  <a:lumMod val="60000"/>
-                                  <a:lumOff val="40000"/>
-                                </a:schemeClr>
-                              </a:solidFill>
-                            </a14:hiddenFill>
-                          </a:ext>
-                          <a:ext uri="{91240B29-F687-4f45-9708-019B960494DF}">
-                            <a14:hiddenLine xmlns:a14="http://schemas.microsoft.com/office/drawing/2010/main" xmlns:w="http://schemas.openxmlformats.org/wordprocessingml/2006/main" xmlns:w10="urn:schemas-microsoft-com:office:word" xmlns:v="urn:schemas-microsoft-com:vml" xmlns:o="urn:schemas-microsoft-com:office:office" xmlns:mv="urn:schemas-microsoft-com:mac:vml" xmlns:mo="http://schemas.microsoft.com/office/mac/office/2008/main" xmlns="" w="9525">
-                              <a:solidFill>
-                                <a:srgbClr val="000000"/>
-                              </a:solidFill>
-                              <a:miter lim="800000"/>
-                              <a:headEnd/>
-                              <a:tailEnd/>
-                            </a14:hiddenLine>
-                          </a:ext>
-                        </a:extLst>
-                      </wps:spPr>
-                      <wps:txbx>
-                        <w:txbxContent>
-                          <w:p>
-                            <w:pPr>
-                              <w:rPr>
-                                <w:lang w:val="uz-Cyrl-UZ"/>
-                              </w:rPr>
-                            </w:pPr>
-                          </w:p>
-                          <w:p/>
-                          <w:p/>
-                        </w:txbxContent>
-                      </wps:txbx>
-                      <wps:bodyPr rot="0" vert="horz" wrap="square" lIns="91440" tIns="45720" rIns="91440" bIns="45720" anchor="t" anchorCtr="0" upright="1">
-                        <a:noAutofit/>
-                      </wps:bodyPr>
-                    </wps:wsp>
-                  </a:graphicData>
-                </a:graphic>
-                <wp14:sizeRelH relativeFrom="margin">
-                  <wp14:pctWidth>0</wp14:pctWidth>
-                </wp14:sizeRelH>
-                <wp14:sizeRelV relativeFrom="margin">
-                  <wp14:pctHeight>0</wp14:pctHeight>
-                </wp14:sizeRelV>
-              </wp:anchor>
-            </w:drawing>
-          </mc:Choice>
-          <mc:Fallback>
-            <w:pict>
-              <v:shape w14:anchorId="59C9C6DC" id="_x0000_s1034" type="#_x0000_t202" style="position:absolute;margin-left:-36.75pt;margin-top:184.2pt;width:513pt;height:405pt;z-index:251667968;visibility:visible;mso-wrap-style:square;mso-width-percent:0;mso-height-percent:0;mso-wrap-distance-left:9pt;mso-wrap-distance-top:0;mso-wrap-distance-right:9pt;mso-wrap-distance-bottom:0;mso-position-horizontal:absolute;mso-position-horizontal-relative:margin;mso-position-vertical:absolute;mso-position-vertical-relative:text;mso-width-percent:0;mso-height-percent:0;mso-width-relative:margin;mso-height-relative:margin;v-text-anchor:top" o:gfxdata="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" filled="f" stroked="f">
-                <v:textbox>
-                  <w:txbxContent>
-                    <w:p>
-                      <w:pPr>
-                        <w:rPr>
-                          <w:lang w:val="uz-Cyrl-UZ"/>
-                        </w:rPr>
-                      </w:pPr>
-                    </w:p>
-                    <w:p/>
-                    <w:p/>
-                  </w:txbxContent>
-                </v:textbox>
-                <w10:wrap anchorx="margin"/>
-              </v:shape>
-            </w:pict>
-          </mc:Fallback>
-        </mc:AlternateContent>
-      </w:r>
-    </w:p>
+    <w:p/>
     <w:sectPr>
       <w:headerReference w:type="default" r:id="rId17"/>
       <w:footerReference w:type="default" r:id="rId18"/>
@@ -5742,15 +5593,15 @@
         </mc:Choice>
         <mc:Fallback>
           <w:pict>
-            <v:group w14:anchorId="33C258A2" id="Group 158" o:spid="_x0000_s1035" style="position:absolute;left:0;text-align:left;margin-left:0;margin-top:0;width:135pt;height:78.75pt;z-index:251659264;mso-top-percent:23;mso-position-horizontal:left;mso-position-horizontal-relative:page;mso-position-vertical-relative:page;mso-top-percent:23;mso-width-relative:margin;mso-height-relative:margin" coordsize="17007,10241" o:gfxdata="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">
-              <v:group id="Group 159" o:spid="_x0000_s1036" style="position:absolute;width:17007;height:10241" coordsize="17007,10241" o:gfxdata="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">
-                <v:rect id="Rectangle 160" o:spid="_x0000_s1037" style="position:absolute;width:17007;height:10241;visibility:visible;mso-wrap-style:square;v-text-anchor:middle" o:gfxdata="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" fillcolor="white [3212]" stroked="f" strokeweight="2pt">
+            <v:group w14:anchorId="33C258A2" id="Group 158" o:spid="_x0000_s1034" style="position:absolute;left:0;text-align:left;margin-left:0;margin-top:0;width:135pt;height:78.75pt;z-index:251659264;mso-top-percent:23;mso-position-horizontal:left;mso-position-horizontal-relative:page;mso-position-vertical-relative:page;mso-top-percent:23;mso-width-relative:margin;mso-height-relative:margin" coordsize="17007,10241" o:gfxdata="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">
+              <v:group id="Group 159" o:spid="_x0000_s1035" style="position:absolute;width:17007;height:10241" coordsize="17007,10241" o:gfxdata="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">
+                <v:rect id="Rectangle 160" o:spid="_x0000_s1036" style="position:absolute;width:17007;height:10241;visibility:visible;mso-wrap-style:square;v-text-anchor:middle" o:gfxdata="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" fillcolor="white [3212]" stroked="f" strokeweight="2pt">
                   <v:fill opacity="0"/>
                 </v:rect>
-                <v:shape id="Rectangle 1" o:spid="_x0000_s1038" style="position:absolute;left:2286;width:14630;height:10149;visibility:visible;mso-wrap-style:square;v-text-anchor:middle" coordsize="1462822,1014481" o:gfxdata="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" path="m,l1462822,,910372,376306,,1014481,,xe" fillcolor="#4f81bd [3204]" stroked="f" strokeweight="2pt">
+                <v:shape id="Rectangle 1" o:spid="_x0000_s1037" style="position:absolute;left:2286;width:14630;height:10149;visibility:visible;mso-wrap-style:square;v-text-anchor:middle" coordsize="1462822,1014481" o:gfxdata="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" path="m,l1462822,,910372,376306,,1014481,,xe" fillcolor="#4f81bd [3204]" stroked="f" strokeweight="2pt">
                   <v:path arrowok="t" o:connecttype="custom" o:connectlocs="0,0;1463040,0;910508,376493;0,1014984;0,0" o:connectangles="0,0,0,0,0"/>
                 </v:shape>
-                <v:rect id="Rectangle 162" o:spid="_x0000_s1039" style="position:absolute;left:2286;width:14721;height:10241;visibility:visible;mso-wrap-style:square;v-text-anchor:middle" o:gfxdata="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" stroked="f" strokeweight="2pt">
+                <v:rect id="Rectangle 162" o:spid="_x0000_s1038" style="position:absolute;left:2286;width:14721;height:10241;visibility:visible;mso-wrap-style:square;v-text-anchor:middle" o:gfxdata="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" stroked="f" strokeweight="2pt">
                   <v:fill r:id="rId2" o:title="" recolor="t" rotate="t" type="frame"/>
                 </v:rect>
               </v:group>
@@ -5758,7 +5609,7 @@
                 <v:stroke joinstyle="miter"/>
                 <v:path gradientshapeok="t" o:connecttype="rect"/>
               </v:shapetype>
-              <v:shape id="Text Box 163" o:spid="_x0000_s1040" type="#_x0000_t202" style="position:absolute;left:2370;top:189;width:4428;height:3753;flip:x;visibility:visible;mso-wrap-style:square;v-text-anchor:middle" o:gfxdata="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" filled="f" stroked="f" strokeweight=".5pt">
+              <v:shape id="Text Box 163" o:spid="_x0000_s1039" type="#_x0000_t202" style="position:absolute;left:2370;top:189;width:4428;height:3753;flip:x;visibility:visible;mso-wrap-style:square;v-text-anchor:middle" o:gfxdata="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" filled="f" stroked="f" strokeweight=".5pt">
                 <v:textbox inset=",7.2pt,,7.2pt">
                   <w:txbxContent>
                     <w:p>
@@ -7088,11 +6939,6 @@
     <w:lsdException w:name="Book Title" w:uiPriority="33" w:qFormat="1"/>
     <w:lsdException w:name="Bibliography" w:semiHidden="1" w:uiPriority="37" w:unhideWhenUsed="1"/>
     <w:lsdException w:name="TOC Heading" w:semiHidden="1" w:uiPriority="39" w:unhideWhenUsed="1" w:qFormat="1"/>
-    <w:lsdException w:name="Plain Table 5" w:semiHidden="1" w:unhideWhenUsed="1"/>
-    <w:lsdException w:name="Grid Table Light" w:semiHidden="1" w:unhideWhenUsed="1"/>
-    <w:lsdException w:name="Grid Table 1 Light" w:semiHidden="1" w:unhideWhenUsed="1"/>
-    <w:lsdException w:name="Grid Table 2" w:semiHidden="1" w:unhideWhenUsed="1"/>
-    <w:lsdException w:name="Grid Table 3" w:semiHidden="1" w:unhideWhenUsed="1"/>
     <w:lsdException w:name="Grid Table 4" w:uiPriority="49"/>
     <w:lsdException w:name="Grid Table 5 Dark" w:uiPriority="50"/>
     <w:lsdException w:name="Grid Table 6 Colorful" w:uiPriority="51"/>
@@ -8073,7 +7919,7 @@
 </file>
 
 <file path=customXml/itemProps1.xml><?xml version="1.0" encoding="utf-8"?>
-<ds:datastoreItem xmlns:ds="http://schemas.openxmlformats.org/officeDocument/2006/customXml" ds:itemID="{3C889130-B833-41B5-A712-0AB0842DE5B7}">
+<ds:datastoreItem xmlns:ds="http://schemas.openxmlformats.org/officeDocument/2006/customXml" ds:itemID="{5F5C226B-2770-4556-BFEA-24C7286C2F15}">
   <ds:schemaRefs>
     <ds:schemaRef ds:uri="http://schemas.openxmlformats.org/officeDocument/2006/bibliography"/>
   </ds:schemaRefs>

</xml_diff>

<commit_message>
Edited instruction manual and saved final Version as PDF
</commit_message>
<xml_diff>
--- a/00_General/Presentation/instruction manual.docx
+++ b/00_General/Presentation/instruction manual.docx
@@ -6,12 +6,79 @@
       <w:r>
         <w:rPr>
           <w:noProof/>
+        </w:rPr>
+        <w:drawing>
+          <wp:anchor distT="0" distB="0" distL="114300" distR="114300" simplePos="0" relativeHeight="251654656" behindDoc="0" locked="0" layoutInCell="1" allowOverlap="1" wp14:anchorId="1B9E1D6B" wp14:editId="5D2E845F">
+            <wp:simplePos x="0" y="0"/>
+            <wp:positionH relativeFrom="column">
+              <wp:posOffset>1581150</wp:posOffset>
+            </wp:positionH>
+            <wp:positionV relativeFrom="paragraph">
+              <wp:posOffset>238125</wp:posOffset>
+            </wp:positionV>
+            <wp:extent cx="2869960" cy="590550"/>
+            <wp:effectExtent l="0" t="0" r="6985" b="0"/>
+            <wp:wrapNone/>
+            <wp:docPr id="2" name="Grafik 2"/>
+            <wp:cNvGraphicFramePr>
+              <a:graphicFrameLocks xmlns:a="http://schemas.openxmlformats.org/drawingml/2006/main" noChangeAspect="1"/>
+            </wp:cNvGraphicFramePr>
+            <a:graphic xmlns:a="http://schemas.openxmlformats.org/drawingml/2006/main">
+              <a:graphicData uri="http://schemas.openxmlformats.org/drawingml/2006/picture">
+                <pic:pic xmlns:pic="http://schemas.openxmlformats.org/drawingml/2006/picture">
+                  <pic:nvPicPr>
+                    <pic:cNvPr id="0" name="Picture 1"/>
+                    <pic:cNvPicPr>
+                      <a:picLocks noChangeAspect="1" noChangeArrowheads="1"/>
+                    </pic:cNvPicPr>
+                  </pic:nvPicPr>
+                  <pic:blipFill>
+                    <a:blip r:embed="rId8">
+                      <a:extLst>
+                        <a:ext uri="{28A0092B-C50C-407E-A947-70E740481C1C}">
+                          <a14:useLocalDpi xmlns:a14="http://schemas.microsoft.com/office/drawing/2010/main" val="0"/>
+                        </a:ext>
+                      </a:extLst>
+                    </a:blip>
+                    <a:srcRect/>
+                    <a:stretch>
+                      <a:fillRect/>
+                    </a:stretch>
+                  </pic:blipFill>
+                  <pic:spPr bwMode="auto">
+                    <a:xfrm>
+                      <a:off x="0" y="0"/>
+                      <a:ext cx="2869960" cy="590550"/>
+                    </a:xfrm>
+                    <a:prstGeom prst="rect">
+                      <a:avLst/>
+                    </a:prstGeom>
+                    <a:noFill/>
+                    <a:ln>
+                      <a:noFill/>
+                    </a:ln>
+                  </pic:spPr>
+                </pic:pic>
+              </a:graphicData>
+            </a:graphic>
+            <wp14:sizeRelH relativeFrom="margin">
+              <wp14:pctWidth>0</wp14:pctWidth>
+            </wp14:sizeRelH>
+            <wp14:sizeRelV relativeFrom="margin">
+              <wp14:pctHeight>0</wp14:pctHeight>
+            </wp14:sizeRelV>
+          </wp:anchor>
+        </w:drawing>
+      </w:r>
+      <w:r>
+        <w:rPr>
+          <w:noProof/>
           <w:lang w:val="de-DE" w:eastAsia="de-DE"/>
         </w:rPr>
         <mc:AlternateContent>
           <mc:Choice Requires="wps">
             <w:drawing>
-              <wp:anchor distT="0" distB="0" distL="114300" distR="114300" simplePos="0" relativeHeight="251659264" behindDoc="0" locked="0" layoutInCell="1" allowOverlap="1" wp14:anchorId="675EA567" wp14:editId="52ADDC49">
+              <wp:anchor distT="0" distB="0" distL="114300" distR="114300" simplePos="0" relativeHeight="251652608" behindDoc="0" locked="0" layoutInCell="1" allowOverlap="1" wp14:anchorId="675EA567" wp14:editId="30D2C6F4">
                 <wp:simplePos x="0" y="0"/>
                 <wp:positionH relativeFrom="margin">
                   <wp:align>center</wp:align>
@@ -46,14 +113,14 @@
                         </a:ln>
                         <a:extLst>
                           <a:ext uri="{909E8E84-426E-40dd-AFC4-6F175D3DCCD1}">
-                            <a14:hiddenFill xmlns="" xmlns:mo="http://schemas.microsoft.com/office/mac/office/2008/main" xmlns:mv="urn:schemas-microsoft-com:mac:vml" xmlns:o="urn:schemas-microsoft-com:office:office" xmlns:v="urn:schemas-microsoft-com:vml" xmlns:w10="urn:schemas-microsoft-com:office:word" xmlns:w="http://schemas.openxmlformats.org/wordprocessingml/2006/main" xmlns:a14="http://schemas.microsoft.com/office/drawing/2010/main">
+                            <a14:hiddenFill xmlns:a14="http://schemas.microsoft.com/office/drawing/2010/main" xmlns:w="http://schemas.openxmlformats.org/wordprocessingml/2006/main" xmlns:w10="urn:schemas-microsoft-com:office:word" xmlns:v="urn:schemas-microsoft-com:vml" xmlns:o="urn:schemas-microsoft-com:office:office" xmlns:mv="urn:schemas-microsoft-com:mac:vml" xmlns:mo="http://schemas.microsoft.com/office/mac/office/2008/main" xmlns="">
                               <a:solidFill>
                                 <a:srgbClr val="FFFFFF"/>
                               </a:solidFill>
                             </a14:hiddenFill>
                           </a:ext>
                           <a:ext uri="{91240B29-F687-4f45-9708-019B960494DF}">
-                            <a14:hiddenLine xmlns="" xmlns:mo="http://schemas.microsoft.com/office/mac/office/2008/main" xmlns:mv="urn:schemas-microsoft-com:mac:vml" xmlns:o="urn:schemas-microsoft-com:office:office" xmlns:v="urn:schemas-microsoft-com:vml" xmlns:w10="urn:schemas-microsoft-com:office:word" xmlns:w="http://schemas.openxmlformats.org/wordprocessingml/2006/main" xmlns:a14="http://schemas.microsoft.com/office/drawing/2010/main" w="9525">
+                            <a14:hiddenLine xmlns:a14="http://schemas.microsoft.com/office/drawing/2010/main" xmlns:w="http://schemas.openxmlformats.org/wordprocessingml/2006/main" xmlns:w10="urn:schemas-microsoft-com:office:word" xmlns:v="urn:schemas-microsoft-com:vml" xmlns:o="urn:schemas-microsoft-com:office:office" xmlns:mv="urn:schemas-microsoft-com:mac:vml" xmlns:mo="http://schemas.microsoft.com/office/mac/office/2008/main" xmlns="" w="9525">
                               <a:solidFill>
                                 <a:srgbClr val="000000"/>
                               </a:solidFill>
@@ -71,9 +138,13 @@
                               <w:jc w:val="center"/>
                               <w:rPr>
                                 <w:rFonts w:ascii="Algerian" w:hAnsi="Algerian" w:cs="Times New Roman"/>
+                                <w:bCs/>
+                                <w:i/>
+                                <w:iCs/>
+                                <w:color w:val="003399"/>
                                 <w:sz w:val="72"/>
                                 <w:szCs w:val="72"/>
-                                <w:lang w:val="uz-Cyrl-UZ"/>
+                                <w:lang w:val="de-CH"/>
                               </w:rPr>
                             </w:pPr>
                             <w:r>
@@ -85,9 +156,44 @@
                                 <w:color w:val="003399"/>
                                 <w:sz w:val="72"/>
                                 <w:szCs w:val="72"/>
-                                <w:lang w:val="uz-Cyrl-UZ"/>
-                              </w:rPr>
-                              <w:t>SKIP-BO INSTRUCTION MANUAL</w:t>
+                                <w:lang w:val="de-CH"/>
+                              </w:rPr>
+                              <w:t xml:space="preserve">                    </w:t>
+                            </w:r>
+                          </w:p>
+                          <w:p>
+                            <w:pPr>
+                              <w:jc w:val="center"/>
+                              <w:rPr>
+                                <w:rFonts w:ascii="Algerian" w:hAnsi="Algerian" w:cs="Times New Roman"/>
+                                <w:sz w:val="72"/>
+                                <w:szCs w:val="72"/>
+                                <w:lang w:val="uz-Cyrl-UZ"/>
+                              </w:rPr>
+                            </w:pPr>
+                            <w:r>
+                              <w:rPr>
+                                <w:rFonts w:ascii="Algerian" w:hAnsi="Algerian" w:cs="Times New Roman"/>
+                                <w:bCs/>
+                                <w:i/>
+                                <w:iCs/>
+                                <w:color w:val="003399"/>
+                                <w:sz w:val="72"/>
+                                <w:szCs w:val="72"/>
+                                <w:lang w:val="de-CH"/>
+                              </w:rPr>
+                              <w:t xml:space="preserve"> </w:t>
+                            </w:r>
+                            <w:r>
+                              <w:rPr>
+                                <w:rFonts w:ascii="Algerian" w:hAnsi="Algerian" w:cs="Times New Roman"/>
+                                <w:bCs/>
+                                <w:color w:val="003399"/>
+                                <w:sz w:val="72"/>
+                                <w:szCs w:val="72"/>
+                                <w:lang w:val="uz-Cyrl-UZ"/>
+                              </w:rPr>
+                              <w:t>INSTRUCTION MANUAL</w:t>
                             </w:r>
                             <w:r>
                               <w:rPr>
@@ -122,20 +228,12 @@
                 <v:stroke joinstyle="miter"/>
                 <v:path gradientshapeok="t" o:connecttype="rect"/>
               </v:shapetype>
-              <v:shape id="Text Box 3" o:spid="_x0000_s1026" type="#_x0000_t202" style="position:absolute;margin-left:0;margin-top:.1pt;width:522.75pt;height:146.25pt;z-index:251659264;visibility:visible;mso-wrap-style:square;mso-width-percent:0;mso-height-percent:0;mso-wrap-distance-left:9pt;mso-wrap-distance-top:0;mso-wrap-distance-right:9pt;mso-wrap-distance-bottom:0;mso-position-horizontal:center;mso-position-horizontal-relative:margin;mso-position-vertical:absolute;mso-position-vertical-relative:text;mso-width-percent:0;mso-height-percent:0;mso-width-relative:margin;mso-height-relative:margin;v-text-anchor:top" o:gfxdata="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" filled="f" stroked="f">
+              <v:shape id="Text Box 3" o:spid="_x0000_s1026" type="#_x0000_t202" style="position:absolute;margin-left:0;margin-top:.1pt;width:522.75pt;height:146.25pt;z-index:251652608;visibility:visible;mso-wrap-style:square;mso-width-percent:0;mso-height-percent:0;mso-wrap-distance-left:9pt;mso-wrap-distance-top:0;mso-wrap-distance-right:9pt;mso-wrap-distance-bottom:0;mso-position-horizontal:center;mso-position-horizontal-relative:margin;mso-position-vertical:absolute;mso-position-vertical-relative:text;mso-width-percent:0;mso-height-percent:0;mso-width-relative:margin;mso-height-relative:margin;v-text-anchor:top" o:gfxdata="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" filled="f" stroked="f">
                 <v:textbox>
                   <w:txbxContent>
                     <w:p>
                       <w:pPr>
                         <w:jc w:val="center"/>
-                        <w:rPr>
-                          <w:rFonts w:ascii="Algerian" w:hAnsi="Algerian" w:cs="Times New Roman"/>
-                          <w:sz w:val="72"/>
-                          <w:szCs w:val="72"/>
-                          <w:lang w:val="uz-Cyrl-UZ"/>
-                        </w:rPr>
-                      </w:pPr>
-                      <w:r>
                         <w:rPr>
                           <w:rFonts w:ascii="Algerian" w:hAnsi="Algerian" w:cs="Times New Roman"/>
                           <w:bCs/>
@@ -144,9 +242,56 @@
                           <w:color w:val="003399"/>
                           <w:sz w:val="72"/>
                           <w:szCs w:val="72"/>
-                          <w:lang w:val="uz-Cyrl-UZ"/>
-                        </w:rPr>
-                        <w:t>SKIP-BO INSTRUCTION MANUAL</w:t>
+                          <w:lang w:val="de-CH"/>
+                        </w:rPr>
+                      </w:pPr>
+                      <w:r>
+                        <w:rPr>
+                          <w:rFonts w:ascii="Algerian" w:hAnsi="Algerian" w:cs="Times New Roman"/>
+                          <w:bCs/>
+                          <w:i/>
+                          <w:iCs/>
+                          <w:color w:val="003399"/>
+                          <w:sz w:val="72"/>
+                          <w:szCs w:val="72"/>
+                          <w:lang w:val="de-CH"/>
+                        </w:rPr>
+                        <w:t xml:space="preserve">                    </w:t>
+                      </w:r>
+                    </w:p>
+                    <w:p>
+                      <w:pPr>
+                        <w:jc w:val="center"/>
+                        <w:rPr>
+                          <w:rFonts w:ascii="Algerian" w:hAnsi="Algerian" w:cs="Times New Roman"/>
+                          <w:sz w:val="72"/>
+                          <w:szCs w:val="72"/>
+                          <w:lang w:val="uz-Cyrl-UZ"/>
+                        </w:rPr>
+                      </w:pPr>
+                      <w:r>
+                        <w:rPr>
+                          <w:rFonts w:ascii="Algerian" w:hAnsi="Algerian" w:cs="Times New Roman"/>
+                          <w:bCs/>
+                          <w:i/>
+                          <w:iCs/>
+                          <w:color w:val="003399"/>
+                          <w:sz w:val="72"/>
+                          <w:szCs w:val="72"/>
+                          <w:lang w:val="de-CH"/>
+                        </w:rPr>
+                        <w:t xml:space="preserve"> </w:t>
+                      </w:r>
+                      <w:r>
+                        <w:rPr>
+                          <w:rFonts w:ascii="Algerian" w:hAnsi="Algerian" w:cs="Times New Roman"/>
+                          <w:bCs/>
+                          <w:color w:val="003399"/>
+                          <w:sz w:val="72"/>
+                          <w:szCs w:val="72"/>
+                          <w:lang w:val="uz-Cyrl-UZ"/>
+                        </w:rPr>
+                        <w:t>INSTRUCTION MANUAL</w:t>
                       </w:r>
                       <w:r>
                         <w:rPr>
@@ -174,7 +319,7 @@
         <mc:AlternateContent>
           <mc:Choice Requires="wps">
             <w:drawing>
-              <wp:anchor distT="0" distB="0" distL="114300" distR="114300" simplePos="0" relativeHeight="251675648" behindDoc="0" locked="0" layoutInCell="1" allowOverlap="1" wp14:anchorId="3439FE87" wp14:editId="2FE64A66">
+              <wp:anchor distT="0" distB="0" distL="114300" distR="114300" simplePos="0" relativeHeight="251657728" behindDoc="0" locked="0" layoutInCell="1" allowOverlap="1" wp14:anchorId="3439FE87" wp14:editId="2FE64A66">
                 <wp:simplePos x="0" y="0"/>
                 <wp:positionH relativeFrom="column">
                   <wp:posOffset>247650</wp:posOffset>
@@ -209,14 +354,14 @@
                         </a:ln>
                         <a:extLst>
                           <a:ext uri="{909E8E84-426E-40dd-AFC4-6F175D3DCCD1}">
-                            <a14:hiddenFill xmlns="" xmlns:mo="http://schemas.microsoft.com/office/mac/office/2008/main" xmlns:mv="urn:schemas-microsoft-com:mac:vml" xmlns:o="urn:schemas-microsoft-com:office:office" xmlns:v="urn:schemas-microsoft-com:vml" xmlns:w10="urn:schemas-microsoft-com:office:word" xmlns:w="http://schemas.openxmlformats.org/wordprocessingml/2006/main" xmlns:a14="http://schemas.microsoft.com/office/drawing/2010/main">
+                            <a14:hiddenFill xmlns:a14="http://schemas.microsoft.com/office/drawing/2010/main" xmlns:w="http://schemas.openxmlformats.org/wordprocessingml/2006/main" xmlns:w10="urn:schemas-microsoft-com:office:word" xmlns:v="urn:schemas-microsoft-com:vml" xmlns:o="urn:schemas-microsoft-com:office:office" xmlns:mv="urn:schemas-microsoft-com:mac:vml" xmlns:mo="http://schemas.microsoft.com/office/mac/office/2008/main" xmlns="">
                               <a:solidFill>
                                 <a:srgbClr val="FFFFFF"/>
                               </a:solidFill>
                             </a14:hiddenFill>
                           </a:ext>
                           <a:ext uri="{91240B29-F687-4f45-9708-019B960494DF}">
-                            <a14:hiddenLine xmlns="" xmlns:mo="http://schemas.microsoft.com/office/mac/office/2008/main" xmlns:mv="urn:schemas-microsoft-com:mac:vml" xmlns:o="urn:schemas-microsoft-com:office:office" xmlns:v="urn:schemas-microsoft-com:vml" xmlns:w10="urn:schemas-microsoft-com:office:word" xmlns:w="http://schemas.openxmlformats.org/wordprocessingml/2006/main" xmlns:a14="http://schemas.microsoft.com/office/drawing/2010/main" w="9525">
+                            <a14:hiddenLine xmlns:a14="http://schemas.microsoft.com/office/drawing/2010/main" xmlns:w="http://schemas.openxmlformats.org/wordprocessingml/2006/main" xmlns:w10="urn:schemas-microsoft-com:office:word" xmlns:v="urn:schemas-microsoft-com:vml" xmlns:o="urn:schemas-microsoft-com:office:office" xmlns:mv="urn:schemas-microsoft-com:mac:vml" xmlns:mo="http://schemas.microsoft.com/office/mac/office/2008/main" xmlns="" w="9525">
                               <a:solidFill>
                                 <a:srgbClr val="000000"/>
                               </a:solidFill>
@@ -256,7 +401,7 @@
           </mc:Choice>
           <mc:Fallback>
             <w:pict>
-              <v:shape w14:anchorId="3439FE87" id="Text Box 41" o:spid="_x0000_s1027" type="#_x0000_t202" style="position:absolute;margin-left:19.5pt;margin-top:115.5pt;width:23.8pt;height:39.65pt;z-index:251675648;visibility:visible;mso-wrap-style:none;mso-width-percent:0;mso-height-percent:0;mso-wrap-distance-left:9pt;mso-wrap-distance-top:0;mso-wrap-distance-right:9pt;mso-wrap-distance-bottom:0;mso-position-horizontal:absolute;mso-position-horizontal-relative:text;mso-position-vertical:absolute;mso-position-vertical-relative:text;mso-width-percent:0;mso-height-percent:0;mso-width-relative:margin;mso-height-relative:margin;v-text-anchor:top" o:gfxdata="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" filled="f" stroked="f">
+              <v:shape w14:anchorId="3439FE87" id="Text Box 41" o:spid="_x0000_s1027" type="#_x0000_t202" style="position:absolute;margin-left:19.5pt;margin-top:115.5pt;width:23.8pt;height:39.65pt;z-index:251657728;visibility:visible;mso-wrap-style:none;mso-width-percent:0;mso-height-percent:0;mso-wrap-distance-left:9pt;mso-wrap-distance-top:0;mso-wrap-distance-right:9pt;mso-wrap-distance-bottom:0;mso-position-horizontal:absolute;mso-position-horizontal-relative:text;mso-position-vertical:absolute;mso-position-vertical-relative:text;mso-width-percent:0;mso-height-percent:0;mso-width-relative:margin;mso-height-relative:margin;v-text-anchor:top" o:gfxdata="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" filled="f" stroked="f">
                 <v:textbox style="mso-fit-shape-to-text:t">
                   <w:txbxContent>
                     <w:p>
@@ -282,17 +427,241 @@
     <w:p/>
     <w:p/>
     <w:p/>
+    <w:p>
+      <w:pPr>
+        <w:jc w:val="center"/>
+        <w:rPr>
+          <w:b/>
+          <w:bCs/>
+        </w:rPr>
+      </w:pPr>
+      <w:r>
+        <w:rPr>
+          <w:b/>
+          <w:bCs/>
+        </w:rPr>
+        <w:t>P</w:t>
+      </w:r>
+      <w:r>
+        <w:rPr>
+          <w:b/>
+          <w:bCs/>
+        </w:rPr>
+        <w:t>rogramming project</w:t>
+      </w:r>
+      <w:r>
+        <w:rPr>
+          <w:b/>
+          <w:bCs/>
+        </w:rPr>
+        <w:t xml:space="preserve"> 2020 Uni Basel</w:t>
+      </w:r>
+    </w:p>
+    <w:p/>
+    <w:p>
+      <w:r>
+        <w:rPr>
+          <w:noProof/>
+        </w:rPr>
+        <w:drawing>
+          <wp:anchor distT="0" distB="0" distL="114300" distR="114300" simplePos="0" relativeHeight="251660800" behindDoc="0" locked="0" layoutInCell="1" allowOverlap="1" wp14:anchorId="545966E9" wp14:editId="22AFE9B2">
+            <wp:simplePos x="0" y="0"/>
+            <wp:positionH relativeFrom="column">
+              <wp:posOffset>1638300</wp:posOffset>
+            </wp:positionH>
+            <wp:positionV relativeFrom="paragraph">
+              <wp:posOffset>268605</wp:posOffset>
+            </wp:positionV>
+            <wp:extent cx="2571750" cy="2269191"/>
+            <wp:effectExtent l="0" t="0" r="0" b="0"/>
+            <wp:wrapNone/>
+            <wp:docPr id="7" name="Grafik 7"/>
+            <wp:cNvGraphicFramePr>
+              <a:graphicFrameLocks xmlns:a="http://schemas.openxmlformats.org/drawingml/2006/main" noChangeAspect="1"/>
+            </wp:cNvGraphicFramePr>
+            <a:graphic xmlns:a="http://schemas.openxmlformats.org/drawingml/2006/main">
+              <a:graphicData uri="http://schemas.openxmlformats.org/drawingml/2006/picture">
+                <pic:pic xmlns:pic="http://schemas.openxmlformats.org/drawingml/2006/picture">
+                  <pic:nvPicPr>
+                    <pic:cNvPr id="0" name="Picture 2"/>
+                    <pic:cNvPicPr>
+                      <a:picLocks noChangeAspect="1" noChangeArrowheads="1"/>
+                    </pic:cNvPicPr>
+                  </pic:nvPicPr>
+                  <pic:blipFill>
+                    <a:blip r:embed="rId9">
+                      <a:extLst>
+                        <a:ext uri="{28A0092B-C50C-407E-A947-70E740481C1C}">
+                          <a14:useLocalDpi xmlns:a14="http://schemas.microsoft.com/office/drawing/2010/main" val="0"/>
+                        </a:ext>
+                      </a:extLst>
+                    </a:blip>
+                    <a:srcRect/>
+                    <a:stretch>
+                      <a:fillRect/>
+                    </a:stretch>
+                  </pic:blipFill>
+                  <pic:spPr bwMode="auto">
+                    <a:xfrm>
+                      <a:off x="0" y="0"/>
+                      <a:ext cx="2571750" cy="2269191"/>
+                    </a:xfrm>
+                    <a:prstGeom prst="rect">
+                      <a:avLst/>
+                    </a:prstGeom>
+                    <a:noFill/>
+                    <a:ln>
+                      <a:noFill/>
+                    </a:ln>
+                  </pic:spPr>
+                </pic:pic>
+              </a:graphicData>
+            </a:graphic>
+            <wp14:sizeRelH relativeFrom="page">
+              <wp14:pctWidth>0</wp14:pctWidth>
+            </wp14:sizeRelH>
+            <wp14:sizeRelV relativeFrom="page">
+              <wp14:pctHeight>0</wp14:pctHeight>
+            </wp14:sizeRelV>
+          </wp:anchor>
+        </w:drawing>
+      </w:r>
+    </w:p>
     <w:p/>
     <w:p/>
     <w:p/>
     <w:p/>
+    <w:p>
+      <w:bookmarkStart w:id="0" w:name="_GoBack"/>
+      <w:bookmarkEnd w:id="0"/>
+    </w:p>
     <w:p/>
-    <w:p/>
-    <w:p/>
-    <w:p/>
-    <w:p/>
-    <w:p/>
-    <w:p/>
+    <w:p>
+      <w:r>
+        <w:rPr>
+          <w:noProof/>
+        </w:rPr>
+        <mc:AlternateContent>
+          <mc:Choice Requires="wps">
+            <w:drawing>
+              <wp:anchor distT="45720" distB="45720" distL="114300" distR="114300" simplePos="0" relativeHeight="251662848" behindDoc="0" locked="0" layoutInCell="1" allowOverlap="1" wp14:anchorId="32DF28D6" wp14:editId="3C6A844E">
+                <wp:simplePos x="0" y="0"/>
+                <wp:positionH relativeFrom="column">
+                  <wp:posOffset>1638300</wp:posOffset>
+                </wp:positionH>
+                <wp:positionV relativeFrom="paragraph">
+                  <wp:posOffset>143510</wp:posOffset>
+                </wp:positionV>
+                <wp:extent cx="3086100" cy="1404620"/>
+                <wp:effectExtent l="0" t="0" r="0" b="0"/>
+                <wp:wrapSquare wrapText="bothSides"/>
+                <wp:docPr id="217" name="Textfeld 2"/>
+                <wp:cNvGraphicFramePr>
+                  <a:graphicFrameLocks xmlns:a="http://schemas.openxmlformats.org/drawingml/2006/main"/>
+                </wp:cNvGraphicFramePr>
+                <a:graphic xmlns:a="http://schemas.openxmlformats.org/drawingml/2006/main">
+                  <a:graphicData uri="http://schemas.microsoft.com/office/word/2010/wordprocessingShape">
+                    <wps:wsp>
+                      <wps:cNvSpPr txBox="1">
+                        <a:spLocks noChangeArrowheads="1"/>
+                      </wps:cNvSpPr>
+                      <wps:spPr bwMode="auto">
+                        <a:xfrm>
+                          <a:off x="0" y="0"/>
+                          <a:ext cx="3086100" cy="1404620"/>
+                        </a:xfrm>
+                        <a:prstGeom prst="rect">
+                          <a:avLst/>
+                        </a:prstGeom>
+                        <a:solidFill>
+                          <a:srgbClr val="FFFFFF"/>
+                        </a:solidFill>
+                        <a:ln w="9525">
+                          <a:noFill/>
+                          <a:miter lim="800000"/>
+                          <a:headEnd/>
+                          <a:tailEnd/>
+                        </a:ln>
+                      </wps:spPr>
+                      <wps:txbx>
+                        <w:txbxContent>
+                          <w:p>
+                            <w:pPr>
+                              <w:rPr>
+                                <w:sz w:val="16"/>
+                                <w:szCs w:val="16"/>
+                                <w:lang w:val="en-GB"/>
+                              </w:rPr>
+                            </w:pPr>
+                            <w:r>
+                              <w:rPr>
+                                <w:sz w:val="16"/>
+                                <w:szCs w:val="16"/>
+                              </w:rPr>
+                              <w:t xml:space="preserve">Source Picture: </w:t>
+                            </w:r>
+                            <w:r>
+                              <w:rPr>
+                                <w:sz w:val="16"/>
+                                <w:szCs w:val="16"/>
+                              </w:rPr>
+                              <w:t>https://www.entertainmentearth.com</w:t>
+                            </w:r>
+                          </w:p>
+                        </w:txbxContent>
+                      </wps:txbx>
+                      <wps:bodyPr rot="0" vert="horz" wrap="square" lIns="91440" tIns="45720" rIns="91440" bIns="45720" anchor="t" anchorCtr="0">
+                        <a:spAutoFit/>
+                      </wps:bodyPr>
+                    </wps:wsp>
+                  </a:graphicData>
+                </a:graphic>
+                <wp14:sizeRelH relativeFrom="margin">
+                  <wp14:pctWidth>0</wp14:pctWidth>
+                </wp14:sizeRelH>
+                <wp14:sizeRelV relativeFrom="margin">
+                  <wp14:pctHeight>20000</wp14:pctHeight>
+                </wp14:sizeRelV>
+              </wp:anchor>
+            </w:drawing>
+          </mc:Choice>
+          <mc:Fallback>
+            <w:pict>
+              <v:shape w14:anchorId="32DF28D6" id="Textfeld 2" o:spid="_x0000_s1028" type="#_x0000_t202" style="position:absolute;margin-left:129pt;margin-top:11.3pt;width:243pt;height:110.6pt;z-index:251662848;visibility:visible;mso-wrap-style:square;mso-width-percent:0;mso-height-percent:200;mso-wrap-distance-left:9pt;mso-wrap-distance-top:3.6pt;mso-wrap-distance-right:9pt;mso-wrap-distance-bottom:3.6pt;mso-position-horizontal:absolute;mso-position-horizontal-relative:text;mso-position-vertical:absolute;mso-position-vertical-relative:text;mso-width-percent:0;mso-height-percent:200;mso-width-relative:margin;mso-height-relative:margin;v-text-anchor:top" o:gfxdata="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" stroked="f">
+                <v:textbox style="mso-fit-shape-to-text:t">
+                  <w:txbxContent>
+                    <w:p>
+                      <w:pPr>
+                        <w:rPr>
+                          <w:sz w:val="16"/>
+                          <w:szCs w:val="16"/>
+                          <w:lang w:val="en-GB"/>
+                        </w:rPr>
+                      </w:pPr>
+                      <w:r>
+                        <w:rPr>
+                          <w:sz w:val="16"/>
+                          <w:szCs w:val="16"/>
+                        </w:rPr>
+                        <w:t xml:space="preserve">Source Picture: </w:t>
+                      </w:r>
+                      <w:r>
+                        <w:rPr>
+                          <w:sz w:val="16"/>
+                          <w:szCs w:val="16"/>
+                        </w:rPr>
+                        <w:t>https://www.entertainmentearth.com</w:t>
+                      </w:r>
+                    </w:p>
+                  </w:txbxContent>
+                </v:textbox>
+                <w10:wrap type="square"/>
+              </v:shape>
+            </w:pict>
+          </mc:Fallback>
+        </mc:AlternateContent>
+      </w:r>
+    </w:p>
     <w:p/>
     <w:p/>
     <w:p>
@@ -304,13 +673,13 @@
         <mc:AlternateContent>
           <mc:Choice Requires="wps">
             <w:drawing>
-              <wp:anchor distT="0" distB="0" distL="114300" distR="114300" simplePos="0" relativeHeight="251660288" behindDoc="0" locked="0" layoutInCell="1" allowOverlap="1" wp14:anchorId="30C0FE3A" wp14:editId="76E5C25F">
+              <wp:anchor distT="0" distB="0" distL="114300" distR="114300" simplePos="0" relativeHeight="251656704" behindDoc="0" locked="0" layoutInCell="1" allowOverlap="1" wp14:anchorId="30C0FE3A" wp14:editId="3B35FE0A">
                 <wp:simplePos x="0" y="0"/>
                 <wp:positionH relativeFrom="column">
                   <wp:posOffset>-180975</wp:posOffset>
                 </wp:positionH>
                 <wp:positionV relativeFrom="paragraph">
-                  <wp:posOffset>269875</wp:posOffset>
+                  <wp:posOffset>224155</wp:posOffset>
                 </wp:positionV>
                 <wp:extent cx="6296025" cy="1847850"/>
                 <wp:effectExtent l="0" t="0" r="0" b="4445"/>
@@ -339,14 +708,14 @@
                         </a:ln>
                         <a:extLst>
                           <a:ext uri="{909E8E84-426E-40dd-AFC4-6F175D3DCCD1}">
-                            <a14:hiddenFill xmlns="" xmlns:mo="http://schemas.microsoft.com/office/mac/office/2008/main" xmlns:mv="urn:schemas-microsoft-com:mac:vml" xmlns:o="urn:schemas-microsoft-com:office:office" xmlns:v="urn:schemas-microsoft-com:vml" xmlns:w10="urn:schemas-microsoft-com:office:word" xmlns:w="http://schemas.openxmlformats.org/wordprocessingml/2006/main" xmlns:a14="http://schemas.microsoft.com/office/drawing/2010/main">
+                            <a14:hiddenFill xmlns:a14="http://schemas.microsoft.com/office/drawing/2010/main" xmlns:w="http://schemas.openxmlformats.org/wordprocessingml/2006/main" xmlns:w10="urn:schemas-microsoft-com:office:word" xmlns:v="urn:schemas-microsoft-com:vml" xmlns:o="urn:schemas-microsoft-com:office:office" xmlns:mv="urn:schemas-microsoft-com:mac:vml" xmlns:mo="http://schemas.microsoft.com/office/mac/office/2008/main" xmlns="">
                               <a:solidFill>
                                 <a:srgbClr val="FFFFFF"/>
                               </a:solidFill>
                             </a14:hiddenFill>
                           </a:ext>
                           <a:ext uri="{91240B29-F687-4f45-9708-019B960494DF}">
-                            <a14:hiddenLine xmlns="" xmlns:mo="http://schemas.microsoft.com/office/mac/office/2008/main" xmlns:mv="urn:schemas-microsoft-com:mac:vml" xmlns:o="urn:schemas-microsoft-com:office:office" xmlns:v="urn:schemas-microsoft-com:vml" xmlns:w10="urn:schemas-microsoft-com:office:word" xmlns:w="http://schemas.openxmlformats.org/wordprocessingml/2006/main" xmlns:a14="http://schemas.microsoft.com/office/drawing/2010/main" w="9525">
+                            <a14:hiddenLine xmlns:a14="http://schemas.microsoft.com/office/drawing/2010/main" xmlns:w="http://schemas.openxmlformats.org/wordprocessingml/2006/main" xmlns:w10="urn:schemas-microsoft-com:office:word" xmlns:v="urn:schemas-microsoft-com:vml" xmlns:o="urn:schemas-microsoft-com:office:office" xmlns:mv="urn:schemas-microsoft-com:mac:vml" xmlns:mo="http://schemas.microsoft.com/office/mac/office/2008/main" xmlns="" w="9525">
                               <a:solidFill>
                                 <a:srgbClr val="000000"/>
                               </a:solidFill>
@@ -366,8 +735,8 @@
                                 <w:rFonts w:ascii="Times New Roman" w:hAnsi="Times New Roman" w:cs="Times New Roman"/>
                                 <w:b/>
                                 <w:color w:val="365F91" w:themeColor="accent1" w:themeShade="BF"/>
-                                <w:sz w:val="56"/>
-                                <w:szCs w:val="20"/>
+                                <w:sz w:val="44"/>
+                                <w:szCs w:val="44"/>
                                 <w:lang w:val="uz-Cyrl-UZ"/>
                               </w:rPr>
                             </w:pPr>
@@ -376,11 +745,22 @@
                                 <w:rFonts w:ascii="Times New Roman" w:hAnsi="Times New Roman" w:cs="Times New Roman"/>
                                 <w:b/>
                                 <w:color w:val="365F91" w:themeColor="accent1" w:themeShade="BF"/>
-                                <w:sz w:val="56"/>
-                                <w:szCs w:val="20"/>
-                                <w:lang w:val="uz-Cyrl-UZ"/>
-                              </w:rPr>
-                              <w:t>Gruppe-15 (SKIP-BRO’S)</w:t>
+                                <w:sz w:val="44"/>
+                                <w:szCs w:val="44"/>
+                                <w:lang w:val="uz-Cyrl-UZ"/>
+                              </w:rPr>
+                              <w:t xml:space="preserve">Gruppe-15 </w:t>
+                            </w:r>
+                            <w:r>
+                              <w:rPr>
+                                <w:rFonts w:ascii="Times New Roman" w:hAnsi="Times New Roman" w:cs="Times New Roman"/>
+                                <w:b/>
+                                <w:color w:val="365F91" w:themeColor="accent1" w:themeShade="BF"/>
+                                <w:sz w:val="44"/>
+                                <w:szCs w:val="44"/>
+                                <w:lang w:val="uz-Cyrl-UZ"/>
+                              </w:rPr>
+                              <w:t>(SKIP-BRO’S)</w:t>
                             </w:r>
                           </w:p>
                           <w:p>
@@ -478,7 +858,7 @@
           </mc:Choice>
           <mc:Fallback>
             <w:pict>
-              <v:shape w14:anchorId="30C0FE3A" id="Text Box 4" o:spid="_x0000_s1028" type="#_x0000_t202" style="position:absolute;margin-left:-14.25pt;margin-top:21.25pt;width:495.75pt;height:145.5pt;z-index:251660288;visibility:visible;mso-wrap-style:square;mso-width-percent:0;mso-height-percent:0;mso-wrap-distance-left:9pt;mso-wrap-distance-top:0;mso-wrap-distance-right:9pt;mso-wrap-distance-bottom:0;mso-position-horizontal:absolute;mso-position-horizontal-relative:text;mso-position-vertical:absolute;mso-position-vertical-relative:text;mso-width-percent:0;mso-height-percent:0;mso-width-relative:margin;mso-height-relative:margin;v-text-anchor:top" o:gfxdata="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" filled="f" stroked="f">
+              <v:shape w14:anchorId="30C0FE3A" id="Text Box 4" o:spid="_x0000_s1029" type="#_x0000_t202" style="position:absolute;margin-left:-14.25pt;margin-top:17.65pt;width:495.75pt;height:145.5pt;z-index:251656704;visibility:visible;mso-wrap-style:square;mso-width-percent:0;mso-height-percent:0;mso-wrap-distance-left:9pt;mso-wrap-distance-top:0;mso-wrap-distance-right:9pt;mso-wrap-distance-bottom:0;mso-position-horizontal:absolute;mso-position-horizontal-relative:text;mso-position-vertical:absolute;mso-position-vertical-relative:text;mso-width-percent:0;mso-height-percent:0;mso-width-relative:margin;mso-height-relative:margin;v-text-anchor:top" o:gfxdata="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" filled="f" stroked="f">
                 <v:textbox>
                   <w:txbxContent>
                     <w:p>
@@ -488,8 +868,8 @@
                           <w:rFonts w:ascii="Times New Roman" w:hAnsi="Times New Roman" w:cs="Times New Roman"/>
                           <w:b/>
                           <w:color w:val="365F91" w:themeColor="accent1" w:themeShade="BF"/>
-                          <w:sz w:val="56"/>
-                          <w:szCs w:val="20"/>
+                          <w:sz w:val="44"/>
+                          <w:szCs w:val="44"/>
                           <w:lang w:val="uz-Cyrl-UZ"/>
                         </w:rPr>
                       </w:pPr>
@@ -498,11 +878,22 @@
                           <w:rFonts w:ascii="Times New Roman" w:hAnsi="Times New Roman" w:cs="Times New Roman"/>
                           <w:b/>
                           <w:color w:val="365F91" w:themeColor="accent1" w:themeShade="BF"/>
-                          <w:sz w:val="56"/>
-                          <w:szCs w:val="20"/>
-                          <w:lang w:val="uz-Cyrl-UZ"/>
-                        </w:rPr>
-                        <w:t>Gruppe-15 (SKIP-BRO’S)</w:t>
+                          <w:sz w:val="44"/>
+                          <w:szCs w:val="44"/>
+                          <w:lang w:val="uz-Cyrl-UZ"/>
+                        </w:rPr>
+                        <w:t xml:space="preserve">Gruppe-15 </w:t>
+                      </w:r>
+                      <w:r>
+                        <w:rPr>
+                          <w:rFonts w:ascii="Times New Roman" w:hAnsi="Times New Roman" w:cs="Times New Roman"/>
+                          <w:b/>
+                          <w:color w:val="365F91" w:themeColor="accent1" w:themeShade="BF"/>
+                          <w:sz w:val="44"/>
+                          <w:szCs w:val="44"/>
+                          <w:lang w:val="uz-Cyrl-UZ"/>
+                        </w:rPr>
+                        <w:t>(SKIP-BRO’S)</w:t>
                       </w:r>
                     </w:p>
                     <w:p>
@@ -619,7 +1010,7 @@
       <w:sdtContent>
         <w:p>
           <w:pPr>
-            <w:pStyle w:val="TOCHeading"/>
+            <w:pStyle w:val="Inhaltsverzeichnisberschrift"/>
             <w:numPr>
               <w:ilvl w:val="0"/>
               <w:numId w:val="0"/>
@@ -640,7 +1031,7 @@
         </w:p>
         <w:p>
           <w:pPr>
-            <w:pStyle w:val="TOC1"/>
+            <w:pStyle w:val="Verzeichnis1"/>
             <w:tabs>
               <w:tab w:val="left" w:pos="440"/>
               <w:tab w:val="right" w:leader="dot" w:pos="9350"/>
@@ -652,7 +1043,7 @@
               <w:color w:val="auto"/>
               <w:sz w:val="22"/>
               <w:szCs w:val="22"/>
-              <w:lang w:val="en-CH" w:eastAsia="en-CH"/>
+              <w:lang w:val="de-CH" w:eastAsia="de-CH"/>
             </w:rPr>
           </w:pPr>
           <w:r>
@@ -664,7 +1055,7 @@
           <w:r>
             <w:fldChar w:fldCharType="separate"/>
           </w:r>
-          <w:hyperlink r:id="rId8" w:anchor="_Toc36991263" w:history="1">
+          <w:hyperlink r:id="rId10" w:anchor="_Toc37013728" w:history="1">
             <w:r>
               <w:rPr>
                 <w:rStyle w:val="Hyperlink"/>
@@ -680,7 +1071,7 @@
                 <w:color w:val="auto"/>
                 <w:sz w:val="22"/>
                 <w:szCs w:val="22"/>
-                <w:lang w:val="en-CH" w:eastAsia="en-CH"/>
+                <w:lang w:val="de-CH" w:eastAsia="de-CH"/>
               </w:rPr>
               <w:tab/>
             </w:r>
@@ -710,7 +1101,7 @@
                 <w:noProof/>
                 <w:webHidden/>
               </w:rPr>
-              <w:instrText xml:space="preserve"> PAGEREF _Toc36991263 \h </w:instrText>
+              <w:instrText xml:space="preserve"> PAGEREF _Toc37013728 \h </w:instrText>
             </w:r>
             <w:r>
               <w:rPr>
@@ -743,7 +1134,7 @@
         </w:p>
         <w:p>
           <w:pPr>
-            <w:pStyle w:val="TOC1"/>
+            <w:pStyle w:val="Verzeichnis1"/>
             <w:tabs>
               <w:tab w:val="left" w:pos="440"/>
               <w:tab w:val="right" w:leader="dot" w:pos="9350"/>
@@ -755,10 +1146,10 @@
               <w:color w:val="auto"/>
               <w:sz w:val="22"/>
               <w:szCs w:val="22"/>
-              <w:lang w:val="en-CH" w:eastAsia="en-CH"/>
+              <w:lang w:val="de-CH" w:eastAsia="de-CH"/>
             </w:rPr>
           </w:pPr>
-          <w:hyperlink r:id="rId9" w:anchor="_Toc36991264" w:history="1">
+          <w:hyperlink r:id="rId11" w:anchor="_Toc37013729" w:history="1">
             <w:r>
               <w:rPr>
                 <w:rStyle w:val="Hyperlink"/>
@@ -774,7 +1165,7 @@
                 <w:color w:val="auto"/>
                 <w:sz w:val="22"/>
                 <w:szCs w:val="22"/>
-                <w:lang w:val="en-CH" w:eastAsia="en-CH"/>
+                <w:lang w:val="de-CH" w:eastAsia="de-CH"/>
               </w:rPr>
               <w:tab/>
             </w:r>
@@ -804,7 +1195,7 @@
                 <w:noProof/>
                 <w:webHidden/>
               </w:rPr>
-              <w:instrText xml:space="preserve"> PAGEREF _Toc36991264 \h </w:instrText>
+              <w:instrText xml:space="preserve"> PAGEREF _Toc37013729 \h </w:instrText>
             </w:r>
             <w:r>
               <w:rPr>
@@ -837,7 +1228,7 @@
         </w:p>
         <w:p>
           <w:pPr>
-            <w:pStyle w:val="TOC1"/>
+            <w:pStyle w:val="Verzeichnis1"/>
             <w:tabs>
               <w:tab w:val="left" w:pos="440"/>
               <w:tab w:val="right" w:leader="dot" w:pos="9350"/>
@@ -849,10 +1240,10 @@
               <w:color w:val="auto"/>
               <w:sz w:val="22"/>
               <w:szCs w:val="22"/>
-              <w:lang w:val="en-CH" w:eastAsia="en-CH"/>
+              <w:lang w:val="de-CH" w:eastAsia="de-CH"/>
             </w:rPr>
           </w:pPr>
-          <w:hyperlink r:id="rId10" w:anchor="_Toc36991265" w:history="1">
+          <w:hyperlink r:id="rId12" w:anchor="_Toc37013730" w:history="1">
             <w:r>
               <w:rPr>
                 <w:rStyle w:val="Hyperlink"/>
@@ -868,7 +1259,7 @@
                 <w:color w:val="auto"/>
                 <w:sz w:val="22"/>
                 <w:szCs w:val="22"/>
-                <w:lang w:val="en-CH" w:eastAsia="en-CH"/>
+                <w:lang w:val="de-CH" w:eastAsia="de-CH"/>
               </w:rPr>
               <w:tab/>
             </w:r>
@@ -883,7 +1274,7 @@
               <w:rPr>
                 <w:rStyle w:val="Hyperlink"/>
                 <w:noProof/>
-                <w:lang w:val="en-CH"/>
+                <w:lang/>
               </w:rPr>
               <w:t xml:space="preserve"> Area</w:t>
             </w:r>
@@ -906,7 +1297,7 @@
                 <w:noProof/>
                 <w:webHidden/>
               </w:rPr>
-              <w:instrText xml:space="preserve"> PAGEREF _Toc36991265 \h </w:instrText>
+              <w:instrText xml:space="preserve"> PAGEREF _Toc37013730 \h </w:instrText>
             </w:r>
             <w:r>
               <w:rPr>
@@ -939,17 +1330,17 @@
         </w:p>
         <w:p>
           <w:pPr>
-            <w:pStyle w:val="TOC2"/>
+            <w:pStyle w:val="Verzeichnis2"/>
             <w:tabs>
               <w:tab w:val="left" w:pos="880"/>
               <w:tab w:val="right" w:leader="dot" w:pos="9350"/>
             </w:tabs>
             <w:rPr>
               <w:noProof/>
-              <w:lang w:val="en-CH" w:eastAsia="en-CH"/>
+              <w:lang w:val="de-CH" w:eastAsia="de-CH"/>
             </w:rPr>
           </w:pPr>
-          <w:hyperlink r:id="rId11" w:anchor="_Toc36991266" w:history="1">
+          <w:hyperlink r:id="rId13" w:anchor="_Toc37013731" w:history="1">
             <w:r>
               <w:rPr>
                 <w:rStyle w:val="Hyperlink"/>
@@ -962,7 +1353,7 @@
             <w:r>
               <w:rPr>
                 <w:noProof/>
-                <w:lang w:val="en-CH" w:eastAsia="en-CH"/>
+                <w:lang w:val="de-CH" w:eastAsia="de-CH"/>
               </w:rPr>
               <w:tab/>
             </w:r>
@@ -994,7 +1385,7 @@
                 <w:noProof/>
                 <w:webHidden/>
               </w:rPr>
-              <w:instrText xml:space="preserve"> PAGEREF _Toc36991266 \h </w:instrText>
+              <w:instrText xml:space="preserve"> PAGEREF _Toc37013731 \h </w:instrText>
             </w:r>
             <w:r>
               <w:rPr>
@@ -1027,7 +1418,7 @@
         </w:p>
         <w:p>
           <w:pPr>
-            <w:pStyle w:val="TOC1"/>
+            <w:pStyle w:val="Verzeichnis1"/>
             <w:tabs>
               <w:tab w:val="left" w:pos="440"/>
               <w:tab w:val="right" w:leader="dot" w:pos="9350"/>
@@ -1039,10 +1430,10 @@
               <w:color w:val="auto"/>
               <w:sz w:val="22"/>
               <w:szCs w:val="22"/>
-              <w:lang w:val="en-CH" w:eastAsia="en-CH"/>
+              <w:lang w:val="de-CH" w:eastAsia="de-CH"/>
             </w:rPr>
           </w:pPr>
-          <w:hyperlink r:id="rId12" w:anchor="_Toc36991267" w:history="1">
+          <w:hyperlink r:id="rId14" w:anchor="_Toc37013732" w:history="1">
             <w:r>
               <w:rPr>
                 <w:rStyle w:val="Hyperlink"/>
@@ -1058,7 +1449,7 @@
                 <w:color w:val="auto"/>
                 <w:sz w:val="22"/>
                 <w:szCs w:val="22"/>
-                <w:lang w:val="en-CH" w:eastAsia="en-CH"/>
+                <w:lang w:val="de-CH" w:eastAsia="de-CH"/>
               </w:rPr>
               <w:tab/>
             </w:r>
@@ -1073,7 +1464,7 @@
               <w:rPr>
                 <w:rStyle w:val="Hyperlink"/>
                 <w:noProof/>
-                <w:lang w:val="en-CH"/>
+                <w:lang/>
               </w:rPr>
               <w:t>ing Skip-Bo</w:t>
             </w:r>
@@ -1096,7 +1487,7 @@
                 <w:noProof/>
                 <w:webHidden/>
               </w:rPr>
-              <w:instrText xml:space="preserve"> PAGEREF _Toc36991267 \h </w:instrText>
+              <w:instrText xml:space="preserve"> PAGEREF _Toc37013732 \h </w:instrText>
             </w:r>
             <w:r>
               <w:rPr>
@@ -1129,17 +1520,17 @@
         </w:p>
         <w:p>
           <w:pPr>
-            <w:pStyle w:val="TOC2"/>
+            <w:pStyle w:val="Verzeichnis2"/>
             <w:tabs>
               <w:tab w:val="left" w:pos="880"/>
               <w:tab w:val="right" w:leader="dot" w:pos="9350"/>
             </w:tabs>
             <w:rPr>
               <w:noProof/>
-              <w:lang w:val="en-CH" w:eastAsia="en-CH"/>
+              <w:lang w:val="de-CH" w:eastAsia="de-CH"/>
             </w:rPr>
           </w:pPr>
-          <w:hyperlink r:id="rId13" w:anchor="_Toc36991268" w:history="1">
+          <w:hyperlink r:id="rId15" w:anchor="_Toc37013733" w:history="1">
             <w:r>
               <w:rPr>
                 <w:rStyle w:val="Hyperlink"/>
@@ -1152,7 +1543,7 @@
             <w:r>
               <w:rPr>
                 <w:noProof/>
-                <w:lang w:val="en-CH" w:eastAsia="en-CH"/>
+                <w:lang w:val="de-CH" w:eastAsia="de-CH"/>
               </w:rPr>
               <w:tab/>
             </w:r>
@@ -1184,7 +1575,7 @@
                 <w:noProof/>
                 <w:webHidden/>
               </w:rPr>
-              <w:instrText xml:space="preserve"> PAGEREF _Toc36991268 \h </w:instrText>
+              <w:instrText xml:space="preserve"> PAGEREF _Toc37013733 \h </w:instrText>
             </w:r>
             <w:r>
               <w:rPr>
@@ -1217,31 +1608,31 @@
         </w:p>
         <w:p>
           <w:pPr>
-            <w:pStyle w:val="TOC2"/>
+            <w:pStyle w:val="Verzeichnis2"/>
             <w:tabs>
               <w:tab w:val="left" w:pos="880"/>
               <w:tab w:val="right" w:leader="dot" w:pos="9350"/>
             </w:tabs>
             <w:rPr>
               <w:noProof/>
-              <w:lang w:val="en-CH" w:eastAsia="en-CH"/>
+              <w:lang w:val="de-CH" w:eastAsia="de-CH"/>
             </w:rPr>
           </w:pPr>
-          <w:hyperlink r:id="rId14" w:anchor="_Toc36991269" w:history="1">
+          <w:hyperlink r:id="rId16" w:anchor="_Toc37013734" w:history="1">
             <w:r>
               <w:rPr>
                 <w:rStyle w:val="Hyperlink"/>
                 <w:i/>
                 <w:iCs/>
                 <w:noProof/>
-                <w:lang w:val="en-CH"/>
+                <w:lang/>
               </w:rPr>
               <w:t>4.2</w:t>
             </w:r>
             <w:r>
               <w:rPr>
                 <w:noProof/>
-                <w:lang w:val="en-CH" w:eastAsia="en-CH"/>
+                <w:lang w:val="de-CH" w:eastAsia="de-CH"/>
               </w:rPr>
               <w:tab/>
             </w:r>
@@ -1251,7 +1642,7 @@
                 <w:i/>
                 <w:iCs/>
                 <w:noProof/>
-                <w:lang w:val="en-CH"/>
+                <w:lang/>
               </w:rPr>
               <w:t>Playing to different piles</w:t>
             </w:r>
@@ -1274,7 +1665,7 @@
                 <w:noProof/>
                 <w:webHidden/>
               </w:rPr>
-              <w:instrText xml:space="preserve"> PAGEREF _Toc36991269 \h </w:instrText>
+              <w:instrText xml:space="preserve"> PAGEREF _Toc37013734 \h </w:instrText>
             </w:r>
             <w:r>
               <w:rPr>
@@ -1307,17 +1698,17 @@
         </w:p>
         <w:p>
           <w:pPr>
-            <w:pStyle w:val="TOC2"/>
+            <w:pStyle w:val="Verzeichnis2"/>
             <w:tabs>
               <w:tab w:val="left" w:pos="880"/>
               <w:tab w:val="right" w:leader="dot" w:pos="9350"/>
             </w:tabs>
             <w:rPr>
               <w:noProof/>
-              <w:lang w:val="en-CH" w:eastAsia="en-CH"/>
+              <w:lang w:val="de-CH" w:eastAsia="de-CH"/>
             </w:rPr>
           </w:pPr>
-          <w:hyperlink r:id="rId15" w:anchor="_Toc36991270" w:history="1">
+          <w:hyperlink r:id="rId17" w:anchor="_Toc37013735" w:history="1">
             <w:r>
               <w:rPr>
                 <w:rStyle w:val="Hyperlink"/>
@@ -1330,7 +1721,7 @@
             <w:r>
               <w:rPr>
                 <w:noProof/>
-                <w:lang w:val="en-CH" w:eastAsia="en-CH"/>
+                <w:lang w:val="de-CH" w:eastAsia="de-CH"/>
               </w:rPr>
               <w:tab/>
             </w:r>
@@ -1362,7 +1753,7 @@
                 <w:noProof/>
                 <w:webHidden/>
               </w:rPr>
-              <w:instrText xml:space="preserve"> PAGEREF _Toc36991270 \h </w:instrText>
+              <w:instrText xml:space="preserve"> PAGEREF _Toc37013735 \h </w:instrText>
             </w:r>
             <w:r>
               <w:rPr>
@@ -1395,7 +1786,7 @@
         </w:p>
         <w:p>
           <w:pPr>
-            <w:pStyle w:val="TOC1"/>
+            <w:pStyle w:val="Verzeichnis1"/>
             <w:tabs>
               <w:tab w:val="left" w:pos="440"/>
               <w:tab w:val="right" w:leader="dot" w:pos="9350"/>
@@ -1407,10 +1798,10 @@
               <w:color w:val="auto"/>
               <w:sz w:val="22"/>
               <w:szCs w:val="22"/>
-              <w:lang w:val="en-CH" w:eastAsia="en-CH"/>
+              <w:lang w:val="de-CH" w:eastAsia="de-CH"/>
             </w:rPr>
           </w:pPr>
-          <w:hyperlink r:id="rId16" w:anchor="_Toc36991271" w:history="1">
+          <w:hyperlink r:id="rId18" w:anchor="_Toc37013736" w:history="1">
             <w:r>
               <w:rPr>
                 <w:rStyle w:val="Hyperlink"/>
@@ -1426,7 +1817,7 @@
                 <w:color w:val="auto"/>
                 <w:sz w:val="22"/>
                 <w:szCs w:val="22"/>
-                <w:lang w:val="en-CH" w:eastAsia="en-CH"/>
+                <w:lang w:val="de-CH" w:eastAsia="de-CH"/>
               </w:rPr>
               <w:tab/>
             </w:r>
@@ -1456,7 +1847,7 @@
                 <w:noProof/>
                 <w:webHidden/>
               </w:rPr>
-              <w:instrText xml:space="preserve"> PAGEREF _Toc36991271 \h </w:instrText>
+              <w:instrText xml:space="preserve"> PAGEREF _Toc37013736 \h </w:instrText>
             </w:r>
             <w:r>
               <w:rPr>
@@ -1559,7 +1950,7 @@
                         </a:ln>
                         <a:extLst>
                           <a:ext uri="{909E8E84-426E-40dd-AFC4-6F175D3DCCD1}">
-                            <a14:hiddenFill xmlns="" xmlns:mo="http://schemas.microsoft.com/office/mac/office/2008/main" xmlns:mv="urn:schemas-microsoft-com:mac:vml" xmlns:o="urn:schemas-microsoft-com:office:office" xmlns:v="urn:schemas-microsoft-com:vml" xmlns:w10="urn:schemas-microsoft-com:office:word" xmlns:w="http://schemas.openxmlformats.org/wordprocessingml/2006/main" xmlns:a14="http://schemas.microsoft.com/office/drawing/2010/main">
+                            <a14:hiddenFill xmlns:a14="http://schemas.microsoft.com/office/drawing/2010/main" xmlns:w="http://schemas.openxmlformats.org/wordprocessingml/2006/main" xmlns:w10="urn:schemas-microsoft-com:office:word" xmlns:v="urn:schemas-microsoft-com:vml" xmlns:o="urn:schemas-microsoft-com:office:office" xmlns:mv="urn:schemas-microsoft-com:mac:vml" xmlns:mo="http://schemas.microsoft.com/office/mac/office/2008/main" xmlns="">
                               <a:solidFill>
                                 <a:schemeClr val="accent5">
                                   <a:lumMod val="60000"/>
@@ -1569,7 +1960,7 @@
                             </a14:hiddenFill>
                           </a:ext>
                           <a:ext uri="{91240B29-F687-4f45-9708-019B960494DF}">
-                            <a14:hiddenLine xmlns="" xmlns:mo="http://schemas.microsoft.com/office/mac/office/2008/main" xmlns:mv="urn:schemas-microsoft-com:mac:vml" xmlns:o="urn:schemas-microsoft-com:office:office" xmlns:v="urn:schemas-microsoft-com:vml" xmlns:w10="urn:schemas-microsoft-com:office:word" xmlns:w="http://schemas.openxmlformats.org/wordprocessingml/2006/main" xmlns:a14="http://schemas.microsoft.com/office/drawing/2010/main" w="9525">
+                            <a14:hiddenLine xmlns:a14="http://schemas.microsoft.com/office/drawing/2010/main" xmlns:w="http://schemas.openxmlformats.org/wordprocessingml/2006/main" xmlns:w10="urn:schemas-microsoft-com:office:word" xmlns:v="urn:schemas-microsoft-com:vml" xmlns:o="urn:schemas-microsoft-com:office:office" xmlns:mv="urn:schemas-microsoft-com:mac:vml" xmlns:mo="http://schemas.microsoft.com/office/mac/office/2008/main" xmlns="" w="9525">
                               <a:solidFill>
                                 <a:srgbClr val="000000"/>
                               </a:solidFill>
@@ -1584,23 +1975,23 @@
                         <w:txbxContent>
                           <w:p>
                             <w:pPr>
-                              <w:pStyle w:val="Heading1"/>
+                              <w:pStyle w:val="berschrift1"/>
                             </w:pPr>
-                            <w:bookmarkStart w:id="0" w:name="_Toc36463937"/>
-                            <w:bookmarkStart w:id="1" w:name="_Toc36464132"/>
-                            <w:bookmarkStart w:id="2" w:name="_Toc36464172"/>
-                            <w:bookmarkStart w:id="3" w:name="_Toc36464204"/>
-                            <w:bookmarkStart w:id="4" w:name="_Toc36464301"/>
-                            <w:bookmarkStart w:id="5" w:name="_Toc36464313"/>
-                            <w:bookmarkStart w:id="6" w:name="_Toc36464325"/>
-                            <w:bookmarkStart w:id="7" w:name="_Toc36464433"/>
-                            <w:bookmarkStart w:id="8" w:name="_Toc36464447"/>
-                            <w:bookmarkStart w:id="9" w:name="_Toc36464459"/>
-                            <w:bookmarkStart w:id="10" w:name="_Toc36991263"/>
+                            <w:bookmarkStart w:id="1" w:name="_Toc36463937"/>
+                            <w:bookmarkStart w:id="2" w:name="_Toc36464132"/>
+                            <w:bookmarkStart w:id="3" w:name="_Toc36464172"/>
+                            <w:bookmarkStart w:id="4" w:name="_Toc36464204"/>
+                            <w:bookmarkStart w:id="5" w:name="_Toc36464301"/>
+                            <w:bookmarkStart w:id="6" w:name="_Toc36464313"/>
+                            <w:bookmarkStart w:id="7" w:name="_Toc36464325"/>
+                            <w:bookmarkStart w:id="8" w:name="_Toc36464433"/>
+                            <w:bookmarkStart w:id="9" w:name="_Toc36464447"/>
+                            <w:bookmarkStart w:id="10" w:name="_Toc36464459"/>
+                            <w:bookmarkStart w:id="11" w:name="_Toc36991263"/>
+                            <w:bookmarkStart w:id="12" w:name="_Toc37013728"/>
                             <w:r>
                               <w:t>Overview</w:t>
                             </w:r>
-                            <w:bookmarkEnd w:id="0"/>
                             <w:bookmarkEnd w:id="1"/>
                             <w:bookmarkEnd w:id="2"/>
                             <w:bookmarkEnd w:id="3"/>
@@ -1611,14 +2002,10 @@
                             <w:bookmarkEnd w:id="8"/>
                             <w:bookmarkEnd w:id="9"/>
                             <w:bookmarkEnd w:id="10"/>
+                            <w:bookmarkEnd w:id="11"/>
+                            <w:bookmarkEnd w:id="12"/>
                           </w:p>
-                          <w:p>
-                            <w:pPr>
-                              <w:rPr>
-                                <w:lang w:val="uz-Cyrl-UZ"/>
-                              </w:rPr>
-                            </w:pPr>
-                          </w:p>
+                          <w:p/>
                           <w:p>
                             <w:pPr>
                               <w:ind w:firstLine="720"/>
@@ -1648,7 +2035,7 @@
                             </w:r>
                             <w:r>
                               <w:rPr>
-                                <w:lang w:val="en-CH"/>
+                                <w:lang/>
                               </w:rPr>
                               <w:t xml:space="preserve"> a maximum of</w:t>
                             </w:r>
@@ -1674,7 +2061,7 @@
                             </w:r>
                             <w:r>
                               <w:rPr>
-                                <w:lang w:val="en-CH"/>
+                                <w:lang/>
                               </w:rPr>
                               <w:t>just 4</w:t>
                             </w:r>
@@ -1706,29 +2093,28 @@
           </mc:Choice>
           <mc:Fallback>
             <w:pict>
-              <v:shape w14:anchorId="7F68C4DC" id="Text Box 11" o:spid="_x0000_s1029" type="#_x0000_t202" style="position:absolute;margin-left:0;margin-top:.55pt;width:513pt;height:173.25pt;z-index:251669504;visibility:visible;mso-wrap-style:square;mso-width-percent:0;mso-height-percent:0;mso-wrap-distance-left:9pt;mso-wrap-distance-top:0;mso-wrap-distance-right:9pt;mso-wrap-distance-bottom:0;mso-position-horizontal:center;mso-position-horizontal-relative:margin;mso-position-vertical:absolute;mso-position-vertical-relative:text;mso-width-percent:0;mso-height-percent:0;mso-width-relative:margin;mso-height-relative:margin;v-text-anchor:top" o:gfxdata="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" filled="f" stroked="f">
+              <v:shape w14:anchorId="7F68C4DC" id="Text Box 11" o:spid="_x0000_s1030" type="#_x0000_t202" style="position:absolute;margin-left:0;margin-top:.55pt;width:513pt;height:173.25pt;z-index:251669504;visibility:visible;mso-wrap-style:square;mso-width-percent:0;mso-height-percent:0;mso-wrap-distance-left:9pt;mso-wrap-distance-top:0;mso-wrap-distance-right:9pt;mso-wrap-distance-bottom:0;mso-position-horizontal:center;mso-position-horizontal-relative:margin;mso-position-vertical:absolute;mso-position-vertical-relative:text;mso-width-percent:0;mso-height-percent:0;mso-width-relative:margin;mso-height-relative:margin;v-text-anchor:top" o:gfxdata="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" filled="f" stroked="f">
                 <v:textbox>
                   <w:txbxContent>
                     <w:p>
                       <w:pPr>
-                        <w:pStyle w:val="Heading1"/>
+                        <w:pStyle w:val="berschrift1"/>
                       </w:pPr>
-                      <w:bookmarkStart w:id="11" w:name="_Toc36463937"/>
-                      <w:bookmarkStart w:id="12" w:name="_Toc36464132"/>
-                      <w:bookmarkStart w:id="13" w:name="_Toc36464172"/>
-                      <w:bookmarkStart w:id="14" w:name="_Toc36464204"/>
-                      <w:bookmarkStart w:id="15" w:name="_Toc36464301"/>
-                      <w:bookmarkStart w:id="16" w:name="_Toc36464313"/>
-                      <w:bookmarkStart w:id="17" w:name="_Toc36464325"/>
-                      <w:bookmarkStart w:id="18" w:name="_Toc36464433"/>
-                      <w:bookmarkStart w:id="19" w:name="_Toc36464447"/>
-                      <w:bookmarkStart w:id="20" w:name="_Toc36464459"/>
-                      <w:bookmarkStart w:id="21" w:name="_Toc36991263"/>
+                      <w:bookmarkStart w:id="13" w:name="_Toc36463937"/>
+                      <w:bookmarkStart w:id="14" w:name="_Toc36464132"/>
+                      <w:bookmarkStart w:id="15" w:name="_Toc36464172"/>
+                      <w:bookmarkStart w:id="16" w:name="_Toc36464204"/>
+                      <w:bookmarkStart w:id="17" w:name="_Toc36464301"/>
+                      <w:bookmarkStart w:id="18" w:name="_Toc36464313"/>
+                      <w:bookmarkStart w:id="19" w:name="_Toc36464325"/>
+                      <w:bookmarkStart w:id="20" w:name="_Toc36464433"/>
+                      <w:bookmarkStart w:id="21" w:name="_Toc36464447"/>
+                      <w:bookmarkStart w:id="22" w:name="_Toc36464459"/>
+                      <w:bookmarkStart w:id="23" w:name="_Toc36991263"/>
+                      <w:bookmarkStart w:id="24" w:name="_Toc37013728"/>
                       <w:r>
                         <w:t>Overview</w:t>
                       </w:r>
-                      <w:bookmarkEnd w:id="11"/>
-                      <w:bookmarkEnd w:id="12"/>
                       <w:bookmarkEnd w:id="13"/>
                       <w:bookmarkEnd w:id="14"/>
                       <w:bookmarkEnd w:id="15"/>
@@ -1738,14 +2124,11 @@
                       <w:bookmarkEnd w:id="19"/>
                       <w:bookmarkEnd w:id="20"/>
                       <w:bookmarkEnd w:id="21"/>
+                      <w:bookmarkEnd w:id="22"/>
+                      <w:bookmarkEnd w:id="23"/>
+                      <w:bookmarkEnd w:id="24"/>
                     </w:p>
-                    <w:p>
-                      <w:pPr>
-                        <w:rPr>
-                          <w:lang w:val="uz-Cyrl-UZ"/>
-                        </w:rPr>
-                      </w:pPr>
-                    </w:p>
+                    <w:p/>
                     <w:p>
                       <w:pPr>
                         <w:ind w:firstLine="720"/>
@@ -1775,7 +2158,7 @@
                       </w:r>
                       <w:r>
                         <w:rPr>
-                          <w:lang w:val="en-CH"/>
+                          <w:lang/>
                         </w:rPr>
                         <w:t xml:space="preserve"> a maximum of</w:t>
                       </w:r>
@@ -1801,7 +2184,7 @@
                       </w:r>
                       <w:r>
                         <w:rPr>
-                          <w:lang w:val="en-CH"/>
+                          <w:lang/>
                         </w:rPr>
                         <w:t>just 4</w:t>
                       </w:r>
@@ -1871,7 +2254,7 @@
                         </a:ln>
                         <a:extLst>
                           <a:ext uri="{909E8E84-426E-40dd-AFC4-6F175D3DCCD1}">
-                            <a14:hiddenFill xmlns="" xmlns:mo="http://schemas.microsoft.com/office/mac/office/2008/main" xmlns:mv="urn:schemas-microsoft-com:mac:vml" xmlns:o="urn:schemas-microsoft-com:office:office" xmlns:v="urn:schemas-microsoft-com:vml" xmlns:w10="urn:schemas-microsoft-com:office:word" xmlns:w="http://schemas.openxmlformats.org/wordprocessingml/2006/main" xmlns:a14="http://schemas.microsoft.com/office/drawing/2010/main">
+                            <a14:hiddenFill xmlns:a14="http://schemas.microsoft.com/office/drawing/2010/main" xmlns:w="http://schemas.openxmlformats.org/wordprocessingml/2006/main" xmlns:w10="urn:schemas-microsoft-com:office:word" xmlns:v="urn:schemas-microsoft-com:vml" xmlns:o="urn:schemas-microsoft-com:office:office" xmlns:mv="urn:schemas-microsoft-com:mac:vml" xmlns:mo="http://schemas.microsoft.com/office/mac/office/2008/main" xmlns="">
                               <a:solidFill>
                                 <a:schemeClr val="accent5">
                                   <a:lumMod val="60000"/>
@@ -1881,7 +2264,7 @@
                             </a14:hiddenFill>
                           </a:ext>
                           <a:ext uri="{91240B29-F687-4f45-9708-019B960494DF}">
-                            <a14:hiddenLine xmlns="" xmlns:mo="http://schemas.microsoft.com/office/mac/office/2008/main" xmlns:mv="urn:schemas-microsoft-com:mac:vml" xmlns:o="urn:schemas-microsoft-com:office:office" xmlns:v="urn:schemas-microsoft-com:vml" xmlns:w10="urn:schemas-microsoft-com:office:word" xmlns:w="http://schemas.openxmlformats.org/wordprocessingml/2006/main" xmlns:a14="http://schemas.microsoft.com/office/drawing/2010/main" w="9525">
+                            <a14:hiddenLine xmlns:a14="http://schemas.microsoft.com/office/drawing/2010/main" xmlns:w="http://schemas.openxmlformats.org/wordprocessingml/2006/main" xmlns:w10="urn:schemas-microsoft-com:office:word" xmlns:v="urn:schemas-microsoft-com:vml" xmlns:o="urn:schemas-microsoft-com:office:office" xmlns:mv="urn:schemas-microsoft-com:mac:vml" xmlns:mo="http://schemas.microsoft.com/office/mac/office/2008/main" xmlns="" w="9525">
                               <a:solidFill>
                                 <a:srgbClr val="000000"/>
                               </a:solidFill>
@@ -1896,27 +2279,25 @@
                         <w:txbxContent>
                           <w:p>
                             <w:pPr>
-                              <w:pStyle w:val="Heading1"/>
+                              <w:pStyle w:val="berschrift1"/>
                             </w:pPr>
-                            <w:bookmarkStart w:id="22" w:name="_Toc36464133"/>
-                            <w:bookmarkStart w:id="23" w:name="_Toc36464173"/>
-                            <w:bookmarkStart w:id="24" w:name="_Toc36464205"/>
-                            <w:bookmarkStart w:id="25" w:name="_Toc36464302"/>
-                            <w:bookmarkStart w:id="26" w:name="_Toc36464314"/>
-                            <w:bookmarkStart w:id="27" w:name="_Toc36464326"/>
-                            <w:bookmarkStart w:id="28" w:name="_Toc36464434"/>
-                            <w:bookmarkStart w:id="29" w:name="_Toc36464448"/>
-                            <w:bookmarkStart w:id="30" w:name="_Toc36464460"/>
-                            <w:bookmarkStart w:id="31" w:name="_Toc36991264"/>
+                            <w:bookmarkStart w:id="25" w:name="_Toc36464133"/>
+                            <w:bookmarkStart w:id="26" w:name="_Toc36464173"/>
+                            <w:bookmarkStart w:id="27" w:name="_Toc36464205"/>
+                            <w:bookmarkStart w:id="28" w:name="_Toc36464302"/>
+                            <w:bookmarkStart w:id="29" w:name="_Toc36464314"/>
+                            <w:bookmarkStart w:id="30" w:name="_Toc36464326"/>
+                            <w:bookmarkStart w:id="31" w:name="_Toc36464434"/>
+                            <w:bookmarkStart w:id="32" w:name="_Toc36464448"/>
+                            <w:bookmarkStart w:id="33" w:name="_Toc36464460"/>
+                            <w:bookmarkStart w:id="34" w:name="_Toc36991264"/>
+                            <w:bookmarkStart w:id="35" w:name="_Toc37013729"/>
                             <w:r>
                               <w:rPr>
                                 <w:lang w:val="uz-Cyrl-UZ"/>
                               </w:rPr>
                               <w:t>Content</w:t>
                             </w:r>
-                            <w:bookmarkEnd w:id="22"/>
-                            <w:bookmarkEnd w:id="23"/>
-                            <w:bookmarkEnd w:id="24"/>
                             <w:bookmarkEnd w:id="25"/>
                             <w:bookmarkEnd w:id="26"/>
                             <w:bookmarkEnd w:id="27"/>
@@ -1924,6 +2305,10 @@
                             <w:bookmarkEnd w:id="29"/>
                             <w:bookmarkEnd w:id="30"/>
                             <w:bookmarkEnd w:id="31"/>
+                            <w:bookmarkEnd w:id="32"/>
+                            <w:bookmarkEnd w:id="33"/>
+                            <w:bookmarkEnd w:id="34"/>
+                            <w:bookmarkEnd w:id="35"/>
                             <w:r>
                               <w:rPr>
                                 <w:lang w:val="uz-Cyrl-UZ"/>
@@ -1935,7 +2320,7 @@
                             <w:pPr>
                               <w:ind w:firstLine="720"/>
                               <w:rPr>
-                                <w:lang w:val="en-CH"/>
+                                <w:lang/>
                               </w:rPr>
                             </w:pPr>
                             <w:r>
@@ -1982,7 +2367,7 @@
                             </w:r>
                             <w:r>
                               <w:rPr>
-                                <w:lang w:val="en-CH"/>
+                                <w:lang/>
                               </w:rPr>
                               <w:t xml:space="preserve">These cards can act as any other card in the deck and can be used to fill gaps. </w:t>
                             </w:r>
@@ -2002,7 +2387,7 @@
                             </w:r>
                             <w:r>
                               <w:rPr>
-                                <w:lang w:val="en-CH"/>
+                                <w:lang/>
                               </w:rPr>
                               <w:t xml:space="preserve">at the beginniung of the game </w:t>
                             </w:r>
@@ -2048,39 +2433,41 @@
           </mc:Choice>
           <mc:Fallback>
             <w:pict>
-              <v:shape w14:anchorId="69E12C83" id="Text Box 12" o:spid="_x0000_s1030" type="#_x0000_t202" style="position:absolute;margin-left:-22.5pt;margin-top:28pt;width:513pt;height:174.75pt;z-index:251647488;visibility:visible;mso-wrap-style:square;mso-width-percent:0;mso-height-percent:0;mso-wrap-distance-left:9pt;mso-wrap-distance-top:0;mso-wrap-distance-right:9pt;mso-wrap-distance-bottom:0;mso-position-horizontal:absolute;mso-position-horizontal-relative:text;mso-position-vertical:absolute;mso-position-vertical-relative:text;mso-width-percent:0;mso-height-percent:0;mso-width-relative:margin;mso-height-relative:margin;v-text-anchor:top" o:gfxdata="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" filled="f" stroked="f">
+              <v:shape w14:anchorId="69E12C83" id="Text Box 12" o:spid="_x0000_s1031" type="#_x0000_t202" style="position:absolute;margin-left:-22.5pt;margin-top:28pt;width:513pt;height:174.75pt;z-index:251647488;visibility:visible;mso-wrap-style:square;mso-width-percent:0;mso-height-percent:0;mso-wrap-distance-left:9pt;mso-wrap-distance-top:0;mso-wrap-distance-right:9pt;mso-wrap-distance-bottom:0;mso-position-horizontal:absolute;mso-position-horizontal-relative:text;mso-position-vertical:absolute;mso-position-vertical-relative:text;mso-width-percent:0;mso-height-percent:0;mso-width-relative:margin;mso-height-relative:margin;v-text-anchor:top" o:gfxdata="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" filled="f" stroked="f">
                 <v:textbox>
                   <w:txbxContent>
                     <w:p>
                       <w:pPr>
-                        <w:pStyle w:val="Heading1"/>
+                        <w:pStyle w:val="berschrift1"/>
                       </w:pPr>
-                      <w:bookmarkStart w:id="32" w:name="_Toc36464133"/>
-                      <w:bookmarkStart w:id="33" w:name="_Toc36464173"/>
-                      <w:bookmarkStart w:id="34" w:name="_Toc36464205"/>
-                      <w:bookmarkStart w:id="35" w:name="_Toc36464302"/>
-                      <w:bookmarkStart w:id="36" w:name="_Toc36464314"/>
-                      <w:bookmarkStart w:id="37" w:name="_Toc36464326"/>
-                      <w:bookmarkStart w:id="38" w:name="_Toc36464434"/>
-                      <w:bookmarkStart w:id="39" w:name="_Toc36464448"/>
-                      <w:bookmarkStart w:id="40" w:name="_Toc36464460"/>
-                      <w:bookmarkStart w:id="41" w:name="_Toc36991264"/>
+                      <w:bookmarkStart w:id="36" w:name="_Toc36464133"/>
+                      <w:bookmarkStart w:id="37" w:name="_Toc36464173"/>
+                      <w:bookmarkStart w:id="38" w:name="_Toc36464205"/>
+                      <w:bookmarkStart w:id="39" w:name="_Toc36464302"/>
+                      <w:bookmarkStart w:id="40" w:name="_Toc36464314"/>
+                      <w:bookmarkStart w:id="41" w:name="_Toc36464326"/>
+                      <w:bookmarkStart w:id="42" w:name="_Toc36464434"/>
+                      <w:bookmarkStart w:id="43" w:name="_Toc36464448"/>
+                      <w:bookmarkStart w:id="44" w:name="_Toc36464460"/>
+                      <w:bookmarkStart w:id="45" w:name="_Toc36991264"/>
+                      <w:bookmarkStart w:id="46" w:name="_Toc37013729"/>
                       <w:r>
                         <w:rPr>
                           <w:lang w:val="uz-Cyrl-UZ"/>
                         </w:rPr>
                         <w:t>Content</w:t>
                       </w:r>
-                      <w:bookmarkEnd w:id="32"/>
-                      <w:bookmarkEnd w:id="33"/>
-                      <w:bookmarkEnd w:id="34"/>
-                      <w:bookmarkEnd w:id="35"/>
                       <w:bookmarkEnd w:id="36"/>
                       <w:bookmarkEnd w:id="37"/>
                       <w:bookmarkEnd w:id="38"/>
                       <w:bookmarkEnd w:id="39"/>
                       <w:bookmarkEnd w:id="40"/>
                       <w:bookmarkEnd w:id="41"/>
+                      <w:bookmarkEnd w:id="42"/>
+                      <w:bookmarkEnd w:id="43"/>
+                      <w:bookmarkEnd w:id="44"/>
+                      <w:bookmarkEnd w:id="45"/>
+                      <w:bookmarkEnd w:id="46"/>
                       <w:r>
                         <w:rPr>
                           <w:lang w:val="uz-Cyrl-UZ"/>
@@ -2092,7 +2479,7 @@
                       <w:pPr>
                         <w:ind w:firstLine="720"/>
                         <w:rPr>
-                          <w:lang w:val="en-CH"/>
+                          <w:lang/>
                         </w:rPr>
                       </w:pPr>
                       <w:r>
@@ -2139,7 +2526,7 @@
                       </w:r>
                       <w:r>
                         <w:rPr>
-                          <w:lang w:val="en-CH"/>
+                          <w:lang/>
                         </w:rPr>
                         <w:t xml:space="preserve">These cards can act as any other card in the deck and can be used to fill gaps. </w:t>
                       </w:r>
@@ -2159,7 +2546,7 @@
                       </w:r>
                       <w:r>
                         <w:rPr>
-                          <w:lang w:val="en-CH"/>
+                          <w:lang/>
                         </w:rPr>
                         <w:t xml:space="preserve">at the beginniung of the game </w:t>
                       </w:r>
@@ -2244,7 +2631,7 @@
                         </a:ln>
                         <a:extLst>
                           <a:ext uri="{909E8E84-426E-40dd-AFC4-6F175D3DCCD1}">
-                            <a14:hiddenFill xmlns="" xmlns:mo="http://schemas.microsoft.com/office/mac/office/2008/main" xmlns:mv="urn:schemas-microsoft-com:mac:vml" xmlns:o="urn:schemas-microsoft-com:office:office" xmlns:v="urn:schemas-microsoft-com:vml" xmlns:w10="urn:schemas-microsoft-com:office:word" xmlns:w="http://schemas.openxmlformats.org/wordprocessingml/2006/main" xmlns:a14="http://schemas.microsoft.com/office/drawing/2010/main">
+                            <a14:hiddenFill xmlns:a14="http://schemas.microsoft.com/office/drawing/2010/main" xmlns:w="http://schemas.openxmlformats.org/wordprocessingml/2006/main" xmlns:w10="urn:schemas-microsoft-com:office:word" xmlns:v="urn:schemas-microsoft-com:vml" xmlns:o="urn:schemas-microsoft-com:office:office" xmlns:mv="urn:schemas-microsoft-com:mac:vml" xmlns:mo="http://schemas.microsoft.com/office/mac/office/2008/main" xmlns="">
                               <a:solidFill>
                                 <a:schemeClr val="accent5">
                                   <a:lumMod val="60000"/>
@@ -2254,7 +2641,7 @@
                             </a14:hiddenFill>
                           </a:ext>
                           <a:ext uri="{91240B29-F687-4f45-9708-019B960494DF}">
-                            <a14:hiddenLine xmlns="" xmlns:mo="http://schemas.microsoft.com/office/mac/office/2008/main" xmlns:mv="urn:schemas-microsoft-com:mac:vml" xmlns:o="urn:schemas-microsoft-com:office:office" xmlns:v="urn:schemas-microsoft-com:vml" xmlns:w10="urn:schemas-microsoft-com:office:word" xmlns:w="http://schemas.openxmlformats.org/wordprocessingml/2006/main" xmlns:a14="http://schemas.microsoft.com/office/drawing/2010/main" w="9525">
+                            <a14:hiddenLine xmlns:a14="http://schemas.microsoft.com/office/drawing/2010/main" xmlns:w="http://schemas.openxmlformats.org/wordprocessingml/2006/main" xmlns:w10="urn:schemas-microsoft-com:office:word" xmlns:v="urn:schemas-microsoft-com:vml" xmlns:o="urn:schemas-microsoft-com:office:office" xmlns:mv="urn:schemas-microsoft-com:mac:vml" xmlns:mo="http://schemas.microsoft.com/office/mac/office/2008/main" xmlns="" w="9525">
                               <a:solidFill>
                                 <a:srgbClr val="000000"/>
                               </a:solidFill>
@@ -2269,43 +2656,45 @@
                         <w:txbxContent>
                           <w:p>
                             <w:pPr>
-                              <w:pStyle w:val="Heading1"/>
+                              <w:pStyle w:val="berschrift1"/>
                             </w:pPr>
-                            <w:bookmarkStart w:id="42" w:name="_Toc36464137"/>
-                            <w:bookmarkStart w:id="43" w:name="_Toc36464177"/>
-                            <w:bookmarkStart w:id="44" w:name="_Toc36464209"/>
-                            <w:bookmarkStart w:id="45" w:name="_Toc36464306"/>
-                            <w:bookmarkStart w:id="46" w:name="_Toc36464318"/>
-                            <w:bookmarkStart w:id="47" w:name="_Toc36464330"/>
-                            <w:bookmarkStart w:id="48" w:name="_Toc36464438"/>
-                            <w:bookmarkStart w:id="49" w:name="_Toc36464452"/>
-                            <w:bookmarkStart w:id="50" w:name="_Toc36464464"/>
+                            <w:bookmarkStart w:id="47" w:name="_Toc36464137"/>
+                            <w:bookmarkStart w:id="48" w:name="_Toc36464177"/>
+                            <w:bookmarkStart w:id="49" w:name="_Toc36464209"/>
+                            <w:bookmarkStart w:id="50" w:name="_Toc36464306"/>
+                            <w:bookmarkStart w:id="51" w:name="_Toc36464318"/>
+                            <w:bookmarkStart w:id="52" w:name="_Toc36464330"/>
+                            <w:bookmarkStart w:id="53" w:name="_Toc36464438"/>
+                            <w:bookmarkStart w:id="54" w:name="_Toc36464452"/>
+                            <w:bookmarkStart w:id="55" w:name="_Toc36464464"/>
                             <w:r>
                               <w:t xml:space="preserve"> </w:t>
                             </w:r>
-                            <w:bookmarkStart w:id="51" w:name="_Toc36991265"/>
+                            <w:bookmarkStart w:id="56" w:name="_Toc36991265"/>
+                            <w:bookmarkStart w:id="57" w:name="_Toc37013730"/>
                             <w:r>
                               <w:t>Play</w:t>
                             </w:r>
-                            <w:bookmarkEnd w:id="42"/>
-                            <w:bookmarkEnd w:id="43"/>
-                            <w:bookmarkEnd w:id="44"/>
-                            <w:bookmarkEnd w:id="45"/>
-                            <w:bookmarkEnd w:id="46"/>
                             <w:bookmarkEnd w:id="47"/>
                             <w:bookmarkEnd w:id="48"/>
                             <w:bookmarkEnd w:id="49"/>
                             <w:bookmarkEnd w:id="50"/>
-                            <w:r>
-                              <w:rPr>
-                                <w:lang w:val="en-CH"/>
+                            <w:bookmarkEnd w:id="51"/>
+                            <w:bookmarkEnd w:id="52"/>
+                            <w:bookmarkEnd w:id="53"/>
+                            <w:bookmarkEnd w:id="54"/>
+                            <w:bookmarkEnd w:id="55"/>
+                            <w:r>
+                              <w:rPr>
+                                <w:lang/>
                               </w:rPr>
                               <w:t xml:space="preserve"> Area</w:t>
                             </w:r>
-                            <w:bookmarkEnd w:id="51"/>
-                            <w:r>
-                              <w:rPr>
-                                <w:lang w:val="en-CH"/>
+                            <w:bookmarkEnd w:id="56"/>
+                            <w:bookmarkEnd w:id="57"/>
+                            <w:r>
+                              <w:rPr>
+                                <w:lang/>
                               </w:rPr>
                               <w:br/>
                             </w:r>
@@ -2314,11 +2703,11 @@
                             <w:pPr>
                               <w:ind w:firstLine="720"/>
                               <w:rPr>
-                                <w:lang w:val="en-CH"/>
+                                <w:lang/>
                               </w:rPr>
                             </w:pPr>
-                            <w:bookmarkStart w:id="52" w:name="_Toc36464465"/>
-                            <w:bookmarkStart w:id="53" w:name="_Toc36464453"/>
+                            <w:bookmarkStart w:id="58" w:name="_Toc36464465"/>
+                            <w:bookmarkStart w:id="59" w:name="_Toc36464453"/>
                             <w:r>
                               <w:rPr>
                                 <w:lang w:val="uz-Cyrl-UZ"/>
@@ -2337,39 +2726,41 @@
                               <w:rPr>
                                 <w:i/>
                                 <w:iCs/>
-                                <w:lang w:val="en-CH"/>
+                                <w:lang/>
                               </w:rPr>
                               <w:t xml:space="preserve">, </w:t>
                             </w:r>
                             <w:r>
                               <w:rPr>
-                                <w:lang w:val="en-CH"/>
+                                <w:lang/>
                               </w:rPr>
                               <w:t xml:space="preserve">and 4 discard piles for each player. In addition to these, every player also has a stock pile, the first card of which is turned over. The draw pile must also be present in the middle of the playing area, as this is where the hand cards at the start of each turn is drawn from. </w:t>
                             </w:r>
                           </w:p>
                           <w:p>
                             <w:pPr>
-                              <w:pStyle w:val="Heading2"/>
+                              <w:pStyle w:val="berschrift2"/>
                               <w:rPr>
                                 <w:sz w:val="28"/>
                                 <w:szCs w:val="28"/>
                               </w:rPr>
                             </w:pPr>
-                            <w:bookmarkStart w:id="54" w:name="_Toc36991266"/>
-                            <w:r>
-                              <w:rPr>
-                                <w:rStyle w:val="IntenseEmphasis"/>
+                            <w:bookmarkStart w:id="60" w:name="_Toc36991266"/>
+                            <w:bookmarkStart w:id="61" w:name="_Toc37013731"/>
+                            <w:r>
+                              <w:rPr>
+                                <w:rStyle w:val="IntensiveHervorhebung"/>
                                 <w:color w:val="365F91" w:themeColor="accent1" w:themeShade="BF"/>
                                 <w:sz w:val="28"/>
                                 <w:szCs w:val="28"/>
                               </w:rPr>
                               <w:t>Different Piles</w:t>
                             </w:r>
-                            <w:bookmarkEnd w:id="54"/>
-                            <w:r>
-                              <w:rPr>
-                                <w:rStyle w:val="IntenseEmphasis"/>
+                            <w:bookmarkEnd w:id="60"/>
+                            <w:bookmarkEnd w:id="61"/>
+                            <w:r>
+                              <w:rPr>
+                                <w:rStyle w:val="IntensiveHervorhebung"/>
                                 <w:color w:val="365F91" w:themeColor="accent1" w:themeShade="BF"/>
                                 <w:sz w:val="28"/>
                                 <w:szCs w:val="28"/>
@@ -2381,104 +2772,104 @@
                             <w:pPr>
                               <w:ind w:left="720"/>
                               <w:rPr>
-                                <w:rStyle w:val="IntenseEmphasis"/>
+                                <w:rStyle w:val="IntensiveHervorhebung"/>
                                 <w:color w:val="000000" w:themeColor="text1"/>
                                 <w:lang w:val="uz-Cyrl-UZ"/>
                               </w:rPr>
                             </w:pPr>
                             <w:r>
                               <w:rPr>
-                                <w:rStyle w:val="IntenseEmphasis"/>
+                                <w:rStyle w:val="IntensiveHervorhebung"/>
                                 <w:color w:val="000000" w:themeColor="text1"/>
-                                <w:lang w:val="en-CH"/>
+                                <w:lang/>
                               </w:rPr>
                               <w:t xml:space="preserve">Build piles: </w:t>
                             </w:r>
                             <w:r>
                               <w:rPr>
-                                <w:rStyle w:val="IntenseEmphasis"/>
+                                <w:rStyle w:val="IntensiveHervorhebung"/>
                                 <w:i w:val="0"/>
                                 <w:iCs w:val="0"/>
                                 <w:color w:val="000000" w:themeColor="text1"/>
-                                <w:lang w:val="en-CH"/>
+                                <w:lang/>
                               </w:rPr>
                               <w:t xml:space="preserve">There can only be a maximum of four build piles at any given time. Each build pile must be started with the card with number 1 and every following card </w:t>
                             </w:r>
                             <w:r>
                               <w:rPr>
-                                <w:rStyle w:val="IntenseEmphasis"/>
+                                <w:rStyle w:val="IntensiveHervorhebung"/>
                                 <w:i w:val="0"/>
                                 <w:iCs w:val="0"/>
                                 <w:color w:val="000000" w:themeColor="text1"/>
-                                <w:lang w:val="en-CH"/>
+                                <w:lang/>
                               </w:rPr>
                               <w:t>must</w:t>
                             </w:r>
                             <w:r>
                               <w:rPr>
-                                <w:rStyle w:val="IntenseEmphasis"/>
+                                <w:rStyle w:val="IntensiveHervorhebung"/>
                                 <w:i w:val="0"/>
                                 <w:iCs w:val="0"/>
                                 <w:color w:val="000000" w:themeColor="text1"/>
-                                <w:lang w:val="en-CH"/>
+                                <w:lang/>
                               </w:rPr>
                               <w:t xml:space="preserve"> be a number higher. If the card with number 12 is laid on top, that particular build pile is removed from the game and can be later reshuffled into the draw pile. </w:t>
                             </w:r>
                             <w:r>
                               <w:rPr>
-                                <w:rStyle w:val="IntenseEmphasis"/>
+                                <w:rStyle w:val="IntensiveHervorhebung"/>
                                 <w:color w:val="000000" w:themeColor="text1"/>
-                                <w:lang w:val="en-CH"/>
+                                <w:lang/>
                               </w:rPr>
                               <w:t xml:space="preserve"> </w:t>
                             </w:r>
                             <w:r>
                               <w:rPr>
-                                <w:rStyle w:val="IntenseEmphasis"/>
+                                <w:rStyle w:val="IntensiveHervorhebung"/>
                                 <w:color w:val="000000" w:themeColor="text1"/>
                                 <w:lang w:val="uz-Cyrl-UZ"/>
                               </w:rPr>
                               <w:tab/>
                             </w:r>
-                            <w:bookmarkEnd w:id="52"/>
-                            <w:bookmarkEnd w:id="53"/>
+                            <w:bookmarkEnd w:id="58"/>
+                            <w:bookmarkEnd w:id="59"/>
                           </w:p>
                           <w:p>
                             <w:pPr>
                               <w:ind w:left="720"/>
                               <w:rPr>
-                                <w:rStyle w:val="IntenseEmphasis"/>
+                                <w:rStyle w:val="IntensiveHervorhebung"/>
                                 <w:i w:val="0"/>
                                 <w:iCs w:val="0"/>
                                 <w:color w:val="000000" w:themeColor="text1"/>
-                                <w:lang w:val="en-CH"/>
+                                <w:lang/>
                               </w:rPr>
                             </w:pPr>
                             <w:r>
                               <w:rPr>
-                                <w:rStyle w:val="IntenseEmphasis"/>
+                                <w:rStyle w:val="IntensiveHervorhebung"/>
                                 <w:color w:val="000000" w:themeColor="text1"/>
-                                <w:lang w:val="en-CH"/>
+                                <w:lang/>
                               </w:rPr>
                               <w:t xml:space="preserve">Discard Piles: </w:t>
                             </w:r>
                             <w:r>
                               <w:rPr>
-                                <w:rStyle w:val="IntenseEmphasis"/>
+                                <w:rStyle w:val="IntensiveHervorhebung"/>
                                 <w:i w:val="0"/>
                                 <w:iCs w:val="0"/>
                                 <w:color w:val="000000" w:themeColor="text1"/>
-                                <w:lang w:val="en-CH"/>
+                                <w:lang/>
                               </w:rPr>
                               <w:t xml:space="preserve">The discard piles are specific to each player and there are no rules as to what cards can be played to these piles. There is also a maximum of 4 discard piles per player. These piles serve as backup to play cards to the build pile, if there are no valid moves left in your hand cards or the stock pile. Only the top card from each discard pile can be played – one cannot search for a card from the discard and play it to the build pile. </w:t>
                             </w:r>
                             <w:r>
                               <w:rPr>
-                                <w:rStyle w:val="IntenseEmphasis"/>
+                                <w:rStyle w:val="IntensiveHervorhebung"/>
                                 <w:i w:val="0"/>
                                 <w:iCs w:val="0"/>
                                 <w:color w:val="000000" w:themeColor="text1"/>
-                                <w:lang w:val="en-CH"/>
+                                <w:lang/>
                               </w:rPr>
                               <w:t xml:space="preserve">As soon as one card is played to the discard pile, the player’s turn ends. </w:t>
                             </w:r>
@@ -2486,95 +2877,95 @@
                           <w:p>
                             <w:pPr>
                               <w:rPr>
-                                <w:rStyle w:val="IntenseEmphasis"/>
+                                <w:rStyle w:val="IntensiveHervorhebung"/>
                                 <w:i w:val="0"/>
                                 <w:iCs w:val="0"/>
                                 <w:color w:val="000000" w:themeColor="text1"/>
-                                <w:lang w:val="en-CH"/>
+                                <w:lang/>
                               </w:rPr>
                             </w:pPr>
                           </w:p>
                           <w:p>
                             <w:pPr>
                               <w:rPr>
-                                <w:rStyle w:val="IntenseEmphasis"/>
+                                <w:rStyle w:val="IntensiveHervorhebung"/>
                                 <w:i w:val="0"/>
                                 <w:iCs w:val="0"/>
                                 <w:color w:val="000000" w:themeColor="text1"/>
-                                <w:lang w:val="en-CH"/>
+                                <w:lang/>
                               </w:rPr>
                             </w:pPr>
                           </w:p>
                           <w:p>
                             <w:pPr>
                               <w:rPr>
-                                <w:rStyle w:val="IntenseEmphasis"/>
+                                <w:rStyle w:val="IntensiveHervorhebung"/>
                                 <w:i w:val="0"/>
                                 <w:iCs w:val="0"/>
                                 <w:color w:val="000000" w:themeColor="text1"/>
-                                <w:lang w:val="en-CH"/>
+                                <w:lang/>
                               </w:rPr>
                             </w:pPr>
                           </w:p>
                           <w:p>
                             <w:pPr>
                               <w:rPr>
-                                <w:rStyle w:val="IntenseEmphasis"/>
+                                <w:rStyle w:val="IntensiveHervorhebung"/>
                                 <w:i w:val="0"/>
                                 <w:iCs w:val="0"/>
                                 <w:color w:val="000000" w:themeColor="text1"/>
-                                <w:lang w:val="en-CH"/>
+                                <w:lang/>
                               </w:rPr>
                             </w:pPr>
                           </w:p>
                           <w:p>
                             <w:pPr>
                               <w:rPr>
-                                <w:rStyle w:val="IntenseEmphasis"/>
+                                <w:rStyle w:val="IntensiveHervorhebung"/>
                                 <w:i w:val="0"/>
                                 <w:iCs w:val="0"/>
                                 <w:color w:val="000000" w:themeColor="text1"/>
-                                <w:lang w:val="en-CH"/>
+                                <w:lang/>
                               </w:rPr>
                             </w:pPr>
                           </w:p>
                           <w:p>
                             <w:pPr>
                               <w:rPr>
-                                <w:rStyle w:val="IntenseEmphasis"/>
+                                <w:rStyle w:val="IntensiveHervorhebung"/>
                                 <w:i w:val="0"/>
                                 <w:iCs w:val="0"/>
                                 <w:color w:val="000000" w:themeColor="text1"/>
-                                <w:lang w:val="en-CH"/>
+                                <w:lang/>
                               </w:rPr>
                             </w:pPr>
                           </w:p>
                           <w:p>
                             <w:pPr>
                               <w:rPr>
-                                <w:rStyle w:val="IntenseEmphasis"/>
+                                <w:rStyle w:val="IntensiveHervorhebung"/>
                                 <w:i w:val="0"/>
                                 <w:iCs w:val="0"/>
                                 <w:color w:val="000000" w:themeColor="text1"/>
-                                <w:lang w:val="en-CH"/>
+                                <w:lang/>
                               </w:rPr>
                             </w:pPr>
                           </w:p>
                           <w:p>
                             <w:pPr>
                               <w:rPr>
-                                <w:rStyle w:val="IntenseEmphasis"/>
+                                <w:rStyle w:val="IntensiveHervorhebung"/>
                                 <w:i w:val="0"/>
                                 <w:iCs w:val="0"/>
                                 <w:color w:val="000000" w:themeColor="text1"/>
-                                <w:lang w:val="en-CH"/>
+                                <w:lang/>
                               </w:rPr>
                             </w:pPr>
                           </w:p>
                           <w:p>
                             <w:pPr>
                               <w:rPr>
-                                <w:lang w:val="en-CH"/>
+                                <w:lang/>
                               </w:rPr>
                             </w:pPr>
                           </w:p>
@@ -2597,48 +2988,50 @@
           </mc:Choice>
           <mc:Fallback>
             <w:pict>
-              <v:shape w14:anchorId="223187DE" id="Text Box 14" o:spid="_x0000_s1031" type="#_x0000_t202" style="position:absolute;margin-left:-23.25pt;margin-top:14.95pt;width:514.5pt;height:349.5pt;z-index:251663872;visibility:visible;mso-wrap-style:square;mso-width-percent:0;mso-height-percent:0;mso-wrap-distance-left:9pt;mso-wrap-distance-top:0;mso-wrap-distance-right:9pt;mso-wrap-distance-bottom:0;mso-position-horizontal:absolute;mso-position-horizontal-relative:margin;mso-position-vertical:absolute;mso-position-vertical-relative:text;mso-width-percent:0;mso-height-percent:0;mso-width-relative:margin;mso-height-relative:margin;v-text-anchor:top" o:gfxdata="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" filled="f" stroked="f">
+              <v:shape w14:anchorId="223187DE" id="Text Box 14" o:spid="_x0000_s1032" type="#_x0000_t202" style="position:absolute;margin-left:-23.25pt;margin-top:14.95pt;width:514.5pt;height:349.5pt;z-index:251663872;visibility:visible;mso-wrap-style:square;mso-width-percent:0;mso-height-percent:0;mso-wrap-distance-left:9pt;mso-wrap-distance-top:0;mso-wrap-distance-right:9pt;mso-wrap-distance-bottom:0;mso-position-horizontal:absolute;mso-position-horizontal-relative:margin;mso-position-vertical:absolute;mso-position-vertical-relative:text;mso-width-percent:0;mso-height-percent:0;mso-width-relative:margin;mso-height-relative:margin;v-text-anchor:top" o:gfxdata="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" filled="f" stroked="f">
                 <v:textbox>
                   <w:txbxContent>
                     <w:p>
                       <w:pPr>
-                        <w:pStyle w:val="Heading1"/>
+                        <w:pStyle w:val="berschrift1"/>
                       </w:pPr>
-                      <w:bookmarkStart w:id="55" w:name="_Toc36464137"/>
-                      <w:bookmarkStart w:id="56" w:name="_Toc36464177"/>
-                      <w:bookmarkStart w:id="57" w:name="_Toc36464209"/>
-                      <w:bookmarkStart w:id="58" w:name="_Toc36464306"/>
-                      <w:bookmarkStart w:id="59" w:name="_Toc36464318"/>
-                      <w:bookmarkStart w:id="60" w:name="_Toc36464330"/>
-                      <w:bookmarkStart w:id="61" w:name="_Toc36464438"/>
-                      <w:bookmarkStart w:id="62" w:name="_Toc36464452"/>
-                      <w:bookmarkStart w:id="63" w:name="_Toc36464464"/>
+                      <w:bookmarkStart w:id="62" w:name="_Toc36464137"/>
+                      <w:bookmarkStart w:id="63" w:name="_Toc36464177"/>
+                      <w:bookmarkStart w:id="64" w:name="_Toc36464209"/>
+                      <w:bookmarkStart w:id="65" w:name="_Toc36464306"/>
+                      <w:bookmarkStart w:id="66" w:name="_Toc36464318"/>
+                      <w:bookmarkStart w:id="67" w:name="_Toc36464330"/>
+                      <w:bookmarkStart w:id="68" w:name="_Toc36464438"/>
+                      <w:bookmarkStart w:id="69" w:name="_Toc36464452"/>
+                      <w:bookmarkStart w:id="70" w:name="_Toc36464464"/>
                       <w:r>
                         <w:t xml:space="preserve"> </w:t>
                       </w:r>
-                      <w:bookmarkStart w:id="64" w:name="_Toc36991265"/>
+                      <w:bookmarkStart w:id="71" w:name="_Toc36991265"/>
+                      <w:bookmarkStart w:id="72" w:name="_Toc37013730"/>
                       <w:r>
                         <w:t>Play</w:t>
                       </w:r>
-                      <w:bookmarkEnd w:id="55"/>
-                      <w:bookmarkEnd w:id="56"/>
-                      <w:bookmarkEnd w:id="57"/>
-                      <w:bookmarkEnd w:id="58"/>
-                      <w:bookmarkEnd w:id="59"/>
-                      <w:bookmarkEnd w:id="60"/>
-                      <w:bookmarkEnd w:id="61"/>
                       <w:bookmarkEnd w:id="62"/>
                       <w:bookmarkEnd w:id="63"/>
-                      <w:r>
-                        <w:rPr>
-                          <w:lang w:val="en-CH"/>
+                      <w:bookmarkEnd w:id="64"/>
+                      <w:bookmarkEnd w:id="65"/>
+                      <w:bookmarkEnd w:id="66"/>
+                      <w:bookmarkEnd w:id="67"/>
+                      <w:bookmarkEnd w:id="68"/>
+                      <w:bookmarkEnd w:id="69"/>
+                      <w:bookmarkEnd w:id="70"/>
+                      <w:r>
+                        <w:rPr>
+                          <w:lang/>
                         </w:rPr>
                         <w:t xml:space="preserve"> Area</w:t>
                       </w:r>
-                      <w:bookmarkEnd w:id="64"/>
-                      <w:r>
-                        <w:rPr>
-                          <w:lang w:val="en-CH"/>
+                      <w:bookmarkEnd w:id="71"/>
+                      <w:bookmarkEnd w:id="72"/>
+                      <w:r>
+                        <w:rPr>
+                          <w:lang/>
                         </w:rPr>
                         <w:br/>
                       </w:r>
@@ -2647,11 +3040,11 @@
                       <w:pPr>
                         <w:ind w:firstLine="720"/>
                         <w:rPr>
-                          <w:lang w:val="en-CH"/>
+                          <w:lang/>
                         </w:rPr>
                       </w:pPr>
-                      <w:bookmarkStart w:id="65" w:name="_Toc36464465"/>
-                      <w:bookmarkStart w:id="66" w:name="_Toc36464453"/>
+                      <w:bookmarkStart w:id="73" w:name="_Toc36464465"/>
+                      <w:bookmarkStart w:id="74" w:name="_Toc36464453"/>
                       <w:r>
                         <w:rPr>
                           <w:lang w:val="uz-Cyrl-UZ"/>
@@ -2670,39 +3063,41 @@
                         <w:rPr>
                           <w:i/>
                           <w:iCs/>
-                          <w:lang w:val="en-CH"/>
+                          <w:lang/>
                         </w:rPr>
                         <w:t xml:space="preserve">, </w:t>
                       </w:r>
                       <w:r>
                         <w:rPr>
-                          <w:lang w:val="en-CH"/>
+                          <w:lang/>
                         </w:rPr>
                         <w:t xml:space="preserve">and 4 discard piles for each player. In addition to these, every player also has a stock pile, the first card of which is turned over. The draw pile must also be present in the middle of the playing area, as this is where the hand cards at the start of each turn is drawn from. </w:t>
                       </w:r>
                     </w:p>
                     <w:p>
                       <w:pPr>
-                        <w:pStyle w:val="Heading2"/>
+                        <w:pStyle w:val="berschrift2"/>
                         <w:rPr>
                           <w:sz w:val="28"/>
                           <w:szCs w:val="28"/>
                         </w:rPr>
                       </w:pPr>
-                      <w:bookmarkStart w:id="67" w:name="_Toc36991266"/>
-                      <w:r>
-                        <w:rPr>
-                          <w:rStyle w:val="IntenseEmphasis"/>
+                      <w:bookmarkStart w:id="75" w:name="_Toc36991266"/>
+                      <w:bookmarkStart w:id="76" w:name="_Toc37013731"/>
+                      <w:r>
+                        <w:rPr>
+                          <w:rStyle w:val="IntensiveHervorhebung"/>
                           <w:color w:val="365F91" w:themeColor="accent1" w:themeShade="BF"/>
                           <w:sz w:val="28"/>
                           <w:szCs w:val="28"/>
                         </w:rPr>
                         <w:t>Different Piles</w:t>
                       </w:r>
-                      <w:bookmarkEnd w:id="67"/>
-                      <w:r>
-                        <w:rPr>
-                          <w:rStyle w:val="IntenseEmphasis"/>
+                      <w:bookmarkEnd w:id="75"/>
+                      <w:bookmarkEnd w:id="76"/>
+                      <w:r>
+                        <w:rPr>
+                          <w:rStyle w:val="IntensiveHervorhebung"/>
                           <w:color w:val="365F91" w:themeColor="accent1" w:themeShade="BF"/>
                           <w:sz w:val="28"/>
                           <w:szCs w:val="28"/>
@@ -2714,104 +3109,104 @@
                       <w:pPr>
                         <w:ind w:left="720"/>
                         <w:rPr>
-                          <w:rStyle w:val="IntenseEmphasis"/>
+                          <w:rStyle w:val="IntensiveHervorhebung"/>
                           <w:color w:val="000000" w:themeColor="text1"/>
                           <w:lang w:val="uz-Cyrl-UZ"/>
                         </w:rPr>
                       </w:pPr>
                       <w:r>
                         <w:rPr>
-                          <w:rStyle w:val="IntenseEmphasis"/>
+                          <w:rStyle w:val="IntensiveHervorhebung"/>
                           <w:color w:val="000000" w:themeColor="text1"/>
-                          <w:lang w:val="en-CH"/>
+                          <w:lang/>
                         </w:rPr>
                         <w:t xml:space="preserve">Build piles: </w:t>
                       </w:r>
                       <w:r>
                         <w:rPr>
-                          <w:rStyle w:val="IntenseEmphasis"/>
+                          <w:rStyle w:val="IntensiveHervorhebung"/>
                           <w:i w:val="0"/>
                           <w:iCs w:val="0"/>
                           <w:color w:val="000000" w:themeColor="text1"/>
-                          <w:lang w:val="en-CH"/>
+                          <w:lang/>
                         </w:rPr>
                         <w:t xml:space="preserve">There can only be a maximum of four build piles at any given time. Each build pile must be started with the card with number 1 and every following card </w:t>
                       </w:r>
                       <w:r>
                         <w:rPr>
-                          <w:rStyle w:val="IntenseEmphasis"/>
+                          <w:rStyle w:val="IntensiveHervorhebung"/>
                           <w:i w:val="0"/>
                           <w:iCs w:val="0"/>
                           <w:color w:val="000000" w:themeColor="text1"/>
-                          <w:lang w:val="en-CH"/>
+                          <w:lang/>
                         </w:rPr>
                         <w:t>must</w:t>
                       </w:r>
                       <w:r>
                         <w:rPr>
-                          <w:rStyle w:val="IntenseEmphasis"/>
+                          <w:rStyle w:val="IntensiveHervorhebung"/>
                           <w:i w:val="0"/>
                           <w:iCs w:val="0"/>
                           <w:color w:val="000000" w:themeColor="text1"/>
-                          <w:lang w:val="en-CH"/>
+                          <w:lang/>
                         </w:rPr>
                         <w:t xml:space="preserve"> be a number higher. If the card with number 12 is laid on top, that particular build pile is removed from the game and can be later reshuffled into the draw pile. </w:t>
                       </w:r>
                       <w:r>
                         <w:rPr>
-                          <w:rStyle w:val="IntenseEmphasis"/>
+                          <w:rStyle w:val="IntensiveHervorhebung"/>
                           <w:color w:val="000000" w:themeColor="text1"/>
-                          <w:lang w:val="en-CH"/>
+                          <w:lang/>
                         </w:rPr>
                         <w:t xml:space="preserve"> </w:t>
                       </w:r>
                       <w:r>
                         <w:rPr>
-                          <w:rStyle w:val="IntenseEmphasis"/>
+                          <w:rStyle w:val="IntensiveHervorhebung"/>
                           <w:color w:val="000000" w:themeColor="text1"/>
                           <w:lang w:val="uz-Cyrl-UZ"/>
                         </w:rPr>
                         <w:tab/>
                       </w:r>
-                      <w:bookmarkEnd w:id="65"/>
-                      <w:bookmarkEnd w:id="66"/>
+                      <w:bookmarkEnd w:id="73"/>
+                      <w:bookmarkEnd w:id="74"/>
                     </w:p>
                     <w:p>
                       <w:pPr>
                         <w:ind w:left="720"/>
                         <w:rPr>
-                          <w:rStyle w:val="IntenseEmphasis"/>
+                          <w:rStyle w:val="IntensiveHervorhebung"/>
                           <w:i w:val="0"/>
                           <w:iCs w:val="0"/>
                           <w:color w:val="000000" w:themeColor="text1"/>
-                          <w:lang w:val="en-CH"/>
+                          <w:lang/>
                         </w:rPr>
                       </w:pPr>
                       <w:r>
                         <w:rPr>
-                          <w:rStyle w:val="IntenseEmphasis"/>
+                          <w:rStyle w:val="IntensiveHervorhebung"/>
                           <w:color w:val="000000" w:themeColor="text1"/>
-                          <w:lang w:val="en-CH"/>
+                          <w:lang/>
                         </w:rPr>
                         <w:t xml:space="preserve">Discard Piles: </w:t>
                       </w:r>
                       <w:r>
                         <w:rPr>
-                          <w:rStyle w:val="IntenseEmphasis"/>
+                          <w:rStyle w:val="IntensiveHervorhebung"/>
                           <w:i w:val="0"/>
                           <w:iCs w:val="0"/>
                           <w:color w:val="000000" w:themeColor="text1"/>
-                          <w:lang w:val="en-CH"/>
+                          <w:lang/>
                         </w:rPr>
                         <w:t xml:space="preserve">The discard piles are specific to each player and there are no rules as to what cards can be played to these piles. There is also a maximum of 4 discard piles per player. These piles serve as backup to play cards to the build pile, if there are no valid moves left in your hand cards or the stock pile. Only the top card from each discard pile can be played – one cannot search for a card from the discard and play it to the build pile. </w:t>
                       </w:r>
                       <w:r>
                         <w:rPr>
-                          <w:rStyle w:val="IntenseEmphasis"/>
+                          <w:rStyle w:val="IntensiveHervorhebung"/>
                           <w:i w:val="0"/>
                           <w:iCs w:val="0"/>
                           <w:color w:val="000000" w:themeColor="text1"/>
-                          <w:lang w:val="en-CH"/>
+                          <w:lang/>
                         </w:rPr>
                         <w:t xml:space="preserve">As soon as one card is played to the discard pile, the player’s turn ends. </w:t>
                       </w:r>
@@ -2819,95 +3214,95 @@
                     <w:p>
                       <w:pPr>
                         <w:rPr>
-                          <w:rStyle w:val="IntenseEmphasis"/>
+                          <w:rStyle w:val="IntensiveHervorhebung"/>
                           <w:i w:val="0"/>
                           <w:iCs w:val="0"/>
                           <w:color w:val="000000" w:themeColor="text1"/>
-                          <w:lang w:val="en-CH"/>
+                          <w:lang/>
                         </w:rPr>
                       </w:pPr>
                     </w:p>
                     <w:p>
                       <w:pPr>
                         <w:rPr>
-                          <w:rStyle w:val="IntenseEmphasis"/>
+                          <w:rStyle w:val="IntensiveHervorhebung"/>
                           <w:i w:val="0"/>
                           <w:iCs w:val="0"/>
                           <w:color w:val="000000" w:themeColor="text1"/>
-                          <w:lang w:val="en-CH"/>
+                          <w:lang/>
                         </w:rPr>
                       </w:pPr>
                     </w:p>
                     <w:p>
                       <w:pPr>
                         <w:rPr>
-                          <w:rStyle w:val="IntenseEmphasis"/>
+                          <w:rStyle w:val="IntensiveHervorhebung"/>
                           <w:i w:val="0"/>
                           <w:iCs w:val="0"/>
                           <w:color w:val="000000" w:themeColor="text1"/>
-                          <w:lang w:val="en-CH"/>
+                          <w:lang/>
                         </w:rPr>
                       </w:pPr>
                     </w:p>
                     <w:p>
                       <w:pPr>
                         <w:rPr>
-                          <w:rStyle w:val="IntenseEmphasis"/>
+                          <w:rStyle w:val="IntensiveHervorhebung"/>
                           <w:i w:val="0"/>
                           <w:iCs w:val="0"/>
                           <w:color w:val="000000" w:themeColor="text1"/>
-                          <w:lang w:val="en-CH"/>
+                          <w:lang/>
                         </w:rPr>
                       </w:pPr>
                     </w:p>
                     <w:p>
                       <w:pPr>
                         <w:rPr>
-                          <w:rStyle w:val="IntenseEmphasis"/>
+                          <w:rStyle w:val="IntensiveHervorhebung"/>
                           <w:i w:val="0"/>
                           <w:iCs w:val="0"/>
                           <w:color w:val="000000" w:themeColor="text1"/>
-                          <w:lang w:val="en-CH"/>
+                          <w:lang/>
                         </w:rPr>
                       </w:pPr>
                     </w:p>
                     <w:p>
                       <w:pPr>
                         <w:rPr>
-                          <w:rStyle w:val="IntenseEmphasis"/>
+                          <w:rStyle w:val="IntensiveHervorhebung"/>
                           <w:i w:val="0"/>
                           <w:iCs w:val="0"/>
                           <w:color w:val="000000" w:themeColor="text1"/>
-                          <w:lang w:val="en-CH"/>
+                          <w:lang/>
                         </w:rPr>
                       </w:pPr>
                     </w:p>
                     <w:p>
                       <w:pPr>
                         <w:rPr>
-                          <w:rStyle w:val="IntenseEmphasis"/>
+                          <w:rStyle w:val="IntensiveHervorhebung"/>
                           <w:i w:val="0"/>
                           <w:iCs w:val="0"/>
                           <w:color w:val="000000" w:themeColor="text1"/>
-                          <w:lang w:val="en-CH"/>
+                          <w:lang/>
                         </w:rPr>
                       </w:pPr>
                     </w:p>
                     <w:p>
                       <w:pPr>
                         <w:rPr>
-                          <w:rStyle w:val="IntenseEmphasis"/>
+                          <w:rStyle w:val="IntensiveHervorhebung"/>
                           <w:i w:val="0"/>
                           <w:iCs w:val="0"/>
                           <w:color w:val="000000" w:themeColor="text1"/>
-                          <w:lang w:val="en-CH"/>
+                          <w:lang/>
                         </w:rPr>
                       </w:pPr>
                     </w:p>
                     <w:p>
                       <w:pPr>
                         <w:rPr>
-                          <w:lang w:val="en-CH"/>
+                          <w:lang/>
                         </w:rPr>
                       </w:pPr>
                     </w:p>
@@ -2935,50 +3330,42 @@
     <w:p>
       <w:pPr>
         <w:rPr>
-          <w:lang w:val="en-CH"/>
+          <w:lang/>
         </w:rPr>
       </w:pPr>
       <w:r>
         <w:rPr>
           <w:i/>
           <w:iCs/>
-          <w:lang w:val="en-CH"/>
+          <w:lang/>
         </w:rPr>
         <w:lastRenderedPageBreak/>
         <w:t xml:space="preserve">Stock pile: </w:t>
       </w:r>
       <w:r>
         <w:rPr>
-          <w:lang w:val="en-CH"/>
+          <w:lang/>
         </w:rPr>
-        <w:t>This is the main pile of the game. The top card is always turned over, and this is the pile that should be emptied to win the game. All other piles can be modelled to facilitate the playing of each stock card. Only the top ca</w:t>
-      </w:r>
-      <w:bookmarkStart w:id="68" w:name="_GoBack"/>
-      <w:bookmarkEnd w:id="68"/>
-      <w:r>
-        <w:rPr>
-          <w:lang w:val="en-CH"/>
-        </w:rPr>
-        <w:t>rd can be played, but there is no limit as to how many cards can be played from the stock pile, if each card move is valid.</w:t>
+        <w:t>This is the main pile of the game. The top card is always turned over, and this is the pile that should be emptied to win the game. All other piles can be modelled to facilitate the playing of each stock card. Only the top card can be played, but there is no limit as to how many cards can be played from the stock pile, if each card move is valid.</w:t>
       </w:r>
     </w:p>
     <w:p>
       <w:pPr>
         <w:rPr>
-          <w:lang w:val="en-CH"/>
+          <w:lang/>
         </w:rPr>
       </w:pPr>
       <w:r>
         <w:rPr>
           <w:i/>
           <w:iCs/>
-          <w:lang w:val="en-CH"/>
+          <w:lang/>
         </w:rPr>
         <w:t xml:space="preserve">Hand cards: </w:t>
       </w:r>
       <w:r>
         <w:rPr>
-          <w:lang w:val="en-CH"/>
+          <w:lang/>
         </w:rPr>
         <w:t xml:space="preserve">Players start with 5 hand cards that are visible only to them. These cards can be played to the build piles at any time but playing one of these to the discard ends the player’s turn. </w:t>
       </w:r>
@@ -3027,7 +3414,7 @@
                         </a:ln>
                         <a:extLst>
                           <a:ext uri="{909E8E84-426E-40dd-AFC4-6F175D3DCCD1}">
-                            <a14:hiddenFill xmlns="" xmlns:mo="http://schemas.microsoft.com/office/mac/office/2008/main" xmlns:mv="urn:schemas-microsoft-com:mac:vml" xmlns:o="urn:schemas-microsoft-com:office:office" xmlns:v="urn:schemas-microsoft-com:vml" xmlns:w10="urn:schemas-microsoft-com:office:word" xmlns:w="http://schemas.openxmlformats.org/wordprocessingml/2006/main" xmlns:a14="http://schemas.microsoft.com/office/drawing/2010/main">
+                            <a14:hiddenFill xmlns:a14="http://schemas.microsoft.com/office/drawing/2010/main" xmlns:w="http://schemas.openxmlformats.org/wordprocessingml/2006/main" xmlns:w10="urn:schemas-microsoft-com:office:word" xmlns:v="urn:schemas-microsoft-com:vml" xmlns:o="urn:schemas-microsoft-com:office:office" xmlns:mv="urn:schemas-microsoft-com:mac:vml" xmlns:mo="http://schemas.microsoft.com/office/mac/office/2008/main" xmlns="">
                               <a:solidFill>
                                 <a:schemeClr val="accent5">
                                   <a:lumMod val="60000"/>
@@ -3037,7 +3424,7 @@
                             </a14:hiddenFill>
                           </a:ext>
                           <a:ext uri="{91240B29-F687-4f45-9708-019B960494DF}">
-                            <a14:hiddenLine xmlns="" xmlns:mo="http://schemas.microsoft.com/office/mac/office/2008/main" xmlns:mv="urn:schemas-microsoft-com:mac:vml" xmlns:o="urn:schemas-microsoft-com:office:office" xmlns:v="urn:schemas-microsoft-com:vml" xmlns:w10="urn:schemas-microsoft-com:office:word" xmlns:w="http://schemas.openxmlformats.org/wordprocessingml/2006/main" xmlns:a14="http://schemas.microsoft.com/office/drawing/2010/main" w="9525">
+                            <a14:hiddenLine xmlns:a14="http://schemas.microsoft.com/office/drawing/2010/main" xmlns:w="http://schemas.openxmlformats.org/wordprocessingml/2006/main" xmlns:w10="urn:schemas-microsoft-com:office:word" xmlns:v="urn:schemas-microsoft-com:vml" xmlns:o="urn:schemas-microsoft-com:office:office" xmlns:mv="urn:schemas-microsoft-com:mac:vml" xmlns:mo="http://schemas.microsoft.com/office/mac/office/2008/main" xmlns="" w="9525">
                               <a:solidFill>
                                 <a:srgbClr val="000000"/>
                               </a:solidFill>
@@ -3052,40 +3439,42 @@
                         <w:txbxContent>
                           <w:p>
                             <w:pPr>
-                              <w:pStyle w:val="Heading1"/>
+                              <w:pStyle w:val="berschrift1"/>
                             </w:pPr>
-                            <w:bookmarkStart w:id="69" w:name="_Toc36464134"/>
-                            <w:bookmarkStart w:id="70" w:name="_Toc36464174"/>
-                            <w:bookmarkStart w:id="71" w:name="_Toc36464206"/>
-                            <w:bookmarkStart w:id="72" w:name="_Toc36464303"/>
-                            <w:bookmarkStart w:id="73" w:name="_Toc36464315"/>
-                            <w:bookmarkStart w:id="74" w:name="_Toc36464327"/>
-                            <w:bookmarkStart w:id="75" w:name="_Toc36464435"/>
-                            <w:bookmarkStart w:id="76" w:name="_Toc36464449"/>
-                            <w:bookmarkStart w:id="77" w:name="_Toc36464461"/>
-                            <w:bookmarkStart w:id="78" w:name="_Toc36991267"/>
+                            <w:bookmarkStart w:id="77" w:name="_Toc36464134"/>
+                            <w:bookmarkStart w:id="78" w:name="_Toc36464174"/>
+                            <w:bookmarkStart w:id="79" w:name="_Toc36464206"/>
+                            <w:bookmarkStart w:id="80" w:name="_Toc36464303"/>
+                            <w:bookmarkStart w:id="81" w:name="_Toc36464315"/>
+                            <w:bookmarkStart w:id="82" w:name="_Toc36464327"/>
+                            <w:bookmarkStart w:id="83" w:name="_Toc36464435"/>
+                            <w:bookmarkStart w:id="84" w:name="_Toc36464449"/>
+                            <w:bookmarkStart w:id="85" w:name="_Toc36464461"/>
+                            <w:bookmarkStart w:id="86" w:name="_Toc36991267"/>
+                            <w:bookmarkStart w:id="87" w:name="_Toc37013732"/>
                             <w:r>
                               <w:t>Play</w:t>
                             </w:r>
-                            <w:bookmarkEnd w:id="69"/>
-                            <w:bookmarkEnd w:id="70"/>
-                            <w:bookmarkEnd w:id="71"/>
-                            <w:bookmarkEnd w:id="72"/>
-                            <w:bookmarkEnd w:id="73"/>
-                            <w:bookmarkEnd w:id="74"/>
-                            <w:bookmarkEnd w:id="75"/>
-                            <w:bookmarkEnd w:id="76"/>
                             <w:bookmarkEnd w:id="77"/>
-                            <w:r>
-                              <w:rPr>
-                                <w:lang w:val="en-CH"/>
+                            <w:bookmarkEnd w:id="78"/>
+                            <w:bookmarkEnd w:id="79"/>
+                            <w:bookmarkEnd w:id="80"/>
+                            <w:bookmarkEnd w:id="81"/>
+                            <w:bookmarkEnd w:id="82"/>
+                            <w:bookmarkEnd w:id="83"/>
+                            <w:bookmarkEnd w:id="84"/>
+                            <w:bookmarkEnd w:id="85"/>
+                            <w:r>
+                              <w:rPr>
+                                <w:lang/>
                               </w:rPr>
                               <w:t>ing Skip-Bo</w:t>
                             </w:r>
-                            <w:bookmarkEnd w:id="78"/>
-                            <w:r>
-                              <w:rPr>
-                                <w:lang w:val="en-CH"/>
+                            <w:bookmarkEnd w:id="86"/>
+                            <w:bookmarkEnd w:id="87"/>
+                            <w:r>
+                              <w:rPr>
+                                <w:lang/>
                               </w:rPr>
                               <w:br/>
                             </w:r>
@@ -3119,7 +3508,7 @@
                             </w:r>
                             <w:r>
                               <w:rPr>
-                                <w:lang w:val="en-CH"/>
+                                <w:lang/>
                               </w:rPr>
                               <w:t xml:space="preserve"> </w:t>
                             </w:r>
@@ -3131,13 +3520,13 @@
                             </w:r>
                             <w:r>
                               <w:rPr>
-                                <w:lang w:val="en-CH"/>
+                                <w:lang/>
                               </w:rPr>
                               <w:t xml:space="preserve">A card can only be played to the build pile, if the card is one number higher than the card on the build pile. Cards can also be played to the player’s discard pile, which ends their turn, but grants access to that card in later turns. </w:t>
                             </w:r>
                             <w:r>
                               <w:rPr>
-                                <w:lang w:val="en-CH"/>
+                                <w:lang/>
                               </w:rPr>
                               <w:t xml:space="preserve">Cards from the hand and discard piles can be used to build piles in the way you need to play the card from the stock pile. </w:t>
                             </w:r>
@@ -3150,72 +3539,76 @@
                           </w:p>
                           <w:p>
                             <w:pPr>
-                              <w:pStyle w:val="Heading2"/>
-                              <w:rPr>
-                                <w:rStyle w:val="IntenseEmphasis"/>
+                              <w:pStyle w:val="berschrift2"/>
+                              <w:rPr>
+                                <w:rStyle w:val="IntensiveHervorhebung"/>
                                 <w:sz w:val="28"/>
                                 <w:szCs w:val="28"/>
                               </w:rPr>
                             </w:pPr>
-                            <w:bookmarkStart w:id="79" w:name="_Toc36991268"/>
-                            <w:r>
-                              <w:rPr>
-                                <w:rStyle w:val="IntenseEmphasis"/>
+                            <w:bookmarkStart w:id="88" w:name="_Toc36991268"/>
+                            <w:bookmarkStart w:id="89" w:name="_Toc37013733"/>
+                            <w:r>
+                              <w:rPr>
+                                <w:rStyle w:val="IntensiveHervorhebung"/>
                                 <w:sz w:val="28"/>
                                 <w:szCs w:val="28"/>
                               </w:rPr>
                               <w:t>Beginning of Turn</w:t>
                             </w:r>
-                            <w:bookmarkEnd w:id="79"/>
+                            <w:bookmarkEnd w:id="88"/>
+                            <w:bookmarkEnd w:id="89"/>
                           </w:p>
                           <w:p>
                             <w:pPr>
                               <w:ind w:left="576"/>
                               <w:rPr>
-                                <w:lang w:val="en-CH"/>
+                                <w:lang/>
                               </w:rPr>
                             </w:pPr>
                             <w:r>
                               <w:rPr>
-                                <w:lang w:val="en-CH"/>
+                                <w:lang/>
                               </w:rPr>
                               <w:br/>
                               <w:t>At the beginning of each player’s turn, their hand cards are automatically filled up to 5 cards. They can then start playing their cards to the pile of their choice. It’s best to check the cards that are on the build pile</w:t>
                             </w:r>
                             <w:r>
                               <w:rPr>
-                                <w:lang w:val="en-CH"/>
+                                <w:lang/>
                               </w:rPr>
                               <w:t xml:space="preserve"> and your stock pile, and play your hand cards accordingly, so as to facilitate the playing of the top stock card. If no valid move is allowed, the player must play a card to the discard and end their turn. </w:t>
                             </w:r>
                           </w:p>
                           <w:p>
                             <w:pPr>
-                              <w:pStyle w:val="Heading2"/>
-                              <w:rPr>
-                                <w:rStyle w:val="IntenseEmphasis"/>
+                              <w:pStyle w:val="berschrift2"/>
+                              <w:rPr>
+                                <w:rStyle w:val="IntensiveHervorhebung"/>
                                 <w:sz w:val="28"/>
                                 <w:szCs w:val="28"/>
-                                <w:lang w:val="en-CH"/>
+                                <w:lang/>
                               </w:rPr>
                             </w:pPr>
-                            <w:bookmarkStart w:id="80" w:name="_Toc36991269"/>
-                            <w:r>
-                              <w:rPr>
-                                <w:rStyle w:val="IntenseEmphasis"/>
+                            <w:bookmarkStart w:id="90" w:name="_Toc36991269"/>
+                            <w:bookmarkStart w:id="91" w:name="_Toc37013734"/>
+                            <w:r>
+                              <w:rPr>
+                                <w:rStyle w:val="IntensiveHervorhebung"/>
                                 <w:sz w:val="28"/>
                                 <w:szCs w:val="28"/>
-                                <w:lang w:val="en-CH"/>
+                                <w:lang/>
                               </w:rPr>
                               <w:t>Playing to different piles</w:t>
                             </w:r>
-                            <w:bookmarkEnd w:id="80"/>
-                            <w:r>
-                              <w:rPr>
-                                <w:rStyle w:val="IntenseEmphasis"/>
+                            <w:bookmarkEnd w:id="90"/>
+                            <w:bookmarkEnd w:id="91"/>
+                            <w:r>
+                              <w:rPr>
+                                <w:rStyle w:val="IntensiveHervorhebung"/>
                                 <w:sz w:val="28"/>
                                 <w:szCs w:val="28"/>
-                                <w:lang w:val="en-CH"/>
+                                <w:lang/>
                               </w:rPr>
                               <w:br/>
                             </w:r>
@@ -3224,49 +3617,51 @@
                             <w:pPr>
                               <w:ind w:left="567"/>
                               <w:rPr>
-                                <w:lang w:val="en-CH"/>
+                                <w:lang/>
                               </w:rPr>
                             </w:pPr>
                             <w:r>
                               <w:rPr>
-                                <w:lang w:val="en-CH"/>
+                                <w:lang/>
                               </w:rPr>
                               <w:t xml:space="preserve">The cards can be moved by a 2-click mechanic. By clicking on the card you wish to play, and then clicking on the pile you wish to play to. For example, to play the second card from a hand, the player would click on the second card and then click on the build pile they think the card belongs on. The game checks the validity of this move and moves the card accordingly. Without the GUI, these commands need be typed in the message box with a specific command that is explained in Section 5. The network protocol processes these commands, distributes to the game accordingly and sends back whatever output the game prompts it to. </w:t>
                             </w:r>
                           </w:p>
                           <w:p>
                             <w:pPr>
-                              <w:pStyle w:val="Heading2"/>
-                              <w:rPr>
-                                <w:rStyle w:val="IntenseEmphasis"/>
+                              <w:pStyle w:val="berschrift2"/>
+                              <w:rPr>
+                                <w:rStyle w:val="IntensiveHervorhebung"/>
                               </w:rPr>
                             </w:pPr>
-                            <w:bookmarkStart w:id="81" w:name="_Toc36991270"/>
-                            <w:r>
-                              <w:rPr>
-                                <w:rStyle w:val="IntenseEmphasis"/>
+                            <w:bookmarkStart w:id="92" w:name="_Toc36991270"/>
+                            <w:bookmarkStart w:id="93" w:name="_Toc37013735"/>
+                            <w:r>
+                              <w:rPr>
+                                <w:rStyle w:val="IntensiveHervorhebung"/>
                               </w:rPr>
                               <w:t>End of Turn</w:t>
                             </w:r>
-                            <w:bookmarkEnd w:id="81"/>
+                            <w:bookmarkEnd w:id="92"/>
+                            <w:bookmarkEnd w:id="93"/>
                           </w:p>
                           <w:p>
                             <w:pPr>
                               <w:ind w:left="567"/>
                               <w:rPr>
-                                <w:lang w:val="en-CH"/>
+                                <w:lang/>
                               </w:rPr>
                             </w:pPr>
                             <w:r>
                               <w:rPr>
-                                <w:lang w:val="en-CH"/>
+                                <w:lang/>
                               </w:rPr>
                               <w:t>The end of turn is signified by the player playing a card to their discard pile. Though there is no rule as to what card can be played to the discard pile, only one card can be played per turn, so that card must be chosen carefully!</w:t>
                             </w:r>
                           </w:p>
                           <w:p>
                             <w:pPr>
-                              <w:pStyle w:val="Heading2"/>
+                              <w:pStyle w:val="berschrift2"/>
                               <w:numPr>
                                 <w:ilvl w:val="0"/>
                                 <w:numId w:val="0"/>
@@ -3280,13 +3675,13 @@
                             </w:pPr>
                             <w:r>
                               <w:rPr>
-                                <w:rStyle w:val="IntenseEmphasis"/>
+                                <w:rStyle w:val="IntensiveHervorhebung"/>
                               </w:rPr>
                               <w:br/>
                             </w:r>
                             <w:r>
                               <w:rPr>
-                                <w:rStyle w:val="IntenseEmphasis"/>
+                                <w:rStyle w:val="IntensiveHervorhebung"/>
                               </w:rPr>
                               <w:br/>
                             </w:r>
@@ -3294,7 +3689,7 @@
                           <w:p>
                             <w:pPr>
                               <w:rPr>
-                                <w:lang w:val="en-CH"/>
+                                <w:lang/>
                               </w:rPr>
                             </w:pPr>
                           </w:p>
@@ -3317,45 +3712,47 @@
           </mc:Choice>
           <mc:Fallback>
             <w:pict>
-              <v:shape w14:anchorId="7BDB03F9" id="Text Box 13" o:spid="_x0000_s1032" type="#_x0000_t202" style="position:absolute;margin-left:-22.5pt;margin-top:.9pt;width:513pt;height:518.25pt;z-index:251656704;visibility:visible;mso-wrap-style:square;mso-width-percent:0;mso-height-percent:0;mso-wrap-distance-left:9pt;mso-wrap-distance-top:0;mso-wrap-distance-right:9pt;mso-wrap-distance-bottom:0;mso-position-horizontal:absolute;mso-position-horizontal-relative:margin;mso-position-vertical:absolute;mso-position-vertical-relative:text;mso-width-percent:0;mso-height-percent:0;mso-width-relative:margin;mso-height-relative:margin;v-text-anchor:top" o:gfxdata="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" filled="f" stroked="f">
+              <v:shape w14:anchorId="7BDB03F9" id="Text Box 13" o:spid="_x0000_s1033" type="#_x0000_t202" style="position:absolute;margin-left:-22.5pt;margin-top:.9pt;width:513pt;height:518.25pt;z-index:251656704;visibility:visible;mso-wrap-style:square;mso-width-percent:0;mso-height-percent:0;mso-wrap-distance-left:9pt;mso-wrap-distance-top:0;mso-wrap-distance-right:9pt;mso-wrap-distance-bottom:0;mso-position-horizontal:absolute;mso-position-horizontal-relative:margin;mso-position-vertical:absolute;mso-position-vertical-relative:text;mso-width-percent:0;mso-height-percent:0;mso-width-relative:margin;mso-height-relative:margin;v-text-anchor:top" o:gfxdata="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" filled="f" stroked="f">
                 <v:textbox>
                   <w:txbxContent>
                     <w:p>
                       <w:pPr>
-                        <w:pStyle w:val="Heading1"/>
+                        <w:pStyle w:val="berschrift1"/>
                       </w:pPr>
-                      <w:bookmarkStart w:id="82" w:name="_Toc36464134"/>
-                      <w:bookmarkStart w:id="83" w:name="_Toc36464174"/>
-                      <w:bookmarkStart w:id="84" w:name="_Toc36464206"/>
-                      <w:bookmarkStart w:id="85" w:name="_Toc36464303"/>
-                      <w:bookmarkStart w:id="86" w:name="_Toc36464315"/>
-                      <w:bookmarkStart w:id="87" w:name="_Toc36464327"/>
-                      <w:bookmarkStart w:id="88" w:name="_Toc36464435"/>
-                      <w:bookmarkStart w:id="89" w:name="_Toc36464449"/>
-                      <w:bookmarkStart w:id="90" w:name="_Toc36464461"/>
-                      <w:bookmarkStart w:id="91" w:name="_Toc36991267"/>
+                      <w:bookmarkStart w:id="94" w:name="_Toc36464134"/>
+                      <w:bookmarkStart w:id="95" w:name="_Toc36464174"/>
+                      <w:bookmarkStart w:id="96" w:name="_Toc36464206"/>
+                      <w:bookmarkStart w:id="97" w:name="_Toc36464303"/>
+                      <w:bookmarkStart w:id="98" w:name="_Toc36464315"/>
+                      <w:bookmarkStart w:id="99" w:name="_Toc36464327"/>
+                      <w:bookmarkStart w:id="100" w:name="_Toc36464435"/>
+                      <w:bookmarkStart w:id="101" w:name="_Toc36464449"/>
+                      <w:bookmarkStart w:id="102" w:name="_Toc36464461"/>
+                      <w:bookmarkStart w:id="103" w:name="_Toc36991267"/>
+                      <w:bookmarkStart w:id="104" w:name="_Toc37013732"/>
                       <w:r>
                         <w:t>Play</w:t>
                       </w:r>
-                      <w:bookmarkEnd w:id="82"/>
-                      <w:bookmarkEnd w:id="83"/>
-                      <w:bookmarkEnd w:id="84"/>
-                      <w:bookmarkEnd w:id="85"/>
-                      <w:bookmarkEnd w:id="86"/>
-                      <w:bookmarkEnd w:id="87"/>
-                      <w:bookmarkEnd w:id="88"/>
-                      <w:bookmarkEnd w:id="89"/>
-                      <w:bookmarkEnd w:id="90"/>
-                      <w:r>
-                        <w:rPr>
-                          <w:lang w:val="en-CH"/>
+                      <w:bookmarkEnd w:id="94"/>
+                      <w:bookmarkEnd w:id="95"/>
+                      <w:bookmarkEnd w:id="96"/>
+                      <w:bookmarkEnd w:id="97"/>
+                      <w:bookmarkEnd w:id="98"/>
+                      <w:bookmarkEnd w:id="99"/>
+                      <w:bookmarkEnd w:id="100"/>
+                      <w:bookmarkEnd w:id="101"/>
+                      <w:bookmarkEnd w:id="102"/>
+                      <w:r>
+                        <w:rPr>
+                          <w:lang/>
                         </w:rPr>
                         <w:t>ing Skip-Bo</w:t>
                       </w:r>
-                      <w:bookmarkEnd w:id="91"/>
-                      <w:r>
-                        <w:rPr>
-                          <w:lang w:val="en-CH"/>
+                      <w:bookmarkEnd w:id="103"/>
+                      <w:bookmarkEnd w:id="104"/>
+                      <w:r>
+                        <w:rPr>
+                          <w:lang/>
                         </w:rPr>
                         <w:br/>
                       </w:r>
@@ -3389,7 +3786,7 @@
                       </w:r>
                       <w:r>
                         <w:rPr>
-                          <w:lang w:val="en-CH"/>
+                          <w:lang/>
                         </w:rPr>
                         <w:t xml:space="preserve"> </w:t>
                       </w:r>
@@ -3401,13 +3798,13 @@
                       </w:r>
                       <w:r>
                         <w:rPr>
-                          <w:lang w:val="en-CH"/>
+                          <w:lang/>
                         </w:rPr>
                         <w:t xml:space="preserve">A card can only be played to the build pile, if the card is one number higher than the card on the build pile. Cards can also be played to the player’s discard pile, which ends their turn, but grants access to that card in later turns. </w:t>
                       </w:r>
                       <w:r>
                         <w:rPr>
-                          <w:lang w:val="en-CH"/>
+                          <w:lang/>
                         </w:rPr>
                         <w:t xml:space="preserve">Cards from the hand and discard piles can be used to build piles in the way you need to play the card from the stock pile. </w:t>
                       </w:r>
@@ -3420,72 +3817,76 @@
                     </w:p>
                     <w:p>
                       <w:pPr>
-                        <w:pStyle w:val="Heading2"/>
-                        <w:rPr>
-                          <w:rStyle w:val="IntenseEmphasis"/>
+                        <w:pStyle w:val="berschrift2"/>
+                        <w:rPr>
+                          <w:rStyle w:val="IntensiveHervorhebung"/>
                           <w:sz w:val="28"/>
                           <w:szCs w:val="28"/>
                         </w:rPr>
                       </w:pPr>
-                      <w:bookmarkStart w:id="92" w:name="_Toc36991268"/>
-                      <w:r>
-                        <w:rPr>
-                          <w:rStyle w:val="IntenseEmphasis"/>
+                      <w:bookmarkStart w:id="105" w:name="_Toc36991268"/>
+                      <w:bookmarkStart w:id="106" w:name="_Toc37013733"/>
+                      <w:r>
+                        <w:rPr>
+                          <w:rStyle w:val="IntensiveHervorhebung"/>
                           <w:sz w:val="28"/>
                           <w:szCs w:val="28"/>
                         </w:rPr>
                         <w:t>Beginning of Turn</w:t>
                       </w:r>
-                      <w:bookmarkEnd w:id="92"/>
+                      <w:bookmarkEnd w:id="105"/>
+                      <w:bookmarkEnd w:id="106"/>
                     </w:p>
                     <w:p>
                       <w:pPr>
                         <w:ind w:left="576"/>
                         <w:rPr>
-                          <w:lang w:val="en-CH"/>
+                          <w:lang/>
                         </w:rPr>
                       </w:pPr>
                       <w:r>
                         <w:rPr>
-                          <w:lang w:val="en-CH"/>
+                          <w:lang/>
                         </w:rPr>
                         <w:br/>
                         <w:t>At the beginning of each player’s turn, their hand cards are automatically filled up to 5 cards. They can then start playing their cards to the pile of their choice. It’s best to check the cards that are on the build pile</w:t>
                       </w:r>
                       <w:r>
                         <w:rPr>
-                          <w:lang w:val="en-CH"/>
+                          <w:lang/>
                         </w:rPr>
                         <w:t xml:space="preserve"> and your stock pile, and play your hand cards accordingly, so as to facilitate the playing of the top stock card. If no valid move is allowed, the player must play a card to the discard and end their turn. </w:t>
                       </w:r>
                     </w:p>
                     <w:p>
                       <w:pPr>
-                        <w:pStyle w:val="Heading2"/>
-                        <w:rPr>
-                          <w:rStyle w:val="IntenseEmphasis"/>
+                        <w:pStyle w:val="berschrift2"/>
+                        <w:rPr>
+                          <w:rStyle w:val="IntensiveHervorhebung"/>
                           <w:sz w:val="28"/>
                           <w:szCs w:val="28"/>
-                          <w:lang w:val="en-CH"/>
+                          <w:lang/>
                         </w:rPr>
                       </w:pPr>
-                      <w:bookmarkStart w:id="93" w:name="_Toc36991269"/>
-                      <w:r>
-                        <w:rPr>
-                          <w:rStyle w:val="IntenseEmphasis"/>
+                      <w:bookmarkStart w:id="107" w:name="_Toc36991269"/>
+                      <w:bookmarkStart w:id="108" w:name="_Toc37013734"/>
+                      <w:r>
+                        <w:rPr>
+                          <w:rStyle w:val="IntensiveHervorhebung"/>
                           <w:sz w:val="28"/>
                           <w:szCs w:val="28"/>
-                          <w:lang w:val="en-CH"/>
+                          <w:lang/>
                         </w:rPr>
                         <w:t>Playing to different piles</w:t>
                       </w:r>
-                      <w:bookmarkEnd w:id="93"/>
-                      <w:r>
-                        <w:rPr>
-                          <w:rStyle w:val="IntenseEmphasis"/>
+                      <w:bookmarkEnd w:id="107"/>
+                      <w:bookmarkEnd w:id="108"/>
+                      <w:r>
+                        <w:rPr>
+                          <w:rStyle w:val="IntensiveHervorhebung"/>
                           <w:sz w:val="28"/>
                           <w:szCs w:val="28"/>
-                          <w:lang w:val="en-CH"/>
+                          <w:lang/>
                         </w:rPr>
                         <w:br/>
                       </w:r>
@@ -3494,49 +3895,51 @@
                       <w:pPr>
                         <w:ind w:left="567"/>
                         <w:rPr>
-                          <w:lang w:val="en-CH"/>
+                          <w:lang/>
                         </w:rPr>
                       </w:pPr>
                       <w:r>
                         <w:rPr>
-                          <w:lang w:val="en-CH"/>
+                          <w:lang/>
                         </w:rPr>
                         <w:t xml:space="preserve">The cards can be moved by a 2-click mechanic. By clicking on the card you wish to play, and then clicking on the pile you wish to play to. For example, to play the second card from a hand, the player would click on the second card and then click on the build pile they think the card belongs on. The game checks the validity of this move and moves the card accordingly. Without the GUI, these commands need be typed in the message box with a specific command that is explained in Section 5. The network protocol processes these commands, distributes to the game accordingly and sends back whatever output the game prompts it to. </w:t>
                       </w:r>
                     </w:p>
                     <w:p>
                       <w:pPr>
-                        <w:pStyle w:val="Heading2"/>
-                        <w:rPr>
-                          <w:rStyle w:val="IntenseEmphasis"/>
+                        <w:pStyle w:val="berschrift2"/>
+                        <w:rPr>
+                          <w:rStyle w:val="IntensiveHervorhebung"/>
                         </w:rPr>
                       </w:pPr>
-                      <w:bookmarkStart w:id="94" w:name="_Toc36991270"/>
-                      <w:r>
-                        <w:rPr>
-                          <w:rStyle w:val="IntenseEmphasis"/>
+                      <w:bookmarkStart w:id="109" w:name="_Toc36991270"/>
+                      <w:bookmarkStart w:id="110" w:name="_Toc37013735"/>
+                      <w:r>
+                        <w:rPr>
+                          <w:rStyle w:val="IntensiveHervorhebung"/>
                         </w:rPr>
                         <w:t>End of Turn</w:t>
                       </w:r>
-                      <w:bookmarkEnd w:id="94"/>
+                      <w:bookmarkEnd w:id="109"/>
+                      <w:bookmarkEnd w:id="110"/>
                     </w:p>
                     <w:p>
                       <w:pPr>
                         <w:ind w:left="567"/>
                         <w:rPr>
-                          <w:lang w:val="en-CH"/>
+                          <w:lang/>
                         </w:rPr>
                       </w:pPr>
                       <w:r>
                         <w:rPr>
-                          <w:lang w:val="en-CH"/>
+                          <w:lang/>
                         </w:rPr>
                         <w:t>The end of turn is signified by the player playing a card to their discard pile. Though there is no rule as to what card can be played to the discard pile, only one card can be played per turn, so that card must be chosen carefully!</w:t>
                       </w:r>
                     </w:p>
                     <w:p>
                       <w:pPr>
-                        <w:pStyle w:val="Heading2"/>
+                        <w:pStyle w:val="berschrift2"/>
                         <w:numPr>
                           <w:ilvl w:val="0"/>
                           <w:numId w:val="0"/>
@@ -3550,13 +3953,13 @@
                       </w:pPr>
                       <w:r>
                         <w:rPr>
-                          <w:rStyle w:val="IntenseEmphasis"/>
+                          <w:rStyle w:val="IntensiveHervorhebung"/>
                         </w:rPr>
                         <w:br/>
                       </w:r>
                       <w:r>
                         <w:rPr>
-                          <w:rStyle w:val="IntenseEmphasis"/>
+                          <w:rStyle w:val="IntensiveHervorhebung"/>
                         </w:rPr>
                         <w:br/>
                       </w:r>
@@ -3564,7 +3967,7 @@
                     <w:p>
                       <w:pPr>
                         <w:rPr>
-                          <w:lang w:val="en-CH"/>
+                          <w:lang/>
                         </w:rPr>
                       </w:pPr>
                     </w:p>
@@ -3581,7 +3984,7 @@
     <w:p>
       <w:pPr>
         <w:rPr>
-          <w:lang w:val="en-CH"/>
+          <w:lang/>
         </w:rPr>
       </w:pPr>
     </w:p>
@@ -3589,14 +3992,14 @@
     <w:p>
       <w:pPr>
         <w:rPr>
-          <w:lang w:val="en-CH"/>
+          <w:lang/>
         </w:rPr>
       </w:pPr>
     </w:p>
     <w:p>
       <w:r>
         <w:rPr>
-          <w:rStyle w:val="IntenseEmphasis"/>
+          <w:rStyle w:val="IntensiveHervorhebung"/>
           <w:color w:val="365F91" w:themeColor="accent1" w:themeShade="BF"/>
           <w:sz w:val="28"/>
           <w:szCs w:val="28"/>
@@ -3663,7 +4066,7 @@
                         </a:ln>
                         <a:extLst>
                           <a:ext uri="{909E8E84-426E-40dd-AFC4-6F175D3DCCD1}">
-                            <a14:hiddenFill xmlns="" xmlns:mo="http://schemas.microsoft.com/office/mac/office/2008/main" xmlns:mv="urn:schemas-microsoft-com:mac:vml" xmlns:o="urn:schemas-microsoft-com:office:office" xmlns:v="urn:schemas-microsoft-com:vml" xmlns:w10="urn:schemas-microsoft-com:office:word" xmlns:w="http://schemas.openxmlformats.org/wordprocessingml/2006/main" xmlns:a14="http://schemas.microsoft.com/office/drawing/2010/main">
+                            <a14:hiddenFill xmlns:a14="http://schemas.microsoft.com/office/drawing/2010/main" xmlns:w="http://schemas.openxmlformats.org/wordprocessingml/2006/main" xmlns:w10="urn:schemas-microsoft-com:office:word" xmlns:v="urn:schemas-microsoft-com:vml" xmlns:o="urn:schemas-microsoft-com:office:office" xmlns:mv="urn:schemas-microsoft-com:mac:vml" xmlns:mo="http://schemas.microsoft.com/office/mac/office/2008/main" xmlns="">
                               <a:solidFill>
                                 <a:schemeClr val="accent5">
                                   <a:lumMod val="60000"/>
@@ -3673,7 +4076,7 @@
                             </a14:hiddenFill>
                           </a:ext>
                           <a:ext uri="{91240B29-F687-4f45-9708-019B960494DF}">
-                            <a14:hiddenLine xmlns="" xmlns:mo="http://schemas.microsoft.com/office/mac/office/2008/main" xmlns:mv="urn:schemas-microsoft-com:mac:vml" xmlns:o="urn:schemas-microsoft-com:office:office" xmlns:v="urn:schemas-microsoft-com:vml" xmlns:w10="urn:schemas-microsoft-com:office:word" xmlns:w="http://schemas.openxmlformats.org/wordprocessingml/2006/main" xmlns:a14="http://schemas.microsoft.com/office/drawing/2010/main" w="9525">
+                            <a14:hiddenLine xmlns:a14="http://schemas.microsoft.com/office/drawing/2010/main" xmlns:w="http://schemas.openxmlformats.org/wordprocessingml/2006/main" xmlns:w10="urn:schemas-microsoft-com:office:word" xmlns:v="urn:schemas-microsoft-com:vml" xmlns:o="urn:schemas-microsoft-com:office:office" xmlns:mv="urn:schemas-microsoft-com:mac:vml" xmlns:mo="http://schemas.microsoft.com/office/mac/office/2008/main" xmlns="" w="9525">
                               <a:solidFill>
                                 <a:srgbClr val="000000"/>
                               </a:solidFill>
@@ -3688,7 +4091,7 @@
                         <w:txbxContent>
                           <w:p>
                             <w:pPr>
-                              <w:pStyle w:val="Heading1"/>
+                              <w:pStyle w:val="berschrift1"/>
                               <w:rPr>
                                 <w:lang w:val="uz-Cyrl-UZ"/>
                               </w:rPr>
@@ -3699,14 +4102,16 @@
                               </w:rPr>
                               <w:t xml:space="preserve"> </w:t>
                             </w:r>
-                            <w:bookmarkStart w:id="95" w:name="_Toc36991271"/>
+                            <w:bookmarkStart w:id="111" w:name="_Toc36991271"/>
+                            <w:bookmarkStart w:id="112" w:name="_Toc37013736"/>
                             <w:r>
                               <w:rPr>
                                 <w:lang w:val="uz-Cyrl-UZ"/>
                               </w:rPr>
                               <w:t>Commands (for playing without GUI)</w:t>
                             </w:r>
-                            <w:bookmarkEnd w:id="95"/>
+                            <w:bookmarkEnd w:id="111"/>
+                            <w:bookmarkEnd w:id="112"/>
                           </w:p>
                           <w:p>
                             <w:pPr>
@@ -3743,7 +4148,7 @@
                           </w:p>
                           <w:p>
                             <w:pPr>
-                              <w:pStyle w:val="ListParagraph"/>
+                              <w:pStyle w:val="Listenabsatz"/>
                               <w:numPr>
                                 <w:ilvl w:val="0"/>
                                 <w:numId w:val="1"/>
@@ -3787,7 +4192,7 @@
                           </w:p>
                           <w:p>
                             <w:pPr>
-                              <w:pStyle w:val="ListParagraph"/>
+                              <w:pStyle w:val="Listenabsatz"/>
                               <w:numPr>
                                 <w:ilvl w:val="0"/>
                                 <w:numId w:val="1"/>
@@ -3804,32 +4209,32 @@
                                 <w:bCs/>
                                 <w:i/>
                                 <w:iCs/>
-                                <w:lang w:val="en-CH"/>
+                                <w:lang/>
                               </w:rPr>
                               <w:t>/help</w:t>
                             </w:r>
                           </w:p>
                           <w:p>
                             <w:pPr>
-                              <w:pStyle w:val="ListParagraph"/>
+                              <w:pStyle w:val="Listenabsatz"/>
                               <w:rPr>
                                 <w:i/>
                                 <w:iCs/>
-                                <w:lang w:val="en-CH"/>
+                                <w:lang/>
                               </w:rPr>
                             </w:pPr>
                             <w:r>
                               <w:rPr>
                                 <w:i/>
                                 <w:iCs/>
-                                <w:lang w:val="en-CH"/>
+                                <w:lang/>
                               </w:rPr>
                               <w:t>Lists all commands available to the client</w:t>
                             </w:r>
                           </w:p>
                           <w:p>
                             <w:pPr>
-                              <w:pStyle w:val="ListParagraph"/>
+                              <w:pStyle w:val="Listenabsatz"/>
                               <w:numPr>
                                 <w:ilvl w:val="0"/>
                                 <w:numId w:val="1"/>
@@ -3961,7 +4366,7 @@
                           </w:p>
                           <w:p>
                             <w:pPr>
-                              <w:pStyle w:val="ListParagraph"/>
+                              <w:pStyle w:val="Listenabsatz"/>
                               <w:numPr>
                                 <w:ilvl w:val="0"/>
                                 <w:numId w:val="1"/>
@@ -3987,7 +4392,7 @@
                           </w:p>
                           <w:p>
                             <w:pPr>
-                              <w:pStyle w:val="ListParagraph"/>
+                              <w:pStyle w:val="Listenabsatz"/>
                               <w:rPr>
                                 <w:i/>
                                 <w:iCs/>
@@ -4029,7 +4434,7 @@
                           </w:p>
                           <w:p>
                             <w:pPr>
-                              <w:pStyle w:val="ListParagraph"/>
+                              <w:pStyle w:val="Listenabsatz"/>
                               <w:numPr>
                                 <w:ilvl w:val="0"/>
                                 <w:numId w:val="1"/>
@@ -4055,7 +4460,7 @@
                           </w:p>
                           <w:p>
                             <w:pPr>
-                              <w:pStyle w:val="ListParagraph"/>
+                              <w:pStyle w:val="Listenabsatz"/>
                               <w:rPr>
                                 <w:i/>
                                 <w:iCs/>
@@ -4081,7 +4486,7 @@
                           </w:p>
                           <w:p>
                             <w:pPr>
-                              <w:pStyle w:val="ListParagraph"/>
+                              <w:pStyle w:val="Listenabsatz"/>
                               <w:numPr>
                                 <w:ilvl w:val="0"/>
                                 <w:numId w:val="1"/>
@@ -4125,7 +4530,7 @@
                           </w:p>
                           <w:p>
                             <w:pPr>
-                              <w:pStyle w:val="ListParagraph"/>
+                              <w:pStyle w:val="Listenabsatz"/>
                               <w:numPr>
                                 <w:ilvl w:val="0"/>
                                 <w:numId w:val="1"/>
@@ -4144,28 +4549,28 @@
                                 <w:bCs/>
                                 <w:i/>
                                 <w:iCs/>
-                                <w:lang w:val="en-CH"/>
+                                <w:lang/>
                               </w:rPr>
                               <w:t>/list players</w:t>
                             </w:r>
                           </w:p>
                           <w:p>
                             <w:pPr>
-                              <w:pStyle w:val="ListParagraph"/>
+                              <w:pStyle w:val="Listenabsatz"/>
                               <w:rPr>
                                 <w:lang w:val="uz-Cyrl-UZ"/>
                               </w:rPr>
                             </w:pPr>
                             <w:r>
                               <w:rPr>
-                                <w:lang w:val="en-CH"/>
+                                <w:lang/>
                               </w:rPr>
                               <w:t>Lists all players currently connected to the server.</w:t>
                             </w:r>
                           </w:p>
                           <w:p>
                             <w:pPr>
-                              <w:pStyle w:val="ListParagraph"/>
+                              <w:pStyle w:val="Listenabsatz"/>
                               <w:numPr>
                                 <w:ilvl w:val="0"/>
                                 <w:numId w:val="1"/>
@@ -4180,28 +4585,28 @@
                               <w:rPr>
                                 <w:b/>
                                 <w:bCs/>
-                                <w:lang w:val="en-CH"/>
+                                <w:lang/>
                               </w:rPr>
                               <w:t>/list games</w:t>
                             </w:r>
                           </w:p>
                           <w:p>
                             <w:pPr>
-                              <w:pStyle w:val="ListParagraph"/>
-                              <w:rPr>
-                                <w:lang w:val="en-CH"/>
+                              <w:pStyle w:val="Listenabsatz"/>
+                              <w:rPr>
+                                <w:lang/>
                               </w:rPr>
                             </w:pPr>
                             <w:r>
                               <w:rPr>
-                                <w:lang w:val="en-CH"/>
+                                <w:lang/>
                               </w:rPr>
                               <w:t xml:space="preserve">Lists all open, ongoing and finished games. </w:t>
                             </w:r>
                           </w:p>
                           <w:p>
                             <w:pPr>
-                              <w:pStyle w:val="ListParagraph"/>
+                              <w:pStyle w:val="Listenabsatz"/>
                               <w:numPr>
                                 <w:ilvl w:val="0"/>
                                 <w:numId w:val="1"/>
@@ -4306,9 +4711,9 @@
                           </w:p>
                           <w:p>
                             <w:pPr>
-                              <w:pStyle w:val="ListParagraph"/>
-                              <w:rPr>
-                                <w:lang w:val="en-CH"/>
+                              <w:pStyle w:val="Listenabsatz"/>
+                              <w:rPr>
+                                <w:lang/>
                               </w:rPr>
                             </w:pPr>
                             <w:r>
@@ -4331,27 +4736,27 @@
                             </w:r>
                             <w:r>
                               <w:rPr>
-                                <w:lang w:val="en-CH"/>
+                                <w:lang/>
                               </w:rPr>
                               <w:t xml:space="preserve"> the correctness of the move is not validated!</w:t>
                             </w:r>
                           </w:p>
                           <w:p>
                             <w:pPr>
-                              <w:pStyle w:val="ListParagraph"/>
+                              <w:pStyle w:val="Listenabsatz"/>
                               <w:rPr>
                                 <w:b/>
                                 <w:bCs/>
                                 <w:i/>
                                 <w:iCs/>
-                                <w:lang w:val="en-CH"/>
+                                <w:lang/>
                               </w:rPr>
                             </w:pPr>
                             <w:r>
                               <w:rPr>
                                 <w:i/>
                                 <w:iCs/>
-                                <w:lang w:val="en-CH"/>
+                                <w:lang/>
                               </w:rPr>
                               <w:t xml:space="preserve">Example: To play the 2nd hand card to the first build pile: </w:t>
                             </w:r>
@@ -4361,33 +4766,33 @@
                                 <w:bCs/>
                                 <w:i/>
                                 <w:iCs/>
-                                <w:lang w:val="en-CH"/>
+                                <w:lang/>
                               </w:rPr>
                               <w:t>/play H 2 B 1</w:t>
                             </w:r>
                           </w:p>
                           <w:p>
                             <w:pPr>
-                              <w:pStyle w:val="ListParagraph"/>
+                              <w:pStyle w:val="Listenabsatz"/>
                               <w:ind w:left="1080"/>
                               <w:rPr>
                                 <w:b/>
                                 <w:bCs/>
                                 <w:i/>
                                 <w:iCs/>
-                                <w:lang w:val="en-CH"/>
+                                <w:lang/>
                               </w:rPr>
                             </w:pPr>
                           </w:p>
                           <w:p>
                             <w:pPr>
-                              <w:pStyle w:val="ListParagraph"/>
+                              <w:pStyle w:val="Listenabsatz"/>
                               <w:rPr>
                                 <w:b/>
                                 <w:bCs/>
                                 <w:i/>
                                 <w:iCs/>
-                                <w:lang w:val="en-CH"/>
+                                <w:lang/>
                               </w:rPr>
                             </w:pPr>
                           </w:p>
@@ -4412,12 +4817,12 @@
           </mc:Choice>
           <mc:Fallback>
             <w:pict>
-              <v:shape w14:anchorId="1D2067C8" id="_x0000_s1033" type="#_x0000_t202" style="position:absolute;margin-left:-22.5pt;margin-top:15.7pt;width:513pt;height:615.75pt;z-index:251665920;visibility:visible;mso-wrap-style:square;mso-width-percent:0;mso-height-percent:0;mso-wrap-distance-left:9pt;mso-wrap-distance-top:0;mso-wrap-distance-right:9pt;mso-wrap-distance-bottom:0;mso-position-horizontal:absolute;mso-position-horizontal-relative:margin;mso-position-vertical:absolute;mso-position-vertical-relative:text;mso-width-percent:0;mso-height-percent:0;mso-width-relative:margin;mso-height-relative:margin;v-text-anchor:top" o:gfxdata="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" filled="f" stroked="f">
+              <v:shape w14:anchorId="1D2067C8" id="_x0000_s1034" type="#_x0000_t202" style="position:absolute;margin-left:-22.5pt;margin-top:15.7pt;width:513pt;height:615.75pt;z-index:251665920;visibility:visible;mso-wrap-style:square;mso-width-percent:0;mso-height-percent:0;mso-wrap-distance-left:9pt;mso-wrap-distance-top:0;mso-wrap-distance-right:9pt;mso-wrap-distance-bottom:0;mso-position-horizontal:absolute;mso-position-horizontal-relative:margin;mso-position-vertical:absolute;mso-position-vertical-relative:text;mso-width-percent:0;mso-height-percent:0;mso-width-relative:margin;mso-height-relative:margin;v-text-anchor:top" o:gfxdata="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" filled="f" stroked="f">
                 <v:textbox>
                   <w:txbxContent>
                     <w:p>
                       <w:pPr>
-                        <w:pStyle w:val="Heading1"/>
+                        <w:pStyle w:val="berschrift1"/>
                         <w:rPr>
                           <w:lang w:val="uz-Cyrl-UZ"/>
                         </w:rPr>
@@ -4428,14 +4833,16 @@
                         </w:rPr>
                         <w:t xml:space="preserve"> </w:t>
                       </w:r>
-                      <w:bookmarkStart w:id="96" w:name="_Toc36991271"/>
+                      <w:bookmarkStart w:id="113" w:name="_Toc36991271"/>
+                      <w:bookmarkStart w:id="114" w:name="_Toc37013736"/>
                       <w:r>
                         <w:rPr>
                           <w:lang w:val="uz-Cyrl-UZ"/>
                         </w:rPr>
                         <w:t>Commands (for playing without GUI)</w:t>
                       </w:r>
-                      <w:bookmarkEnd w:id="96"/>
+                      <w:bookmarkEnd w:id="113"/>
+                      <w:bookmarkEnd w:id="114"/>
                     </w:p>
                     <w:p>
                       <w:pPr>
@@ -4472,7 +4879,7 @@
                     </w:p>
                     <w:p>
                       <w:pPr>
-                        <w:pStyle w:val="ListParagraph"/>
+                        <w:pStyle w:val="Listenabsatz"/>
                         <w:numPr>
                           <w:ilvl w:val="0"/>
                           <w:numId w:val="1"/>
@@ -4516,7 +4923,7 @@
                     </w:p>
                     <w:p>
                       <w:pPr>
-                        <w:pStyle w:val="ListParagraph"/>
+                        <w:pStyle w:val="Listenabsatz"/>
                         <w:numPr>
                           <w:ilvl w:val="0"/>
                           <w:numId w:val="1"/>
@@ -4533,32 +4940,32 @@
                           <w:bCs/>
                           <w:i/>
                           <w:iCs/>
-                          <w:lang w:val="en-CH"/>
+                          <w:lang/>
                         </w:rPr>
                         <w:t>/help</w:t>
                       </w:r>
                     </w:p>
                     <w:p>
                       <w:pPr>
-                        <w:pStyle w:val="ListParagraph"/>
+                        <w:pStyle w:val="Listenabsatz"/>
                         <w:rPr>
                           <w:i/>
                           <w:iCs/>
-                          <w:lang w:val="en-CH"/>
+                          <w:lang/>
                         </w:rPr>
                       </w:pPr>
                       <w:r>
                         <w:rPr>
                           <w:i/>
                           <w:iCs/>
-                          <w:lang w:val="en-CH"/>
+                          <w:lang/>
                         </w:rPr>
                         <w:t>Lists all commands available to the client</w:t>
                       </w:r>
                     </w:p>
                     <w:p>
                       <w:pPr>
-                        <w:pStyle w:val="ListParagraph"/>
+                        <w:pStyle w:val="Listenabsatz"/>
                         <w:numPr>
                           <w:ilvl w:val="0"/>
                           <w:numId w:val="1"/>
@@ -4690,7 +5097,7 @@
                     </w:p>
                     <w:p>
                       <w:pPr>
-                        <w:pStyle w:val="ListParagraph"/>
+                        <w:pStyle w:val="Listenabsatz"/>
                         <w:numPr>
                           <w:ilvl w:val="0"/>
                           <w:numId w:val="1"/>
@@ -4716,7 +5123,7 @@
                     </w:p>
                     <w:p>
                       <w:pPr>
-                        <w:pStyle w:val="ListParagraph"/>
+                        <w:pStyle w:val="Listenabsatz"/>
                         <w:rPr>
                           <w:i/>
                           <w:iCs/>
@@ -4758,7 +5165,7 @@
                     </w:p>
                     <w:p>
                       <w:pPr>
-                        <w:pStyle w:val="ListParagraph"/>
+                        <w:pStyle w:val="Listenabsatz"/>
                         <w:numPr>
                           <w:ilvl w:val="0"/>
                           <w:numId w:val="1"/>
@@ -4784,7 +5191,7 @@
                     </w:p>
                     <w:p>
                       <w:pPr>
-                        <w:pStyle w:val="ListParagraph"/>
+                        <w:pStyle w:val="Listenabsatz"/>
                         <w:rPr>
                           <w:i/>
                           <w:iCs/>
@@ -4810,7 +5217,7 @@
                     </w:p>
                     <w:p>
                       <w:pPr>
-                        <w:pStyle w:val="ListParagraph"/>
+                        <w:pStyle w:val="Listenabsatz"/>
                         <w:numPr>
                           <w:ilvl w:val="0"/>
                           <w:numId w:val="1"/>
@@ -4854,7 +5261,7 @@
                     </w:p>
                     <w:p>
                       <w:pPr>
-                        <w:pStyle w:val="ListParagraph"/>
+                        <w:pStyle w:val="Listenabsatz"/>
                         <w:numPr>
                           <w:ilvl w:val="0"/>
                           <w:numId w:val="1"/>
@@ -4873,28 +5280,28 @@
                           <w:bCs/>
                           <w:i/>
                           <w:iCs/>
-                          <w:lang w:val="en-CH"/>
+                          <w:lang/>
                         </w:rPr>
                         <w:t>/list players</w:t>
                       </w:r>
                     </w:p>
                     <w:p>
                       <w:pPr>
-                        <w:pStyle w:val="ListParagraph"/>
+                        <w:pStyle w:val="Listenabsatz"/>
                         <w:rPr>
                           <w:lang w:val="uz-Cyrl-UZ"/>
                         </w:rPr>
                       </w:pPr>
                       <w:r>
                         <w:rPr>
-                          <w:lang w:val="en-CH"/>
+                          <w:lang/>
                         </w:rPr>
                         <w:t>Lists all players currently connected to the server.</w:t>
                       </w:r>
                     </w:p>
                     <w:p>
                       <w:pPr>
-                        <w:pStyle w:val="ListParagraph"/>
+                        <w:pStyle w:val="Listenabsatz"/>
                         <w:numPr>
                           <w:ilvl w:val="0"/>
                           <w:numId w:val="1"/>
@@ -4909,28 +5316,28 @@
                         <w:rPr>
                           <w:b/>
                           <w:bCs/>
-                          <w:lang w:val="en-CH"/>
+                          <w:lang/>
                         </w:rPr>
                         <w:t>/list games</w:t>
                       </w:r>
                     </w:p>
                     <w:p>
                       <w:pPr>
-                        <w:pStyle w:val="ListParagraph"/>
-                        <w:rPr>
-                          <w:lang w:val="en-CH"/>
+                        <w:pStyle w:val="Listenabsatz"/>
+                        <w:rPr>
+                          <w:lang/>
                         </w:rPr>
                       </w:pPr>
                       <w:r>
                         <w:rPr>
-                          <w:lang w:val="en-CH"/>
+                          <w:lang/>
                         </w:rPr>
                         <w:t xml:space="preserve">Lists all open, ongoing and finished games. </w:t>
                       </w:r>
                     </w:p>
                     <w:p>
                       <w:pPr>
-                        <w:pStyle w:val="ListParagraph"/>
+                        <w:pStyle w:val="Listenabsatz"/>
                         <w:numPr>
                           <w:ilvl w:val="0"/>
                           <w:numId w:val="1"/>
@@ -5035,9 +5442,9 @@
                     </w:p>
                     <w:p>
                       <w:pPr>
-                        <w:pStyle w:val="ListParagraph"/>
-                        <w:rPr>
-                          <w:lang w:val="en-CH"/>
+                        <w:pStyle w:val="Listenabsatz"/>
+                        <w:rPr>
+                          <w:lang/>
                         </w:rPr>
                       </w:pPr>
                       <w:r>
@@ -5060,27 +5467,27 @@
                       </w:r>
                       <w:r>
                         <w:rPr>
-                          <w:lang w:val="en-CH"/>
+                          <w:lang/>
                         </w:rPr>
                         <w:t xml:space="preserve"> the correctness of the move is not validated!</w:t>
                       </w:r>
                     </w:p>
                     <w:p>
                       <w:pPr>
-                        <w:pStyle w:val="ListParagraph"/>
+                        <w:pStyle w:val="Listenabsatz"/>
                         <w:rPr>
                           <w:b/>
                           <w:bCs/>
                           <w:i/>
                           <w:iCs/>
-                          <w:lang w:val="en-CH"/>
+                          <w:lang/>
                         </w:rPr>
                       </w:pPr>
                       <w:r>
                         <w:rPr>
                           <w:i/>
                           <w:iCs/>
-                          <w:lang w:val="en-CH"/>
+                          <w:lang/>
                         </w:rPr>
                         <w:t xml:space="preserve">Example: To play the 2nd hand card to the first build pile: </w:t>
                       </w:r>
@@ -5090,33 +5497,33 @@
                           <w:bCs/>
                           <w:i/>
                           <w:iCs/>
-                          <w:lang w:val="en-CH"/>
+                          <w:lang/>
                         </w:rPr>
                         <w:t>/play H 2 B 1</w:t>
                       </w:r>
                     </w:p>
                     <w:p>
                       <w:pPr>
-                        <w:pStyle w:val="ListParagraph"/>
+                        <w:pStyle w:val="Listenabsatz"/>
                         <w:ind w:left="1080"/>
                         <w:rPr>
                           <w:b/>
                           <w:bCs/>
                           <w:i/>
                           <w:iCs/>
-                          <w:lang w:val="en-CH"/>
+                          <w:lang/>
                         </w:rPr>
                       </w:pPr>
                     </w:p>
                     <w:p>
                       <w:pPr>
-                        <w:pStyle w:val="ListParagraph"/>
+                        <w:pStyle w:val="Listenabsatz"/>
                         <w:rPr>
                           <w:b/>
                           <w:bCs/>
                           <w:i/>
                           <w:iCs/>
-                          <w:lang w:val="en-CH"/>
+                          <w:lang/>
                         </w:rPr>
                       </w:pPr>
                     </w:p>
@@ -5133,8 +5540,8 @@
     </w:p>
     <w:p/>
     <w:sectPr>
-      <w:headerReference w:type="default" r:id="rId17"/>
-      <w:footerReference w:type="default" r:id="rId18"/>
+      <w:headerReference w:type="default" r:id="rId19"/>
+      <w:footerReference w:type="default" r:id="rId20"/>
       <w:pgSz w:w="12240" w:h="15840"/>
       <w:pgMar w:top="1440" w:right="1440" w:bottom="1440" w:left="1440" w:header="720" w:footer="720" w:gutter="0"/>
       <w:pgBorders w:offsetFrom="page">
@@ -5177,11 +5584,135 @@
 
 <file path=word/footer1.xml><?xml version="1.0" encoding="utf-8"?>
 <w:ftr xmlns:wpc="http://schemas.microsoft.com/office/word/2010/wordprocessingCanvas" xmlns:cx="http://schemas.microsoft.com/office/drawing/2014/chartex" xmlns:cx1="http://schemas.microsoft.com/office/drawing/2015/9/8/chartex" xmlns:cx2="http://schemas.microsoft.com/office/drawing/2015/10/21/chartex" xmlns:cx3="http://schemas.microsoft.com/office/drawing/2016/5/9/chartex" xmlns:cx4="http://schemas.microsoft.com/office/drawing/2016/5/10/chartex" xmlns:cx5="http://schemas.microsoft.com/office/drawing/2016/5/11/chartex" xmlns:cx6="http://schemas.microsoft.com/office/drawing/2016/5/12/chartex" xmlns:cx7="http://schemas.microsoft.com/office/drawing/2016/5/13/chartex" xmlns:cx8="http://schemas.microsoft.com/office/drawing/2016/5/14/chartex" xmlns:mc="http://schemas.openxmlformats.org/markup-compatibility/2006" xmlns:aink="http://schemas.microsoft.com/office/drawing/2016/ink" xmlns:am3d="http://schemas.microsoft.com/office/drawing/2017/model3d" xmlns:o="urn:schemas-microsoft-com:office:office" xmlns:r="http://schemas.openxmlformats.org/officeDocument/2006/relationships" xmlns:m="http://schemas.openxmlformats.org/officeDocument/2006/math" xmlns:v="urn:schemas-microsoft-com:vml" xmlns:wp14="http://schemas.microsoft.com/office/word/2010/wordprocessingDrawing" xmlns:wp="http://schemas.openxmlformats.org/drawingml/2006/wordprocessingDrawing" xmlns:w10="urn:schemas-microsoft-com:office:word" xmlns:w="http://schemas.openxmlformats.org/wordprocessingml/2006/main" xmlns:w14="http://schemas.microsoft.com/office/word/2010/wordml" xmlns:w15="http://schemas.microsoft.com/office/word/2012/wordml" xmlns:w16cid="http://schemas.microsoft.com/office/word/2016/wordml/cid" xmlns:w16se="http://schemas.microsoft.com/office/word/2015/wordml/symex" xmlns:wpg="http://schemas.microsoft.com/office/word/2010/wordprocessingGroup" xmlns:wpi="http://schemas.microsoft.com/office/word/2010/wordprocessingInk" xmlns:wne="http://schemas.microsoft.com/office/word/2006/wordml" xmlns:wps="http://schemas.microsoft.com/office/word/2010/wordprocessingShape" mc:Ignorable="w14 w15 w16se w16cid wp14">
+  <w:sdt>
+    <w:sdtPr>
+      <w:id w:val="-1778019776"/>
+      <w:docPartObj>
+        <w:docPartGallery w:val="Page Numbers (Bottom of Page)"/>
+        <w:docPartUnique/>
+      </w:docPartObj>
+    </w:sdtPr>
+    <w:sdtContent>
+      <w:sdt>
+        <w:sdtPr>
+          <w:id w:val="-1769616900"/>
+          <w:docPartObj>
+            <w:docPartGallery w:val="Page Numbers (Top of Page)"/>
+            <w:docPartUnique/>
+          </w:docPartObj>
+        </w:sdtPr>
+        <w:sdtContent>
+          <w:p>
+            <w:pPr>
+              <w:pStyle w:val="Fuzeile"/>
+              <w:jc w:val="right"/>
+            </w:pPr>
+            <w:r>
+              <w:rPr>
+                <w:lang w:val="de-DE"/>
+              </w:rPr>
+              <w:t xml:space="preserve">Seite </w:t>
+            </w:r>
+            <w:r>
+              <w:rPr>
+                <w:b/>
+                <w:bCs/>
+                <w:sz w:val="24"/>
+                <w:szCs w:val="24"/>
+              </w:rPr>
+              <w:fldChar w:fldCharType="begin"/>
+            </w:r>
+            <w:r>
+              <w:rPr>
+                <w:b/>
+                <w:bCs/>
+              </w:rPr>
+              <w:instrText>PAGE</w:instrText>
+            </w:r>
+            <w:r>
+              <w:rPr>
+                <w:b/>
+                <w:bCs/>
+                <w:sz w:val="24"/>
+                <w:szCs w:val="24"/>
+              </w:rPr>
+              <w:fldChar w:fldCharType="separate"/>
+            </w:r>
+            <w:r>
+              <w:rPr>
+                <w:b/>
+                <w:bCs/>
+                <w:lang w:val="de-DE"/>
+              </w:rPr>
+              <w:t>2</w:t>
+            </w:r>
+            <w:r>
+              <w:rPr>
+                <w:b/>
+                <w:bCs/>
+                <w:sz w:val="24"/>
+                <w:szCs w:val="24"/>
+              </w:rPr>
+              <w:fldChar w:fldCharType="end"/>
+            </w:r>
+            <w:r>
+              <w:rPr>
+                <w:lang w:val="de-DE"/>
+              </w:rPr>
+              <w:t xml:space="preserve"> von </w:t>
+            </w:r>
+            <w:r>
+              <w:rPr>
+                <w:b/>
+                <w:bCs/>
+                <w:sz w:val="24"/>
+                <w:szCs w:val="24"/>
+              </w:rPr>
+              <w:fldChar w:fldCharType="begin"/>
+            </w:r>
+            <w:r>
+              <w:rPr>
+                <w:b/>
+                <w:bCs/>
+              </w:rPr>
+              <w:instrText>NUMPAGES</w:instrText>
+            </w:r>
+            <w:r>
+              <w:rPr>
+                <w:b/>
+                <w:bCs/>
+                <w:sz w:val="24"/>
+                <w:szCs w:val="24"/>
+              </w:rPr>
+              <w:fldChar w:fldCharType="separate"/>
+            </w:r>
+            <w:r>
+              <w:rPr>
+                <w:b/>
+                <w:bCs/>
+                <w:lang w:val="de-DE"/>
+              </w:rPr>
+              <w:t>2</w:t>
+            </w:r>
+            <w:r>
+              <w:rPr>
+                <w:b/>
+                <w:bCs/>
+                <w:sz w:val="24"/>
+                <w:szCs w:val="24"/>
+              </w:rPr>
+              <w:fldChar w:fldCharType="end"/>
+            </w:r>
+          </w:p>
+        </w:sdtContent>
+      </w:sdt>
+    </w:sdtContent>
+  </w:sdt>
   <w:p>
     <w:pPr>
-      <w:pStyle w:val="Footer"/>
+      <w:pStyle w:val="Fuzeile"/>
       <w:rPr>
-        <w:lang w:val="uz-Cyrl-UZ"/>
+        <w:lang w:val="de-CH"/>
       </w:rPr>
     </w:pPr>
     <w:r>
@@ -5190,14 +5721,12 @@
       </w:rPr>
       <w:t>Gruppe 15: Skip-Bro’s</w:t>
     </w:r>
-  </w:p>
-  <w:p>
-    <w:pPr>
-      <w:pStyle w:val="Footer"/>
+    <w:r>
       <w:rPr>
-        <w:lang w:val="uz-Cyrl-UZ"/>
+        <w:lang w:val="de-CH"/>
       </w:rPr>
-    </w:pPr>
+      <w:t xml:space="preserve"> </w:t>
+    </w:r>
   </w:p>
 </w:ftr>
 </file>
@@ -5231,7 +5760,7 @@
 <w:hdr xmlns:wpc="http://schemas.microsoft.com/office/word/2010/wordprocessingCanvas" xmlns:cx="http://schemas.microsoft.com/office/drawing/2014/chartex" xmlns:cx1="http://schemas.microsoft.com/office/drawing/2015/9/8/chartex" xmlns:cx2="http://schemas.microsoft.com/office/drawing/2015/10/21/chartex" xmlns:cx3="http://schemas.microsoft.com/office/drawing/2016/5/9/chartex" xmlns:cx4="http://schemas.microsoft.com/office/drawing/2016/5/10/chartex" xmlns:cx5="http://schemas.microsoft.com/office/drawing/2016/5/11/chartex" xmlns:cx6="http://schemas.microsoft.com/office/drawing/2016/5/12/chartex" xmlns:cx7="http://schemas.microsoft.com/office/drawing/2016/5/13/chartex" xmlns:cx8="http://schemas.microsoft.com/office/drawing/2016/5/14/chartex" xmlns:mc="http://schemas.openxmlformats.org/markup-compatibility/2006" xmlns:aink="http://schemas.microsoft.com/office/drawing/2016/ink" xmlns:am3d="http://schemas.microsoft.com/office/drawing/2017/model3d" xmlns:o="urn:schemas-microsoft-com:office:office" xmlns:r="http://schemas.openxmlformats.org/officeDocument/2006/relationships" xmlns:m="http://schemas.openxmlformats.org/officeDocument/2006/math" xmlns:v="urn:schemas-microsoft-com:vml" xmlns:wp14="http://schemas.microsoft.com/office/word/2010/wordprocessingDrawing" xmlns:wp="http://schemas.openxmlformats.org/drawingml/2006/wordprocessingDrawing" xmlns:w10="urn:schemas-microsoft-com:office:word" xmlns:w="http://schemas.openxmlformats.org/wordprocessingml/2006/main" xmlns:w14="http://schemas.microsoft.com/office/word/2010/wordml" xmlns:w15="http://schemas.microsoft.com/office/word/2012/wordml" xmlns:w16cid="http://schemas.microsoft.com/office/word/2016/wordml/cid" xmlns:w16se="http://schemas.microsoft.com/office/word/2015/wordml/symex" xmlns:wpg="http://schemas.microsoft.com/office/word/2010/wordprocessingGroup" xmlns:wpi="http://schemas.microsoft.com/office/word/2010/wordprocessingInk" xmlns:wne="http://schemas.microsoft.com/office/word/2006/wordml" xmlns:wps="http://schemas.microsoft.com/office/word/2010/wordprocessingShape" mc:Ignorable="w14 w15 w16se w16cid wp14">
   <w:p>
     <w:pPr>
-      <w:pStyle w:val="Header"/>
+      <w:pStyle w:val="Kopfzeile"/>
       <w:jc w:val="right"/>
       <w:rPr>
         <w:lang w:val="uz-Cyrl-UZ"/>
@@ -5519,7 +6048,7 @@
                         <w:txbxContent>
                           <w:p>
                             <w:pPr>
-                              <w:pStyle w:val="Header"/>
+                              <w:pStyle w:val="Kopfzeile"/>
                               <w:jc w:val="right"/>
                               <w:rPr>
                                 <w:color w:val="FFFFFF" w:themeColor="background1"/>
@@ -5593,15 +6122,15 @@
         </mc:Choice>
         <mc:Fallback>
           <w:pict>
-            <v:group w14:anchorId="33C258A2" id="Group 158" o:spid="_x0000_s1034" style="position:absolute;left:0;text-align:left;margin-left:0;margin-top:0;width:135pt;height:78.75pt;z-index:251659264;mso-top-percent:23;mso-position-horizontal:left;mso-position-horizontal-relative:page;mso-position-vertical-relative:page;mso-top-percent:23;mso-width-relative:margin;mso-height-relative:margin" coordsize="17007,10241" o:gfxdata="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">
-              <v:group id="Group 159" o:spid="_x0000_s1035" style="position:absolute;width:17007;height:10241" coordsize="17007,10241" o:gfxdata="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">
-                <v:rect id="Rectangle 160" o:spid="_x0000_s1036" style="position:absolute;width:17007;height:10241;visibility:visible;mso-wrap-style:square;v-text-anchor:middle" o:gfxdata="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" fillcolor="white [3212]" stroked="f" strokeweight="2pt">
+            <v:group w14:anchorId="33C258A2" id="Group 158" o:spid="_x0000_s1035" style="position:absolute;left:0;text-align:left;margin-left:0;margin-top:0;width:135pt;height:78.75pt;z-index:251659264;mso-top-percent:23;mso-position-horizontal:left;mso-position-horizontal-relative:page;mso-position-vertical-relative:page;mso-top-percent:23;mso-width-relative:margin;mso-height-relative:margin" coordsize="17007,10241" o:gfxdata="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">
+              <v:group id="Group 159" o:spid="_x0000_s1036" style="position:absolute;width:17007;height:10241" coordsize="17007,10241" o:gfxdata="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">
+                <v:rect id="Rectangle 160" o:spid="_x0000_s1037" style="position:absolute;width:17007;height:10241;visibility:visible;mso-wrap-style:square;v-text-anchor:middle" o:gfxdata="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" fillcolor="white [3212]" stroked="f" strokeweight="2pt">
                   <v:fill opacity="0"/>
                 </v:rect>
-                <v:shape id="Rectangle 1" o:spid="_x0000_s1037" style="position:absolute;left:2286;width:14630;height:10149;visibility:visible;mso-wrap-style:square;v-text-anchor:middle" coordsize="1462822,1014481" o:gfxdata="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" path="m,l1462822,,910372,376306,,1014481,,xe" fillcolor="#4f81bd [3204]" stroked="f" strokeweight="2pt">
+                <v:shape id="Rectangle 1" o:spid="_x0000_s1038" style="position:absolute;left:2286;width:14630;height:10149;visibility:visible;mso-wrap-style:square;v-text-anchor:middle" coordsize="1462822,1014481" o:gfxdata="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" path="m,l1462822,,910372,376306,,1014481,,xe" fillcolor="#4f81bd [3204]" stroked="f" strokeweight="2pt">
                   <v:path arrowok="t" o:connecttype="custom" o:connectlocs="0,0;1463040,0;910508,376493;0,1014984;0,0" o:connectangles="0,0,0,0,0"/>
                 </v:shape>
-                <v:rect id="Rectangle 162" o:spid="_x0000_s1038" style="position:absolute;left:2286;width:14721;height:10241;visibility:visible;mso-wrap-style:square;v-text-anchor:middle" o:gfxdata="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" stroked="f" strokeweight="2pt">
+                <v:rect id="Rectangle 162" o:spid="_x0000_s1039" style="position:absolute;left:2286;width:14721;height:10241;visibility:visible;mso-wrap-style:square;v-text-anchor:middle" o:gfxdata="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" stroked="f" strokeweight="2pt">
                   <v:fill r:id="rId2" o:title="" recolor="t" rotate="t" type="frame"/>
                 </v:rect>
               </v:group>
@@ -5609,12 +6138,12 @@
                 <v:stroke joinstyle="miter"/>
                 <v:path gradientshapeok="t" o:connecttype="rect"/>
               </v:shapetype>
-              <v:shape id="Text Box 163" o:spid="_x0000_s1039" type="#_x0000_t202" style="position:absolute;left:2370;top:189;width:4428;height:3753;flip:x;visibility:visible;mso-wrap-style:square;v-text-anchor:middle" o:gfxdata="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" filled="f" stroked="f" strokeweight=".5pt">
+              <v:shape id="Text Box 163" o:spid="_x0000_s1040" type="#_x0000_t202" style="position:absolute;left:2370;top:189;width:4428;height:3753;flip:x;visibility:visible;mso-wrap-style:square;v-text-anchor:middle" o:gfxdata="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" filled="f" stroked="f" strokeweight=".5pt">
                 <v:textbox inset=",7.2pt,,7.2pt">
                   <w:txbxContent>
                     <w:p>
                       <w:pPr>
-                        <w:pStyle w:val="Header"/>
+                        <w:pStyle w:val="Kopfzeile"/>
                         <w:jc w:val="right"/>
                         <w:rPr>
                           <w:color w:val="FFFFFF" w:themeColor="background1"/>
@@ -5688,7 +6217,7 @@
   </w:p>
   <w:p>
     <w:pPr>
-      <w:pStyle w:val="Header"/>
+      <w:pStyle w:val="Kopfzeile"/>
       <w:rPr>
         <w:lang w:val="uz-Cyrl-UZ"/>
       </w:rPr>
@@ -6021,7 +6550,7 @@
     <w:lvl w:ilvl="0">
       <w:start w:val="1"/>
       <w:numFmt w:val="decimal"/>
-      <w:pStyle w:val="Heading1"/>
+      <w:pStyle w:val="berschrift1"/>
       <w:lvlText w:val="%1"/>
       <w:lvlJc w:val="left"/>
       <w:pPr>
@@ -6031,7 +6560,7 @@
     <w:lvl w:ilvl="1">
       <w:start w:val="1"/>
       <w:numFmt w:val="decimal"/>
-      <w:pStyle w:val="Heading2"/>
+      <w:pStyle w:val="berschrift2"/>
       <w:lvlText w:val="%1.%2"/>
       <w:lvlJc w:val="left"/>
       <w:pPr>
@@ -6045,7 +6574,7 @@
     <w:lvl w:ilvl="2">
       <w:start w:val="1"/>
       <w:numFmt w:val="decimal"/>
-      <w:pStyle w:val="Heading3"/>
+      <w:pStyle w:val="berschrift3"/>
       <w:lvlText w:val="%1.%2.%3"/>
       <w:lvlJc w:val="left"/>
       <w:pPr>
@@ -6055,7 +6584,7 @@
     <w:lvl w:ilvl="3">
       <w:start w:val="1"/>
       <w:numFmt w:val="decimal"/>
-      <w:pStyle w:val="Heading4"/>
+      <w:pStyle w:val="berschrift4"/>
       <w:lvlText w:val="%1.%2.%3.%4"/>
       <w:lvlJc w:val="left"/>
       <w:pPr>
@@ -6065,7 +6594,7 @@
     <w:lvl w:ilvl="4">
       <w:start w:val="1"/>
       <w:numFmt w:val="decimal"/>
-      <w:pStyle w:val="Heading5"/>
+      <w:pStyle w:val="berschrift5"/>
       <w:lvlText w:val="%1.%2.%3.%4.%5"/>
       <w:lvlJc w:val="left"/>
       <w:pPr>
@@ -6075,7 +6604,7 @@
     <w:lvl w:ilvl="5">
       <w:start w:val="1"/>
       <w:numFmt w:val="decimal"/>
-      <w:pStyle w:val="Heading6"/>
+      <w:pStyle w:val="berschrift6"/>
       <w:lvlText w:val="%1.%2.%3.%4.%5.%6"/>
       <w:lvlJc w:val="left"/>
       <w:pPr>
@@ -6085,7 +6614,7 @@
     <w:lvl w:ilvl="6">
       <w:start w:val="1"/>
       <w:numFmt w:val="decimal"/>
-      <w:pStyle w:val="Heading7"/>
+      <w:pStyle w:val="berschrift7"/>
       <w:lvlText w:val="%1.%2.%3.%4.%5.%6.%7"/>
       <w:lvlJc w:val="left"/>
       <w:pPr>
@@ -6095,7 +6624,7 @@
     <w:lvl w:ilvl="7">
       <w:start w:val="1"/>
       <w:numFmt w:val="decimal"/>
-      <w:pStyle w:val="Heading8"/>
+      <w:pStyle w:val="berschrift8"/>
       <w:lvlText w:val="%1.%2.%3.%4.%5.%6.%7.%8"/>
       <w:lvlJc w:val="left"/>
       <w:pPr>
@@ -6105,7 +6634,7 @@
     <w:lvl w:ilvl="8">
       <w:start w:val="1"/>
       <w:numFmt w:val="decimal"/>
-      <w:pStyle w:val="Heading9"/>
+      <w:pStyle w:val="berschrift9"/>
       <w:lvlText w:val="%1.%2.%3.%4.%5.%6.%7.%8.%9"/>
       <w:lvlJc w:val="left"/>
       <w:pPr>
@@ -7040,16 +7569,16 @@
     <w:lsdException w:name="Unresolved Mention" w:semiHidden="1" w:unhideWhenUsed="1"/>
     <w:lsdException w:name="Smart Link" w:semiHidden="1" w:unhideWhenUsed="1"/>
   </w:latentStyles>
-  <w:style w:type="paragraph" w:default="1" w:styleId="Normal">
+  <w:style w:type="paragraph" w:default="1" w:styleId="Standard">
     <w:name w:val="Normal"/>
     <w:qFormat/>
     <w:rsid w:val="001E2A29"/>
   </w:style>
-  <w:style w:type="paragraph" w:styleId="Heading1">
+  <w:style w:type="paragraph" w:styleId="berschrift1">
     <w:name w:val="heading 1"/>
-    <w:basedOn w:val="Normal"/>
-    <w:next w:val="Normal"/>
-    <w:link w:val="Heading1Char"/>
+    <w:basedOn w:val="Standard"/>
+    <w:next w:val="Standard"/>
+    <w:link w:val="berschrift1Zchn"/>
     <w:uiPriority w:val="9"/>
     <w:qFormat/>
     <w:rsid w:val="00945CB5"/>
@@ -7069,11 +7598,11 @@
       <w:szCs w:val="32"/>
     </w:rPr>
   </w:style>
-  <w:style w:type="paragraph" w:styleId="Heading2">
+  <w:style w:type="paragraph" w:styleId="berschrift2">
     <w:name w:val="heading 2"/>
-    <w:basedOn w:val="Normal"/>
-    <w:next w:val="Normal"/>
-    <w:link w:val="Heading2Char"/>
+    <w:basedOn w:val="Standard"/>
+    <w:next w:val="Standard"/>
+    <w:link w:val="berschrift2Zchn"/>
     <w:uiPriority w:val="9"/>
     <w:unhideWhenUsed/>
     <w:qFormat/>
@@ -7095,11 +7624,11 @@
       <w:szCs w:val="26"/>
     </w:rPr>
   </w:style>
-  <w:style w:type="paragraph" w:styleId="Heading3">
+  <w:style w:type="paragraph" w:styleId="berschrift3">
     <w:name w:val="heading 3"/>
-    <w:basedOn w:val="Normal"/>
-    <w:next w:val="Normal"/>
-    <w:link w:val="Heading3Char"/>
+    <w:basedOn w:val="Standard"/>
+    <w:next w:val="Standard"/>
+    <w:link w:val="berschrift3Zchn"/>
     <w:uiPriority w:val="9"/>
     <w:unhideWhenUsed/>
     <w:qFormat/>
@@ -7121,11 +7650,11 @@
       <w:szCs w:val="24"/>
     </w:rPr>
   </w:style>
-  <w:style w:type="paragraph" w:styleId="Heading4">
+  <w:style w:type="paragraph" w:styleId="berschrift4">
     <w:name w:val="heading 4"/>
-    <w:basedOn w:val="Normal"/>
-    <w:next w:val="Normal"/>
-    <w:link w:val="Heading4Char"/>
+    <w:basedOn w:val="Standard"/>
+    <w:next w:val="Standard"/>
+    <w:link w:val="berschrift4Zchn"/>
     <w:uiPriority w:val="9"/>
     <w:unhideWhenUsed/>
     <w:qFormat/>
@@ -7147,11 +7676,11 @@
       <w:color w:val="365F91" w:themeColor="accent1" w:themeShade="BF"/>
     </w:rPr>
   </w:style>
-  <w:style w:type="paragraph" w:styleId="Heading5">
+  <w:style w:type="paragraph" w:styleId="berschrift5">
     <w:name w:val="heading 5"/>
-    <w:basedOn w:val="Normal"/>
-    <w:next w:val="Normal"/>
-    <w:link w:val="Heading5Char"/>
+    <w:basedOn w:val="Standard"/>
+    <w:next w:val="Standard"/>
+    <w:link w:val="berschrift5Zchn"/>
     <w:uiPriority w:val="9"/>
     <w:unhideWhenUsed/>
     <w:qFormat/>
@@ -7171,11 +7700,11 @@
       <w:color w:val="365F91" w:themeColor="accent1" w:themeShade="BF"/>
     </w:rPr>
   </w:style>
-  <w:style w:type="paragraph" w:styleId="Heading6">
+  <w:style w:type="paragraph" w:styleId="berschrift6">
     <w:name w:val="heading 6"/>
-    <w:basedOn w:val="Normal"/>
-    <w:next w:val="Normal"/>
-    <w:link w:val="Heading6Char"/>
+    <w:basedOn w:val="Standard"/>
+    <w:next w:val="Standard"/>
+    <w:link w:val="berschrift6Zchn"/>
     <w:uiPriority w:val="9"/>
     <w:unhideWhenUsed/>
     <w:qFormat/>
@@ -7195,11 +7724,11 @@
       <w:color w:val="243F60" w:themeColor="accent1" w:themeShade="7F"/>
     </w:rPr>
   </w:style>
-  <w:style w:type="paragraph" w:styleId="Heading7">
+  <w:style w:type="paragraph" w:styleId="berschrift7">
     <w:name w:val="heading 7"/>
-    <w:basedOn w:val="Normal"/>
-    <w:next w:val="Normal"/>
-    <w:link w:val="Heading7Char"/>
+    <w:basedOn w:val="Standard"/>
+    <w:next w:val="Standard"/>
+    <w:link w:val="berschrift7Zchn"/>
     <w:uiPriority w:val="9"/>
     <w:unhideWhenUsed/>
     <w:qFormat/>
@@ -7221,11 +7750,11 @@
       <w:color w:val="243F60" w:themeColor="accent1" w:themeShade="7F"/>
     </w:rPr>
   </w:style>
-  <w:style w:type="paragraph" w:styleId="Heading8">
+  <w:style w:type="paragraph" w:styleId="berschrift8">
     <w:name w:val="heading 8"/>
-    <w:basedOn w:val="Normal"/>
-    <w:next w:val="Normal"/>
-    <w:link w:val="Heading8Char"/>
+    <w:basedOn w:val="Standard"/>
+    <w:next w:val="Standard"/>
+    <w:link w:val="berschrift8Zchn"/>
     <w:uiPriority w:val="9"/>
     <w:semiHidden/>
     <w:unhideWhenUsed/>
@@ -7248,11 +7777,11 @@
       <w:szCs w:val="21"/>
     </w:rPr>
   </w:style>
-  <w:style w:type="paragraph" w:styleId="Heading9">
+  <w:style w:type="paragraph" w:styleId="berschrift9">
     <w:name w:val="heading 9"/>
-    <w:basedOn w:val="Normal"/>
-    <w:next w:val="Normal"/>
-    <w:link w:val="Heading9Char"/>
+    <w:basedOn w:val="Standard"/>
+    <w:next w:val="Standard"/>
+    <w:link w:val="berschrift9Zchn"/>
     <w:uiPriority w:val="9"/>
     <w:semiHidden/>
     <w:unhideWhenUsed/>
@@ -7277,13 +7806,13 @@
       <w:szCs w:val="21"/>
     </w:rPr>
   </w:style>
-  <w:style w:type="character" w:default="1" w:styleId="DefaultParagraphFont">
+  <w:style w:type="character" w:default="1" w:styleId="Absatz-Standardschriftart">
     <w:name w:val="Default Paragraph Font"/>
     <w:uiPriority w:val="1"/>
     <w:semiHidden/>
     <w:unhideWhenUsed/>
   </w:style>
-  <w:style w:type="table" w:default="1" w:styleId="TableNormal">
+  <w:style w:type="table" w:default="1" w:styleId="NormaleTabelle">
     <w:name w:val="Normal Table"/>
     <w:uiPriority w:val="99"/>
     <w:semiHidden/>
@@ -7298,16 +7827,16 @@
       </w:tblCellMar>
     </w:tblPr>
   </w:style>
-  <w:style w:type="numbering" w:default="1" w:styleId="NoList">
+  <w:style w:type="numbering" w:default="1" w:styleId="KeineListe">
     <w:name w:val="No List"/>
     <w:uiPriority w:val="99"/>
     <w:semiHidden/>
     <w:unhideWhenUsed/>
   </w:style>
-  <w:style w:type="paragraph" w:styleId="BalloonText">
+  <w:style w:type="paragraph" w:styleId="Sprechblasentext">
     <w:name w:val="Balloon Text"/>
-    <w:basedOn w:val="Normal"/>
-    <w:link w:val="BalloonTextChar"/>
+    <w:basedOn w:val="Standard"/>
+    <w:link w:val="SprechblasentextZchn"/>
     <w:uiPriority w:val="99"/>
     <w:semiHidden/>
     <w:unhideWhenUsed/>
@@ -7321,10 +7850,10 @@
       <w:szCs w:val="16"/>
     </w:rPr>
   </w:style>
-  <w:style w:type="character" w:customStyle="1" w:styleId="BalloonTextChar">
-    <w:name w:val="Balloon Text Char"/>
-    <w:basedOn w:val="DefaultParagraphFont"/>
-    <w:link w:val="BalloonText"/>
+  <w:style w:type="character" w:customStyle="1" w:styleId="SprechblasentextZchn">
+    <w:name w:val="Sprechblasentext Zchn"/>
+    <w:basedOn w:val="Absatz-Standardschriftart"/>
+    <w:link w:val="Sprechblasentext"/>
     <w:uiPriority w:val="99"/>
     <w:semiHidden/>
     <w:rsid w:val="00C72A32"/>
@@ -7334,10 +7863,10 @@
       <w:szCs w:val="16"/>
     </w:rPr>
   </w:style>
-  <w:style w:type="character" w:customStyle="1" w:styleId="Heading1Char">
-    <w:name w:val="Heading 1 Char"/>
-    <w:basedOn w:val="DefaultParagraphFont"/>
-    <w:link w:val="Heading1"/>
+  <w:style w:type="character" w:customStyle="1" w:styleId="berschrift1Zchn">
+    <w:name w:val="Überschrift 1 Zchn"/>
+    <w:basedOn w:val="Absatz-Standardschriftart"/>
+    <w:link w:val="berschrift1"/>
     <w:uiPriority w:val="9"/>
     <w:rsid w:val="00945CB5"/>
     <w:rPr>
@@ -7347,10 +7876,10 @@
       <w:szCs w:val="32"/>
     </w:rPr>
   </w:style>
-  <w:style w:type="paragraph" w:styleId="TOCHeading">
+  <w:style w:type="paragraph" w:styleId="Inhaltsverzeichnisberschrift">
     <w:name w:val="TOC Heading"/>
-    <w:basedOn w:val="Heading1"/>
-    <w:next w:val="Normal"/>
+    <w:basedOn w:val="berschrift1"/>
+    <w:next w:val="Standard"/>
     <w:uiPriority w:val="39"/>
     <w:unhideWhenUsed/>
     <w:qFormat/>
@@ -7360,10 +7889,10 @@
       <w:outlineLvl w:val="9"/>
     </w:pPr>
   </w:style>
-  <w:style w:type="paragraph" w:styleId="Header">
+  <w:style w:type="paragraph" w:styleId="Kopfzeile">
     <w:name w:val="header"/>
-    <w:basedOn w:val="Normal"/>
-    <w:link w:val="HeaderChar"/>
+    <w:basedOn w:val="Standard"/>
+    <w:link w:val="KopfzeileZchn"/>
     <w:uiPriority w:val="99"/>
     <w:unhideWhenUsed/>
     <w:rsid w:val="00574446"/>
@@ -7375,17 +7904,17 @@
       <w:spacing w:after="0" w:line="240" w:lineRule="auto"/>
     </w:pPr>
   </w:style>
-  <w:style w:type="character" w:customStyle="1" w:styleId="HeaderChar">
-    <w:name w:val="Header Char"/>
-    <w:basedOn w:val="DefaultParagraphFont"/>
-    <w:link w:val="Header"/>
+  <w:style w:type="character" w:customStyle="1" w:styleId="KopfzeileZchn">
+    <w:name w:val="Kopfzeile Zchn"/>
+    <w:basedOn w:val="Absatz-Standardschriftart"/>
+    <w:link w:val="Kopfzeile"/>
     <w:uiPriority w:val="99"/>
     <w:rsid w:val="00574446"/>
   </w:style>
-  <w:style w:type="paragraph" w:styleId="Footer">
+  <w:style w:type="paragraph" w:styleId="Fuzeile">
     <w:name w:val="footer"/>
-    <w:basedOn w:val="Normal"/>
-    <w:link w:val="FooterChar"/>
+    <w:basedOn w:val="Standard"/>
+    <w:link w:val="FuzeileZchn"/>
     <w:uiPriority w:val="99"/>
     <w:unhideWhenUsed/>
     <w:rsid w:val="00574446"/>
@@ -7397,17 +7926,17 @@
       <w:spacing w:after="0" w:line="240" w:lineRule="auto"/>
     </w:pPr>
   </w:style>
-  <w:style w:type="character" w:customStyle="1" w:styleId="FooterChar">
-    <w:name w:val="Footer Char"/>
-    <w:basedOn w:val="DefaultParagraphFont"/>
-    <w:link w:val="Footer"/>
+  <w:style w:type="character" w:customStyle="1" w:styleId="FuzeileZchn">
+    <w:name w:val="Fußzeile Zchn"/>
+    <w:basedOn w:val="Absatz-Standardschriftart"/>
+    <w:link w:val="Fuzeile"/>
     <w:uiPriority w:val="99"/>
     <w:rsid w:val="00574446"/>
   </w:style>
-  <w:style w:type="paragraph" w:styleId="TOC1">
+  <w:style w:type="paragraph" w:styleId="Verzeichnis1">
     <w:name w:val="toc 1"/>
-    <w:basedOn w:val="Normal"/>
-    <w:next w:val="Normal"/>
+    <w:basedOn w:val="Standard"/>
+    <w:next w:val="Standard"/>
     <w:autoRedefine/>
     <w:uiPriority w:val="39"/>
     <w:unhideWhenUsed/>
@@ -7426,7 +7955,7 @@
   </w:style>
   <w:style w:type="character" w:styleId="Hyperlink">
     <w:name w:val="Hyperlink"/>
-    <w:basedOn w:val="DefaultParagraphFont"/>
+    <w:basedOn w:val="Absatz-Standardschriftart"/>
     <w:uiPriority w:val="99"/>
     <w:unhideWhenUsed/>
     <w:rsid w:val="00574446"/>
@@ -7435,10 +7964,10 @@
       <w:u w:val="single"/>
     </w:rPr>
   </w:style>
-  <w:style w:type="character" w:customStyle="1" w:styleId="Heading2Char">
-    <w:name w:val="Heading 2 Char"/>
-    <w:basedOn w:val="DefaultParagraphFont"/>
-    <w:link w:val="Heading2"/>
+  <w:style w:type="character" w:customStyle="1" w:styleId="berschrift2Zchn">
+    <w:name w:val="Überschrift 2 Zchn"/>
+    <w:basedOn w:val="Absatz-Standardschriftart"/>
+    <w:link w:val="berschrift2"/>
     <w:uiPriority w:val="9"/>
     <w:rsid w:val="00574446"/>
     <w:rPr>
@@ -7448,10 +7977,10 @@
       <w:szCs w:val="26"/>
     </w:rPr>
   </w:style>
-  <w:style w:type="paragraph" w:styleId="TOC2">
+  <w:style w:type="paragraph" w:styleId="Verzeichnis2">
     <w:name w:val="toc 2"/>
-    <w:basedOn w:val="Normal"/>
-    <w:next w:val="Normal"/>
+    <w:basedOn w:val="Standard"/>
+    <w:next w:val="Standard"/>
     <w:autoRedefine/>
     <w:uiPriority w:val="39"/>
     <w:unhideWhenUsed/>
@@ -7461,9 +7990,9 @@
       <w:ind w:left="220"/>
     </w:pPr>
   </w:style>
-  <w:style w:type="character" w:styleId="SubtleEmphasis">
+  <w:style w:type="character" w:styleId="SchwacheHervorhebung">
     <w:name w:val="Subtle Emphasis"/>
-    <w:basedOn w:val="DefaultParagraphFont"/>
+    <w:basedOn w:val="Absatz-Standardschriftart"/>
     <w:uiPriority w:val="19"/>
     <w:qFormat/>
     <w:rsid w:val="00574446"/>
@@ -7473,9 +8002,9 @@
       <w:color w:val="404040" w:themeColor="text1" w:themeTint="BF"/>
     </w:rPr>
   </w:style>
-  <w:style w:type="character" w:styleId="IntenseEmphasis">
+  <w:style w:type="character" w:styleId="IntensiveHervorhebung">
     <w:name w:val="Intense Emphasis"/>
-    <w:basedOn w:val="DefaultParagraphFont"/>
+    <w:basedOn w:val="Absatz-Standardschriftart"/>
     <w:uiPriority w:val="21"/>
     <w:qFormat/>
     <w:rsid w:val="00574446"/>
@@ -7485,10 +8014,10 @@
       <w:color w:val="4F81BD" w:themeColor="accent1"/>
     </w:rPr>
   </w:style>
-  <w:style w:type="paragraph" w:styleId="TOC3">
+  <w:style w:type="paragraph" w:styleId="Verzeichnis3">
     <w:name w:val="toc 3"/>
-    <w:basedOn w:val="Normal"/>
-    <w:next w:val="Normal"/>
+    <w:basedOn w:val="Standard"/>
+    <w:next w:val="Standard"/>
     <w:autoRedefine/>
     <w:uiPriority w:val="39"/>
     <w:unhideWhenUsed/>
@@ -7501,9 +8030,9 @@
       <w:rFonts w:cs="Times New Roman"/>
     </w:rPr>
   </w:style>
-  <w:style w:type="paragraph" w:styleId="ListParagraph">
+  <w:style w:type="paragraph" w:styleId="Listenabsatz">
     <w:name w:val="List Paragraph"/>
-    <w:basedOn w:val="Normal"/>
+    <w:basedOn w:val="Standard"/>
     <w:uiPriority w:val="34"/>
     <w:qFormat/>
     <w:rsid w:val="00144F2F"/>
@@ -7514,7 +8043,7 @@
   </w:style>
   <w:style w:type="paragraph" w:customStyle="1" w:styleId="Style1">
     <w:name w:val="Style1"/>
-    <w:basedOn w:val="Heading4"/>
+    <w:basedOn w:val="berschrift4"/>
     <w:qFormat/>
     <w:rsid w:val="00452CB6"/>
     <w:pPr>
@@ -7526,9 +8055,9 @@
       <w:lang w:val="uz-Cyrl-UZ"/>
     </w:rPr>
   </w:style>
-  <w:style w:type="character" w:styleId="Emphasis">
+  <w:style w:type="character" w:styleId="Hervorhebung">
     <w:name w:val="Emphasis"/>
-    <w:basedOn w:val="DefaultParagraphFont"/>
+    <w:basedOn w:val="Absatz-Standardschriftart"/>
     <w:uiPriority w:val="20"/>
     <w:qFormat/>
     <w:rsid w:val="00452CB6"/>
@@ -7537,10 +8066,10 @@
       <w:iCs/>
     </w:rPr>
   </w:style>
-  <w:style w:type="character" w:customStyle="1" w:styleId="Heading4Char">
-    <w:name w:val="Heading 4 Char"/>
-    <w:basedOn w:val="DefaultParagraphFont"/>
-    <w:link w:val="Heading4"/>
+  <w:style w:type="character" w:customStyle="1" w:styleId="berschrift4Zchn">
+    <w:name w:val="Überschrift 4 Zchn"/>
+    <w:basedOn w:val="Absatz-Standardschriftart"/>
+    <w:link w:val="berschrift4"/>
     <w:uiPriority w:val="9"/>
     <w:rsid w:val="00452CB6"/>
     <w:rPr>
@@ -7550,10 +8079,10 @@
       <w:color w:val="365F91" w:themeColor="accent1" w:themeShade="BF"/>
     </w:rPr>
   </w:style>
-  <w:style w:type="character" w:customStyle="1" w:styleId="Heading3Char">
-    <w:name w:val="Heading 3 Char"/>
-    <w:basedOn w:val="DefaultParagraphFont"/>
-    <w:link w:val="Heading3"/>
+  <w:style w:type="character" w:customStyle="1" w:styleId="berschrift3Zchn">
+    <w:name w:val="Überschrift 3 Zchn"/>
+    <w:basedOn w:val="Absatz-Standardschriftart"/>
+    <w:link w:val="berschrift3"/>
     <w:uiPriority w:val="9"/>
     <w:rsid w:val="00634EA6"/>
     <w:rPr>
@@ -7563,10 +8092,10 @@
       <w:szCs w:val="24"/>
     </w:rPr>
   </w:style>
-  <w:style w:type="character" w:customStyle="1" w:styleId="Heading5Char">
-    <w:name w:val="Heading 5 Char"/>
-    <w:basedOn w:val="DefaultParagraphFont"/>
-    <w:link w:val="Heading5"/>
+  <w:style w:type="character" w:customStyle="1" w:styleId="berschrift5Zchn">
+    <w:name w:val="Überschrift 5 Zchn"/>
+    <w:basedOn w:val="Absatz-Standardschriftart"/>
+    <w:link w:val="berschrift5"/>
     <w:uiPriority w:val="9"/>
     <w:rsid w:val="00634EA6"/>
     <w:rPr>
@@ -7574,10 +8103,10 @@
       <w:color w:val="365F91" w:themeColor="accent1" w:themeShade="BF"/>
     </w:rPr>
   </w:style>
-  <w:style w:type="character" w:customStyle="1" w:styleId="Heading6Char">
-    <w:name w:val="Heading 6 Char"/>
-    <w:basedOn w:val="DefaultParagraphFont"/>
-    <w:link w:val="Heading6"/>
+  <w:style w:type="character" w:customStyle="1" w:styleId="berschrift6Zchn">
+    <w:name w:val="Überschrift 6 Zchn"/>
+    <w:basedOn w:val="Absatz-Standardschriftart"/>
+    <w:link w:val="berschrift6"/>
     <w:uiPriority w:val="9"/>
     <w:rsid w:val="00634EA6"/>
     <w:rPr>
@@ -7585,10 +8114,10 @@
       <w:color w:val="243F60" w:themeColor="accent1" w:themeShade="7F"/>
     </w:rPr>
   </w:style>
-  <w:style w:type="character" w:customStyle="1" w:styleId="Heading7Char">
-    <w:name w:val="Heading 7 Char"/>
-    <w:basedOn w:val="DefaultParagraphFont"/>
-    <w:link w:val="Heading7"/>
+  <w:style w:type="character" w:customStyle="1" w:styleId="berschrift7Zchn">
+    <w:name w:val="Überschrift 7 Zchn"/>
+    <w:basedOn w:val="Absatz-Standardschriftart"/>
+    <w:link w:val="berschrift7"/>
     <w:uiPriority w:val="9"/>
     <w:rsid w:val="00634EA6"/>
     <w:rPr>
@@ -7598,10 +8127,10 @@
       <w:color w:val="243F60" w:themeColor="accent1" w:themeShade="7F"/>
     </w:rPr>
   </w:style>
-  <w:style w:type="character" w:customStyle="1" w:styleId="Heading8Char">
-    <w:name w:val="Heading 8 Char"/>
-    <w:basedOn w:val="DefaultParagraphFont"/>
-    <w:link w:val="Heading8"/>
+  <w:style w:type="character" w:customStyle="1" w:styleId="berschrift8Zchn">
+    <w:name w:val="Überschrift 8 Zchn"/>
+    <w:basedOn w:val="Absatz-Standardschriftart"/>
+    <w:link w:val="berschrift8"/>
     <w:uiPriority w:val="9"/>
     <w:semiHidden/>
     <w:rsid w:val="00634EA6"/>
@@ -7612,10 +8141,10 @@
       <w:szCs w:val="21"/>
     </w:rPr>
   </w:style>
-  <w:style w:type="character" w:customStyle="1" w:styleId="Heading9Char">
-    <w:name w:val="Heading 9 Char"/>
-    <w:basedOn w:val="DefaultParagraphFont"/>
-    <w:link w:val="Heading9"/>
+  <w:style w:type="character" w:customStyle="1" w:styleId="berschrift9Zchn">
+    <w:name w:val="Überschrift 9 Zchn"/>
+    <w:basedOn w:val="Absatz-Standardschriftart"/>
+    <w:link w:val="berschrift9"/>
     <w:uiPriority w:val="9"/>
     <w:semiHidden/>
     <w:rsid w:val="00634EA6"/>
@@ -7919,7 +8448,7 @@
 </file>
 
 <file path=customXml/itemProps1.xml><?xml version="1.0" encoding="utf-8"?>
-<ds:datastoreItem xmlns:ds="http://schemas.openxmlformats.org/officeDocument/2006/customXml" ds:itemID="{5F5C226B-2770-4556-BFEA-24C7286C2F15}">
+<ds:datastoreItem xmlns:ds="http://schemas.openxmlformats.org/officeDocument/2006/customXml" ds:itemID="{989BE102-1390-4C1D-8DE8-AFE843318122}">
   <ds:schemaRefs>
     <ds:schemaRef ds:uri="http://schemas.openxmlformats.org/officeDocument/2006/bibliography"/>
   </ds:schemaRefs>

</xml_diff>